<commit_message>
doplnene informacie a odkazy
</commit_message>
<xml_diff>
--- a/OEC.LAN Standalone quickstart.docx
+++ b/OEC.LAN Standalone quickstart.docx
@@ -85,7 +85,7 @@
       <w:pPr>
         <w:pStyle w:val="Heading1"/>
       </w:pPr>
-      <w:bookmarkStart w:id="0" w:name="_Toc10725362"/>
+      <w:bookmarkStart w:id="0" w:name="_Toc21351652"/>
       <w:r>
         <w:t>Document information</w:t>
       </w:r>
@@ -401,6 +401,12 @@
                 <w:lang w:val="en-US"/>
               </w:rPr>
             </w:pPr>
+            <w:r>
+              <w:rPr>
+                <w:lang w:val="en-US"/>
+              </w:rPr>
+              <w:t>7.10.2019</w:t>
+            </w:r>
           </w:p>
         </w:tc>
       </w:tr>
@@ -437,7 +443,13 @@
               <w:rPr>
                 <w:lang w:val="en-US"/>
               </w:rPr>
-              <w:t>1.0</w:t>
+              <w:t>1.</w:t>
+            </w:r>
+            <w:r>
+              <w:rPr>
+                <w:lang w:val="en-US"/>
+              </w:rPr>
+              <w:t>1</w:t>
             </w:r>
           </w:p>
         </w:tc>
@@ -469,7 +481,7 @@
       <w:pPr>
         <w:pStyle w:val="Heading1"/>
       </w:pPr>
-      <w:bookmarkStart w:id="1" w:name="_Toc10725363"/>
+      <w:bookmarkStart w:id="1" w:name="_Toc21351653"/>
       <w:r>
         <w:lastRenderedPageBreak/>
         <w:t>Version history</w:t>
@@ -655,6 +667,116 @@
           </w:p>
         </w:tc>
       </w:tr>
+      <w:tr>
+        <w:tc>
+          <w:tcPr>
+            <w:tcW w:w="985" w:type="dxa"/>
+          </w:tcPr>
+          <w:p>
+            <w:pPr>
+              <w:rPr>
+                <w:lang w:val="en-US"/>
+              </w:rPr>
+            </w:pPr>
+            <w:r>
+              <w:rPr>
+                <w:lang w:val="en-US"/>
+              </w:rPr>
+              <w:t>1.1</w:t>
+            </w:r>
+          </w:p>
+        </w:tc>
+        <w:tc>
+          <w:tcPr>
+            <w:tcW w:w="1134" w:type="dxa"/>
+          </w:tcPr>
+          <w:p>
+            <w:pPr>
+              <w:rPr>
+                <w:lang w:val="en-US"/>
+              </w:rPr>
+            </w:pPr>
+            <w:r>
+              <w:rPr>
+                <w:lang w:val="en-US"/>
+              </w:rPr>
+              <w:t>7.10.2019</w:t>
+            </w:r>
+          </w:p>
+        </w:tc>
+        <w:tc>
+          <w:tcPr>
+            <w:tcW w:w="4672" w:type="dxa"/>
+          </w:tcPr>
+          <w:p>
+            <w:pPr>
+              <w:rPr>
+                <w:lang w:val="en-US"/>
+              </w:rPr>
+            </w:pPr>
+            <w:r>
+              <w:rPr>
+                <w:lang w:val="en-US"/>
+              </w:rPr>
+              <w:t>Doplnene</w:t>
+            </w:r>
+          </w:p>
+          <w:p>
+            <w:pPr>
+              <w:pStyle w:val="ListParagraph"/>
+              <w:numPr>
+                <w:ilvl w:val="0"/>
+                <w:numId w:val="3"/>
+              </w:numPr>
+              <w:rPr>
+                <w:lang w:val="en-US"/>
+              </w:rPr>
+            </w:pPr>
+            <w:r>
+              <w:rPr>
+                <w:lang w:val="en-US"/>
+              </w:rPr>
+              <w:t>URL a certifikaty pre produk</w:t>
+            </w:r>
+            <w:r>
+              <w:t>čné prostredie</w:t>
+            </w:r>
+          </w:p>
+          <w:p>
+            <w:pPr>
+              <w:pStyle w:val="ListParagraph"/>
+              <w:numPr>
+                <w:ilvl w:val="0"/>
+                <w:numId w:val="3"/>
+              </w:numPr>
+              <w:rPr>
+                <w:lang w:val="en-US"/>
+              </w:rPr>
+            </w:pPr>
+            <w:r>
+              <w:t>Odkazy na wiki</w:t>
+            </w:r>
+          </w:p>
+        </w:tc>
+        <w:tc>
+          <w:tcPr>
+            <w:tcW w:w="2265" w:type="dxa"/>
+          </w:tcPr>
+          <w:p>
+            <w:pPr>
+              <w:rPr>
+                <w:lang w:val="en-US"/>
+              </w:rPr>
+            </w:pPr>
+            <w:r>
+              <w:rPr>
+                <w:lang w:val="en-US"/>
+              </w:rPr>
+              <w:t>Roman Sládek</w:t>
+            </w:r>
+          </w:p>
+        </w:tc>
+      </w:tr>
     </w:tbl>
     <w:p>
       <w:pPr>
@@ -667,7 +789,7 @@
       <w:pPr>
         <w:pStyle w:val="Heading1"/>
       </w:pPr>
-      <w:bookmarkStart w:id="2" w:name="_Toc10725364"/>
+      <w:bookmarkStart w:id="2" w:name="_Toc21351654"/>
       <w:r>
         <w:t>Contents</w:t>
       </w:r>
@@ -726,7 +848,7 @@
           <w:r>
             <w:fldChar w:fldCharType="separate"/>
           </w:r>
-          <w:hyperlink w:anchor="_Toc10725362" w:history="1">
+          <w:hyperlink w:anchor="_Toc21351652" w:history="1">
             <w:r>
               <w:rPr>
                 <w:rStyle w:val="Hyperlink"/>
@@ -768,7 +890,7 @@
                 <w:noProof/>
                 <w:webHidden/>
               </w:rPr>
-              <w:instrText xml:space="preserve"> PAGEREF _Toc10725362 \h </w:instrText>
+              <w:instrText xml:space="preserve"> PAGEREF _Toc21351652 \h </w:instrText>
             </w:r>
             <w:r>
               <w:rPr>
@@ -812,7 +934,7 @@
               <w:lang w:eastAsia="sk-SK"/>
             </w:rPr>
           </w:pPr>
-          <w:hyperlink w:anchor="_Toc10725363" w:history="1">
+          <w:hyperlink w:anchor="_Toc21351653" w:history="1">
             <w:r>
               <w:rPr>
                 <w:rStyle w:val="Hyperlink"/>
@@ -854,7 +976,7 @@
                 <w:noProof/>
                 <w:webHidden/>
               </w:rPr>
-              <w:instrText xml:space="preserve"> PAGEREF _Toc10725363 \h </w:instrText>
+              <w:instrText xml:space="preserve"> PAGEREF _Toc21351653 \h </w:instrText>
             </w:r>
             <w:r>
               <w:rPr>
@@ -898,7 +1020,7 @@
               <w:lang w:eastAsia="sk-SK"/>
             </w:rPr>
           </w:pPr>
-          <w:hyperlink w:anchor="_Toc10725364" w:history="1">
+          <w:hyperlink w:anchor="_Toc21351654" w:history="1">
             <w:r>
               <w:rPr>
                 <w:rStyle w:val="Hyperlink"/>
@@ -940,7 +1062,7 @@
                 <w:noProof/>
                 <w:webHidden/>
               </w:rPr>
-              <w:instrText xml:space="preserve"> PAGEREF _Toc10725364 \h </w:instrText>
+              <w:instrText xml:space="preserve"> PAGEREF _Toc21351654 \h </w:instrText>
             </w:r>
             <w:r>
               <w:rPr>
@@ -984,7 +1106,7 @@
               <w:lang w:eastAsia="sk-SK"/>
             </w:rPr>
           </w:pPr>
-          <w:hyperlink w:anchor="_Toc10725365" w:history="1">
+          <w:hyperlink w:anchor="_Toc21351655" w:history="1">
             <w:r>
               <w:rPr>
                 <w:rStyle w:val="Hyperlink"/>
@@ -1026,7 +1148,7 @@
                 <w:noProof/>
                 <w:webHidden/>
               </w:rPr>
-              <w:instrText xml:space="preserve"> PAGEREF _Toc10725365 \h </w:instrText>
+              <w:instrText xml:space="preserve"> PAGEREF _Toc21351655 \h </w:instrText>
             </w:r>
             <w:r>
               <w:rPr>
@@ -1070,7 +1192,7 @@
               <w:lang w:eastAsia="sk-SK"/>
             </w:rPr>
           </w:pPr>
-          <w:hyperlink w:anchor="_Toc10725366" w:history="1">
+          <w:hyperlink w:anchor="_Toc21351656" w:history="1">
             <w:r>
               <w:rPr>
                 <w:rStyle w:val="Hyperlink"/>
@@ -1112,7 +1234,7 @@
                 <w:noProof/>
                 <w:webHidden/>
               </w:rPr>
-              <w:instrText xml:space="preserve"> PAGEREF _Toc10725366 \h </w:instrText>
+              <w:instrText xml:space="preserve"> PAGEREF _Toc21351656 \h </w:instrText>
             </w:r>
             <w:r>
               <w:rPr>
@@ -1156,7 +1278,7 @@
               <w:lang w:eastAsia="sk-SK"/>
             </w:rPr>
           </w:pPr>
-          <w:hyperlink w:anchor="_Toc10725367" w:history="1">
+          <w:hyperlink w:anchor="_Toc21351657" w:history="1">
             <w:r>
               <w:rPr>
                 <w:rStyle w:val="Hyperlink"/>
@@ -1198,7 +1320,7 @@
                 <w:noProof/>
                 <w:webHidden/>
               </w:rPr>
-              <w:instrText xml:space="preserve"> PAGEREF _Toc10725367 \h </w:instrText>
+              <w:instrText xml:space="preserve"> PAGEREF _Toc21351657 \h </w:instrText>
             </w:r>
             <w:r>
               <w:rPr>
@@ -1219,6 +1341,256 @@
                 <w:webHidden/>
               </w:rPr>
               <w:t>3</w:t>
+            </w:r>
+            <w:r>
+              <w:rPr>
+                <w:noProof/>
+                <w:webHidden/>
+              </w:rPr>
+              <w:fldChar w:fldCharType="end"/>
+            </w:r>
+          </w:hyperlink>
+        </w:p>
+        <w:p>
+          <w:pPr>
+            <w:pStyle w:val="TOC2"/>
+            <w:tabs>
+              <w:tab w:val="left" w:pos="880"/>
+              <w:tab w:val="right" w:leader="dot" w:pos="9062"/>
+            </w:tabs>
+            <w:rPr>
+              <w:rFonts w:asciiTheme="minorHAnsi" w:eastAsiaTheme="minorEastAsia" w:hAnsiTheme="minorHAnsi"/>
+              <w:noProof/>
+              <w:lang w:eastAsia="sk-SK"/>
+            </w:rPr>
+          </w:pPr>
+          <w:hyperlink w:anchor="_Toc21351658" w:history="1">
+            <w:r>
+              <w:rPr>
+                <w:rStyle w:val="Hyperlink"/>
+                <w:noProof/>
+              </w:rPr>
+              <w:t>4.3</w:t>
+            </w:r>
+            <w:r>
+              <w:rPr>
+                <w:rFonts w:asciiTheme="minorHAnsi" w:eastAsiaTheme="minorEastAsia" w:hAnsiTheme="minorHAnsi"/>
+                <w:noProof/>
+                <w:lang w:eastAsia="sk-SK"/>
+              </w:rPr>
+              <w:tab/>
+            </w:r>
+            <w:r>
+              <w:rPr>
+                <w:rStyle w:val="Hyperlink"/>
+                <w:noProof/>
+              </w:rPr>
+              <w:t>Prostredia eKasa</w:t>
+            </w:r>
+            <w:r>
+              <w:rPr>
+                <w:noProof/>
+                <w:webHidden/>
+              </w:rPr>
+              <w:tab/>
+            </w:r>
+            <w:r>
+              <w:rPr>
+                <w:noProof/>
+                <w:webHidden/>
+              </w:rPr>
+              <w:fldChar w:fldCharType="begin"/>
+            </w:r>
+            <w:r>
+              <w:rPr>
+                <w:noProof/>
+                <w:webHidden/>
+              </w:rPr>
+              <w:instrText xml:space="preserve"> PAGEREF _Toc21351658 \h </w:instrText>
+            </w:r>
+            <w:r>
+              <w:rPr>
+                <w:noProof/>
+                <w:webHidden/>
+              </w:rPr>
+            </w:r>
+            <w:r>
+              <w:rPr>
+                <w:noProof/>
+                <w:webHidden/>
+              </w:rPr>
+              <w:fldChar w:fldCharType="separate"/>
+            </w:r>
+            <w:r>
+              <w:rPr>
+                <w:noProof/>
+                <w:webHidden/>
+              </w:rPr>
+              <w:t>3</w:t>
+            </w:r>
+            <w:r>
+              <w:rPr>
+                <w:noProof/>
+                <w:webHidden/>
+              </w:rPr>
+              <w:fldChar w:fldCharType="end"/>
+            </w:r>
+          </w:hyperlink>
+        </w:p>
+        <w:p>
+          <w:pPr>
+            <w:pStyle w:val="TOC3"/>
+            <w:tabs>
+              <w:tab w:val="left" w:pos="1320"/>
+              <w:tab w:val="right" w:leader="dot" w:pos="9062"/>
+            </w:tabs>
+            <w:rPr>
+              <w:noProof/>
+            </w:rPr>
+          </w:pPr>
+          <w:hyperlink w:anchor="_Toc21351659" w:history="1">
+            <w:r>
+              <w:rPr>
+                <w:rStyle w:val="Hyperlink"/>
+                <w:noProof/>
+              </w:rPr>
+              <w:t>4.3.1</w:t>
+            </w:r>
+            <w:r>
+              <w:rPr>
+                <w:noProof/>
+              </w:rPr>
+              <w:tab/>
+            </w:r>
+            <w:r>
+              <w:rPr>
+                <w:rStyle w:val="Hyperlink"/>
+                <w:noProof/>
+              </w:rPr>
+              <w:t>Testovacie (integračné prostredie eKasa)</w:t>
+            </w:r>
+            <w:r>
+              <w:rPr>
+                <w:noProof/>
+                <w:webHidden/>
+              </w:rPr>
+              <w:tab/>
+            </w:r>
+            <w:r>
+              <w:rPr>
+                <w:noProof/>
+                <w:webHidden/>
+              </w:rPr>
+              <w:fldChar w:fldCharType="begin"/>
+            </w:r>
+            <w:r>
+              <w:rPr>
+                <w:noProof/>
+                <w:webHidden/>
+              </w:rPr>
+              <w:instrText xml:space="preserve"> PAGEREF _Toc21351659 \h </w:instrText>
+            </w:r>
+            <w:r>
+              <w:rPr>
+                <w:noProof/>
+                <w:webHidden/>
+              </w:rPr>
+            </w:r>
+            <w:r>
+              <w:rPr>
+                <w:noProof/>
+                <w:webHidden/>
+              </w:rPr>
+              <w:fldChar w:fldCharType="separate"/>
+            </w:r>
+            <w:r>
+              <w:rPr>
+                <w:noProof/>
+                <w:webHidden/>
+              </w:rPr>
+              <w:t>3</w:t>
+            </w:r>
+            <w:r>
+              <w:rPr>
+                <w:noProof/>
+                <w:webHidden/>
+              </w:rPr>
+              <w:fldChar w:fldCharType="end"/>
+            </w:r>
+          </w:hyperlink>
+        </w:p>
+        <w:p>
+          <w:pPr>
+            <w:pStyle w:val="TOC3"/>
+            <w:tabs>
+              <w:tab w:val="left" w:pos="1320"/>
+              <w:tab w:val="right" w:leader="dot" w:pos="9062"/>
+            </w:tabs>
+            <w:rPr>
+              <w:noProof/>
+            </w:rPr>
+          </w:pPr>
+          <w:hyperlink w:anchor="_Toc21351660" w:history="1">
+            <w:r>
+              <w:rPr>
+                <w:rStyle w:val="Hyperlink"/>
+                <w:noProof/>
+              </w:rPr>
+              <w:t>4.3.2</w:t>
+            </w:r>
+            <w:r>
+              <w:rPr>
+                <w:noProof/>
+              </w:rPr>
+              <w:tab/>
+            </w:r>
+            <w:r>
+              <w:rPr>
+                <w:rStyle w:val="Hyperlink"/>
+                <w:noProof/>
+              </w:rPr>
+              <w:t>Produkčné prostredie</w:t>
+            </w:r>
+            <w:r>
+              <w:rPr>
+                <w:noProof/>
+                <w:webHidden/>
+              </w:rPr>
+              <w:tab/>
+            </w:r>
+            <w:r>
+              <w:rPr>
+                <w:noProof/>
+                <w:webHidden/>
+              </w:rPr>
+              <w:fldChar w:fldCharType="begin"/>
+            </w:r>
+            <w:r>
+              <w:rPr>
+                <w:noProof/>
+                <w:webHidden/>
+              </w:rPr>
+              <w:instrText xml:space="preserve"> PAGEREF _Toc21351660 \h </w:instrText>
+            </w:r>
+            <w:r>
+              <w:rPr>
+                <w:noProof/>
+                <w:webHidden/>
+              </w:rPr>
+            </w:r>
+            <w:r>
+              <w:rPr>
+                <w:noProof/>
+                <w:webHidden/>
+              </w:rPr>
+              <w:fldChar w:fldCharType="separate"/>
+            </w:r>
+            <w:r>
+              <w:rPr>
+                <w:noProof/>
+                <w:webHidden/>
+              </w:rPr>
+              <w:t>4</w:t>
             </w:r>
             <w:r>
               <w:rPr>
@@ -1253,27 +1625,29 @@
         </w:rPr>
         <w:br w:type="page"/>
       </w:r>
-    </w:p>
-    <w:p>
-      <w:pPr>
-        <w:pStyle w:val="Heading1"/>
-      </w:pPr>
-      <w:bookmarkStart w:id="3" w:name="_Toc10725365"/>
-      <w:r>
-        <w:lastRenderedPageBreak/>
-        <w:t>Quickstart</w:t>
-      </w:r>
+      <w:bookmarkStart w:id="3" w:name="_GoBack"/>
       <w:bookmarkEnd w:id="3"/>
     </w:p>
     <w:p>
       <w:pPr>
+        <w:pStyle w:val="Heading1"/>
+      </w:pPr>
+      <w:bookmarkStart w:id="4" w:name="_Toc21351655"/>
+      <w:r>
+        <w:lastRenderedPageBreak/>
+        <w:t>Quickstart</w:t>
+      </w:r>
+      <w:bookmarkEnd w:id="4"/>
+    </w:p>
+    <w:p>
+      <w:pPr>
         <w:pStyle w:val="Heading2"/>
       </w:pPr>
-      <w:bookmarkStart w:id="4" w:name="_Toc10725366"/>
+      <w:bookmarkStart w:id="5" w:name="_Toc21351656"/>
       <w:r>
         <w:t>Testovacie prostredie eKasa</w:t>
       </w:r>
-      <w:bookmarkEnd w:id="4"/>
+      <w:bookmarkEnd w:id="5"/>
     </w:p>
     <w:p>
       <w:pPr>
@@ -1326,14 +1700,47 @@
         <w:rPr>
           <w:lang w:val="en-US"/>
         </w:rPr>
-        <w:t>pomocou dodávaného USB2Serial prevodníka (default)</w:t>
-      </w:r>
+        <w:t xml:space="preserve">Odporúčame použiť priamu tlač na tlačiareň </w:t>
+      </w:r>
+      <w:hyperlink r:id="rId11" w:history="1">
+        <w:r>
+          <w:rPr>
+            <w:rStyle w:val="Hyperlink"/>
+          </w:rPr>
+          <w:t>https://github.com/datapacsro/oec/wiki/Konfigur%C3%A1cia-priamej-tla%C4%8De-na-tla%C4%8Diare%C5%88</w:t>
+        </w:r>
+      </w:hyperlink>
+      <w:r>
+        <w:rPr>
+          <w:lang w:val="en-US"/>
+        </w:rPr>
+        <w:t>. Vyžaduje update OEC.LAN Standalone 004 (</w:t>
+      </w:r>
+      <w:hyperlink r:id="rId12" w:history="1">
+        <w:r>
+          <w:rPr>
+            <w:rStyle w:val="Hyperlink"/>
+          </w:rPr>
+          <w:t>https://github.com/datapacsro/oec/releases/tag/oeclans004</w:t>
+        </w:r>
+      </w:hyperlink>
+      <w:r>
+        <w:t xml:space="preserve">). Návod ako zistiť verziu </w:t>
+      </w:r>
+      <w:hyperlink r:id="rId13" w:history="1">
+        <w:r>
+          <w:rPr>
+            <w:rStyle w:val="Hyperlink"/>
+          </w:rPr>
+          <w:t>https://github.com/datapacsro/oec/wiki/Ako-zisti%C5%A5-verziu-software-OEC</w:t>
+        </w:r>
+      </w:hyperlink>
     </w:p>
     <w:p>
       <w:pPr>
         <w:pStyle w:val="ListParagraph"/>
         <w:numPr>
-          <w:ilvl w:val="2"/>
+          <w:ilvl w:val="0"/>
           <w:numId w:val="2"/>
         </w:numPr>
         <w:rPr>
@@ -1344,21 +1751,43 @@
         <w:rPr>
           <w:lang w:val="en-US"/>
         </w:rPr>
-        <w:t xml:space="preserve">Nastaviť na tlačiarni komunikačné parametre: </w:t>
-      </w:r>
-      <w:proofErr w:type="gramStart"/>
-      <w:r>
+        <w:t>Pripojiť napájanie</w:t>
+      </w:r>
+    </w:p>
+    <w:p>
+      <w:pPr>
+        <w:pStyle w:val="ListParagraph"/>
+        <w:numPr>
+          <w:ilvl w:val="0"/>
+          <w:numId w:val="2"/>
+        </w:numPr>
         <w:rPr>
           <w:lang w:val="en-US"/>
         </w:rPr>
-        <w:t>19200,N</w:t>
-      </w:r>
-      <w:proofErr w:type="gramEnd"/>
+      </w:pPr>
       <w:r>
         <w:rPr>
           <w:lang w:val="en-US"/>
         </w:rPr>
-        <w:t>,8,1</w:t>
+        <w:t>Počkať cca 1 minútu</w:t>
+      </w:r>
+    </w:p>
+    <w:p>
+      <w:pPr>
+        <w:pStyle w:val="ListParagraph"/>
+        <w:numPr>
+          <w:ilvl w:val="0"/>
+          <w:numId w:val="2"/>
+        </w:numPr>
+        <w:rPr>
+          <w:lang w:val="en-US"/>
+        </w:rPr>
+      </w:pPr>
+      <w:r>
+        <w:rPr>
+          <w:lang w:val="en-US"/>
+        </w:rPr>
+        <w:t>Nastaviť sieťovú konfiguráciu</w:t>
       </w:r>
     </w:p>
     <w:p>
@@ -1372,121 +1801,7 @@
           <w:lang w:val="en-US"/>
         </w:rPr>
       </w:pPr>
-      <w:r>
-        <w:rPr>
-          <w:lang w:val="en-US"/>
-        </w:rPr>
-        <w:t>Pomocou USB-USB kábla</w:t>
-      </w:r>
-    </w:p>
-    <w:p>
-      <w:pPr>
-        <w:pStyle w:val="ListParagraph"/>
-        <w:numPr>
-          <w:ilvl w:val="2"/>
-          <w:numId w:val="2"/>
-        </w:numPr>
-        <w:rPr>
-          <w:lang w:val="en-US"/>
-        </w:rPr>
-      </w:pPr>
-      <w:r>
-        <w:rPr>
-          <w:lang w:val="en-US"/>
-        </w:rPr>
-        <w:t>Neskôr bude potrebné tlačiareň v OEC prekonfigurovať</w:t>
-      </w:r>
-      <w:r>
-        <w:rPr>
-          <w:lang w:val="en-US"/>
-        </w:rPr>
-        <w:t xml:space="preserve">  </w:t>
-      </w:r>
-      <w:hyperlink r:id="rId11" w:history="1">
-        <w:r>
-          <w:rPr>
-            <w:rStyle w:val="Hyperlink"/>
-            <w:lang w:val="en-US"/>
-          </w:rPr>
-          <w:t>http://adresa:6631/</w:t>
-        </w:r>
-      </w:hyperlink>
-      <w:r>
-        <w:rPr>
-          <w:lang w:val="en-US"/>
-        </w:rPr>
-        <w:t xml:space="preserve"> pomocou Modify printer. Je d</w:t>
-      </w:r>
-      <w:r>
-        <w:t>ôležité zachovať názov tlačiarne prn1.</w:t>
-      </w:r>
-    </w:p>
-    <w:p>
-      <w:pPr>
-        <w:pStyle w:val="ListParagraph"/>
-        <w:numPr>
-          <w:ilvl w:val="0"/>
-          <w:numId w:val="2"/>
-        </w:numPr>
-        <w:rPr>
-          <w:lang w:val="en-US"/>
-        </w:rPr>
-      </w:pPr>
-      <w:r>
-        <w:rPr>
-          <w:lang w:val="en-US"/>
-        </w:rPr>
-        <w:t>Pripojiť napájanie</w:t>
-      </w:r>
-    </w:p>
-    <w:p>
-      <w:pPr>
-        <w:pStyle w:val="ListParagraph"/>
-        <w:numPr>
-          <w:ilvl w:val="0"/>
-          <w:numId w:val="2"/>
-        </w:numPr>
-        <w:rPr>
-          <w:lang w:val="en-US"/>
-        </w:rPr>
-      </w:pPr>
-      <w:r>
-        <w:rPr>
-          <w:lang w:val="en-US"/>
-        </w:rPr>
-        <w:t>Počkať cca 1 minútu</w:t>
-      </w:r>
-    </w:p>
-    <w:p>
-      <w:pPr>
-        <w:pStyle w:val="ListParagraph"/>
-        <w:numPr>
-          <w:ilvl w:val="0"/>
-          <w:numId w:val="2"/>
-        </w:numPr>
-        <w:rPr>
-          <w:lang w:val="en-US"/>
-        </w:rPr>
-      </w:pPr>
-      <w:r>
-        <w:rPr>
-          <w:lang w:val="en-US"/>
-        </w:rPr>
-        <w:t>Nastaviť sieťovú konfiguráciu</w:t>
-      </w:r>
-    </w:p>
-    <w:p>
-      <w:pPr>
-        <w:pStyle w:val="ListParagraph"/>
-        <w:numPr>
-          <w:ilvl w:val="1"/>
-          <w:numId w:val="2"/>
-        </w:numPr>
-        <w:rPr>
-          <w:lang w:val="en-US"/>
-        </w:rPr>
-      </w:pPr>
-      <w:hyperlink r:id="rId12" w:history="1">
+      <w:hyperlink r:id="rId14" w:history="1">
         <w:r>
           <w:rPr>
             <w:rStyle w:val="Hyperlink"/>
@@ -1516,7 +1831,7 @@
       <w:r>
         <w:t xml:space="preserve">ť testovacie prostredie eKasa </w:t>
       </w:r>
-      <w:hyperlink r:id="rId13" w:history="1">
+      <w:hyperlink r:id="rId15" w:history="1">
         <w:r>
           <w:rPr>
             <w:rStyle w:val="Hyperlink"/>
@@ -1570,7 +1885,7 @@
       <w:r>
         <w:t xml:space="preserve">Url eKasa: </w:t>
       </w:r>
-      <w:hyperlink r:id="rId14" w:history="1">
+      <w:hyperlink r:id="rId16" w:history="1">
         <w:r>
           <w:rPr>
             <w:rStyle w:val="Hyperlink"/>
@@ -1590,7 +1905,7 @@
       <w:r>
         <w:t xml:space="preserve">Url eKasa ping: </w:t>
       </w:r>
-      <w:hyperlink r:id="rId15" w:history="1">
+      <w:hyperlink r:id="rId17" w:history="1">
         <w:r>
           <w:rPr>
             <w:rStyle w:val="Hyperlink"/>
@@ -1685,6 +2000,20 @@
       <w:r>
         <w:t>Pridať autentifikačné a identifikačné údaje. Heslo: Heslo123</w:t>
       </w:r>
+      <w:r>
+        <w:t xml:space="preserve"> </w:t>
+      </w:r>
+      <w:hyperlink r:id="rId18" w:history="1">
+        <w:r>
+          <w:rPr>
+            <w:rStyle w:val="Hyperlink"/>
+          </w:rPr>
+          <w:t>https://github.com/datapacsro/oec/blob/master/Aktualizovan%C3%A9%20materi%C3%A1ly%20pre%20v%C3%BDrobcov%20ORP%20-%203-2019.zip</w:t>
+        </w:r>
+      </w:hyperlink>
+      <w:r>
+        <w:t xml:space="preserve"> </w:t>
+      </w:r>
     </w:p>
     <w:p>
       <w:pPr>
@@ -1715,6 +2044,18 @@
       <w:r>
         <w:t xml:space="preserve"> </w:t>
       </w:r>
+      <w:r>
+        <w:br/>
+        <w:t xml:space="preserve">Viac informácií na </w:t>
+      </w:r>
+      <w:hyperlink r:id="rId19" w:history="1">
+        <w:r>
+          <w:rPr>
+            <w:rStyle w:val="Hyperlink"/>
+          </w:rPr>
+          <w:t>https://github.com/datapacsro/oec/wiki/Nastavenie-pre-r%C3%B4zne-modely-tla%C4%8Diarn%C3%AD</w:t>
+        </w:r>
+      </w:hyperlink>
     </w:p>
     <w:p>
       <w:pPr>
@@ -1725,11 +2066,11 @@
       <w:pPr>
         <w:pStyle w:val="Heading2"/>
       </w:pPr>
-      <w:bookmarkStart w:id="5" w:name="_Toc10725367"/>
+      <w:bookmarkStart w:id="6" w:name="_Toc21351657"/>
       <w:r>
         <w:t>URLs</w:t>
       </w:r>
-      <w:bookmarkEnd w:id="5"/>
+      <w:bookmarkEnd w:id="6"/>
     </w:p>
     <w:tbl>
       <w:tblPr>
@@ -1781,7 +2122,7 @@
             <w:pPr>
               <w:pStyle w:val="PlainText"/>
             </w:pPr>
-            <w:hyperlink r:id="rId16" w:history="1">
+            <w:hyperlink r:id="rId20" w:history="1">
               <w:r>
                 <w:rPr>
                   <w:rStyle w:val="Hyperlink"/>
@@ -1814,7 +2155,7 @@
             <w:pPr>
               <w:pStyle w:val="PlainText"/>
             </w:pPr>
-            <w:hyperlink r:id="rId17" w:history="1">
+            <w:hyperlink r:id="rId21" w:history="1">
               <w:r>
                 <w:rPr>
                   <w:rStyle w:val="Hyperlink"/>
@@ -1822,8 +2163,6 @@
                 <w:t>http://adresa/netconfig</w:t>
               </w:r>
             </w:hyperlink>
-            <w:bookmarkStart w:id="6" w:name="_GoBack"/>
-            <w:bookmarkEnd w:id="6"/>
           </w:p>
         </w:tc>
         <w:tc>
@@ -1852,7 +2191,7 @@
                 <w:lang w:val="en-US"/>
               </w:rPr>
             </w:pPr>
-            <w:hyperlink r:id="rId18" w:history="1">
+            <w:hyperlink r:id="rId22" w:history="1">
               <w:r>
                 <w:rPr>
                   <w:rStyle w:val="Hyperlink"/>
@@ -1891,7 +2230,7 @@
             <w:r>
               <w:t xml:space="preserve">Príklad: </w:t>
             </w:r>
-            <w:hyperlink r:id="rId19" w:history="1">
+            <w:hyperlink r:id="rId23" w:history="1">
               <w:r>
                 <w:rPr>
                   <w:rStyle w:val="Hyperlink"/>
@@ -1927,7 +2266,7 @@
                 <w:lang w:val="en-US"/>
               </w:rPr>
             </w:pPr>
-            <w:hyperlink r:id="rId20" w:history="1">
+            <w:hyperlink r:id="rId24" w:history="1">
               <w:r>
                 <w:rPr>
                   <w:rStyle w:val="Hyperlink"/>
@@ -1964,7 +2303,7 @@
                 <w:lang w:val="en-US"/>
               </w:rPr>
             </w:pPr>
-            <w:hyperlink r:id="rId21" w:history="1">
+            <w:hyperlink r:id="rId25" w:history="1">
               <w:r>
                 <w:rPr>
                   <w:rStyle w:val="Hyperlink"/>
@@ -2001,7 +2340,7 @@
                 <w:lang w:val="en-US"/>
               </w:rPr>
             </w:pPr>
-            <w:hyperlink r:id="rId22" w:history="1">
+            <w:hyperlink r:id="rId26" w:history="1">
               <w:r>
                 <w:rPr>
                   <w:rStyle w:val="Hyperlink"/>
@@ -2042,13 +2381,290 @@
     </w:p>
     <w:p>
       <w:pPr>
+        <w:pStyle w:val="Heading2"/>
+      </w:pPr>
+      <w:bookmarkStart w:id="7" w:name="_Toc21351658"/>
+      <w:r>
+        <w:t>Prostredia eKasa</w:t>
+      </w:r>
+      <w:bookmarkEnd w:id="7"/>
+    </w:p>
+    <w:p>
+      <w:pPr>
+        <w:pStyle w:val="Heading3"/>
+      </w:pPr>
+      <w:bookmarkStart w:id="8" w:name="_Toc21351659"/>
+      <w:r>
+        <w:t>Testovacie (integračné prostredie eKasa)</w:t>
+      </w:r>
+      <w:bookmarkEnd w:id="8"/>
+    </w:p>
+    <w:p>
+      <w:pPr>
         <w:pStyle w:val="PlainText"/>
       </w:pPr>
+      <w:r>
+        <w:t xml:space="preserve">Poskytuje ho Finančná správa. Vydala k nemu jeden kód pokladne a autentifikačné a identifikačné údaje. </w:t>
+      </w:r>
     </w:p>
+    <w:p>
+      <w:pPr>
+        <w:pStyle w:val="PlainText"/>
+      </w:pPr>
+    </w:p>
+    <w:p>
+      <w:pPr>
+        <w:rPr>
+          <w:rStyle w:val="Hyperlink"/>
+        </w:rPr>
+      </w:pPr>
+      <w:r>
+        <w:rPr>
+          <w:b/>
+          <w:bCs/>
+        </w:rPr>
+        <w:t>Url eKasa:</w:t>
+      </w:r>
+      <w:r>
+        <w:t xml:space="preserve"> </w:t>
+      </w:r>
+      <w:hyperlink r:id="rId27" w:history="1">
+        <w:r>
+          <w:rPr>
+            <w:rStyle w:val="Hyperlink"/>
+          </w:rPr>
+          <w:t>https://iekasa.financnasprava.sk/mdu/soap/services/v2</w:t>
+        </w:r>
+      </w:hyperlink>
+    </w:p>
+    <w:p>
+      <w:pPr>
+        <w:rPr>
+          <w:rStyle w:val="Hyperlink"/>
+        </w:rPr>
+      </w:pPr>
+      <w:r>
+        <w:rPr>
+          <w:b/>
+          <w:bCs/>
+        </w:rPr>
+        <w:t>Url eKasa</w:t>
+      </w:r>
+      <w:r>
+        <w:rPr>
+          <w:b/>
+          <w:bCs/>
+        </w:rPr>
+        <w:t xml:space="preserve"> Ping</w:t>
+      </w:r>
+      <w:r>
+        <w:rPr>
+          <w:b/>
+          <w:bCs/>
+        </w:rPr>
+        <w:t>:</w:t>
+      </w:r>
+      <w:r>
+        <w:t xml:space="preserve"> </w:t>
+      </w:r>
+      <w:hyperlink r:id="rId28" w:history="1">
+        <w:r>
+          <w:rPr>
+            <w:rStyle w:val="Hyperlink"/>
+          </w:rPr>
+          <w:t>https://iekasa.financnasprava.sk/mdu/soap/services/v2</w:t>
+        </w:r>
+      </w:hyperlink>
+    </w:p>
+    <w:p>
+      <w:r>
+        <w:rPr>
+          <w:b/>
+          <w:bCs/>
+        </w:rPr>
+        <w:t>Vydavatel certifikatu:</w:t>
+      </w:r>
+      <w:r>
+        <w:t xml:space="preserve"> OID.2.5.4.97=NTRCZ-26439395, O="První certifikační autorita, a.s.", CN=TEST e-Kasa SK CA/RSA 01/2019, C=CZ</w:t>
+      </w:r>
+    </w:p>
+    <w:p>
+      <w:r>
+        <w:rPr>
+          <w:b/>
+          <w:bCs/>
+        </w:rPr>
+        <w:t>Subjekt certifikatu:</w:t>
+      </w:r>
+      <w:r>
+        <w:t xml:space="preserve"> CN=e-Kasa, C=SK</w:t>
+      </w:r>
+    </w:p>
+    <w:p>
+      <w:r>
+        <w:rPr>
+          <w:b/>
+          <w:bCs/>
+        </w:rPr>
+        <w:t>Kód pokladne:</w:t>
+      </w:r>
+      <w:r>
+        <w:t xml:space="preserve"> </w:t>
+      </w:r>
+      <w:r>
+        <w:t>88812345678900001</w:t>
+      </w:r>
+    </w:p>
+    <w:p>
+      <w:r>
+        <w:rPr>
+          <w:b/>
+          <w:bCs/>
+        </w:rPr>
+        <w:t>Autentifikačné a identifikačné údaje:</w:t>
+      </w:r>
+      <w:r>
+        <w:rPr>
+          <w:b/>
+          <w:bCs/>
+        </w:rPr>
+        <w:t xml:space="preserve"> </w:t>
+      </w:r>
+      <w:hyperlink r:id="rId29" w:history="1">
+        <w:r>
+          <w:rPr>
+            <w:rStyle w:val="Hyperlink"/>
+          </w:rPr>
+          <w:t>https://github.com/datapacsro/oec/blob/master/Aktualizovan%C3%A9%20materi%C3%A1ly%20pre%20v%C3%BDrobcov%20ORP%20-%203-2019.zip</w:t>
+        </w:r>
+      </w:hyperlink>
+    </w:p>
+    <w:p/>
+    <w:p>
+      <w:pPr>
+        <w:pStyle w:val="Heading3"/>
+      </w:pPr>
+      <w:bookmarkStart w:id="9" w:name="_Toc21351660"/>
+      <w:r>
+        <w:t>Produkčné prostredie</w:t>
+      </w:r>
+      <w:bookmarkEnd w:id="9"/>
+    </w:p>
+    <w:p>
+      <w:pPr>
+        <w:rPr>
+          <w:rStyle w:val="Hyperlink"/>
+        </w:rPr>
+      </w:pPr>
+      <w:r>
+        <w:rPr>
+          <w:b/>
+          <w:bCs/>
+        </w:rPr>
+        <w:t>Url eKasa:</w:t>
+      </w:r>
+      <w:r>
+        <w:t xml:space="preserve"> </w:t>
+      </w:r>
+      <w:hyperlink r:id="rId30" w:history="1">
+        <w:r>
+          <w:rPr>
+            <w:rStyle w:val="Hyperlink"/>
+          </w:rPr>
+          <w:t>https://ekasa.financnasprava.sk/mdu/soap/services/v2</w:t>
+        </w:r>
+      </w:hyperlink>
+    </w:p>
+    <w:p>
+      <w:pPr>
+        <w:rPr>
+          <w:rStyle w:val="Hyperlink"/>
+        </w:rPr>
+      </w:pPr>
+      <w:r>
+        <w:rPr>
+          <w:b/>
+          <w:bCs/>
+        </w:rPr>
+        <w:t>Url eKasa Ping:</w:t>
+      </w:r>
+      <w:r>
+        <w:t xml:space="preserve"> </w:t>
+      </w:r>
+      <w:hyperlink r:id="rId31" w:history="1">
+        <w:r>
+          <w:rPr>
+            <w:rStyle w:val="Hyperlink"/>
+          </w:rPr>
+          <w:t>https://ekasa.financnasprava.sk/mdu/soap/services/v2</w:t>
+        </w:r>
+      </w:hyperlink>
+    </w:p>
+    <w:p>
+      <w:r>
+        <w:rPr>
+          <w:b/>
+          <w:bCs/>
+        </w:rPr>
+        <w:t>Vydavatel certifikatu:</w:t>
+      </w:r>
+      <w:r>
+        <w:t xml:space="preserve"> </w:t>
+      </w:r>
+      <w:r>
+        <w:t>NTRCZ-26439395, O="První certifikační autorita, a.s.", CN=I.CA Public CA/RSA 07/2015, C=CZ</w:t>
+      </w:r>
+    </w:p>
+    <w:p>
+      <w:r>
+        <w:rPr>
+          <w:b/>
+          <w:bCs/>
+        </w:rPr>
+        <w:t>Subjekt certifikatu:</w:t>
+      </w:r>
+      <w:r>
+        <w:t xml:space="preserve"> </w:t>
+      </w:r>
+      <w:r>
+        <w:t>ICA - 1019436, STREET=Lazovna 63, PostalCode=97401, OID.2.5.4.97=NTRSK-42499500, CN=e-Kasa, OU=Sprava IS, O=Financne riaditelstvo SR, L=Banska Bystrica, S=Slovakia, C=SK</w:t>
+      </w:r>
+    </w:p>
+    <w:p>
+      <w:r>
+        <w:rPr>
+          <w:b/>
+          <w:bCs/>
+        </w:rPr>
+        <w:t>Kód pokladne:</w:t>
+      </w:r>
+      <w:r>
+        <w:t xml:space="preserve"> </w:t>
+      </w:r>
+      <w:r>
+        <w:t>vyžiada si podnikateľ na portáli Finančnej správy</w:t>
+      </w:r>
+    </w:p>
+    <w:p>
+      <w:r>
+        <w:rPr>
+          <w:b/>
+          <w:bCs/>
+        </w:rPr>
+        <w:t>Autentifikačné a identifikačné údaje:</w:t>
+      </w:r>
+      <w:r>
+        <w:t xml:space="preserve"> </w:t>
+      </w:r>
+      <w:r>
+        <w:t>vyžiada si podnikateľ na portáli Finančnej správy</w:t>
+      </w:r>
+    </w:p>
+    <w:p/>
     <w:sectPr>
-      <w:headerReference w:type="default" r:id="rId23"/>
-      <w:footerReference w:type="default" r:id="rId24"/>
-      <w:footerReference w:type="first" r:id="rId25"/>
+      <w:headerReference w:type="default" r:id="rId32"/>
+      <w:footerReference w:type="default" r:id="rId33"/>
+      <w:footerReference w:type="first" r:id="rId34"/>
       <w:pgSz w:w="11906" w:h="16838"/>
       <w:pgMar w:top="1565" w:right="1417" w:bottom="1417" w:left="1417" w:header="851" w:footer="113" w:gutter="0"/>
       <w:pgNumType w:start="1"/>
@@ -2266,7 +2882,7 @@
                       <a:effectLst/>
                       <a:extLst>
                         <a:ext uri="{C572A759-6A51-4108-AA02-DFA0A04FC94B}">
-                          <ma14:wrappingTextBoxFlag xmlns="" xmlns:mo="http://schemas.microsoft.com/office/mac/office/2008/main" xmlns:mv="urn:schemas-microsoft-com:mac:vml" xmlns:o="urn:schemas-microsoft-com:office:office" xmlns:v="urn:schemas-microsoft-com:vml" xmlns:w10="urn:schemas-microsoft-com:office:word" xmlns:w="http://schemas.openxmlformats.org/wordprocessingml/2006/main" xmlns:ma14="http://schemas.microsoft.com/office/mac/drawingml/2011/main"/>
+                          <ma14:wrappingTextBoxFlag xmlns:ma14="http://schemas.microsoft.com/office/mac/drawingml/2011/main" xmlns:w="http://schemas.openxmlformats.org/wordprocessingml/2006/main" xmlns:w10="urn:schemas-microsoft-com:office:word" xmlns:v="urn:schemas-microsoft-com:vml" xmlns:o="urn:schemas-microsoft-com:office:office" xmlns:mv="urn:schemas-microsoft-com:mac:vml" xmlns:mo="http://schemas.microsoft.com/office/mac/office/2008/main" xmlns=""/>
                         </a:ext>
                       </a:extLst>
                     </wps:spPr>
@@ -2396,7 +3012,7 @@
               <v:stroke joinstyle="miter"/>
               <v:path gradientshapeok="t" o:connecttype="rect"/>
             </v:shapetype>
-            <v:shape id="Text Box 6" o:spid="_x0000_s1026" type="#_x0000_t202" style="position:absolute;margin-left:-19.1pt;margin-top:8.25pt;width:460.4pt;height:39.75pt;z-index:251721728;visibility:visible;mso-wrap-style:square;mso-width-percent:0;mso-height-percent:0;mso-wrap-distance-left:9pt;mso-wrap-distance-top:0;mso-wrap-distance-right:9pt;mso-wrap-distance-bottom:0;mso-position-horizontal:absolute;mso-position-horizontal-relative:text;mso-position-vertical:absolute;mso-position-vertical-relative:text;mso-width-percent:0;mso-height-percent:0;mso-width-relative:margin;mso-height-relative:margin;v-text-anchor:top" o:gfxdata="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" filled="f" stroked="f">
+            <v:shape id="Text Box 6" o:spid="_x0000_s1026" type="#_x0000_t202" style="position:absolute;margin-left:-19.1pt;margin-top:8.25pt;width:460.4pt;height:39.75pt;z-index:251721728;visibility:visible;mso-wrap-style:square;mso-width-percent:0;mso-height-percent:0;mso-wrap-distance-left:9pt;mso-wrap-distance-top:0;mso-wrap-distance-right:9pt;mso-wrap-distance-bottom:0;mso-position-horizontal:absolute;mso-position-horizontal-relative:text;mso-position-vertical:absolute;mso-position-vertical-relative:text;mso-width-percent:0;mso-height-percent:0;mso-width-relative:margin;mso-height-relative:margin;v-text-anchor:top" o:gfxdata="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" filled="f" stroked="f">
               <v:textbox>
                 <w:txbxContent>
                   <w:p>
@@ -2920,6 +3536,291 @@
 <file path=word/numbering.xml><?xml version="1.0" encoding="utf-8"?>
 <w:numbering xmlns:wpc="http://schemas.microsoft.com/office/word/2010/wordprocessingCanvas" xmlns:cx="http://schemas.microsoft.com/office/drawing/2014/chartex" xmlns:cx1="http://schemas.microsoft.com/office/drawing/2015/9/8/chartex" xmlns:cx2="http://schemas.microsoft.com/office/drawing/2015/10/21/chartex" xmlns:cx3="http://schemas.microsoft.com/office/drawing/2016/5/9/chartex" xmlns:cx4="http://schemas.microsoft.com/office/drawing/2016/5/10/chartex" xmlns:cx5="http://schemas.microsoft.com/office/drawing/2016/5/11/chartex" xmlns:cx6="http://schemas.microsoft.com/office/drawing/2016/5/12/chartex" xmlns:cx7="http://schemas.microsoft.com/office/drawing/2016/5/13/chartex" xmlns:cx8="http://schemas.microsoft.com/office/drawing/2016/5/14/chartex" xmlns:mc="http://schemas.openxmlformats.org/markup-compatibility/2006" xmlns:aink="http://schemas.microsoft.com/office/drawing/2016/ink" xmlns:am3d="http://schemas.microsoft.com/office/drawing/2017/model3d" xmlns:o="urn:schemas-microsoft-com:office:office" xmlns:r="http://schemas.openxmlformats.org/officeDocument/2006/relationships" xmlns:m="http://schemas.openxmlformats.org/officeDocument/2006/math" xmlns:v="urn:schemas-microsoft-com:vml" xmlns:wp14="http://schemas.microsoft.com/office/word/2010/wordprocessingDrawing" xmlns:wp="http://schemas.openxmlformats.org/drawingml/2006/wordprocessingDrawing" xmlns:w10="urn:schemas-microsoft-com:office:word" xmlns:w="http://schemas.openxmlformats.org/wordprocessingml/2006/main" xmlns:w14="http://schemas.microsoft.com/office/word/2010/wordml" xmlns:w15="http://schemas.microsoft.com/office/word/2012/wordml" xmlns:w16cid="http://schemas.microsoft.com/office/word/2016/wordml/cid" xmlns:w16se="http://schemas.microsoft.com/office/word/2015/wordml/symex" xmlns:wpg="http://schemas.microsoft.com/office/word/2010/wordprocessingGroup" xmlns:wpi="http://schemas.microsoft.com/office/word/2010/wordprocessingInk" xmlns:wne="http://schemas.microsoft.com/office/word/2006/wordml" xmlns:wps="http://schemas.microsoft.com/office/word/2010/wordprocessingShape" mc:Ignorable="w14 w15 w16se w16cid wp14">
   <w:abstractNum w:abstractNumId="0" w15:restartNumberingAfterBreak="0">
+    <w:nsid w:val="23C566E9"/>
+    <w:multiLevelType w:val="hybridMultilevel"/>
+    <w:tmpl w:val="F572BD1C"/>
+    <w:lvl w:ilvl="0" w:tplc="D3E246D6">
+      <w:start w:val="7"/>
+      <w:numFmt w:val="bullet"/>
+      <w:lvlText w:val="-"/>
+      <w:lvlJc w:val="left"/>
+      <w:pPr>
+        <w:ind w:left="720" w:hanging="360"/>
+      </w:pPr>
+      <w:rPr>
+        <w:rFonts w:ascii="Arial" w:eastAsiaTheme="minorHAnsi" w:hAnsi="Arial" w:cs="Arial" w:hint="default"/>
+      </w:rPr>
+    </w:lvl>
+    <w:lvl w:ilvl="1" w:tplc="041B0003" w:tentative="1">
+      <w:start w:val="1"/>
+      <w:numFmt w:val="bullet"/>
+      <w:lvlText w:val="o"/>
+      <w:lvlJc w:val="left"/>
+      <w:pPr>
+        <w:ind w:left="1440" w:hanging="360"/>
+      </w:pPr>
+      <w:rPr>
+        <w:rFonts w:ascii="Courier New" w:hAnsi="Courier New" w:cs="Courier New" w:hint="default"/>
+      </w:rPr>
+    </w:lvl>
+    <w:lvl w:ilvl="2" w:tplc="041B0005" w:tentative="1">
+      <w:start w:val="1"/>
+      <w:numFmt w:val="bullet"/>
+      <w:lvlText w:val=""/>
+      <w:lvlJc w:val="left"/>
+      <w:pPr>
+        <w:ind w:left="2160" w:hanging="360"/>
+      </w:pPr>
+      <w:rPr>
+        <w:rFonts w:ascii="Wingdings" w:hAnsi="Wingdings" w:hint="default"/>
+      </w:rPr>
+    </w:lvl>
+    <w:lvl w:ilvl="3" w:tplc="041B0001" w:tentative="1">
+      <w:start w:val="1"/>
+      <w:numFmt w:val="bullet"/>
+      <w:lvlText w:val=""/>
+      <w:lvlJc w:val="left"/>
+      <w:pPr>
+        <w:ind w:left="2880" w:hanging="360"/>
+      </w:pPr>
+      <w:rPr>
+        <w:rFonts w:ascii="Symbol" w:hAnsi="Symbol" w:hint="default"/>
+      </w:rPr>
+    </w:lvl>
+    <w:lvl w:ilvl="4" w:tplc="041B0003" w:tentative="1">
+      <w:start w:val="1"/>
+      <w:numFmt w:val="bullet"/>
+      <w:lvlText w:val="o"/>
+      <w:lvlJc w:val="left"/>
+      <w:pPr>
+        <w:ind w:left="3600" w:hanging="360"/>
+      </w:pPr>
+      <w:rPr>
+        <w:rFonts w:ascii="Courier New" w:hAnsi="Courier New" w:cs="Courier New" w:hint="default"/>
+      </w:rPr>
+    </w:lvl>
+    <w:lvl w:ilvl="5" w:tplc="041B0005" w:tentative="1">
+      <w:start w:val="1"/>
+      <w:numFmt w:val="bullet"/>
+      <w:lvlText w:val=""/>
+      <w:lvlJc w:val="left"/>
+      <w:pPr>
+        <w:ind w:left="4320" w:hanging="360"/>
+      </w:pPr>
+      <w:rPr>
+        <w:rFonts w:ascii="Wingdings" w:hAnsi="Wingdings" w:hint="default"/>
+      </w:rPr>
+    </w:lvl>
+    <w:lvl w:ilvl="6" w:tplc="041B0001" w:tentative="1">
+      <w:start w:val="1"/>
+      <w:numFmt w:val="bullet"/>
+      <w:lvlText w:val=""/>
+      <w:lvlJc w:val="left"/>
+      <w:pPr>
+        <w:ind w:left="5040" w:hanging="360"/>
+      </w:pPr>
+      <w:rPr>
+        <w:rFonts w:ascii="Symbol" w:hAnsi="Symbol" w:hint="default"/>
+      </w:rPr>
+    </w:lvl>
+    <w:lvl w:ilvl="7" w:tplc="041B0003" w:tentative="1">
+      <w:start w:val="1"/>
+      <w:numFmt w:val="bullet"/>
+      <w:lvlText w:val="o"/>
+      <w:lvlJc w:val="left"/>
+      <w:pPr>
+        <w:ind w:left="5760" w:hanging="360"/>
+      </w:pPr>
+      <w:rPr>
+        <w:rFonts w:ascii="Courier New" w:hAnsi="Courier New" w:cs="Courier New" w:hint="default"/>
+      </w:rPr>
+    </w:lvl>
+    <w:lvl w:ilvl="8" w:tplc="041B0005" w:tentative="1">
+      <w:start w:val="1"/>
+      <w:numFmt w:val="bullet"/>
+      <w:lvlText w:val=""/>
+      <w:lvlJc w:val="left"/>
+      <w:pPr>
+        <w:ind w:left="6480" w:hanging="360"/>
+      </w:pPr>
+      <w:rPr>
+        <w:rFonts w:ascii="Wingdings" w:hAnsi="Wingdings" w:hint="default"/>
+      </w:rPr>
+    </w:lvl>
+  </w:abstractNum>
+  <w:abstractNum w:abstractNumId="1" w15:restartNumberingAfterBreak="0">
+    <w:nsid w:val="37050AC6"/>
+    <w:multiLevelType w:val="hybridMultilevel"/>
+    <w:tmpl w:val="06123804"/>
+    <w:lvl w:ilvl="0" w:tplc="041B001B">
+      <w:start w:val="1"/>
+      <w:numFmt w:val="lowerRoman"/>
+      <w:lvlText w:val="%1."/>
+      <w:lvlJc w:val="right"/>
+      <w:pPr>
+        <w:ind w:left="2340" w:hanging="360"/>
+      </w:pPr>
+    </w:lvl>
+    <w:lvl w:ilvl="1" w:tplc="041B0019" w:tentative="1">
+      <w:start w:val="1"/>
+      <w:numFmt w:val="lowerLetter"/>
+      <w:lvlText w:val="%2."/>
+      <w:lvlJc w:val="left"/>
+      <w:pPr>
+        <w:ind w:left="3060" w:hanging="360"/>
+      </w:pPr>
+    </w:lvl>
+    <w:lvl w:ilvl="2" w:tplc="041B001B" w:tentative="1">
+      <w:start w:val="1"/>
+      <w:numFmt w:val="lowerRoman"/>
+      <w:lvlText w:val="%3."/>
+      <w:lvlJc w:val="right"/>
+      <w:pPr>
+        <w:ind w:left="3780" w:hanging="180"/>
+      </w:pPr>
+    </w:lvl>
+    <w:lvl w:ilvl="3" w:tplc="041B000F" w:tentative="1">
+      <w:start w:val="1"/>
+      <w:numFmt w:val="decimal"/>
+      <w:lvlText w:val="%4."/>
+      <w:lvlJc w:val="left"/>
+      <w:pPr>
+        <w:ind w:left="4500" w:hanging="360"/>
+      </w:pPr>
+    </w:lvl>
+    <w:lvl w:ilvl="4" w:tplc="041B0019" w:tentative="1">
+      <w:start w:val="1"/>
+      <w:numFmt w:val="lowerLetter"/>
+      <w:lvlText w:val="%5."/>
+      <w:lvlJc w:val="left"/>
+      <w:pPr>
+        <w:ind w:left="5220" w:hanging="360"/>
+      </w:pPr>
+    </w:lvl>
+    <w:lvl w:ilvl="5" w:tplc="041B001B" w:tentative="1">
+      <w:start w:val="1"/>
+      <w:numFmt w:val="lowerRoman"/>
+      <w:lvlText w:val="%6."/>
+      <w:lvlJc w:val="right"/>
+      <w:pPr>
+        <w:ind w:left="5940" w:hanging="180"/>
+      </w:pPr>
+    </w:lvl>
+    <w:lvl w:ilvl="6" w:tplc="041B000F" w:tentative="1">
+      <w:start w:val="1"/>
+      <w:numFmt w:val="decimal"/>
+      <w:lvlText w:val="%7."/>
+      <w:lvlJc w:val="left"/>
+      <w:pPr>
+        <w:ind w:left="6660" w:hanging="360"/>
+      </w:pPr>
+    </w:lvl>
+    <w:lvl w:ilvl="7" w:tplc="041B0019" w:tentative="1">
+      <w:start w:val="1"/>
+      <w:numFmt w:val="lowerLetter"/>
+      <w:lvlText w:val="%8."/>
+      <w:lvlJc w:val="left"/>
+      <w:pPr>
+        <w:ind w:left="7380" w:hanging="360"/>
+      </w:pPr>
+    </w:lvl>
+    <w:lvl w:ilvl="8" w:tplc="041B001B" w:tentative="1">
+      <w:start w:val="1"/>
+      <w:numFmt w:val="lowerRoman"/>
+      <w:lvlText w:val="%9."/>
+      <w:lvlJc w:val="right"/>
+      <w:pPr>
+        <w:ind w:left="8100" w:hanging="180"/>
+      </w:pPr>
+    </w:lvl>
+  </w:abstractNum>
+  <w:abstractNum w:abstractNumId="2" w15:restartNumberingAfterBreak="0">
+    <w:nsid w:val="4B4A2016"/>
+    <w:multiLevelType w:val="hybridMultilevel"/>
+    <w:tmpl w:val="261C4FD0"/>
+    <w:lvl w:ilvl="0" w:tplc="041B001B">
+      <w:start w:val="1"/>
+      <w:numFmt w:val="lowerRoman"/>
+      <w:lvlText w:val="%1."/>
+      <w:lvlJc w:val="right"/>
+      <w:pPr>
+        <w:ind w:left="2340" w:hanging="360"/>
+      </w:pPr>
+    </w:lvl>
+    <w:lvl w:ilvl="1" w:tplc="041B0019" w:tentative="1">
+      <w:start w:val="1"/>
+      <w:numFmt w:val="lowerLetter"/>
+      <w:lvlText w:val="%2."/>
+      <w:lvlJc w:val="left"/>
+      <w:pPr>
+        <w:ind w:left="3060" w:hanging="360"/>
+      </w:pPr>
+    </w:lvl>
+    <w:lvl w:ilvl="2" w:tplc="041B001B" w:tentative="1">
+      <w:start w:val="1"/>
+      <w:numFmt w:val="lowerRoman"/>
+      <w:lvlText w:val="%3."/>
+      <w:lvlJc w:val="right"/>
+      <w:pPr>
+        <w:ind w:left="3780" w:hanging="180"/>
+      </w:pPr>
+    </w:lvl>
+    <w:lvl w:ilvl="3" w:tplc="041B000F" w:tentative="1">
+      <w:start w:val="1"/>
+      <w:numFmt w:val="decimal"/>
+      <w:lvlText w:val="%4."/>
+      <w:lvlJc w:val="left"/>
+      <w:pPr>
+        <w:ind w:left="4500" w:hanging="360"/>
+      </w:pPr>
+    </w:lvl>
+    <w:lvl w:ilvl="4" w:tplc="041B0019" w:tentative="1">
+      <w:start w:val="1"/>
+      <w:numFmt w:val="lowerLetter"/>
+      <w:lvlText w:val="%5."/>
+      <w:lvlJc w:val="left"/>
+      <w:pPr>
+        <w:ind w:left="5220" w:hanging="360"/>
+      </w:pPr>
+    </w:lvl>
+    <w:lvl w:ilvl="5" w:tplc="041B001B" w:tentative="1">
+      <w:start w:val="1"/>
+      <w:numFmt w:val="lowerRoman"/>
+      <w:lvlText w:val="%6."/>
+      <w:lvlJc w:val="right"/>
+      <w:pPr>
+        <w:ind w:left="5940" w:hanging="180"/>
+      </w:pPr>
+    </w:lvl>
+    <w:lvl w:ilvl="6" w:tplc="041B000F" w:tentative="1">
+      <w:start w:val="1"/>
+      <w:numFmt w:val="decimal"/>
+      <w:lvlText w:val="%7."/>
+      <w:lvlJc w:val="left"/>
+      <w:pPr>
+        <w:ind w:left="6660" w:hanging="360"/>
+      </w:pPr>
+    </w:lvl>
+    <w:lvl w:ilvl="7" w:tplc="041B0019" w:tentative="1">
+      <w:start w:val="1"/>
+      <w:numFmt w:val="lowerLetter"/>
+      <w:lvlText w:val="%8."/>
+      <w:lvlJc w:val="left"/>
+      <w:pPr>
+        <w:ind w:left="7380" w:hanging="360"/>
+      </w:pPr>
+    </w:lvl>
+    <w:lvl w:ilvl="8" w:tplc="041B001B" w:tentative="1">
+      <w:start w:val="1"/>
+      <w:numFmt w:val="lowerRoman"/>
+      <w:lvlText w:val="%9."/>
+      <w:lvlJc w:val="right"/>
+      <w:pPr>
+        <w:ind w:left="8100" w:hanging="180"/>
+      </w:pPr>
+    </w:lvl>
+  </w:abstractNum>
+  <w:abstractNum w:abstractNumId="3" w15:restartNumberingAfterBreak="0">
     <w:nsid w:val="5571144C"/>
     <w:multiLevelType w:val="hybridMultilevel"/>
     <w:tmpl w:val="FFBA3576"/>
@@ -3008,7 +3909,93 @@
       </w:pPr>
     </w:lvl>
   </w:abstractNum>
-  <w:abstractNum w:abstractNumId="1" w15:restartNumberingAfterBreak="0">
+  <w:abstractNum w:abstractNumId="4" w15:restartNumberingAfterBreak="0">
+    <w:nsid w:val="6A9D5B19"/>
+    <w:multiLevelType w:val="hybridMultilevel"/>
+    <w:tmpl w:val="389E7E1C"/>
+    <w:lvl w:ilvl="0" w:tplc="041B001B">
+      <w:start w:val="1"/>
+      <w:numFmt w:val="lowerRoman"/>
+      <w:lvlText w:val="%1."/>
+      <w:lvlJc w:val="right"/>
+      <w:pPr>
+        <w:ind w:left="2340" w:hanging="360"/>
+      </w:pPr>
+    </w:lvl>
+    <w:lvl w:ilvl="1" w:tplc="041B0019" w:tentative="1">
+      <w:start w:val="1"/>
+      <w:numFmt w:val="lowerLetter"/>
+      <w:lvlText w:val="%2."/>
+      <w:lvlJc w:val="left"/>
+      <w:pPr>
+        <w:ind w:left="3060" w:hanging="360"/>
+      </w:pPr>
+    </w:lvl>
+    <w:lvl w:ilvl="2" w:tplc="041B001B" w:tentative="1">
+      <w:start w:val="1"/>
+      <w:numFmt w:val="lowerRoman"/>
+      <w:lvlText w:val="%3."/>
+      <w:lvlJc w:val="right"/>
+      <w:pPr>
+        <w:ind w:left="3780" w:hanging="180"/>
+      </w:pPr>
+    </w:lvl>
+    <w:lvl w:ilvl="3" w:tplc="041B000F" w:tentative="1">
+      <w:start w:val="1"/>
+      <w:numFmt w:val="decimal"/>
+      <w:lvlText w:val="%4."/>
+      <w:lvlJc w:val="left"/>
+      <w:pPr>
+        <w:ind w:left="4500" w:hanging="360"/>
+      </w:pPr>
+    </w:lvl>
+    <w:lvl w:ilvl="4" w:tplc="041B0019" w:tentative="1">
+      <w:start w:val="1"/>
+      <w:numFmt w:val="lowerLetter"/>
+      <w:lvlText w:val="%5."/>
+      <w:lvlJc w:val="left"/>
+      <w:pPr>
+        <w:ind w:left="5220" w:hanging="360"/>
+      </w:pPr>
+    </w:lvl>
+    <w:lvl w:ilvl="5" w:tplc="041B001B" w:tentative="1">
+      <w:start w:val="1"/>
+      <w:numFmt w:val="lowerRoman"/>
+      <w:lvlText w:val="%6."/>
+      <w:lvlJc w:val="right"/>
+      <w:pPr>
+        <w:ind w:left="5940" w:hanging="180"/>
+      </w:pPr>
+    </w:lvl>
+    <w:lvl w:ilvl="6" w:tplc="041B000F" w:tentative="1">
+      <w:start w:val="1"/>
+      <w:numFmt w:val="decimal"/>
+      <w:lvlText w:val="%7."/>
+      <w:lvlJc w:val="left"/>
+      <w:pPr>
+        <w:ind w:left="6660" w:hanging="360"/>
+      </w:pPr>
+    </w:lvl>
+    <w:lvl w:ilvl="7" w:tplc="041B0019" w:tentative="1">
+      <w:start w:val="1"/>
+      <w:numFmt w:val="lowerLetter"/>
+      <w:lvlText w:val="%8."/>
+      <w:lvlJc w:val="left"/>
+      <w:pPr>
+        <w:ind w:left="7380" w:hanging="360"/>
+      </w:pPr>
+    </w:lvl>
+    <w:lvl w:ilvl="8" w:tplc="041B001B" w:tentative="1">
+      <w:start w:val="1"/>
+      <w:numFmt w:val="lowerRoman"/>
+      <w:lvlText w:val="%9."/>
+      <w:lvlJc w:val="right"/>
+      <w:pPr>
+        <w:ind w:left="8100" w:hanging="180"/>
+      </w:pPr>
+    </w:lvl>
+  </w:abstractNum>
+  <w:abstractNum w:abstractNumId="5" w15:restartNumberingAfterBreak="0">
     <w:nsid w:val="73931C87"/>
     <w:multiLevelType w:val="multilevel"/>
     <w:tmpl w:val="F9502986"/>
@@ -3104,10 +4091,22 @@
     </w:lvl>
   </w:abstractNum>
   <w:num w:numId="1">
+    <w:abstractNumId w:val="5"/>
+  </w:num>
+  <w:num w:numId="2">
+    <w:abstractNumId w:val="3"/>
+  </w:num>
+  <w:num w:numId="3">
+    <w:abstractNumId w:val="0"/>
+  </w:num>
+  <w:num w:numId="4">
     <w:abstractNumId w:val="1"/>
   </w:num>
-  <w:num w:numId="2">
-    <w:abstractNumId w:val="0"/>
+  <w:num w:numId="5">
+    <w:abstractNumId w:val="4"/>
+  </w:num>
+  <w:num w:numId="6">
+    <w:abstractNumId w:val="2"/>
   </w:num>
 </w:numbering>
 </file>
@@ -3129,7 +4128,7 @@
       </w:pPr>
     </w:pPrDefault>
   </w:docDefaults>
-  <w:latentStyles w:defLockedState="0" w:defUIPriority="99" w:defSemiHidden="0" w:defUnhideWhenUsed="0" w:defQFormat="0" w:count="376">
+  <w:latentStyles w:defLockedState="0" w:defUIPriority="99" w:defSemiHidden="0" w:defUnhideWhenUsed="0" w:defQFormat="0" w:count="377">
     <w:lsdException w:name="Normal" w:uiPriority="0" w:qFormat="1"/>
     <w:lsdException w:name="heading 1" w:uiPriority="9" w:qFormat="1"/>
     <w:lsdException w:name="heading 2" w:semiHidden="1" w:uiPriority="9" w:unhideWhenUsed="1" w:qFormat="1"/>
@@ -3235,7 +4234,6 @@
     <w:lsdException w:name="HTML Sample" w:semiHidden="1" w:unhideWhenUsed="1"/>
     <w:lsdException w:name="HTML Typewriter" w:semiHidden="1" w:unhideWhenUsed="1"/>
     <w:lsdException w:name="HTML Variable" w:semiHidden="1" w:unhideWhenUsed="1"/>
-    <w:lsdException w:name="Normal Table" w:semiHidden="1" w:unhideWhenUsed="1"/>
     <w:lsdException w:name="annotation subject" w:semiHidden="1" w:unhideWhenUsed="1"/>
     <w:lsdException w:name="No List" w:semiHidden="1" w:unhideWhenUsed="1"/>
     <w:lsdException w:name="Outline List 1" w:semiHidden="1" w:unhideWhenUsed="1"/>
@@ -3282,10 +4280,8 @@
     <w:lsdException w:name="Table Subtle 2" w:semiHidden="1" w:unhideWhenUsed="1"/>
     <w:lsdException w:name="Table Web 1" w:semiHidden="1" w:unhideWhenUsed="1"/>
     <w:lsdException w:name="Table Web 2" w:semiHidden="1" w:unhideWhenUsed="1"/>
-    <w:lsdException w:name="Table Web 3" w:semiHidden="1" w:unhideWhenUsed="1"/>
     <w:lsdException w:name="Balloon Text" w:semiHidden="1" w:unhideWhenUsed="1"/>
     <w:lsdException w:name="Table Grid" w:uiPriority="39"/>
-    <w:lsdException w:name="Table Theme" w:semiHidden="1" w:unhideWhenUsed="1"/>
     <w:lsdException w:name="Placeholder Text" w:semiHidden="1"/>
     <w:lsdException w:name="No Spacing" w:uiPriority="1" w:qFormat="1"/>
     <w:lsdException w:name="Light Shading" w:uiPriority="60"/>
@@ -3506,11 +4502,12 @@
     <w:lsdException w:name="Hashtag" w:semiHidden="1" w:unhideWhenUsed="1"/>
     <w:lsdException w:name="Unresolved Mention" w:semiHidden="1" w:unhideWhenUsed="1"/>
     <w:lsdException w:name="Smart Link" w:semiHidden="1" w:unhideWhenUsed="1"/>
+    <w:lsdException w:name="Smart Link Error" w:semiHidden="1" w:unhideWhenUsed="1"/>
   </w:latentStyles>
   <w:style w:type="paragraph" w:default="1" w:styleId="Normal">
     <w:name w:val="Normal"/>
     <w:qFormat/>
-    <w:rsid w:val="002B0AB7"/>
+    <w:rsid w:val="00C55A89"/>
     <w:rPr>
       <w:rFonts w:ascii="Arial" w:hAnsi="Arial"/>
     </w:rPr>
@@ -4429,6 +5426,19 @@
       <w:ind w:left="220"/>
     </w:pPr>
   </w:style>
+  <w:style w:type="paragraph" w:styleId="TOC3">
+    <w:name w:val="toc 3"/>
+    <w:basedOn w:val="Normal"/>
+    <w:next w:val="Normal"/>
+    <w:autoRedefine/>
+    <w:uiPriority w:val="39"/>
+    <w:unhideWhenUsed/>
+    <w:rsid w:val="004532F0"/>
+    <w:pPr>
+      <w:spacing w:after="100"/>
+      <w:ind w:left="440"/>
+    </w:pPr>
+  </w:style>
 </w:styles>
 </file>
 
@@ -4586,6 +5596,20 @@
 
 <file path=word/glossary/fontTable.xml><?xml version="1.0" encoding="utf-8"?>
 <w:fonts xmlns:mc="http://schemas.openxmlformats.org/markup-compatibility/2006" xmlns:r="http://schemas.openxmlformats.org/officeDocument/2006/relationships" xmlns:w="http://schemas.openxmlformats.org/wordprocessingml/2006/main" xmlns:w14="http://schemas.microsoft.com/office/word/2010/wordml" xmlns:w15="http://schemas.microsoft.com/office/word/2012/wordml" xmlns:w16cid="http://schemas.microsoft.com/office/word/2016/wordml/cid" xmlns:w16se="http://schemas.microsoft.com/office/word/2015/wordml/symex" mc:Ignorable="w14 w15 w16se w16cid">
+  <w:font w:name="Arial">
+    <w:panose1 w:val="020B0604020202020204"/>
+    <w:charset w:val="EE"/>
+    <w:family w:val="swiss"/>
+    <w:pitch w:val="variable"/>
+    <w:sig w:usb0="E0002EFF" w:usb1="C000785B" w:usb2="00000009" w:usb3="00000000" w:csb0="000001FF" w:csb1="00000000"/>
+  </w:font>
+  <w:font w:name="Courier New">
+    <w:panose1 w:val="02070309020205020404"/>
+    <w:charset w:val="EE"/>
+    <w:family w:val="modern"/>
+    <w:pitch w:val="fixed"/>
+    <w:sig w:usb0="E0002EFF" w:usb1="C0007843" w:usb2="00000009" w:usb3="00000000" w:csb0="000001FF" w:csb1="00000000"/>
+  </w:font>
   <w:font w:name="Times New Roman">
     <w:panose1 w:val="02020603050405020304"/>
     <w:charset w:val="EE"/>
@@ -4593,12 +5617,19 @@
     <w:pitch w:val="variable"/>
     <w:sig w:usb0="E0002EFF" w:usb1="C000785B" w:usb2="00000009" w:usb3="00000000" w:csb0="000001FF" w:csb1="00000000"/>
   </w:font>
-  <w:font w:name="Arial">
-    <w:panose1 w:val="020B0604020202020204"/>
-    <w:charset w:val="EE"/>
-    <w:family w:val="swiss"/>
+  <w:font w:name="Wingdings">
+    <w:panose1 w:val="05000000000000000000"/>
+    <w:charset w:val="02"/>
+    <w:family w:val="auto"/>
     <w:pitch w:val="variable"/>
-    <w:sig w:usb0="E0002EFF" w:usb1="C000785B" w:usb2="00000009" w:usb3="00000000" w:csb0="000001FF" w:csb1="00000000"/>
+    <w:sig w:usb0="00000000" w:usb1="10000000" w:usb2="00000000" w:usb3="00000000" w:csb0="80000000" w:csb1="00000000"/>
+  </w:font>
+  <w:font w:name="Symbol">
+    <w:panose1 w:val="05050102010706020507"/>
+    <w:charset w:val="02"/>
+    <w:family w:val="roman"/>
+    <w:pitch w:val="variable"/>
+    <w:sig w:usb0="00000000" w:usb1="10000000" w:usb2="00000000" w:usb3="00000000" w:csb0="80000000" w:csb1="00000000"/>
   </w:font>
   <w:font w:name="MingLiU">
     <w:altName w:val="細明體"/>
@@ -4621,14 +5652,14 @@
     <w:charset w:val="EE"/>
     <w:family w:val="swiss"/>
     <w:pitch w:val="variable"/>
-    <w:sig w:usb0="E0002EFF" w:usb1="C000247B" w:usb2="00000009" w:usb3="00000000" w:csb0="000001FF" w:csb1="00000000"/>
+    <w:sig w:usb0="E4002EFF" w:usb1="C000247B" w:usb2="00000009" w:usb3="00000000" w:csb0="000001FF" w:csb1="00000000"/>
   </w:font>
   <w:font w:name="Calibri Light">
     <w:panose1 w:val="020F0302020204030204"/>
     <w:charset w:val="EE"/>
     <w:family w:val="swiss"/>
     <w:pitch w:val="variable"/>
-    <w:sig w:usb0="E0002AFF" w:usb1="C000247B" w:usb2="00000009" w:usb3="00000000" w:csb0="000001FF" w:csb1="00000000"/>
+    <w:sig w:usb0="E4002EFF" w:usb1="C000247B" w:usb2="00000009" w:usb3="00000000" w:csb0="000001FF" w:csb1="00000000"/>
   </w:font>
 </w:fonts>
 </file>
@@ -4690,7 +5721,7 @@
       </w:pPr>
     </w:pPrDefault>
   </w:docDefaults>
-  <w:latentStyles w:defLockedState="0" w:defUIPriority="99" w:defSemiHidden="0" w:defUnhideWhenUsed="0" w:defQFormat="0" w:count="376">
+  <w:latentStyles w:defLockedState="0" w:defUIPriority="99" w:defSemiHidden="0" w:defUnhideWhenUsed="0" w:defQFormat="0" w:count="377">
     <w:lsdException w:name="Normal" w:uiPriority="0" w:qFormat="1"/>
     <w:lsdException w:name="heading 1" w:uiPriority="9" w:qFormat="1"/>
     <w:lsdException w:name="heading 2" w:semiHidden="1" w:uiPriority="9" w:unhideWhenUsed="1" w:qFormat="1"/>
@@ -4796,7 +5827,6 @@
     <w:lsdException w:name="HTML Sample" w:semiHidden="1" w:unhideWhenUsed="1"/>
     <w:lsdException w:name="HTML Typewriter" w:semiHidden="1" w:unhideWhenUsed="1"/>
     <w:lsdException w:name="HTML Variable" w:semiHidden="1" w:unhideWhenUsed="1"/>
-    <w:lsdException w:name="Normal Table" w:semiHidden="1" w:unhideWhenUsed="1"/>
     <w:lsdException w:name="annotation subject" w:semiHidden="1" w:unhideWhenUsed="1"/>
     <w:lsdException w:name="No List" w:semiHidden="1" w:unhideWhenUsed="1"/>
     <w:lsdException w:name="Outline List 1" w:semiHidden="1" w:unhideWhenUsed="1"/>
@@ -4843,10 +5873,8 @@
     <w:lsdException w:name="Table Subtle 2" w:semiHidden="1" w:unhideWhenUsed="1"/>
     <w:lsdException w:name="Table Web 1" w:semiHidden="1" w:unhideWhenUsed="1"/>
     <w:lsdException w:name="Table Web 2" w:semiHidden="1" w:unhideWhenUsed="1"/>
-    <w:lsdException w:name="Table Web 3" w:semiHidden="1" w:unhideWhenUsed="1"/>
     <w:lsdException w:name="Balloon Text" w:semiHidden="1" w:unhideWhenUsed="1"/>
     <w:lsdException w:name="Table Grid" w:uiPriority="39"/>
-    <w:lsdException w:name="Table Theme" w:semiHidden="1" w:unhideWhenUsed="1"/>
     <w:lsdException w:name="Placeholder Text" w:semiHidden="1"/>
     <w:lsdException w:name="No Spacing" w:uiPriority="1" w:qFormat="1"/>
     <w:lsdException w:name="Light Shading" w:uiPriority="60"/>
@@ -5067,6 +6095,7 @@
     <w:lsdException w:name="Hashtag" w:semiHidden="1" w:unhideWhenUsed="1"/>
     <w:lsdException w:name="Unresolved Mention" w:semiHidden="1" w:unhideWhenUsed="1"/>
     <w:lsdException w:name="Smart Link" w:semiHidden="1" w:unhideWhenUsed="1"/>
+    <w:lsdException w:name="Smart Link Error" w:semiHidden="1" w:unhideWhenUsed="1"/>
   </w:latentStyles>
   <w:style w:type="paragraph" w:default="1" w:styleId="Normal">
     <w:name w:val="Normal"/>
@@ -5335,6 +6364,21 @@
 </file>
 
 <file path=customXml/item1.xml><?xml version="1.0" encoding="utf-8"?>
+<?mso-contentType ?>
+<FormTemplates xmlns="http://schemas.microsoft.com/sharepoint/v3/contenttype/forms">
+  <Display>DocumentLibraryForm</Display>
+  <Edit>DocumentLibraryForm</Edit>
+  <New>DocumentLibraryForm</New>
+</FormTemplates>
+</file>
+
+<file path=customXml/item2.xml><?xml version="1.0" encoding="utf-8"?>
+<p:properties xmlns:p="http://schemas.microsoft.com/office/2006/metadata/properties" xmlns:xsi="http://www.w3.org/2001/XMLSchema-instance" xmlns:pc="http://schemas.microsoft.com/office/infopath/2007/PartnerControls">
+  <documentManagement/>
+</p:properties>
+</file>
+
+<file path=customXml/item3.xml><?xml version="1.0" encoding="utf-8"?>
 <ct:contentTypeSchema xmlns:ct="http://schemas.microsoft.com/office/2006/metadata/contentType" xmlns:ma="http://schemas.microsoft.com/office/2006/metadata/properties/metaAttributes" ct:_="" ma:_="" ma:contentTypeName="Document" ma:contentTypeID="0x010100F6ED5DE9EDF46B45B384AD6F2F4F2A1B" ma:contentTypeVersion="12" ma:contentTypeDescription="Create a new document." ma:contentTypeScope="" ma:versionID="436ca038b523c73cfc56c8cdfd9a3b72">
   <xsd:schema xmlns:xsd="http://www.w3.org/2001/XMLSchema" xmlns:xs="http://www.w3.org/2001/XMLSchema" xmlns:p="http://schemas.microsoft.com/office/2006/metadata/properties" xmlns:ns2="4d5f08f6-cea6-4340-84b9-ba4312552035" xmlns:ns3="7aecb95e-b972-4147-a61e-52f527ca1c78" targetNamespace="http://schemas.microsoft.com/office/2006/metadata/properties" ma:root="true" ma:fieldsID="25799ba37357d642e8e135a5dccfc55b" ns2:_="" ns3:_="">
     <xsd:import namespace="4d5f08f6-cea6-4340-84b9-ba4312552035"/>
@@ -5551,40 +6595,14 @@
 </ct:contentTypeSchema>
 </file>
 
-<file path=customXml/item2.xml><?xml version="1.0" encoding="utf-8"?>
-<p:properties xmlns:p="http://schemas.microsoft.com/office/2006/metadata/properties" xmlns:xsi="http://www.w3.org/2001/XMLSchema-instance" xmlns:pc="http://schemas.microsoft.com/office/infopath/2007/PartnerControls">
-  <documentManagement/>
-</p:properties>
-</file>
-
-<file path=customXml/item3.xml><?xml version="1.0" encoding="utf-8"?>
-<?mso-contentType ?>
-<FormTemplates xmlns="http://schemas.microsoft.com/sharepoint/v3/contenttype/forms">
-  <Display>DocumentLibraryForm</Display>
-  <Edit>DocumentLibraryForm</Edit>
-  <New>DocumentLibraryForm</New>
-</FormTemplates>
-</file>
-
 <file path=customXml/item4.xml><?xml version="1.0" encoding="utf-8"?>
 <b:Sources xmlns:b="http://schemas.openxmlformats.org/officeDocument/2006/bibliography" xmlns="http://schemas.openxmlformats.org/officeDocument/2006/bibliography" SelectedStyle="\APASixthEditionOfficeOnline.xsl" StyleName="APA" Version="6"/>
 </file>
 
 <file path=customXml/itemProps1.xml><?xml version="1.0" encoding="utf-8"?>
-<ds:datastoreItem xmlns:ds="http://schemas.openxmlformats.org/officeDocument/2006/customXml" ds:itemID="{402DCF52-2852-41F7-BDB8-B00470E92029}">
+<ds:datastoreItem xmlns:ds="http://schemas.openxmlformats.org/officeDocument/2006/customXml" ds:itemID="{742AC6A9-68FE-4016-BD1A-ED62B6CC0688}">
   <ds:schemaRefs>
-    <ds:schemaRef ds:uri="http://schemas.microsoft.com/office/2006/metadata/contentType"/>
-    <ds:schemaRef ds:uri="http://schemas.microsoft.com/office/2006/metadata/properties/metaAttributes"/>
-    <ds:schemaRef ds:uri="http://www.w3.org/2001/XMLSchema"/>
-    <ds:schemaRef ds:uri="http://schemas.microsoft.com/office/2006/metadata/properties"/>
-    <ds:schemaRef ds:uri="4d5f08f6-cea6-4340-84b9-ba4312552035"/>
-    <ds:schemaRef ds:uri="7aecb95e-b972-4147-a61e-52f527ca1c78"/>
-    <ds:schemaRef ds:uri="http://schemas.microsoft.com/office/2006/documentManagement/types"/>
-    <ds:schemaRef ds:uri="http://schemas.microsoft.com/office/infopath/2007/PartnerControls"/>
-    <ds:schemaRef ds:uri="http://schemas.openxmlformats.org/package/2006/metadata/core-properties"/>
-    <ds:schemaRef ds:uri="http://purl.org/dc/elements/1.1/"/>
-    <ds:schemaRef ds:uri="http://purl.org/dc/terms/"/>
-    <ds:schemaRef ds:uri="http://schemas.microsoft.com/internal/obd"/>
+    <ds:schemaRef ds:uri="http://schemas.microsoft.com/sharepoint/v3/contenttype/forms"/>
   </ds:schemaRefs>
 </ds:datastoreItem>
 </file>
@@ -5607,15 +6625,26 @@
 </file>
 
 <file path=customXml/itemProps3.xml><?xml version="1.0" encoding="utf-8"?>
-<ds:datastoreItem xmlns:ds="http://schemas.openxmlformats.org/officeDocument/2006/customXml" ds:itemID="{742AC6A9-68FE-4016-BD1A-ED62B6CC0688}">
+<ds:datastoreItem xmlns:ds="http://schemas.openxmlformats.org/officeDocument/2006/customXml" ds:itemID="{402DCF52-2852-41F7-BDB8-B00470E92029}">
   <ds:schemaRefs>
-    <ds:schemaRef ds:uri="http://schemas.microsoft.com/sharepoint/v3/contenttype/forms"/>
+    <ds:schemaRef ds:uri="http://schemas.microsoft.com/office/2006/metadata/contentType"/>
+    <ds:schemaRef ds:uri="http://schemas.microsoft.com/office/2006/metadata/properties/metaAttributes"/>
+    <ds:schemaRef ds:uri="http://www.w3.org/2001/XMLSchema"/>
+    <ds:schemaRef ds:uri="http://schemas.microsoft.com/office/2006/metadata/properties"/>
+    <ds:schemaRef ds:uri="4d5f08f6-cea6-4340-84b9-ba4312552035"/>
+    <ds:schemaRef ds:uri="7aecb95e-b972-4147-a61e-52f527ca1c78"/>
+    <ds:schemaRef ds:uri="http://schemas.microsoft.com/office/2006/documentManagement/types"/>
+    <ds:schemaRef ds:uri="http://schemas.microsoft.com/office/infopath/2007/PartnerControls"/>
+    <ds:schemaRef ds:uri="http://schemas.openxmlformats.org/package/2006/metadata/core-properties"/>
+    <ds:schemaRef ds:uri="http://purl.org/dc/elements/1.1/"/>
+    <ds:schemaRef ds:uri="http://purl.org/dc/terms/"/>
+    <ds:schemaRef ds:uri="http://schemas.microsoft.com/internal/obd"/>
   </ds:schemaRefs>
 </ds:datastoreItem>
 </file>
 
 <file path=customXml/itemProps4.xml><?xml version="1.0" encoding="utf-8"?>
-<ds:datastoreItem xmlns:ds="http://schemas.openxmlformats.org/officeDocument/2006/customXml" ds:itemID="{B18D0E25-DBCD-44E0-855B-195179CA646C}">
+<ds:datastoreItem xmlns:ds="http://schemas.openxmlformats.org/officeDocument/2006/customXml" ds:itemID="{EF259156-DAB2-4F2B-AE91-C6C4DA37E453}">
   <ds:schemaRefs>
     <ds:schemaRef ds:uri="http://schemas.openxmlformats.org/officeDocument/2006/bibliography"/>
   </ds:schemaRefs>

</xml_diff>

<commit_message>
opravene udaje k certifikatom
</commit_message>
<xml_diff>
--- a/OEC.LAN Standalone quickstart.docx
+++ b/OEC.LAN Standalone quickstart.docx
@@ -1,6 +1,6 @@
 
 <file path=word/document.xml><?xml version="1.0" encoding="utf-8"?>
-<w:document xmlns:wpc="http://schemas.microsoft.com/office/word/2010/wordprocessingCanvas" xmlns:cx="http://schemas.microsoft.com/office/drawing/2014/chartex" xmlns:cx1="http://schemas.microsoft.com/office/drawing/2015/9/8/chartex" xmlns:cx2="http://schemas.microsoft.com/office/drawing/2015/10/21/chartex" xmlns:cx3="http://schemas.microsoft.com/office/drawing/2016/5/9/chartex" xmlns:cx4="http://schemas.microsoft.com/office/drawing/2016/5/10/chartex" xmlns:cx5="http://schemas.microsoft.com/office/drawing/2016/5/11/chartex" xmlns:cx6="http://schemas.microsoft.com/office/drawing/2016/5/12/chartex" xmlns:cx7="http://schemas.microsoft.com/office/drawing/2016/5/13/chartex" xmlns:cx8="http://schemas.microsoft.com/office/drawing/2016/5/14/chartex" xmlns:mc="http://schemas.openxmlformats.org/markup-compatibility/2006" xmlns:aink="http://schemas.microsoft.com/office/drawing/2016/ink" xmlns:am3d="http://schemas.microsoft.com/office/drawing/2017/model3d" xmlns:o="urn:schemas-microsoft-com:office:office" xmlns:r="http://schemas.openxmlformats.org/officeDocument/2006/relationships" xmlns:m="http://schemas.openxmlformats.org/officeDocument/2006/math" xmlns:v="urn:schemas-microsoft-com:vml" xmlns:wp14="http://schemas.microsoft.com/office/word/2010/wordprocessingDrawing" xmlns:wp="http://schemas.openxmlformats.org/drawingml/2006/wordprocessingDrawing" xmlns:w10="urn:schemas-microsoft-com:office:word" xmlns:w="http://schemas.openxmlformats.org/wordprocessingml/2006/main" xmlns:w14="http://schemas.microsoft.com/office/word/2010/wordml" xmlns:w15="http://schemas.microsoft.com/office/word/2012/wordml" xmlns:w16cid="http://schemas.microsoft.com/office/word/2016/wordml/cid" xmlns:w16se="http://schemas.microsoft.com/office/word/2015/wordml/symex" xmlns:wpg="http://schemas.microsoft.com/office/word/2010/wordprocessingGroup" xmlns:wpi="http://schemas.microsoft.com/office/word/2010/wordprocessingInk" xmlns:wne="http://schemas.microsoft.com/office/word/2006/wordml" xmlns:wps="http://schemas.microsoft.com/office/word/2010/wordprocessingShape" mc:Ignorable="w14 w15 w16se w16cid wp14">
+<w:document xmlns:wpc="http://schemas.microsoft.com/office/word/2010/wordprocessingCanvas" xmlns:cx="http://schemas.microsoft.com/office/drawing/2014/chartex" xmlns:cx1="http://schemas.microsoft.com/office/drawing/2015/9/8/chartex" xmlns:mc="http://schemas.openxmlformats.org/markup-compatibility/2006" xmlns:o="urn:schemas-microsoft-com:office:office" xmlns:r="http://schemas.openxmlformats.org/officeDocument/2006/relationships" xmlns:m="http://schemas.openxmlformats.org/officeDocument/2006/math" xmlns:v="urn:schemas-microsoft-com:vml" xmlns:wp14="http://schemas.microsoft.com/office/word/2010/wordprocessingDrawing" xmlns:wp="http://schemas.openxmlformats.org/drawingml/2006/wordprocessingDrawing" xmlns:w10="urn:schemas-microsoft-com:office:word" xmlns:w="http://schemas.openxmlformats.org/wordprocessingml/2006/main" xmlns:w14="http://schemas.microsoft.com/office/word/2010/wordml" xmlns:w15="http://schemas.microsoft.com/office/word/2012/wordml" xmlns:w16se="http://schemas.microsoft.com/office/word/2015/wordml/symex" xmlns:wpg="http://schemas.microsoft.com/office/word/2010/wordprocessingGroup" xmlns:wpi="http://schemas.microsoft.com/office/word/2010/wordprocessingInk" xmlns:wne="http://schemas.microsoft.com/office/word/2006/wordml" xmlns:wps="http://schemas.microsoft.com/office/word/2010/wordprocessingShape" mc:Ignorable="w14 w15 w16se wp14">
   <w:body>
     <w:p>
       <w:pPr>
@@ -37,8 +37,16 @@
             <w:rPr>
               <w:lang w:val="en-US"/>
             </w:rPr>
-            <w:t>OEC.LAN Standalone quickstart</w:t>
+            <w:t xml:space="preserve">OEC.LAN Standalone </w:t>
           </w:r>
+          <w:proofErr w:type="spellStart"/>
+          <w:r>
+            <w:rPr>
+              <w:lang w:val="en-US"/>
+            </w:rPr>
+            <w:t>quickstart</w:t>
+          </w:r>
+          <w:proofErr w:type="spellEnd"/>
         </w:p>
       </w:sdtContent>
     </w:sdt>
@@ -157,8 +165,16 @@
                   <w:rPr>
                     <w:lang w:val="en-US"/>
                   </w:rPr>
-                  <w:t>OEC.LAN Standalone quickstart</w:t>
+                  <w:t xml:space="preserve">OEC.LAN Standalone </w:t>
                 </w:r>
+                <w:proofErr w:type="spellStart"/>
+                <w:r>
+                  <w:rPr>
+                    <w:lang w:val="en-US"/>
+                  </w:rPr>
+                  <w:t>quickstart</w:t>
+                </w:r>
+                <w:proofErr w:type="spellEnd"/>
               </w:p>
             </w:tc>
           </w:sdtContent>
@@ -631,21 +647,25 @@
                 <w:lang w:val="en-US"/>
               </w:rPr>
             </w:pPr>
+            <w:proofErr w:type="spellStart"/>
             <w:r>
               <w:rPr>
                 <w:lang w:val="en-US"/>
               </w:rPr>
               <w:t>Prv</w:t>
             </w:r>
+            <w:proofErr w:type="spellEnd"/>
             <w:r>
               <w:t xml:space="preserve">á </w:t>
             </w:r>
+            <w:proofErr w:type="spellStart"/>
             <w:r>
               <w:rPr>
                 <w:lang w:val="en-US"/>
               </w:rPr>
               <w:t>verzia</w:t>
             </w:r>
+            <w:proofErr w:type="spellEnd"/>
           </w:p>
         </w:tc>
         <w:tc>
@@ -662,8 +682,16 @@
               <w:rPr>
                 <w:lang w:val="en-US"/>
               </w:rPr>
-              <w:t>Roman Sládek</w:t>
-            </w:r>
+              <w:t xml:space="preserve">Roman </w:t>
+            </w:r>
+            <w:proofErr w:type="spellStart"/>
+            <w:r>
+              <w:rPr>
+                <w:lang w:val="en-US"/>
+              </w:rPr>
+              <w:t>Sládek</w:t>
+            </w:r>
+            <w:proofErr w:type="spellEnd"/>
           </w:p>
         </w:tc>
       </w:tr>
@@ -714,12 +742,14 @@
                 <w:lang w:val="en-US"/>
               </w:rPr>
             </w:pPr>
+            <w:proofErr w:type="spellStart"/>
             <w:r>
               <w:rPr>
                 <w:lang w:val="en-US"/>
               </w:rPr>
               <w:t>Doplnene</w:t>
             </w:r>
+            <w:proofErr w:type="spellEnd"/>
           </w:p>
           <w:p>
             <w:pPr>
@@ -736,10 +766,35 @@
               <w:rPr>
                 <w:lang w:val="en-US"/>
               </w:rPr>
-              <w:t>URL a certifikaty pre produk</w:t>
-            </w:r>
-            <w:r>
-              <w:t>čné prostredie</w:t>
+              <w:t xml:space="preserve">URL a </w:t>
+            </w:r>
+            <w:proofErr w:type="spellStart"/>
+            <w:r>
+              <w:rPr>
+                <w:lang w:val="en-US"/>
+              </w:rPr>
+              <w:t>certifikaty</w:t>
+            </w:r>
+            <w:proofErr w:type="spellEnd"/>
+            <w:r>
+              <w:rPr>
+                <w:lang w:val="en-US"/>
+              </w:rPr>
+              <w:t xml:space="preserve"> pre </w:t>
+            </w:r>
+            <w:proofErr w:type="spellStart"/>
+            <w:r>
+              <w:rPr>
+                <w:lang w:val="en-US"/>
+              </w:rPr>
+              <w:t>produk</w:t>
+            </w:r>
+            <w:r>
+              <w:t>čné</w:t>
+            </w:r>
+            <w:proofErr w:type="spellEnd"/>
+            <w:r>
+              <w:t xml:space="preserve"> prostredie</w:t>
             </w:r>
           </w:p>
           <w:p>
@@ -754,8 +809,13 @@
               </w:rPr>
             </w:pPr>
             <w:r>
-              <w:t>Odkazy na wiki</w:t>
-            </w:r>
+              <w:t xml:space="preserve">Odkazy na </w:t>
+            </w:r>
+            <w:proofErr w:type="spellStart"/>
+            <w:r>
+              <w:t>wiki</w:t>
+            </w:r>
+            <w:proofErr w:type="spellEnd"/>
           </w:p>
         </w:tc>
         <w:tc>
@@ -772,8 +832,16 @@
               <w:rPr>
                 <w:lang w:val="en-US"/>
               </w:rPr>
-              <w:t>Roman Sládek</w:t>
-            </w:r>
+              <w:t xml:space="preserve">Roman </w:t>
+            </w:r>
+            <w:proofErr w:type="spellStart"/>
+            <w:r>
+              <w:rPr>
+                <w:lang w:val="en-US"/>
+              </w:rPr>
+              <w:t>Sládek</w:t>
+            </w:r>
+            <w:proofErr w:type="spellEnd"/>
           </w:p>
         </w:tc>
       </w:tr>
@@ -1625,29 +1693,45 @@
         </w:rPr>
         <w:br w:type="page"/>
       </w:r>
-      <w:bookmarkStart w:id="3" w:name="_GoBack"/>
+    </w:p>
+    <w:p>
+      <w:pPr>
+        <w:pStyle w:val="Heading1"/>
+      </w:pPr>
+      <w:bookmarkStart w:id="3" w:name="_Toc21351655"/>
+      <w:r>
+        <w:lastRenderedPageBreak/>
+        <w:t>Quickstart</w:t>
+      </w:r>
       <w:bookmarkEnd w:id="3"/>
     </w:p>
     <w:p>
       <w:pPr>
-        <w:pStyle w:val="Heading1"/>
-      </w:pPr>
-      <w:bookmarkStart w:id="4" w:name="_Toc21351655"/>
-      <w:r>
-        <w:lastRenderedPageBreak/>
-        <w:t>Quickstart</w:t>
+        <w:pStyle w:val="Heading2"/>
+      </w:pPr>
+      <w:bookmarkStart w:id="4" w:name="_Toc21351656"/>
+      <w:proofErr w:type="spellStart"/>
+      <w:r>
+        <w:t>Testovacie</w:t>
+      </w:r>
+      <w:proofErr w:type="spellEnd"/>
+      <w:r>
+        <w:t xml:space="preserve"> </w:t>
+      </w:r>
+      <w:proofErr w:type="spellStart"/>
+      <w:r>
+        <w:t>prostredie</w:t>
+      </w:r>
+      <w:proofErr w:type="spellEnd"/>
+      <w:r>
+        <w:t xml:space="preserve"> </w:t>
+      </w:r>
+      <w:proofErr w:type="spellStart"/>
+      <w:r>
+        <w:t>eKasa</w:t>
       </w:r>
       <w:bookmarkEnd w:id="4"/>
-    </w:p>
-    <w:p>
-      <w:pPr>
-        <w:pStyle w:val="Heading2"/>
-      </w:pPr>
-      <w:bookmarkStart w:id="5" w:name="_Toc21351656"/>
-      <w:r>
-        <w:t>Testovacie prostredie eKasa</w:t>
-      </w:r>
-      <w:bookmarkEnd w:id="5"/>
+      <w:proofErr w:type="spellEnd"/>
     </w:p>
     <w:p>
       <w:pPr>
@@ -1660,12 +1744,42 @@
           <w:lang w:val="en-US"/>
         </w:rPr>
       </w:pPr>
+      <w:proofErr w:type="spellStart"/>
       <w:r>
         <w:rPr>
           <w:lang w:val="en-US"/>
         </w:rPr>
-        <w:t>Pripojiť na ethernet</w:t>
-      </w:r>
+        <w:t>Pripojiť</w:t>
+      </w:r>
+      <w:proofErr w:type="spellEnd"/>
+      <w:r>
+        <w:rPr>
+          <w:lang w:val="en-US"/>
+        </w:rPr>
+        <w:t xml:space="preserve"> </w:t>
+      </w:r>
+      <w:proofErr w:type="spellStart"/>
+      <w:r>
+        <w:rPr>
+          <w:lang w:val="en-US"/>
+        </w:rPr>
+        <w:t>na</w:t>
+      </w:r>
+      <w:proofErr w:type="spellEnd"/>
+      <w:r>
+        <w:rPr>
+          <w:lang w:val="en-US"/>
+        </w:rPr>
+        <w:t xml:space="preserve"> </w:t>
+      </w:r>
+      <w:proofErr w:type="spellStart"/>
+      <w:r>
+        <w:rPr>
+          <w:lang w:val="en-US"/>
+        </w:rPr>
+        <w:t>ethernet</w:t>
+      </w:r>
+      <w:proofErr w:type="spellEnd"/>
     </w:p>
     <w:p>
       <w:pPr>
@@ -1678,11 +1792,33 @@
           <w:lang w:val="en-US"/>
         </w:rPr>
       </w:pPr>
+      <w:proofErr w:type="spellStart"/>
       <w:r>
         <w:rPr>
           <w:lang w:val="en-US"/>
         </w:rPr>
-        <w:t xml:space="preserve">Pripojiť tlačiareň </w:t>
+        <w:t>Pripojiť</w:t>
+      </w:r>
+      <w:proofErr w:type="spellEnd"/>
+      <w:r>
+        <w:rPr>
+          <w:lang w:val="en-US"/>
+        </w:rPr>
+        <w:t xml:space="preserve"> </w:t>
+      </w:r>
+      <w:proofErr w:type="spellStart"/>
+      <w:r>
+        <w:rPr>
+          <w:lang w:val="en-US"/>
+        </w:rPr>
+        <w:t>tlačiareň</w:t>
+      </w:r>
+      <w:proofErr w:type="spellEnd"/>
+      <w:r>
+        <w:rPr>
+          <w:lang w:val="en-US"/>
+        </w:rPr>
+        <w:t xml:space="preserve"> </w:t>
       </w:r>
     </w:p>
     <w:p>
@@ -1696,11 +1832,89 @@
           <w:lang w:val="en-US"/>
         </w:rPr>
       </w:pPr>
+      <w:proofErr w:type="spellStart"/>
       <w:r>
         <w:rPr>
           <w:lang w:val="en-US"/>
         </w:rPr>
-        <w:t xml:space="preserve">Odporúčame použiť priamu tlač na tlačiareň </w:t>
+        <w:t>Odporúčame</w:t>
+      </w:r>
+      <w:proofErr w:type="spellEnd"/>
+      <w:r>
+        <w:rPr>
+          <w:lang w:val="en-US"/>
+        </w:rPr>
+        <w:t xml:space="preserve"> </w:t>
+      </w:r>
+      <w:proofErr w:type="spellStart"/>
+      <w:r>
+        <w:rPr>
+          <w:lang w:val="en-US"/>
+        </w:rPr>
+        <w:t>použiť</w:t>
+      </w:r>
+      <w:proofErr w:type="spellEnd"/>
+      <w:r>
+        <w:rPr>
+          <w:lang w:val="en-US"/>
+        </w:rPr>
+        <w:t xml:space="preserve"> </w:t>
+      </w:r>
+      <w:proofErr w:type="spellStart"/>
+      <w:r>
+        <w:rPr>
+          <w:lang w:val="en-US"/>
+        </w:rPr>
+        <w:t>priamu</w:t>
+      </w:r>
+      <w:proofErr w:type="spellEnd"/>
+      <w:r>
+        <w:rPr>
+          <w:lang w:val="en-US"/>
+        </w:rPr>
+        <w:t xml:space="preserve"> </w:t>
+      </w:r>
+      <w:proofErr w:type="spellStart"/>
+      <w:r>
+        <w:rPr>
+          <w:lang w:val="en-US"/>
+        </w:rPr>
+        <w:t>tlač</w:t>
+      </w:r>
+      <w:proofErr w:type="spellEnd"/>
+      <w:r>
+        <w:rPr>
+          <w:lang w:val="en-US"/>
+        </w:rPr>
+        <w:t xml:space="preserve"> </w:t>
+      </w:r>
+      <w:proofErr w:type="spellStart"/>
+      <w:r>
+        <w:rPr>
+          <w:lang w:val="en-US"/>
+        </w:rPr>
+        <w:t>na</w:t>
+      </w:r>
+      <w:proofErr w:type="spellEnd"/>
+      <w:r>
+        <w:rPr>
+          <w:lang w:val="en-US"/>
+        </w:rPr>
+        <w:t xml:space="preserve"> </w:t>
+      </w:r>
+      <w:proofErr w:type="spellStart"/>
+      <w:r>
+        <w:rPr>
+          <w:lang w:val="en-US"/>
+        </w:rPr>
+        <w:t>tlačiareň</w:t>
+      </w:r>
+      <w:proofErr w:type="spellEnd"/>
+      <w:r>
+        <w:rPr>
+          <w:lang w:val="en-US"/>
+        </w:rPr>
+        <w:t xml:space="preserve"> </w:t>
       </w:r>
       <w:hyperlink r:id="rId11" w:history="1">
         <w:r>
@@ -1714,7 +1928,21 @@
         <w:rPr>
           <w:lang w:val="en-US"/>
         </w:rPr>
-        <w:t>. Vyžaduje update OEC.LAN Standalone 004 (</w:t>
+        <w:t xml:space="preserve">. </w:t>
+      </w:r>
+      <w:proofErr w:type="spellStart"/>
+      <w:r>
+        <w:rPr>
+          <w:lang w:val="en-US"/>
+        </w:rPr>
+        <w:t>Vyžaduje</w:t>
+      </w:r>
+      <w:proofErr w:type="spellEnd"/>
+      <w:r>
+        <w:rPr>
+          <w:lang w:val="en-US"/>
+        </w:rPr>
+        <w:t xml:space="preserve"> update OEC.LAN Standalone 004 (</w:t>
       </w:r>
       <w:hyperlink r:id="rId12" w:history="1">
         <w:r>
@@ -1747,12 +1975,28 @@
           <w:lang w:val="en-US"/>
         </w:rPr>
       </w:pPr>
+      <w:proofErr w:type="spellStart"/>
       <w:r>
         <w:rPr>
           <w:lang w:val="en-US"/>
         </w:rPr>
-        <w:t>Pripojiť napájanie</w:t>
-      </w:r>
+        <w:t>Pripojiť</w:t>
+      </w:r>
+      <w:proofErr w:type="spellEnd"/>
+      <w:r>
+        <w:rPr>
+          <w:lang w:val="en-US"/>
+        </w:rPr>
+        <w:t xml:space="preserve"> </w:t>
+      </w:r>
+      <w:proofErr w:type="spellStart"/>
+      <w:r>
+        <w:rPr>
+          <w:lang w:val="en-US"/>
+        </w:rPr>
+        <w:t>napájanie</w:t>
+      </w:r>
+      <w:proofErr w:type="spellEnd"/>
     </w:p>
     <w:p>
       <w:pPr>
@@ -1765,12 +2009,42 @@
           <w:lang w:val="en-US"/>
         </w:rPr>
       </w:pPr>
+      <w:proofErr w:type="spellStart"/>
       <w:r>
         <w:rPr>
           <w:lang w:val="en-US"/>
         </w:rPr>
-        <w:t>Počkať cca 1 minútu</w:t>
-      </w:r>
+        <w:t>Počkať</w:t>
+      </w:r>
+      <w:proofErr w:type="spellEnd"/>
+      <w:r>
+        <w:rPr>
+          <w:lang w:val="en-US"/>
+        </w:rPr>
+        <w:t xml:space="preserve"> </w:t>
+      </w:r>
+      <w:proofErr w:type="spellStart"/>
+      <w:r>
+        <w:rPr>
+          <w:lang w:val="en-US"/>
+        </w:rPr>
+        <w:t>cca</w:t>
+      </w:r>
+      <w:proofErr w:type="spellEnd"/>
+      <w:r>
+        <w:rPr>
+          <w:lang w:val="en-US"/>
+        </w:rPr>
+        <w:t xml:space="preserve"> 1 </w:t>
+      </w:r>
+      <w:proofErr w:type="spellStart"/>
+      <w:r>
+        <w:rPr>
+          <w:lang w:val="en-US"/>
+        </w:rPr>
+        <w:t>minútu</w:t>
+      </w:r>
+      <w:proofErr w:type="spellEnd"/>
     </w:p>
     <w:p>
       <w:pPr>
@@ -1783,12 +2057,42 @@
           <w:lang w:val="en-US"/>
         </w:rPr>
       </w:pPr>
+      <w:proofErr w:type="spellStart"/>
       <w:r>
         <w:rPr>
           <w:lang w:val="en-US"/>
         </w:rPr>
-        <w:t>Nastaviť sieťovú konfiguráciu</w:t>
-      </w:r>
+        <w:t>Nastaviť</w:t>
+      </w:r>
+      <w:proofErr w:type="spellEnd"/>
+      <w:r>
+        <w:rPr>
+          <w:lang w:val="en-US"/>
+        </w:rPr>
+        <w:t xml:space="preserve"> </w:t>
+      </w:r>
+      <w:proofErr w:type="spellStart"/>
+      <w:r>
+        <w:rPr>
+          <w:lang w:val="en-US"/>
+        </w:rPr>
+        <w:t>sieťovú</w:t>
+      </w:r>
+      <w:proofErr w:type="spellEnd"/>
+      <w:r>
+        <w:rPr>
+          <w:lang w:val="en-US"/>
+        </w:rPr>
+        <w:t xml:space="preserve"> </w:t>
+      </w:r>
+      <w:proofErr w:type="spellStart"/>
+      <w:r>
+        <w:rPr>
+          <w:lang w:val="en-US"/>
+        </w:rPr>
+        <w:t>konfiguráciu</w:t>
+      </w:r>
+      <w:proofErr w:type="spellEnd"/>
     </w:p>
     <w:p>
       <w:pPr>
@@ -1822,14 +2126,24 @@
           <w:lang w:val="en-US"/>
         </w:rPr>
       </w:pPr>
+      <w:proofErr w:type="spellStart"/>
       <w:r>
         <w:rPr>
           <w:lang w:val="en-US"/>
         </w:rPr>
         <w:t>Nakonfigurova</w:t>
       </w:r>
-      <w:r>
-        <w:t xml:space="preserve">ť testovacie prostredie eKasa </w:t>
+      <w:proofErr w:type="spellEnd"/>
+      <w:r>
+        <w:t xml:space="preserve">ť testovacie prostredie </w:t>
+      </w:r>
+      <w:proofErr w:type="spellStart"/>
+      <w:r>
+        <w:t>eKasa</w:t>
+      </w:r>
+      <w:proofErr w:type="spellEnd"/>
+      <w:r>
+        <w:t xml:space="preserve"> </w:t>
       </w:r>
       <w:hyperlink r:id="rId15" w:history="1">
         <w:r>
@@ -1843,8 +2157,33 @@
             <w:rStyle w:val="Hyperlink"/>
             <w:lang w:val="en-US"/>
           </w:rPr>
-          <w:t>//adresa/oecconfigurator</w:t>
+          <w:t>//</w:t>
         </w:r>
+        <w:proofErr w:type="spellStart"/>
+        <w:r>
+          <w:rPr>
+            <w:rStyle w:val="Hyperlink"/>
+            <w:lang w:val="en-US"/>
+          </w:rPr>
+          <w:t>adresa</w:t>
+        </w:r>
+        <w:proofErr w:type="spellEnd"/>
+        <w:r>
+          <w:rPr>
+            <w:rStyle w:val="Hyperlink"/>
+            <w:lang w:val="en-US"/>
+          </w:rPr>
+          <w:t>/</w:t>
+        </w:r>
+        <w:proofErr w:type="spellStart"/>
+        <w:r>
+          <w:rPr>
+            <w:rStyle w:val="Hyperlink"/>
+            <w:lang w:val="en-US"/>
+          </w:rPr>
+          <w:t>oecconfigurator</w:t>
+        </w:r>
+        <w:proofErr w:type="spellEnd"/>
       </w:hyperlink>
       <w:r>
         <w:rPr>
@@ -1870,8 +2209,13 @@
         </w:rPr>
         <w:t>Glob</w:t>
       </w:r>
-      <w:r>
-        <w:t>álna konfigurácia</w:t>
+      <w:proofErr w:type="spellStart"/>
+      <w:r>
+        <w:t>álna</w:t>
+      </w:r>
+      <w:proofErr w:type="spellEnd"/>
+      <w:r>
+        <w:t xml:space="preserve"> konfigurácia</w:t>
       </w:r>
     </w:p>
     <w:p>
@@ -1882,8 +2226,21 @@
           <w:numId w:val="2"/>
         </w:numPr>
       </w:pPr>
-      <w:r>
-        <w:t xml:space="preserve">Url eKasa: </w:t>
+      <w:proofErr w:type="spellStart"/>
+      <w:r>
+        <w:t>Url</w:t>
+      </w:r>
+      <w:proofErr w:type="spellEnd"/>
+      <w:r>
+        <w:t xml:space="preserve"> </w:t>
+      </w:r>
+      <w:proofErr w:type="spellStart"/>
+      <w:r>
+        <w:t>eKasa</w:t>
+      </w:r>
+      <w:proofErr w:type="spellEnd"/>
+      <w:r>
+        <w:t xml:space="preserve">: </w:t>
       </w:r>
       <w:hyperlink r:id="rId16" w:history="1">
         <w:r>
@@ -1902,8 +2259,29 @@
           <w:numId w:val="2"/>
         </w:numPr>
       </w:pPr>
-      <w:r>
-        <w:t xml:space="preserve">Url eKasa ping: </w:t>
+      <w:proofErr w:type="spellStart"/>
+      <w:r>
+        <w:t>Url</w:t>
+      </w:r>
+      <w:proofErr w:type="spellEnd"/>
+      <w:r>
+        <w:t xml:space="preserve"> </w:t>
+      </w:r>
+      <w:proofErr w:type="spellStart"/>
+      <w:r>
+        <w:t>eKasa</w:t>
+      </w:r>
+      <w:proofErr w:type="spellEnd"/>
+      <w:r>
+        <w:t xml:space="preserve"> </w:t>
+      </w:r>
+      <w:proofErr w:type="spellStart"/>
+      <w:r>
+        <w:t>ping</w:t>
+      </w:r>
+      <w:proofErr w:type="spellEnd"/>
+      <w:r>
+        <w:t xml:space="preserve">: </w:t>
       </w:r>
       <w:hyperlink r:id="rId17" w:history="1">
         <w:r>
@@ -1922,8 +2300,29 @@
           <w:numId w:val="2"/>
         </w:numPr>
       </w:pPr>
-      <w:r>
-        <w:t>eKasa ping response: 405</w:t>
+      <w:proofErr w:type="spellStart"/>
+      <w:r>
+        <w:t>eKasa</w:t>
+      </w:r>
+      <w:proofErr w:type="spellEnd"/>
+      <w:r>
+        <w:t xml:space="preserve"> </w:t>
+      </w:r>
+      <w:proofErr w:type="spellStart"/>
+      <w:r>
+        <w:t>ping</w:t>
+      </w:r>
+      <w:proofErr w:type="spellEnd"/>
+      <w:r>
+        <w:t xml:space="preserve"> </w:t>
+      </w:r>
+      <w:proofErr w:type="spellStart"/>
+      <w:r>
+        <w:t>response</w:t>
+      </w:r>
+      <w:proofErr w:type="spellEnd"/>
+      <w:r>
+        <w:t>: 405</w:t>
       </w:r>
     </w:p>
     <w:p>
@@ -1934,8 +2333,37 @@
           <w:numId w:val="2"/>
         </w:numPr>
       </w:pPr>
-      <w:r>
-        <w:t>Vydavatel certifikatu: OID.2.5.4.97=NTRCZ-26439395, O="První certifikační autorita, a.s.", CN=TEST e-Kasa SK CA/RSA 01/2019, C=CZ</w:t>
+      <w:proofErr w:type="spellStart"/>
+      <w:r>
+        <w:t>Vydavatel</w:t>
+      </w:r>
+      <w:proofErr w:type="spellEnd"/>
+      <w:r>
+        <w:t xml:space="preserve"> </w:t>
+      </w:r>
+      <w:proofErr w:type="spellStart"/>
+      <w:r>
+        <w:t>certifikatu</w:t>
+      </w:r>
+      <w:proofErr w:type="spellEnd"/>
+      <w:r>
+        <w:t>: OID.2.5.4.97=NTRCZ-26439395, O="</w:t>
+      </w:r>
+      <w:proofErr w:type="spellStart"/>
+      <w:r>
+        <w:t>První</w:t>
+      </w:r>
+      <w:proofErr w:type="spellEnd"/>
+      <w:r>
+        <w:t xml:space="preserve"> certifikační autorita, </w:t>
+      </w:r>
+      <w:proofErr w:type="spellStart"/>
+      <w:r>
+        <w:t>a.s</w:t>
+      </w:r>
+      <w:proofErr w:type="spellEnd"/>
+      <w:r>
+        <w:t>.", CN=TEST e-Kasa SK CA/RSA 01/2019, C=CZ</w:t>
       </w:r>
     </w:p>
     <w:p>
@@ -1947,7 +2375,15 @@
         </w:numPr>
       </w:pPr>
       <w:r>
-        <w:t>Subjekt certifikatu: CN=e-Kasa, C=SK</w:t>
+        <w:t xml:space="preserve">Subjekt </w:t>
+      </w:r>
+      <w:proofErr w:type="spellStart"/>
+      <w:r>
+        <w:t>certifikatu</w:t>
+      </w:r>
+      <w:proofErr w:type="spellEnd"/>
+      <w:r>
+        <w:t>: CN=e-Kasa, C=SK</w:t>
       </w:r>
     </w:p>
     <w:p>
@@ -2066,11 +2502,11 @@
       <w:pPr>
         <w:pStyle w:val="Heading2"/>
       </w:pPr>
-      <w:bookmarkStart w:id="6" w:name="_Toc21351657"/>
+      <w:bookmarkStart w:id="5" w:name="_Toc21351657"/>
       <w:r>
         <w:t>URLs</w:t>
       </w:r>
-      <w:bookmarkEnd w:id="6"/>
+      <w:bookmarkEnd w:id="5"/>
     </w:p>
     <w:tbl>
       <w:tblPr>
@@ -2141,8 +2577,13 @@
               <w:pStyle w:val="PlainText"/>
             </w:pPr>
             <w:r>
-              <w:t>OEC Configurator</w:t>
-            </w:r>
+              <w:t xml:space="preserve">OEC </w:t>
+            </w:r>
+            <w:proofErr w:type="spellStart"/>
+            <w:r>
+              <w:t>Configurator</w:t>
+            </w:r>
+            <w:proofErr w:type="spellEnd"/>
           </w:p>
         </w:tc>
       </w:tr>
@@ -2285,8 +2726,13 @@
             <w:pPr>
               <w:pStyle w:val="PlainText"/>
             </w:pPr>
-            <w:r>
-              <w:t>Healthcheck zariadenia</w:t>
+            <w:proofErr w:type="spellStart"/>
+            <w:r>
+              <w:t>Healthcheck</w:t>
+            </w:r>
+            <w:proofErr w:type="spellEnd"/>
+            <w:r>
+              <w:t xml:space="preserve"> zariadenia</w:t>
             </w:r>
           </w:p>
         </w:tc>
@@ -2383,47 +2829,111 @@
       <w:pPr>
         <w:pStyle w:val="Heading2"/>
       </w:pPr>
-      <w:bookmarkStart w:id="7" w:name="_Toc21351658"/>
-      <w:r>
-        <w:t>Prostredia eKasa</w:t>
+      <w:bookmarkStart w:id="6" w:name="_Toc21351658"/>
+      <w:proofErr w:type="spellStart"/>
+      <w:r>
+        <w:t>Prostredia</w:t>
+      </w:r>
+      <w:proofErr w:type="spellEnd"/>
+      <w:r>
+        <w:t xml:space="preserve"> </w:t>
+      </w:r>
+      <w:proofErr w:type="spellStart"/>
+      <w:r>
+        <w:t>eKasa</w:t>
+      </w:r>
+      <w:bookmarkEnd w:id="6"/>
+      <w:proofErr w:type="spellEnd"/>
+    </w:p>
+    <w:p>
+      <w:pPr>
+        <w:pStyle w:val="Heading3"/>
+      </w:pPr>
+      <w:bookmarkStart w:id="7" w:name="_Toc21351659"/>
+      <w:proofErr w:type="spellStart"/>
+      <w:r>
+        <w:t>Testovacie</w:t>
+      </w:r>
+      <w:proofErr w:type="spellEnd"/>
+      <w:r>
+        <w:t xml:space="preserve"> (</w:t>
+      </w:r>
+      <w:proofErr w:type="spellStart"/>
+      <w:r>
+        <w:t>integračné</w:t>
+      </w:r>
+      <w:proofErr w:type="spellEnd"/>
+      <w:r>
+        <w:t xml:space="preserve"> </w:t>
+      </w:r>
+      <w:proofErr w:type="spellStart"/>
+      <w:r>
+        <w:t>prostredie</w:t>
+      </w:r>
+      <w:proofErr w:type="spellEnd"/>
+      <w:r>
+        <w:t xml:space="preserve"> </w:t>
+      </w:r>
+      <w:proofErr w:type="spellStart"/>
+      <w:r>
+        <w:t>eKasa</w:t>
+      </w:r>
+      <w:proofErr w:type="spellEnd"/>
+      <w:r>
+        <w:t>)</w:t>
       </w:r>
       <w:bookmarkEnd w:id="7"/>
     </w:p>
     <w:p>
       <w:pPr>
-        <w:pStyle w:val="Heading3"/>
-      </w:pPr>
-      <w:bookmarkStart w:id="8" w:name="_Toc21351659"/>
-      <w:r>
-        <w:t>Testovacie (integračné prostredie eKasa)</w:t>
-      </w:r>
-      <w:bookmarkEnd w:id="8"/>
+        <w:pStyle w:val="PlainText"/>
+      </w:pPr>
+      <w:r>
+        <w:t xml:space="preserve">Poskytuje ho Finančná správa. Vydala k nemu jeden kód pokladne a autentifikačné a identifikačné údaje. </w:t>
+      </w:r>
     </w:p>
     <w:p>
       <w:pPr>
         <w:pStyle w:val="PlainText"/>
       </w:pPr>
-      <w:r>
-        <w:t xml:space="preserve">Poskytuje ho Finančná správa. Vydala k nemu jeden kód pokladne a autentifikačné a identifikačné údaje. </w:t>
-      </w:r>
     </w:p>
     <w:p>
       <w:pPr>
-        <w:pStyle w:val="PlainText"/>
-      </w:pPr>
-    </w:p>
-    <w:p>
-      <w:pPr>
         <w:rPr>
           <w:rStyle w:val="Hyperlink"/>
         </w:rPr>
       </w:pPr>
+      <w:proofErr w:type="spellStart"/>
       <w:r>
         <w:rPr>
           <w:b/>
           <w:bCs/>
         </w:rPr>
-        <w:t>Url eKasa:</w:t>
+        <w:t>Url</w:t>
+      </w:r>
+      <w:proofErr w:type="spellEnd"/>
+      <w:r>
+        <w:rPr>
+          <w:b/>
+          <w:bCs/>
+        </w:rPr>
+        <w:t xml:space="preserve"> </w:t>
+      </w:r>
+      <w:proofErr w:type="spellStart"/>
+      <w:r>
+        <w:rPr>
+          <w:b/>
+          <w:bCs/>
+        </w:rPr>
+        <w:t>eKasa</w:t>
+      </w:r>
+      <w:proofErr w:type="spellEnd"/>
+      <w:r>
+        <w:rPr>
+          <w:b/>
+          <w:bCs/>
+        </w:rPr>
+        <w:t>:</w:t>
       </w:r>
       <w:r>
         <w:t xml:space="preserve"> </w:t>
@@ -2443,20 +2953,47 @@
           <w:rStyle w:val="Hyperlink"/>
         </w:rPr>
       </w:pPr>
+      <w:proofErr w:type="spellStart"/>
       <w:r>
         <w:rPr>
           <w:b/>
           <w:bCs/>
         </w:rPr>
-        <w:t>Url eKasa</w:t>
-      </w:r>
+        <w:t>Url</w:t>
+      </w:r>
+      <w:proofErr w:type="spellEnd"/>
       <w:r>
         <w:rPr>
           <w:b/>
           <w:bCs/>
         </w:rPr>
-        <w:t xml:space="preserve"> Ping</w:t>
-      </w:r>
+        <w:t xml:space="preserve"> </w:t>
+      </w:r>
+      <w:proofErr w:type="spellStart"/>
+      <w:r>
+        <w:rPr>
+          <w:b/>
+          <w:bCs/>
+        </w:rPr>
+        <w:t>eKasa</w:t>
+      </w:r>
+      <w:proofErr w:type="spellEnd"/>
+      <w:r>
+        <w:rPr>
+          <w:b/>
+          <w:bCs/>
+        </w:rPr>
+        <w:t xml:space="preserve"> </w:t>
+      </w:r>
+      <w:proofErr w:type="spellStart"/>
+      <w:r>
+        <w:rPr>
+          <w:b/>
+          <w:bCs/>
+        </w:rPr>
+        <w:t>Ping</w:t>
+      </w:r>
+      <w:proofErr w:type="spellEnd"/>
       <w:r>
         <w:rPr>
           <w:b/>
@@ -2477,15 +3014,56 @@
       </w:hyperlink>
     </w:p>
     <w:p>
+      <w:proofErr w:type="spellStart"/>
       <w:r>
         <w:rPr>
           <w:b/>
           <w:bCs/>
         </w:rPr>
-        <w:t>Vydavatel certifikatu:</w:t>
-      </w:r>
-      <w:r>
-        <w:t xml:space="preserve"> OID.2.5.4.97=NTRCZ-26439395, O="První certifikační autorita, a.s.", CN=TEST e-Kasa SK CA/RSA 01/2019, C=CZ</w:t>
+        <w:t>Vydavatel</w:t>
+      </w:r>
+      <w:proofErr w:type="spellEnd"/>
+      <w:r>
+        <w:rPr>
+          <w:b/>
+          <w:bCs/>
+        </w:rPr>
+        <w:t xml:space="preserve"> </w:t>
+      </w:r>
+      <w:proofErr w:type="spellStart"/>
+      <w:r>
+        <w:rPr>
+          <w:b/>
+          <w:bCs/>
+        </w:rPr>
+        <w:t>certifikatu</w:t>
+      </w:r>
+      <w:proofErr w:type="spellEnd"/>
+      <w:r>
+        <w:rPr>
+          <w:b/>
+          <w:bCs/>
+        </w:rPr>
+        <w:t>:</w:t>
+      </w:r>
+      <w:r>
+        <w:t xml:space="preserve"> OID.2.5.4.97=NTRCZ-26439395, O="</w:t>
+      </w:r>
+      <w:proofErr w:type="spellStart"/>
+      <w:r>
+        <w:t>První</w:t>
+      </w:r>
+      <w:proofErr w:type="spellEnd"/>
+      <w:r>
+        <w:t xml:space="preserve"> certifikační autorita, </w:t>
+      </w:r>
+      <w:proofErr w:type="spellStart"/>
+      <w:r>
+        <w:t>a.s</w:t>
+      </w:r>
+      <w:proofErr w:type="spellEnd"/>
+      <w:r>
+        <w:t>.", CN=TEST e-Kasa SK CA/RSA 01/2019, C=CZ</w:t>
       </w:r>
     </w:p>
     <w:p>
@@ -2494,7 +3072,23 @@
           <w:b/>
           <w:bCs/>
         </w:rPr>
-        <w:t>Subjekt certifikatu:</w:t>
+        <w:t xml:space="preserve">Subjekt </w:t>
+      </w:r>
+      <w:proofErr w:type="spellStart"/>
+      <w:r>
+        <w:rPr>
+          <w:b/>
+          <w:bCs/>
+        </w:rPr>
+        <w:t>certifikatu</w:t>
+      </w:r>
+      <w:proofErr w:type="spellEnd"/>
+      <w:r>
+        <w:rPr>
+          <w:b/>
+          <w:bCs/>
+        </w:rPr>
+        <w:t>:</w:t>
       </w:r>
       <w:r>
         <w:t xml:space="preserve"> CN=e-Kasa, C=SK</w:t>
@@ -2544,11 +3138,21 @@
       <w:pPr>
         <w:pStyle w:val="Heading3"/>
       </w:pPr>
-      <w:bookmarkStart w:id="9" w:name="_Toc21351660"/>
-      <w:r>
-        <w:t>Produkčné prostredie</w:t>
-      </w:r>
-      <w:bookmarkEnd w:id="9"/>
+      <w:bookmarkStart w:id="8" w:name="_Toc21351660"/>
+      <w:proofErr w:type="spellStart"/>
+      <w:r>
+        <w:t>Produkčné</w:t>
+      </w:r>
+      <w:proofErr w:type="spellEnd"/>
+      <w:r>
+        <w:t xml:space="preserve"> </w:t>
+      </w:r>
+      <w:proofErr w:type="spellStart"/>
+      <w:r>
+        <w:t>prostredie</w:t>
+      </w:r>
+      <w:bookmarkEnd w:id="8"/>
+      <w:proofErr w:type="spellEnd"/>
     </w:p>
     <w:p>
       <w:pPr>
@@ -2556,12 +3160,37 @@
           <w:rStyle w:val="Hyperlink"/>
         </w:rPr>
       </w:pPr>
+      <w:proofErr w:type="spellStart"/>
       <w:r>
         <w:rPr>
           <w:b/>
           <w:bCs/>
         </w:rPr>
-        <w:t>Url eKasa:</w:t>
+        <w:t>Url</w:t>
+      </w:r>
+      <w:proofErr w:type="spellEnd"/>
+      <w:r>
+        <w:rPr>
+          <w:b/>
+          <w:bCs/>
+        </w:rPr>
+        <w:t xml:space="preserve"> </w:t>
+      </w:r>
+      <w:proofErr w:type="spellStart"/>
+      <w:r>
+        <w:rPr>
+          <w:b/>
+          <w:bCs/>
+        </w:rPr>
+        <w:t>eKasa</w:t>
+      </w:r>
+      <w:proofErr w:type="spellEnd"/>
+      <w:r>
+        <w:rPr>
+          <w:b/>
+          <w:bCs/>
+        </w:rPr>
+        <w:t>:</w:t>
       </w:r>
       <w:r>
         <w:t xml:space="preserve"> </w:t>
@@ -2581,12 +3210,53 @@
           <w:rStyle w:val="Hyperlink"/>
         </w:rPr>
       </w:pPr>
+      <w:proofErr w:type="spellStart"/>
       <w:r>
         <w:rPr>
           <w:b/>
           <w:bCs/>
         </w:rPr>
-        <w:t>Url eKasa Ping:</w:t>
+        <w:t>Url</w:t>
+      </w:r>
+      <w:proofErr w:type="spellEnd"/>
+      <w:r>
+        <w:rPr>
+          <w:b/>
+          <w:bCs/>
+        </w:rPr>
+        <w:t xml:space="preserve"> </w:t>
+      </w:r>
+      <w:proofErr w:type="spellStart"/>
+      <w:r>
+        <w:rPr>
+          <w:b/>
+          <w:bCs/>
+        </w:rPr>
+        <w:t>eKasa</w:t>
+      </w:r>
+      <w:proofErr w:type="spellEnd"/>
+      <w:r>
+        <w:rPr>
+          <w:b/>
+          <w:bCs/>
+        </w:rPr>
+        <w:t xml:space="preserve"> </w:t>
+      </w:r>
+      <w:proofErr w:type="spellStart"/>
+      <w:r>
+        <w:rPr>
+          <w:b/>
+          <w:bCs/>
+        </w:rPr>
+        <w:t>Ping</w:t>
+      </w:r>
+      <w:proofErr w:type="spellEnd"/>
+      <w:r>
+        <w:rPr>
+          <w:b/>
+          <w:bCs/>
+        </w:rPr>
+        <w:t>:</w:t>
       </w:r>
       <w:r>
         <w:t xml:space="preserve"> </w:t>
@@ -2601,18 +3271,67 @@
       </w:hyperlink>
     </w:p>
     <w:p>
+      <w:proofErr w:type="spellStart"/>
       <w:r>
         <w:rPr>
           <w:b/>
           <w:bCs/>
         </w:rPr>
-        <w:t>Vydavatel certifikatu:</w:t>
-      </w:r>
-      <w:r>
+        <w:t>Vydavatel</w:t>
+      </w:r>
+      <w:proofErr w:type="spellEnd"/>
+      <w:r>
+        <w:rPr>
+          <w:b/>
+          <w:bCs/>
+        </w:rPr>
         <w:t xml:space="preserve"> </w:t>
       </w:r>
-      <w:r>
-        <w:t>NTRCZ-26439395, O="První certifikační autorita, a.s.", CN=I.CA Public CA/RSA 07/2015, C=CZ</w:t>
+      <w:proofErr w:type="spellStart"/>
+      <w:r>
+        <w:rPr>
+          <w:b/>
+          <w:bCs/>
+        </w:rPr>
+        <w:t>certifikatu</w:t>
+      </w:r>
+      <w:proofErr w:type="spellEnd"/>
+      <w:r>
+        <w:rPr>
+          <w:b/>
+          <w:bCs/>
+        </w:rPr>
+        <w:t>:</w:t>
+      </w:r>
+      <w:r>
+        <w:t xml:space="preserve"> </w:t>
+      </w:r>
+      <w:r>
+        <w:t>SERIALNUMBER=NTRCZ-26439395, O="</w:t>
+      </w:r>
+      <w:proofErr w:type="spellStart"/>
+      <w:r>
+        <w:t>První</w:t>
+      </w:r>
+      <w:proofErr w:type="spellEnd"/>
+      <w:r>
+        <w:t xml:space="preserve"> certifikační autorita, </w:t>
+      </w:r>
+      <w:proofErr w:type="spellStart"/>
+      <w:r>
+        <w:t>a.s</w:t>
+      </w:r>
+      <w:proofErr w:type="spellEnd"/>
+      <w:r>
+        <w:t xml:space="preserve">.", CN=I.CA </w:t>
+      </w:r>
+      <w:proofErr w:type="spellStart"/>
+      <w:r>
+        <w:t>Public</w:t>
+      </w:r>
+      <w:proofErr w:type="spellEnd"/>
+      <w:r>
+        <w:t xml:space="preserve"> CA/RSA 07/2015, C=CZ</w:t>
       </w:r>
     </w:p>
     <w:p>
@@ -2621,13 +3340,69 @@
           <w:b/>
           <w:bCs/>
         </w:rPr>
-        <w:t>Subjekt certifikatu:</w:t>
+        <w:t xml:space="preserve">Subjekt </w:t>
+      </w:r>
+      <w:proofErr w:type="spellStart"/>
+      <w:r>
+        <w:rPr>
+          <w:b/>
+          <w:bCs/>
+        </w:rPr>
+        <w:t>certifikatu</w:t>
+      </w:r>
+      <w:proofErr w:type="spellEnd"/>
+      <w:r>
+        <w:rPr>
+          <w:b/>
+          <w:bCs/>
+        </w:rPr>
+        <w:t>:</w:t>
       </w:r>
       <w:r>
         <w:t xml:space="preserve"> </w:t>
       </w:r>
       <w:r>
-        <w:t>ICA - 1019436, STREET=Lazovna 63, PostalCode=97401, OID.2.5.4.97=NTRSK-42499500, CN=e-Kasa, OU=Sprava IS, O=Financne riaditelstvo SR, L=Banska Bystrica, S=Slovakia, C=SK</w:t>
+        <w:t>SERIALNUMBER=ICA - 1019436, STREET=</w:t>
+      </w:r>
+      <w:proofErr w:type="spellStart"/>
+      <w:r>
+        <w:t>Lazovna</w:t>
+      </w:r>
+      <w:proofErr w:type="spellEnd"/>
+      <w:r>
+        <w:t xml:space="preserve"> 63, </w:t>
+      </w:r>
+      <w:proofErr w:type="spellStart"/>
+      <w:r>
+        <w:t>PostalCode</w:t>
+      </w:r>
+      <w:proofErr w:type="spellEnd"/>
+      <w:r>
+        <w:t>=97401, OID.2.5.4.97=NTRSK-42499500, CN=e-Kasa, OU=Sprava IS, O=</w:t>
+      </w:r>
+      <w:proofErr w:type="spellStart"/>
+      <w:r>
+        <w:t>Financne</w:t>
+      </w:r>
+      <w:proofErr w:type="spellEnd"/>
+      <w:r>
+        <w:t xml:space="preserve"> </w:t>
+      </w:r>
+      <w:proofErr w:type="spellStart"/>
+      <w:r>
+        <w:t>riaditelstvo</w:t>
+      </w:r>
+      <w:proofErr w:type="spellEnd"/>
+      <w:r>
+        <w:t xml:space="preserve"> SR, L=</w:t>
+      </w:r>
+      <w:proofErr w:type="spellStart"/>
+      <w:r>
+        <w:t>Banska</w:t>
+      </w:r>
+      <w:proofErr w:type="spellEnd"/>
+      <w:r>
+        <w:t xml:space="preserve"> Bystrica, S=Slovakia, C=SK</w:t>
       </w:r>
     </w:p>
     <w:p>
@@ -2639,10 +3414,7 @@
         <w:t>Kód pokladne:</w:t>
       </w:r>
       <w:r>
-        <w:t xml:space="preserve"> </w:t>
-      </w:r>
-      <w:r>
-        <w:t>vyžiada si podnikateľ na portáli Finančnej správy</w:t>
+        <w:t xml:space="preserve"> vyžiada si podnikateľ na portáli Finančnej správy</w:t>
       </w:r>
     </w:p>
     <w:p>
@@ -2654,13 +3426,13 @@
         <w:t>Autentifikačné a identifikačné údaje:</w:t>
       </w:r>
       <w:r>
-        <w:t xml:space="preserve"> </w:t>
-      </w:r>
-      <w:r>
-        <w:t>vyžiada si podnikateľ na portáli Finančnej správy</w:t>
+        <w:t xml:space="preserve"> vyžiada si podnikateľ na portáli Finančnej správy</w:t>
       </w:r>
     </w:p>
-    <w:p/>
+    <w:p>
+      <w:bookmarkStart w:id="9" w:name="_GoBack"/>
+      <w:bookmarkEnd w:id="9"/>
+    </w:p>
     <w:sectPr>
       <w:headerReference w:type="default" r:id="rId32"/>
       <w:footerReference w:type="default" r:id="rId33"/>
@@ -2676,7 +3448,7 @@
 </file>
 
 <file path=word/endnotes.xml><?xml version="1.0" encoding="utf-8"?>
-<w:endnotes xmlns:wpc="http://schemas.microsoft.com/office/word/2010/wordprocessingCanvas" xmlns:cx="http://schemas.microsoft.com/office/drawing/2014/chartex" xmlns:cx1="http://schemas.microsoft.com/office/drawing/2015/9/8/chartex" xmlns:cx2="http://schemas.microsoft.com/office/drawing/2015/10/21/chartex" xmlns:cx3="http://schemas.microsoft.com/office/drawing/2016/5/9/chartex" xmlns:cx4="http://schemas.microsoft.com/office/drawing/2016/5/10/chartex" xmlns:cx5="http://schemas.microsoft.com/office/drawing/2016/5/11/chartex" xmlns:cx6="http://schemas.microsoft.com/office/drawing/2016/5/12/chartex" xmlns:cx7="http://schemas.microsoft.com/office/drawing/2016/5/13/chartex" xmlns:cx8="http://schemas.microsoft.com/office/drawing/2016/5/14/chartex" xmlns:mc="http://schemas.openxmlformats.org/markup-compatibility/2006" xmlns:aink="http://schemas.microsoft.com/office/drawing/2016/ink" xmlns:am3d="http://schemas.microsoft.com/office/drawing/2017/model3d" xmlns:o="urn:schemas-microsoft-com:office:office" xmlns:r="http://schemas.openxmlformats.org/officeDocument/2006/relationships" xmlns:m="http://schemas.openxmlformats.org/officeDocument/2006/math" xmlns:v="urn:schemas-microsoft-com:vml" xmlns:wp14="http://schemas.microsoft.com/office/word/2010/wordprocessingDrawing" xmlns:wp="http://schemas.openxmlformats.org/drawingml/2006/wordprocessingDrawing" xmlns:w10="urn:schemas-microsoft-com:office:word" xmlns:w="http://schemas.openxmlformats.org/wordprocessingml/2006/main" xmlns:w14="http://schemas.microsoft.com/office/word/2010/wordml" xmlns:w15="http://schemas.microsoft.com/office/word/2012/wordml" xmlns:w16cid="http://schemas.microsoft.com/office/word/2016/wordml/cid" xmlns:w16se="http://schemas.microsoft.com/office/word/2015/wordml/symex" xmlns:wpg="http://schemas.microsoft.com/office/word/2010/wordprocessingGroup" xmlns:wpi="http://schemas.microsoft.com/office/word/2010/wordprocessingInk" xmlns:wne="http://schemas.microsoft.com/office/word/2006/wordml" xmlns:wps="http://schemas.microsoft.com/office/word/2010/wordprocessingShape" mc:Ignorable="w14 w15 w16se w16cid wp14">
+<w:endnotes xmlns:wpc="http://schemas.microsoft.com/office/word/2010/wordprocessingCanvas" xmlns:cx="http://schemas.microsoft.com/office/drawing/2014/chartex" xmlns:cx1="http://schemas.microsoft.com/office/drawing/2015/9/8/chartex" xmlns:mc="http://schemas.openxmlformats.org/markup-compatibility/2006" xmlns:o="urn:schemas-microsoft-com:office:office" xmlns:r="http://schemas.openxmlformats.org/officeDocument/2006/relationships" xmlns:m="http://schemas.openxmlformats.org/officeDocument/2006/math" xmlns:v="urn:schemas-microsoft-com:vml" xmlns:wp14="http://schemas.microsoft.com/office/word/2010/wordprocessingDrawing" xmlns:wp="http://schemas.openxmlformats.org/drawingml/2006/wordprocessingDrawing" xmlns:w10="urn:schemas-microsoft-com:office:word" xmlns:w="http://schemas.openxmlformats.org/wordprocessingml/2006/main" xmlns:w14="http://schemas.microsoft.com/office/word/2010/wordml" xmlns:w15="http://schemas.microsoft.com/office/word/2012/wordml" xmlns:w16se="http://schemas.microsoft.com/office/word/2015/wordml/symex" xmlns:wpg="http://schemas.microsoft.com/office/word/2010/wordprocessingGroup" xmlns:wpi="http://schemas.microsoft.com/office/word/2010/wordprocessingInk" xmlns:wne="http://schemas.microsoft.com/office/word/2006/wordml" xmlns:wps="http://schemas.microsoft.com/office/word/2010/wordprocessingShape" mc:Ignorable="w14 w15 w16se wp14">
   <w:endnote w:type="separator" w:id="-1">
     <w:p>
       <w:pPr>
@@ -2701,7 +3473,7 @@
 </file>
 
 <file path=word/footer1.xml><?xml version="1.0" encoding="utf-8"?>
-<w:ftr xmlns:wpc="http://schemas.microsoft.com/office/word/2010/wordprocessingCanvas" xmlns:cx="http://schemas.microsoft.com/office/drawing/2014/chartex" xmlns:cx1="http://schemas.microsoft.com/office/drawing/2015/9/8/chartex" xmlns:cx2="http://schemas.microsoft.com/office/drawing/2015/10/21/chartex" xmlns:cx3="http://schemas.microsoft.com/office/drawing/2016/5/9/chartex" xmlns:cx4="http://schemas.microsoft.com/office/drawing/2016/5/10/chartex" xmlns:cx5="http://schemas.microsoft.com/office/drawing/2016/5/11/chartex" xmlns:cx6="http://schemas.microsoft.com/office/drawing/2016/5/12/chartex" xmlns:cx7="http://schemas.microsoft.com/office/drawing/2016/5/13/chartex" xmlns:cx8="http://schemas.microsoft.com/office/drawing/2016/5/14/chartex" xmlns:mc="http://schemas.openxmlformats.org/markup-compatibility/2006" xmlns:aink="http://schemas.microsoft.com/office/drawing/2016/ink" xmlns:am3d="http://schemas.microsoft.com/office/drawing/2017/model3d" xmlns:o="urn:schemas-microsoft-com:office:office" xmlns:r="http://schemas.openxmlformats.org/officeDocument/2006/relationships" xmlns:m="http://schemas.openxmlformats.org/officeDocument/2006/math" xmlns:v="urn:schemas-microsoft-com:vml" xmlns:wp14="http://schemas.microsoft.com/office/word/2010/wordprocessingDrawing" xmlns:wp="http://schemas.openxmlformats.org/drawingml/2006/wordprocessingDrawing" xmlns:w10="urn:schemas-microsoft-com:office:word" xmlns:w="http://schemas.openxmlformats.org/wordprocessingml/2006/main" xmlns:w14="http://schemas.microsoft.com/office/word/2010/wordml" xmlns:w15="http://schemas.microsoft.com/office/word/2012/wordml" xmlns:w16cid="http://schemas.microsoft.com/office/word/2016/wordml/cid" xmlns:w16se="http://schemas.microsoft.com/office/word/2015/wordml/symex" xmlns:wpg="http://schemas.microsoft.com/office/word/2010/wordprocessingGroup" xmlns:wpi="http://schemas.microsoft.com/office/word/2010/wordprocessingInk" xmlns:wne="http://schemas.microsoft.com/office/word/2006/wordml" xmlns:wps="http://schemas.microsoft.com/office/word/2010/wordprocessingShape" mc:Ignorable="w14 w15 w16se w16cid wp14">
+<w:ftr xmlns:wpc="http://schemas.microsoft.com/office/word/2010/wordprocessingCanvas" xmlns:cx="http://schemas.microsoft.com/office/drawing/2014/chartex" xmlns:cx1="http://schemas.microsoft.com/office/drawing/2015/9/8/chartex" xmlns:mc="http://schemas.openxmlformats.org/markup-compatibility/2006" xmlns:o="urn:schemas-microsoft-com:office:office" xmlns:r="http://schemas.openxmlformats.org/officeDocument/2006/relationships" xmlns:m="http://schemas.openxmlformats.org/officeDocument/2006/math" xmlns:v="urn:schemas-microsoft-com:vml" xmlns:wp14="http://schemas.microsoft.com/office/word/2010/wordprocessingDrawing" xmlns:wp="http://schemas.openxmlformats.org/drawingml/2006/wordprocessingDrawing" xmlns:w10="urn:schemas-microsoft-com:office:word" xmlns:w="http://schemas.openxmlformats.org/wordprocessingml/2006/main" xmlns:w14="http://schemas.microsoft.com/office/word/2010/wordml" xmlns:w15="http://schemas.microsoft.com/office/word/2012/wordml" xmlns:w16se="http://schemas.microsoft.com/office/word/2015/wordml/symex" xmlns:wpg="http://schemas.microsoft.com/office/word/2010/wordprocessingGroup" xmlns:wpi="http://schemas.microsoft.com/office/word/2010/wordprocessingInk" xmlns:wne="http://schemas.microsoft.com/office/word/2006/wordml" xmlns:wps="http://schemas.microsoft.com/office/word/2010/wordprocessingShape" mc:Ignorable="w14 w15 w16se wp14">
   <w:p>
     <w:pPr>
       <w:pStyle w:val="Footer"/>
@@ -2833,7 +3605,7 @@
             </wp:anchor>
           </w:drawing>
         </mc:Choice>
-        <mc:Fallback>
+        <mc:Fallback xmlns:w16cid="http://schemas.microsoft.com/office/word/2016/wordml/cid" xmlns:am3d="http://schemas.microsoft.com/office/drawing/2017/model3d" xmlns:aink="http://schemas.microsoft.com/office/drawing/2016/ink" xmlns:cx8="http://schemas.microsoft.com/office/drawing/2016/5/14/chartex" xmlns:cx7="http://schemas.microsoft.com/office/drawing/2016/5/13/chartex" xmlns:cx6="http://schemas.microsoft.com/office/drawing/2016/5/12/chartex" xmlns:cx5="http://schemas.microsoft.com/office/drawing/2016/5/11/chartex" xmlns:cx4="http://schemas.microsoft.com/office/drawing/2016/5/10/chartex" xmlns:cx3="http://schemas.microsoft.com/office/drawing/2016/5/9/chartex" xmlns:cx2="http://schemas.microsoft.com/office/drawing/2015/10/21/chartex">
           <w:pict>
             <v:line w14:anchorId="7CACF712" id="Straight Connector 74" o:spid="_x0000_s1026" style="position:absolute;z-index:251748352;visibility:visible;mso-wrap-style:square;mso-wrap-distance-left:9pt;mso-wrap-distance-top:0;mso-wrap-distance-right:9pt;mso-wrap-distance-bottom:0;mso-position-horizontal:absolute;mso-position-horizontal-relative:text;mso-position-vertical:absolute;mso-position-vertical-relative:text" from="-10.85pt,7.1pt" to="439.9pt,7.1pt" o:gfxdata="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" strokecolor="black [3200]">
               <v:stroke dashstyle="dash"/>
@@ -2882,7 +3654,7 @@
                       <a:effectLst/>
                       <a:extLst>
                         <a:ext uri="{C572A759-6A51-4108-AA02-DFA0A04FC94B}">
-                          <ma14:wrappingTextBoxFlag xmlns:ma14="http://schemas.microsoft.com/office/mac/drawingml/2011/main" xmlns:w="http://schemas.openxmlformats.org/wordprocessingml/2006/main" xmlns:w10="urn:schemas-microsoft-com:office:word" xmlns:v="urn:schemas-microsoft-com:vml" xmlns:o="urn:schemas-microsoft-com:office:office" xmlns:mv="urn:schemas-microsoft-com:mac:vml" xmlns:mo="http://schemas.microsoft.com/office/mac/office/2008/main" xmlns=""/>
+                          <ma14:wrappingTextBoxFlag xmlns="" xmlns:mo="http://schemas.microsoft.com/office/mac/office/2008/main" xmlns:mv="urn:schemas-microsoft-com:mac:vml" xmlns:o="urn:schemas-microsoft-com:office:office" xmlns:v="urn:schemas-microsoft-com:vml" xmlns:w10="urn:schemas-microsoft-com:office:word" xmlns:w="http://schemas.openxmlformats.org/wordprocessingml/2006/main" xmlns:ma14="http://schemas.microsoft.com/office/mac/drawingml/2011/main" xmlns:w16cid="http://schemas.microsoft.com/office/word/2016/wordml/cid" xmlns:am3d="http://schemas.microsoft.com/office/drawing/2017/model3d" xmlns:aink="http://schemas.microsoft.com/office/drawing/2016/ink" xmlns:cx8="http://schemas.microsoft.com/office/drawing/2016/5/14/chartex" xmlns:cx7="http://schemas.microsoft.com/office/drawing/2016/5/13/chartex" xmlns:cx6="http://schemas.microsoft.com/office/drawing/2016/5/12/chartex" xmlns:cx5="http://schemas.microsoft.com/office/drawing/2016/5/11/chartex" xmlns:cx4="http://schemas.microsoft.com/office/drawing/2016/5/10/chartex" xmlns:cx3="http://schemas.microsoft.com/office/drawing/2016/5/9/chartex" xmlns:cx2="http://schemas.microsoft.com/office/drawing/2015/10/21/chartex"/>
                         </a:ext>
                       </a:extLst>
                     </wps:spPr>
@@ -2901,6 +3673,7 @@
                               <w:lang w:val="en-US"/>
                             </w:rPr>
                           </w:pPr>
+                          <w:proofErr w:type="spellStart"/>
                           <w:r>
                             <w:rPr>
                               <w:rFonts w:cs="Arial"/>
@@ -2908,7 +3681,57 @@
                               <w:szCs w:val="18"/>
                               <w:lang w:val="en-US"/>
                             </w:rPr>
-                            <w:t xml:space="preserve">Datapac s.r.o. | Elektrárenská 1394/4, 831 04 Bratislava | </w:t>
+                            <w:t>Datapac</w:t>
+                          </w:r>
+                          <w:proofErr w:type="spellEnd"/>
+                          <w:r>
+                            <w:rPr>
+                              <w:rFonts w:cs="Arial"/>
+                              <w:sz w:val="18"/>
+                              <w:szCs w:val="18"/>
+                              <w:lang w:val="en-US"/>
+                            </w:rPr>
+                            <w:t xml:space="preserve"> </w:t>
+                          </w:r>
+                          <w:proofErr w:type="spellStart"/>
+                          <w:r>
+                            <w:rPr>
+                              <w:rFonts w:cs="Arial"/>
+                              <w:sz w:val="18"/>
+                              <w:szCs w:val="18"/>
+                              <w:lang w:val="en-US"/>
+                            </w:rPr>
+                            <w:t>s.r.o</w:t>
+                          </w:r>
+                          <w:proofErr w:type="spellEnd"/>
+                          <w:r>
+                            <w:rPr>
+                              <w:rFonts w:cs="Arial"/>
+                              <w:sz w:val="18"/>
+                              <w:szCs w:val="18"/>
+                              <w:lang w:val="en-US"/>
+                            </w:rPr>
+                            <w:t xml:space="preserve">. | </w:t>
+                          </w:r>
+                          <w:proofErr w:type="spellStart"/>
+                          <w:r>
+                            <w:rPr>
+                              <w:rFonts w:cs="Arial"/>
+                              <w:sz w:val="18"/>
+                              <w:szCs w:val="18"/>
+                              <w:lang w:val="en-US"/>
+                            </w:rPr>
+                            <w:t>Elektrárenská</w:t>
+                          </w:r>
+                          <w:proofErr w:type="spellEnd"/>
+                          <w:r>
+                            <w:rPr>
+                              <w:rFonts w:cs="Arial"/>
+                              <w:sz w:val="18"/>
+                              <w:szCs w:val="18"/>
+                              <w:lang w:val="en-US"/>
+                            </w:rPr>
+                            <w:t xml:space="preserve"> 1394/4, 831 04 Bratislava | </w:t>
                           </w:r>
                           <w:r>
                             <w:rPr>
@@ -2965,7 +3788,67 @@
                               <w:szCs w:val="18"/>
                               <w:lang w:val="en-US"/>
                             </w:rPr>
-                            <w:t>IČO 35698870 | DIČ 2020327364 | IČ DPH SK2020327364 | Číslo účtu: 2621768118/1100 (Tatrabanka)</w:t>
+                            <w:t xml:space="preserve">IČO 35698870 | DIČ 2020327364 | IČ DPH SK2020327364 | </w:t>
+                          </w:r>
+                          <w:proofErr w:type="spellStart"/>
+                          <w:r>
+                            <w:rPr>
+                              <w:rFonts w:cs="Arial"/>
+                              <w:sz w:val="18"/>
+                              <w:szCs w:val="18"/>
+                              <w:lang w:val="en-US"/>
+                            </w:rPr>
+                            <w:t>Číslo</w:t>
+                          </w:r>
+                          <w:proofErr w:type="spellEnd"/>
+                          <w:r>
+                            <w:rPr>
+                              <w:rFonts w:cs="Arial"/>
+                              <w:sz w:val="18"/>
+                              <w:szCs w:val="18"/>
+                              <w:lang w:val="en-US"/>
+                            </w:rPr>
+                            <w:t xml:space="preserve"> </w:t>
+                          </w:r>
+                          <w:proofErr w:type="spellStart"/>
+                          <w:r>
+                            <w:rPr>
+                              <w:rFonts w:cs="Arial"/>
+                              <w:sz w:val="18"/>
+                              <w:szCs w:val="18"/>
+                              <w:lang w:val="en-US"/>
+                            </w:rPr>
+                            <w:t>účtu</w:t>
+                          </w:r>
+                          <w:proofErr w:type="spellEnd"/>
+                          <w:r>
+                            <w:rPr>
+                              <w:rFonts w:cs="Arial"/>
+                              <w:sz w:val="18"/>
+                              <w:szCs w:val="18"/>
+                              <w:lang w:val="en-US"/>
+                            </w:rPr>
+                            <w:t>: 2621768118/1100 (</w:t>
+                          </w:r>
+                          <w:proofErr w:type="spellStart"/>
+                          <w:r>
+                            <w:rPr>
+                              <w:rFonts w:cs="Arial"/>
+                              <w:sz w:val="18"/>
+                              <w:szCs w:val="18"/>
+                              <w:lang w:val="en-US"/>
+                            </w:rPr>
+                            <w:t>Tatrabanka</w:t>
+                          </w:r>
+                          <w:proofErr w:type="spellEnd"/>
+                          <w:r>
+                            <w:rPr>
+                              <w:rFonts w:cs="Arial"/>
+                              <w:sz w:val="18"/>
+                              <w:szCs w:val="18"/>
+                              <w:lang w:val="en-US"/>
+                            </w:rPr>
+                            <w:t>)</w:t>
                           </w:r>
                           <w:r>
                             <w:rPr>
@@ -2976,6 +3859,7 @@
                             </w:rPr>
                             <w:br/>
                           </w:r>
+                          <w:proofErr w:type="spellStart"/>
                           <w:r>
                             <w:rPr>
                               <w:rFonts w:cs="Arial"/>
@@ -2983,7 +3867,197 @@
                               <w:szCs w:val="18"/>
                               <w:lang w:val="en-US"/>
                             </w:rPr>
-                            <w:t>Spoločnosť je zapísaná v Obchodnom registri Okresného súdu Bratislava I, Oddiel Sro Vložka číslo: 11774/B</w:t>
+                            <w:t>Spoločnosť</w:t>
+                          </w:r>
+                          <w:proofErr w:type="spellEnd"/>
+                          <w:r>
+                            <w:rPr>
+                              <w:rFonts w:cs="Arial"/>
+                              <w:sz w:val="18"/>
+                              <w:szCs w:val="18"/>
+                              <w:lang w:val="en-US"/>
+                            </w:rPr>
+                            <w:t xml:space="preserve"> je </w:t>
+                          </w:r>
+                          <w:proofErr w:type="spellStart"/>
+                          <w:r>
+                            <w:rPr>
+                              <w:rFonts w:cs="Arial"/>
+                              <w:sz w:val="18"/>
+                              <w:szCs w:val="18"/>
+                              <w:lang w:val="en-US"/>
+                            </w:rPr>
+                            <w:t>zapísaná</w:t>
+                          </w:r>
+                          <w:proofErr w:type="spellEnd"/>
+                          <w:r>
+                            <w:rPr>
+                              <w:rFonts w:cs="Arial"/>
+                              <w:sz w:val="18"/>
+                              <w:szCs w:val="18"/>
+                              <w:lang w:val="en-US"/>
+                            </w:rPr>
+                            <w:t xml:space="preserve"> v </w:t>
+                          </w:r>
+                          <w:proofErr w:type="spellStart"/>
+                          <w:r>
+                            <w:rPr>
+                              <w:rFonts w:cs="Arial"/>
+                              <w:sz w:val="18"/>
+                              <w:szCs w:val="18"/>
+                              <w:lang w:val="en-US"/>
+                            </w:rPr>
+                            <w:t>Obchodnom</w:t>
+                          </w:r>
+                          <w:proofErr w:type="spellEnd"/>
+                          <w:r>
+                            <w:rPr>
+                              <w:rFonts w:cs="Arial"/>
+                              <w:sz w:val="18"/>
+                              <w:szCs w:val="18"/>
+                              <w:lang w:val="en-US"/>
+                            </w:rPr>
+                            <w:t xml:space="preserve"> </w:t>
+                          </w:r>
+                          <w:proofErr w:type="spellStart"/>
+                          <w:r>
+                            <w:rPr>
+                              <w:rFonts w:cs="Arial"/>
+                              <w:sz w:val="18"/>
+                              <w:szCs w:val="18"/>
+                              <w:lang w:val="en-US"/>
+                            </w:rPr>
+                            <w:t>registri</w:t>
+                          </w:r>
+                          <w:proofErr w:type="spellEnd"/>
+                          <w:r>
+                            <w:rPr>
+                              <w:rFonts w:cs="Arial"/>
+                              <w:sz w:val="18"/>
+                              <w:szCs w:val="18"/>
+                              <w:lang w:val="en-US"/>
+                            </w:rPr>
+                            <w:t xml:space="preserve"> </w:t>
+                          </w:r>
+                          <w:proofErr w:type="spellStart"/>
+                          <w:r>
+                            <w:rPr>
+                              <w:rFonts w:cs="Arial"/>
+                              <w:sz w:val="18"/>
+                              <w:szCs w:val="18"/>
+                              <w:lang w:val="en-US"/>
+                            </w:rPr>
+                            <w:t>Okresného</w:t>
+                          </w:r>
+                          <w:proofErr w:type="spellEnd"/>
+                          <w:r>
+                            <w:rPr>
+                              <w:rFonts w:cs="Arial"/>
+                              <w:sz w:val="18"/>
+                              <w:szCs w:val="18"/>
+                              <w:lang w:val="en-US"/>
+                            </w:rPr>
+                            <w:t xml:space="preserve"> </w:t>
+                          </w:r>
+                          <w:proofErr w:type="spellStart"/>
+                          <w:r>
+                            <w:rPr>
+                              <w:rFonts w:cs="Arial"/>
+                              <w:sz w:val="18"/>
+                              <w:szCs w:val="18"/>
+                              <w:lang w:val="en-US"/>
+                            </w:rPr>
+                            <w:t>súdu</w:t>
+                          </w:r>
+                          <w:proofErr w:type="spellEnd"/>
+                          <w:r>
+                            <w:rPr>
+                              <w:rFonts w:cs="Arial"/>
+                              <w:sz w:val="18"/>
+                              <w:szCs w:val="18"/>
+                              <w:lang w:val="en-US"/>
+                            </w:rPr>
+                            <w:t xml:space="preserve"> Bratislava I, </w:t>
+                          </w:r>
+                          <w:proofErr w:type="spellStart"/>
+                          <w:r>
+                            <w:rPr>
+                              <w:rFonts w:cs="Arial"/>
+                              <w:sz w:val="18"/>
+                              <w:szCs w:val="18"/>
+                              <w:lang w:val="en-US"/>
+                            </w:rPr>
+                            <w:t>Oddiel</w:t>
+                          </w:r>
+                          <w:proofErr w:type="spellEnd"/>
+                          <w:r>
+                            <w:rPr>
+                              <w:rFonts w:cs="Arial"/>
+                              <w:sz w:val="18"/>
+                              <w:szCs w:val="18"/>
+                              <w:lang w:val="en-US"/>
+                            </w:rPr>
+                            <w:t xml:space="preserve"> </w:t>
+                          </w:r>
+                          <w:proofErr w:type="spellStart"/>
+                          <w:r>
+                            <w:rPr>
+                              <w:rFonts w:cs="Arial"/>
+                              <w:sz w:val="18"/>
+                              <w:szCs w:val="18"/>
+                              <w:lang w:val="en-US"/>
+                            </w:rPr>
+                            <w:t>Sro</w:t>
+                          </w:r>
+                          <w:proofErr w:type="spellEnd"/>
+                          <w:r>
+                            <w:rPr>
+                              <w:rFonts w:cs="Arial"/>
+                              <w:sz w:val="18"/>
+                              <w:szCs w:val="18"/>
+                              <w:lang w:val="en-US"/>
+                            </w:rPr>
+                            <w:t xml:space="preserve"> </w:t>
+                          </w:r>
+                          <w:proofErr w:type="spellStart"/>
+                          <w:r>
+                            <w:rPr>
+                              <w:rFonts w:cs="Arial"/>
+                              <w:sz w:val="18"/>
+                              <w:szCs w:val="18"/>
+                              <w:lang w:val="en-US"/>
+                            </w:rPr>
+                            <w:t>Vložka</w:t>
+                          </w:r>
+                          <w:proofErr w:type="spellEnd"/>
+                          <w:r>
+                            <w:rPr>
+                              <w:rFonts w:cs="Arial"/>
+                              <w:sz w:val="18"/>
+                              <w:szCs w:val="18"/>
+                              <w:lang w:val="en-US"/>
+                            </w:rPr>
+                            <w:t xml:space="preserve"> </w:t>
+                          </w:r>
+                          <w:proofErr w:type="spellStart"/>
+                          <w:r>
+                            <w:rPr>
+                              <w:rFonts w:cs="Arial"/>
+                              <w:sz w:val="18"/>
+                              <w:szCs w:val="18"/>
+                              <w:lang w:val="en-US"/>
+                            </w:rPr>
+                            <w:t>číslo</w:t>
+                          </w:r>
+                          <w:proofErr w:type="spellEnd"/>
+                          <w:r>
+                            <w:rPr>
+                              <w:rFonts w:cs="Arial"/>
+                              <w:sz w:val="18"/>
+                              <w:szCs w:val="18"/>
+                              <w:lang w:val="en-US"/>
+                            </w:rPr>
+                            <w:t>: 11774/B</w:t>
                           </w:r>
                         </w:p>
                       </w:txbxContent>
@@ -3006,7 +4080,7 @@
             </wp:anchor>
           </w:drawing>
         </mc:Choice>
-        <mc:Fallback>
+        <mc:Fallback xmlns:w16cid="http://schemas.microsoft.com/office/word/2016/wordml/cid" xmlns:am3d="http://schemas.microsoft.com/office/drawing/2017/model3d" xmlns:aink="http://schemas.microsoft.com/office/drawing/2016/ink" xmlns:cx8="http://schemas.microsoft.com/office/drawing/2016/5/14/chartex" xmlns:cx7="http://schemas.microsoft.com/office/drawing/2016/5/13/chartex" xmlns:cx6="http://schemas.microsoft.com/office/drawing/2016/5/12/chartex" xmlns:cx5="http://schemas.microsoft.com/office/drawing/2016/5/11/chartex" xmlns:cx4="http://schemas.microsoft.com/office/drawing/2016/5/10/chartex" xmlns:cx3="http://schemas.microsoft.com/office/drawing/2016/5/9/chartex" xmlns:cx2="http://schemas.microsoft.com/office/drawing/2015/10/21/chartex">
           <w:pict>
             <v:shapetype w14:anchorId="082801A3" id="_x0000_t202" coordsize="21600,21600" o:spt="202" path="m,l,21600r21600,l21600,xe">
               <v:stroke joinstyle="miter"/>
@@ -3126,7 +4200,7 @@
 </file>
 
 <file path=word/footer2.xml><?xml version="1.0" encoding="utf-8"?>
-<w:ftr xmlns:wpc="http://schemas.microsoft.com/office/word/2010/wordprocessingCanvas" xmlns:cx="http://schemas.microsoft.com/office/drawing/2014/chartex" xmlns:cx1="http://schemas.microsoft.com/office/drawing/2015/9/8/chartex" xmlns:cx2="http://schemas.microsoft.com/office/drawing/2015/10/21/chartex" xmlns:cx3="http://schemas.microsoft.com/office/drawing/2016/5/9/chartex" xmlns:cx4="http://schemas.microsoft.com/office/drawing/2016/5/10/chartex" xmlns:cx5="http://schemas.microsoft.com/office/drawing/2016/5/11/chartex" xmlns:cx6="http://schemas.microsoft.com/office/drawing/2016/5/12/chartex" xmlns:cx7="http://schemas.microsoft.com/office/drawing/2016/5/13/chartex" xmlns:cx8="http://schemas.microsoft.com/office/drawing/2016/5/14/chartex" xmlns:mc="http://schemas.openxmlformats.org/markup-compatibility/2006" xmlns:aink="http://schemas.microsoft.com/office/drawing/2016/ink" xmlns:am3d="http://schemas.microsoft.com/office/drawing/2017/model3d" xmlns:o="urn:schemas-microsoft-com:office:office" xmlns:r="http://schemas.openxmlformats.org/officeDocument/2006/relationships" xmlns:m="http://schemas.openxmlformats.org/officeDocument/2006/math" xmlns:v="urn:schemas-microsoft-com:vml" xmlns:wp14="http://schemas.microsoft.com/office/word/2010/wordprocessingDrawing" xmlns:wp="http://schemas.openxmlformats.org/drawingml/2006/wordprocessingDrawing" xmlns:w10="urn:schemas-microsoft-com:office:word" xmlns:w="http://schemas.openxmlformats.org/wordprocessingml/2006/main" xmlns:w14="http://schemas.microsoft.com/office/word/2010/wordml" xmlns:w15="http://schemas.microsoft.com/office/word/2012/wordml" xmlns:w16cid="http://schemas.microsoft.com/office/word/2016/wordml/cid" xmlns:w16se="http://schemas.microsoft.com/office/word/2015/wordml/symex" xmlns:wpg="http://schemas.microsoft.com/office/word/2010/wordprocessingGroup" xmlns:wpi="http://schemas.microsoft.com/office/word/2010/wordprocessingInk" xmlns:wne="http://schemas.microsoft.com/office/word/2006/wordml" xmlns:wps="http://schemas.microsoft.com/office/word/2010/wordprocessingShape" mc:Ignorable="w14 w15 w16se w16cid wp14">
+<w:ftr xmlns:wpc="http://schemas.microsoft.com/office/word/2010/wordprocessingCanvas" xmlns:cx="http://schemas.microsoft.com/office/drawing/2014/chartex" xmlns:cx1="http://schemas.microsoft.com/office/drawing/2015/9/8/chartex" xmlns:mc="http://schemas.openxmlformats.org/markup-compatibility/2006" xmlns:o="urn:schemas-microsoft-com:office:office" xmlns:r="http://schemas.openxmlformats.org/officeDocument/2006/relationships" xmlns:m="http://schemas.openxmlformats.org/officeDocument/2006/math" xmlns:v="urn:schemas-microsoft-com:vml" xmlns:wp14="http://schemas.microsoft.com/office/word/2010/wordprocessingDrawing" xmlns:wp="http://schemas.openxmlformats.org/drawingml/2006/wordprocessingDrawing" xmlns:w10="urn:schemas-microsoft-com:office:word" xmlns:w="http://schemas.openxmlformats.org/wordprocessingml/2006/main" xmlns:w14="http://schemas.microsoft.com/office/word/2010/wordml" xmlns:w15="http://schemas.microsoft.com/office/word/2012/wordml" xmlns:w16se="http://schemas.microsoft.com/office/word/2015/wordml/symex" xmlns:wpg="http://schemas.microsoft.com/office/word/2010/wordprocessingGroup" xmlns:wpi="http://schemas.microsoft.com/office/word/2010/wordprocessingInk" xmlns:wne="http://schemas.microsoft.com/office/word/2006/wordml" xmlns:wps="http://schemas.microsoft.com/office/word/2010/wordprocessingShape" mc:Ignorable="w14 w15 w16se wp14">
   <w:p>
     <w:pPr>
       <w:pStyle w:val="Footer"/>
@@ -3205,7 +4279,7 @@
 </file>
 
 <file path=word/footnotes.xml><?xml version="1.0" encoding="utf-8"?>
-<w:footnotes xmlns:wpc="http://schemas.microsoft.com/office/word/2010/wordprocessingCanvas" xmlns:cx="http://schemas.microsoft.com/office/drawing/2014/chartex" xmlns:cx1="http://schemas.microsoft.com/office/drawing/2015/9/8/chartex" xmlns:cx2="http://schemas.microsoft.com/office/drawing/2015/10/21/chartex" xmlns:cx3="http://schemas.microsoft.com/office/drawing/2016/5/9/chartex" xmlns:cx4="http://schemas.microsoft.com/office/drawing/2016/5/10/chartex" xmlns:cx5="http://schemas.microsoft.com/office/drawing/2016/5/11/chartex" xmlns:cx6="http://schemas.microsoft.com/office/drawing/2016/5/12/chartex" xmlns:cx7="http://schemas.microsoft.com/office/drawing/2016/5/13/chartex" xmlns:cx8="http://schemas.microsoft.com/office/drawing/2016/5/14/chartex" xmlns:mc="http://schemas.openxmlformats.org/markup-compatibility/2006" xmlns:aink="http://schemas.microsoft.com/office/drawing/2016/ink" xmlns:am3d="http://schemas.microsoft.com/office/drawing/2017/model3d" xmlns:o="urn:schemas-microsoft-com:office:office" xmlns:r="http://schemas.openxmlformats.org/officeDocument/2006/relationships" xmlns:m="http://schemas.openxmlformats.org/officeDocument/2006/math" xmlns:v="urn:schemas-microsoft-com:vml" xmlns:wp14="http://schemas.microsoft.com/office/word/2010/wordprocessingDrawing" xmlns:wp="http://schemas.openxmlformats.org/drawingml/2006/wordprocessingDrawing" xmlns:w10="urn:schemas-microsoft-com:office:word" xmlns:w="http://schemas.openxmlformats.org/wordprocessingml/2006/main" xmlns:w14="http://schemas.microsoft.com/office/word/2010/wordml" xmlns:w15="http://schemas.microsoft.com/office/word/2012/wordml" xmlns:w16cid="http://schemas.microsoft.com/office/word/2016/wordml/cid" xmlns:w16se="http://schemas.microsoft.com/office/word/2015/wordml/symex" xmlns:wpg="http://schemas.microsoft.com/office/word/2010/wordprocessingGroup" xmlns:wpi="http://schemas.microsoft.com/office/word/2010/wordprocessingInk" xmlns:wne="http://schemas.microsoft.com/office/word/2006/wordml" xmlns:wps="http://schemas.microsoft.com/office/word/2010/wordprocessingShape" mc:Ignorable="w14 w15 w16se w16cid wp14">
+<w:footnotes xmlns:wpc="http://schemas.microsoft.com/office/word/2010/wordprocessingCanvas" xmlns:cx="http://schemas.microsoft.com/office/drawing/2014/chartex" xmlns:cx1="http://schemas.microsoft.com/office/drawing/2015/9/8/chartex" xmlns:mc="http://schemas.openxmlformats.org/markup-compatibility/2006" xmlns:o="urn:schemas-microsoft-com:office:office" xmlns:r="http://schemas.openxmlformats.org/officeDocument/2006/relationships" xmlns:m="http://schemas.openxmlformats.org/officeDocument/2006/math" xmlns:v="urn:schemas-microsoft-com:vml" xmlns:wp14="http://schemas.microsoft.com/office/word/2010/wordprocessingDrawing" xmlns:wp="http://schemas.openxmlformats.org/drawingml/2006/wordprocessingDrawing" xmlns:w10="urn:schemas-microsoft-com:office:word" xmlns:w="http://schemas.openxmlformats.org/wordprocessingml/2006/main" xmlns:w14="http://schemas.microsoft.com/office/word/2010/wordml" xmlns:w15="http://schemas.microsoft.com/office/word/2012/wordml" xmlns:w16se="http://schemas.microsoft.com/office/word/2015/wordml/symex" xmlns:wpg="http://schemas.microsoft.com/office/word/2010/wordprocessingGroup" xmlns:wpi="http://schemas.microsoft.com/office/word/2010/wordprocessingInk" xmlns:wne="http://schemas.microsoft.com/office/word/2006/wordml" xmlns:wps="http://schemas.microsoft.com/office/word/2010/wordprocessingShape" mc:Ignorable="w14 w15 w16se wp14">
   <w:footnote w:type="separator" w:id="-1">
     <w:p>
       <w:pPr>
@@ -3230,7 +4304,7 @@
 </file>
 
 <file path=word/header1.xml><?xml version="1.0" encoding="utf-8"?>
-<w:hdr xmlns:wpc="http://schemas.microsoft.com/office/word/2010/wordprocessingCanvas" xmlns:cx="http://schemas.microsoft.com/office/drawing/2014/chartex" xmlns:cx1="http://schemas.microsoft.com/office/drawing/2015/9/8/chartex" xmlns:cx2="http://schemas.microsoft.com/office/drawing/2015/10/21/chartex" xmlns:cx3="http://schemas.microsoft.com/office/drawing/2016/5/9/chartex" xmlns:cx4="http://schemas.microsoft.com/office/drawing/2016/5/10/chartex" xmlns:cx5="http://schemas.microsoft.com/office/drawing/2016/5/11/chartex" xmlns:cx6="http://schemas.microsoft.com/office/drawing/2016/5/12/chartex" xmlns:cx7="http://schemas.microsoft.com/office/drawing/2016/5/13/chartex" xmlns:cx8="http://schemas.microsoft.com/office/drawing/2016/5/14/chartex" xmlns:mc="http://schemas.openxmlformats.org/markup-compatibility/2006" xmlns:aink="http://schemas.microsoft.com/office/drawing/2016/ink" xmlns:am3d="http://schemas.microsoft.com/office/drawing/2017/model3d" xmlns:o="urn:schemas-microsoft-com:office:office" xmlns:r="http://schemas.openxmlformats.org/officeDocument/2006/relationships" xmlns:m="http://schemas.openxmlformats.org/officeDocument/2006/math" xmlns:v="urn:schemas-microsoft-com:vml" xmlns:wp14="http://schemas.microsoft.com/office/word/2010/wordprocessingDrawing" xmlns:wp="http://schemas.openxmlformats.org/drawingml/2006/wordprocessingDrawing" xmlns:w10="urn:schemas-microsoft-com:office:word" xmlns:w="http://schemas.openxmlformats.org/wordprocessingml/2006/main" xmlns:w14="http://schemas.microsoft.com/office/word/2010/wordml" xmlns:w15="http://schemas.microsoft.com/office/word/2012/wordml" xmlns:w16cid="http://schemas.microsoft.com/office/word/2016/wordml/cid" xmlns:w16se="http://schemas.microsoft.com/office/word/2015/wordml/symex" xmlns:wpg="http://schemas.microsoft.com/office/word/2010/wordprocessingGroup" xmlns:wpi="http://schemas.microsoft.com/office/word/2010/wordprocessingInk" xmlns:wne="http://schemas.microsoft.com/office/word/2006/wordml" xmlns:wps="http://schemas.microsoft.com/office/word/2010/wordprocessingShape" mc:Ignorable="w14 w15 w16se w16cid wp14">
+<w:hdr xmlns:wpc="http://schemas.microsoft.com/office/word/2010/wordprocessingCanvas" xmlns:cx="http://schemas.microsoft.com/office/drawing/2014/chartex" xmlns:cx1="http://schemas.microsoft.com/office/drawing/2015/9/8/chartex" xmlns:mc="http://schemas.openxmlformats.org/markup-compatibility/2006" xmlns:o="urn:schemas-microsoft-com:office:office" xmlns:r="http://schemas.openxmlformats.org/officeDocument/2006/relationships" xmlns:m="http://schemas.openxmlformats.org/officeDocument/2006/math" xmlns:v="urn:schemas-microsoft-com:vml" xmlns:wp14="http://schemas.microsoft.com/office/word/2010/wordprocessingDrawing" xmlns:wp="http://schemas.openxmlformats.org/drawingml/2006/wordprocessingDrawing" xmlns:w10="urn:schemas-microsoft-com:office:word" xmlns:w="http://schemas.openxmlformats.org/wordprocessingml/2006/main" xmlns:w14="http://schemas.microsoft.com/office/word/2010/wordml" xmlns:w15="http://schemas.microsoft.com/office/word/2012/wordml" xmlns:w16se="http://schemas.microsoft.com/office/word/2015/wordml/symex" xmlns:wpg="http://schemas.microsoft.com/office/word/2010/wordprocessingGroup" xmlns:wpi="http://schemas.microsoft.com/office/word/2010/wordprocessingInk" xmlns:wne="http://schemas.microsoft.com/office/word/2006/wordml" xmlns:wps="http://schemas.microsoft.com/office/word/2010/wordprocessingShape" mc:Ignorable="w14 w15 w16se wp14">
   <w:p>
     <w:pPr>
       <w:pStyle w:val="Header"/>
@@ -3263,8 +4337,33 @@
             <w:sz w:val="18"/>
             <w:szCs w:val="18"/>
           </w:rPr>
-          <w:t>OEC.LAN Standalone quickstart</w:t>
+          <w:t xml:space="preserve">OEC.LAN </w:t>
         </w:r>
+        <w:proofErr w:type="spellStart"/>
+        <w:r>
+          <w:rPr>
+            <w:sz w:val="18"/>
+            <w:szCs w:val="18"/>
+          </w:rPr>
+          <w:t>Standalone</w:t>
+        </w:r>
+        <w:proofErr w:type="spellEnd"/>
+        <w:r>
+          <w:rPr>
+            <w:sz w:val="18"/>
+            <w:szCs w:val="18"/>
+          </w:rPr>
+          <w:t xml:space="preserve"> </w:t>
+        </w:r>
+        <w:proofErr w:type="spellStart"/>
+        <w:r>
+          <w:rPr>
+            <w:sz w:val="18"/>
+            <w:szCs w:val="18"/>
+          </w:rPr>
+          <w:t>quickstart</w:t>
+        </w:r>
+        <w:proofErr w:type="spellEnd"/>
       </w:sdtContent>
     </w:sdt>
     <w:r>
@@ -3386,7 +4485,7 @@
         <w:sz w:val="18"/>
         <w:szCs w:val="18"/>
       </w:rPr>
-      <w:t>2</w:t>
+      <w:t>4</w:t>
     </w:r>
     <w:r>
       <w:rPr>
@@ -3434,7 +4533,7 @@
         <w:sz w:val="18"/>
         <w:szCs w:val="18"/>
       </w:rPr>
-      <w:t>2</w:t>
+      <w:t>4</w:t>
     </w:r>
     <w:r>
       <w:rPr>
@@ -3520,7 +4619,7 @@
             </wp:anchor>
           </w:drawing>
         </mc:Choice>
-        <mc:Fallback>
+        <mc:Fallback xmlns:w16cid="http://schemas.microsoft.com/office/word/2016/wordml/cid" xmlns:am3d="http://schemas.microsoft.com/office/drawing/2017/model3d" xmlns:aink="http://schemas.microsoft.com/office/drawing/2016/ink" xmlns:cx8="http://schemas.microsoft.com/office/drawing/2016/5/14/chartex" xmlns:cx7="http://schemas.microsoft.com/office/drawing/2016/5/13/chartex" xmlns:cx6="http://schemas.microsoft.com/office/drawing/2016/5/12/chartex" xmlns:cx5="http://schemas.microsoft.com/office/drawing/2016/5/11/chartex" xmlns:cx4="http://schemas.microsoft.com/office/drawing/2016/5/10/chartex" xmlns:cx3="http://schemas.microsoft.com/office/drawing/2016/5/9/chartex" xmlns:cx2="http://schemas.microsoft.com/office/drawing/2015/10/21/chartex">
           <w:pict>
             <v:line w14:anchorId="0680B83B" id="Straight Connector 45" o:spid="_x0000_s1026" style="position:absolute;z-index:251695104;visibility:visible;mso-wrap-style:square;mso-wrap-distance-left:9pt;mso-wrap-distance-top:0;mso-wrap-distance-right:9pt;mso-wrap-distance-bottom:0;mso-position-horizontal:absolute;mso-position-horizontal-relative:text;mso-position-vertical:absolute;mso-position-vertical-relative:text" from="2.65pt,4.25pt" to="453.4pt,4.25pt" o:gfxdata="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" strokecolor="black [3200]">
               <v:stroke dashstyle="dash"/>
@@ -3534,7 +4633,7 @@
 </file>
 
 <file path=word/numbering.xml><?xml version="1.0" encoding="utf-8"?>
-<w:numbering xmlns:wpc="http://schemas.microsoft.com/office/word/2010/wordprocessingCanvas" xmlns:cx="http://schemas.microsoft.com/office/drawing/2014/chartex" xmlns:cx1="http://schemas.microsoft.com/office/drawing/2015/9/8/chartex" xmlns:cx2="http://schemas.microsoft.com/office/drawing/2015/10/21/chartex" xmlns:cx3="http://schemas.microsoft.com/office/drawing/2016/5/9/chartex" xmlns:cx4="http://schemas.microsoft.com/office/drawing/2016/5/10/chartex" xmlns:cx5="http://schemas.microsoft.com/office/drawing/2016/5/11/chartex" xmlns:cx6="http://schemas.microsoft.com/office/drawing/2016/5/12/chartex" xmlns:cx7="http://schemas.microsoft.com/office/drawing/2016/5/13/chartex" xmlns:cx8="http://schemas.microsoft.com/office/drawing/2016/5/14/chartex" xmlns:mc="http://schemas.openxmlformats.org/markup-compatibility/2006" xmlns:aink="http://schemas.microsoft.com/office/drawing/2016/ink" xmlns:am3d="http://schemas.microsoft.com/office/drawing/2017/model3d" xmlns:o="urn:schemas-microsoft-com:office:office" xmlns:r="http://schemas.openxmlformats.org/officeDocument/2006/relationships" xmlns:m="http://schemas.openxmlformats.org/officeDocument/2006/math" xmlns:v="urn:schemas-microsoft-com:vml" xmlns:wp14="http://schemas.microsoft.com/office/word/2010/wordprocessingDrawing" xmlns:wp="http://schemas.openxmlformats.org/drawingml/2006/wordprocessingDrawing" xmlns:w10="urn:schemas-microsoft-com:office:word" xmlns:w="http://schemas.openxmlformats.org/wordprocessingml/2006/main" xmlns:w14="http://schemas.microsoft.com/office/word/2010/wordml" xmlns:w15="http://schemas.microsoft.com/office/word/2012/wordml" xmlns:w16cid="http://schemas.microsoft.com/office/word/2016/wordml/cid" xmlns:w16se="http://schemas.microsoft.com/office/word/2015/wordml/symex" xmlns:wpg="http://schemas.microsoft.com/office/word/2010/wordprocessingGroup" xmlns:wpi="http://schemas.microsoft.com/office/word/2010/wordprocessingInk" xmlns:wne="http://schemas.microsoft.com/office/word/2006/wordml" xmlns:wps="http://schemas.microsoft.com/office/word/2010/wordprocessingShape" mc:Ignorable="w14 w15 w16se w16cid wp14">
+<w:numbering xmlns:wpc="http://schemas.microsoft.com/office/word/2010/wordprocessingCanvas" xmlns:cx="http://schemas.microsoft.com/office/drawing/2014/chartex" xmlns:cx1="http://schemas.microsoft.com/office/drawing/2015/9/8/chartex" xmlns:mc="http://schemas.openxmlformats.org/markup-compatibility/2006" xmlns:o="urn:schemas-microsoft-com:office:office" xmlns:r="http://schemas.openxmlformats.org/officeDocument/2006/relationships" xmlns:m="http://schemas.openxmlformats.org/officeDocument/2006/math" xmlns:v="urn:schemas-microsoft-com:vml" xmlns:wp14="http://schemas.microsoft.com/office/word/2010/wordprocessingDrawing" xmlns:wp="http://schemas.openxmlformats.org/drawingml/2006/wordprocessingDrawing" xmlns:w10="urn:schemas-microsoft-com:office:word" xmlns:w="http://schemas.openxmlformats.org/wordprocessingml/2006/main" xmlns:w14="http://schemas.microsoft.com/office/word/2010/wordml" xmlns:w15="http://schemas.microsoft.com/office/word/2012/wordml" xmlns:w16se="http://schemas.microsoft.com/office/word/2015/wordml/symex" xmlns:wpg="http://schemas.microsoft.com/office/word/2010/wordprocessingGroup" xmlns:wpi="http://schemas.microsoft.com/office/word/2010/wordprocessingInk" xmlns:wne="http://schemas.microsoft.com/office/word/2006/wordml" xmlns:wps="http://schemas.microsoft.com/office/word/2010/wordprocessingShape" mc:Ignorable="w14 w15 w16se wp14">
   <w:abstractNum w:abstractNumId="0" w15:restartNumberingAfterBreak="0">
     <w:nsid w:val="23C566E9"/>
     <w:multiLevelType w:val="hybridMultilevel"/>
@@ -4112,7 +5211,7 @@
 </file>
 
 <file path=word/styles.xml><?xml version="1.0" encoding="utf-8"?>
-<w:styles xmlns:mc="http://schemas.openxmlformats.org/markup-compatibility/2006" xmlns:r="http://schemas.openxmlformats.org/officeDocument/2006/relationships" xmlns:w="http://schemas.openxmlformats.org/wordprocessingml/2006/main" xmlns:w14="http://schemas.microsoft.com/office/word/2010/wordml" xmlns:w15="http://schemas.microsoft.com/office/word/2012/wordml" xmlns:w16cid="http://schemas.microsoft.com/office/word/2016/wordml/cid" xmlns:w16se="http://schemas.microsoft.com/office/word/2015/wordml/symex" mc:Ignorable="w14 w15 w16se w16cid">
+<w:styles xmlns:mc="http://schemas.openxmlformats.org/markup-compatibility/2006" xmlns:r="http://schemas.openxmlformats.org/officeDocument/2006/relationships" xmlns:w="http://schemas.openxmlformats.org/wordprocessingml/2006/main" xmlns:w14="http://schemas.microsoft.com/office/word/2010/wordml" xmlns:w15="http://schemas.microsoft.com/office/word/2012/wordml" xmlns:w16se="http://schemas.microsoft.com/office/word/2015/wordml/symex" mc:Ignorable="w14 w15 w16se">
   <w:docDefaults>
     <w:rPrDefault>
       <w:rPr>
@@ -4128,7 +5227,7 @@
       </w:pPr>
     </w:pPrDefault>
   </w:docDefaults>
-  <w:latentStyles w:defLockedState="0" w:defUIPriority="99" w:defSemiHidden="0" w:defUnhideWhenUsed="0" w:defQFormat="0" w:count="377">
+  <w:latentStyles w:defLockedState="0" w:defUIPriority="99" w:defSemiHidden="0" w:defUnhideWhenUsed="0" w:defQFormat="0" w:count="371">
     <w:lsdException w:name="Normal" w:uiPriority="0" w:qFormat="1"/>
     <w:lsdException w:name="heading 1" w:uiPriority="9" w:qFormat="1"/>
     <w:lsdException w:name="heading 2" w:semiHidden="1" w:uiPriority="9" w:unhideWhenUsed="1" w:qFormat="1"/>
@@ -4234,6 +5333,7 @@
     <w:lsdException w:name="HTML Sample" w:semiHidden="1" w:unhideWhenUsed="1"/>
     <w:lsdException w:name="HTML Typewriter" w:semiHidden="1" w:unhideWhenUsed="1"/>
     <w:lsdException w:name="HTML Variable" w:semiHidden="1" w:unhideWhenUsed="1"/>
+    <w:lsdException w:name="Normal Table" w:semiHidden="1" w:unhideWhenUsed="1"/>
     <w:lsdException w:name="annotation subject" w:semiHidden="1" w:unhideWhenUsed="1"/>
     <w:lsdException w:name="No List" w:semiHidden="1" w:unhideWhenUsed="1"/>
     <w:lsdException w:name="Outline List 1" w:semiHidden="1" w:unhideWhenUsed="1"/>
@@ -4280,8 +5380,10 @@
     <w:lsdException w:name="Table Subtle 2" w:semiHidden="1" w:unhideWhenUsed="1"/>
     <w:lsdException w:name="Table Web 1" w:semiHidden="1" w:unhideWhenUsed="1"/>
     <w:lsdException w:name="Table Web 2" w:semiHidden="1" w:unhideWhenUsed="1"/>
+    <w:lsdException w:name="Table Web 3" w:semiHidden="1" w:unhideWhenUsed="1"/>
     <w:lsdException w:name="Balloon Text" w:semiHidden="1" w:unhideWhenUsed="1"/>
     <w:lsdException w:name="Table Grid" w:uiPriority="39"/>
+    <w:lsdException w:name="Table Theme" w:semiHidden="1" w:unhideWhenUsed="1"/>
     <w:lsdException w:name="Placeholder Text" w:semiHidden="1"/>
     <w:lsdException w:name="No Spacing" w:uiPriority="1" w:qFormat="1"/>
     <w:lsdException w:name="Light Shading" w:uiPriority="60"/>
@@ -4497,12 +5599,6 @@
     <w:lsdException w:name="List Table 5 Dark Accent 6" w:uiPriority="50"/>
     <w:lsdException w:name="List Table 6 Colorful Accent 6" w:uiPriority="51"/>
     <w:lsdException w:name="List Table 7 Colorful Accent 6" w:uiPriority="52"/>
-    <w:lsdException w:name="Mention" w:semiHidden="1" w:unhideWhenUsed="1"/>
-    <w:lsdException w:name="Smart Hyperlink" w:semiHidden="1" w:unhideWhenUsed="1"/>
-    <w:lsdException w:name="Hashtag" w:semiHidden="1" w:unhideWhenUsed="1"/>
-    <w:lsdException w:name="Unresolved Mention" w:semiHidden="1" w:unhideWhenUsed="1"/>
-    <w:lsdException w:name="Smart Link" w:semiHidden="1" w:unhideWhenUsed="1"/>
-    <w:lsdException w:name="Smart Link Error" w:semiHidden="1" w:unhideWhenUsed="1"/>
   </w:latentStyles>
   <w:style w:type="paragraph" w:default="1" w:styleId="Normal">
     <w:name w:val="Normal"/>
@@ -5375,7 +6471,7 @@
       <w:contextualSpacing/>
     </w:pPr>
   </w:style>
-  <w:style w:type="character" w:styleId="UnresolvedMention">
+  <w:style w:type="character" w:customStyle="1" w:styleId="UnresolvedMention">
     <w:name w:val="Unresolved Mention"/>
     <w:basedOn w:val="DefaultParagraphFont"/>
     <w:uiPriority w:val="99"/>
@@ -5443,7 +6539,7 @@
 </file>
 
 <file path=word/glossary/document.xml><?xml version="1.0" encoding="utf-8"?>
-<w:glossaryDocument xmlns:wpc="http://schemas.microsoft.com/office/word/2010/wordprocessingCanvas" xmlns:cx="http://schemas.microsoft.com/office/drawing/2014/chartex" xmlns:cx1="http://schemas.microsoft.com/office/drawing/2015/9/8/chartex" xmlns:cx2="http://schemas.microsoft.com/office/drawing/2015/10/21/chartex" xmlns:cx3="http://schemas.microsoft.com/office/drawing/2016/5/9/chartex" xmlns:cx4="http://schemas.microsoft.com/office/drawing/2016/5/10/chartex" xmlns:cx5="http://schemas.microsoft.com/office/drawing/2016/5/11/chartex" xmlns:cx6="http://schemas.microsoft.com/office/drawing/2016/5/12/chartex" xmlns:cx7="http://schemas.microsoft.com/office/drawing/2016/5/13/chartex" xmlns:cx8="http://schemas.microsoft.com/office/drawing/2016/5/14/chartex" xmlns:mc="http://schemas.openxmlformats.org/markup-compatibility/2006" xmlns:aink="http://schemas.microsoft.com/office/drawing/2016/ink" xmlns:am3d="http://schemas.microsoft.com/office/drawing/2017/model3d" xmlns:o="urn:schemas-microsoft-com:office:office" xmlns:r="http://schemas.openxmlformats.org/officeDocument/2006/relationships" xmlns:m="http://schemas.openxmlformats.org/officeDocument/2006/math" xmlns:v="urn:schemas-microsoft-com:vml" xmlns:wp14="http://schemas.microsoft.com/office/word/2010/wordprocessingDrawing" xmlns:wp="http://schemas.openxmlformats.org/drawingml/2006/wordprocessingDrawing" xmlns:w10="urn:schemas-microsoft-com:office:word" xmlns:w="http://schemas.openxmlformats.org/wordprocessingml/2006/main" xmlns:w14="http://schemas.microsoft.com/office/word/2010/wordml" xmlns:w15="http://schemas.microsoft.com/office/word/2012/wordml" xmlns:w16cid="http://schemas.microsoft.com/office/word/2016/wordml/cid" xmlns:w16se="http://schemas.microsoft.com/office/word/2015/wordml/symex" xmlns:wpg="http://schemas.microsoft.com/office/word/2010/wordprocessingGroup" xmlns:wpi="http://schemas.microsoft.com/office/word/2010/wordprocessingInk" xmlns:wne="http://schemas.microsoft.com/office/word/2006/wordml" xmlns:wps="http://schemas.microsoft.com/office/word/2010/wordprocessingShape" mc:Ignorable="w14 w15 w16se w16cid wp14">
+<w:glossaryDocument xmlns:wpc="http://schemas.microsoft.com/office/word/2010/wordprocessingCanvas" xmlns:cx="http://schemas.microsoft.com/office/drawing/2014/chartex" xmlns:cx1="http://schemas.microsoft.com/office/drawing/2015/9/8/chartex" xmlns:mc="http://schemas.openxmlformats.org/markup-compatibility/2006" xmlns:o="urn:schemas-microsoft-com:office:office" xmlns:r="http://schemas.openxmlformats.org/officeDocument/2006/relationships" xmlns:m="http://schemas.openxmlformats.org/officeDocument/2006/math" xmlns:v="urn:schemas-microsoft-com:vml" xmlns:wp14="http://schemas.microsoft.com/office/word/2010/wordprocessingDrawing" xmlns:wp="http://schemas.openxmlformats.org/drawingml/2006/wordprocessingDrawing" xmlns:w10="urn:schemas-microsoft-com:office:word" xmlns:w="http://schemas.openxmlformats.org/wordprocessingml/2006/main" xmlns:w14="http://schemas.microsoft.com/office/word/2010/wordml" xmlns:w15="http://schemas.microsoft.com/office/word/2012/wordml" xmlns:w16se="http://schemas.microsoft.com/office/word/2015/wordml/symex" xmlns:wpg="http://schemas.microsoft.com/office/word/2010/wordprocessingGroup" xmlns:wpi="http://schemas.microsoft.com/office/word/2010/wordprocessingInk" xmlns:wne="http://schemas.microsoft.com/office/word/2006/wordml" xmlns:wps="http://schemas.microsoft.com/office/word/2010/wordprocessingShape" mc:Ignorable="w14 w15 w16se wp14">
   <w:docParts>
     <w:docPart>
       <w:docPartPr>
@@ -5595,7 +6691,7 @@
 </file>
 
 <file path=word/glossary/fontTable.xml><?xml version="1.0" encoding="utf-8"?>
-<w:fonts xmlns:mc="http://schemas.openxmlformats.org/markup-compatibility/2006" xmlns:r="http://schemas.openxmlformats.org/officeDocument/2006/relationships" xmlns:w="http://schemas.openxmlformats.org/wordprocessingml/2006/main" xmlns:w14="http://schemas.microsoft.com/office/word/2010/wordml" xmlns:w15="http://schemas.microsoft.com/office/word/2012/wordml" xmlns:w16cid="http://schemas.microsoft.com/office/word/2016/wordml/cid" xmlns:w16se="http://schemas.microsoft.com/office/word/2015/wordml/symex" mc:Ignorable="w14 w15 w16se w16cid">
+<w:fonts xmlns:mc="http://schemas.openxmlformats.org/markup-compatibility/2006" xmlns:r="http://schemas.openxmlformats.org/officeDocument/2006/relationships" xmlns:w="http://schemas.openxmlformats.org/wordprocessingml/2006/main" xmlns:w14="http://schemas.microsoft.com/office/word/2010/wordml" xmlns:w15="http://schemas.microsoft.com/office/word/2012/wordml" xmlns:w16se="http://schemas.microsoft.com/office/word/2015/wordml/symex" mc:Ignorable="w14 w15 w16se">
   <w:font w:name="Arial">
     <w:panose1 w:val="020B0604020202020204"/>
     <w:charset w:val="EE"/>
@@ -5652,20 +6748,20 @@
     <w:charset w:val="EE"/>
     <w:family w:val="swiss"/>
     <w:pitch w:val="variable"/>
-    <w:sig w:usb0="E4002EFF" w:usb1="C000247B" w:usb2="00000009" w:usb3="00000000" w:csb0="000001FF" w:csb1="00000000"/>
+    <w:sig w:usb0="E0002EFF" w:usb1="C000247B" w:usb2="00000009" w:usb3="00000000" w:csb0="000001FF" w:csb1="00000000"/>
   </w:font>
   <w:font w:name="Calibri Light">
     <w:panose1 w:val="020F0302020204030204"/>
     <w:charset w:val="EE"/>
     <w:family w:val="swiss"/>
     <w:pitch w:val="variable"/>
-    <w:sig w:usb0="E4002EFF" w:usb1="C000247B" w:usb2="00000009" w:usb3="00000000" w:csb0="000001FF" w:csb1="00000000"/>
+    <w:sig w:usb0="E0002AFF" w:usb1="C000247B" w:usb2="00000009" w:usb3="00000000" w:csb0="000001FF" w:csb1="00000000"/>
   </w:font>
 </w:fonts>
 </file>
 
 <file path=word/glossary/settings.xml><?xml version="1.0" encoding="utf-8"?>
-<w:settings xmlns:mc="http://schemas.openxmlformats.org/markup-compatibility/2006" xmlns:o="urn:schemas-microsoft-com:office:office" xmlns:r="http://schemas.openxmlformats.org/officeDocument/2006/relationships" xmlns:m="http://schemas.openxmlformats.org/officeDocument/2006/math" xmlns:v="urn:schemas-microsoft-com:vml" xmlns:w10="urn:schemas-microsoft-com:office:word" xmlns:w="http://schemas.openxmlformats.org/wordprocessingml/2006/main" xmlns:w14="http://schemas.microsoft.com/office/word/2010/wordml" xmlns:w15="http://schemas.microsoft.com/office/word/2012/wordml" xmlns:w16cid="http://schemas.microsoft.com/office/word/2016/wordml/cid" xmlns:w16se="http://schemas.microsoft.com/office/word/2015/wordml/symex" xmlns:sl="http://schemas.openxmlformats.org/schemaLibrary/2006/main" mc:Ignorable="w14 w15 w16se w16cid">
+<w:settings xmlns:mc="http://schemas.openxmlformats.org/markup-compatibility/2006" xmlns:o="urn:schemas-microsoft-com:office:office" xmlns:r="http://schemas.openxmlformats.org/officeDocument/2006/relationships" xmlns:m="http://schemas.openxmlformats.org/officeDocument/2006/math" xmlns:v="urn:schemas-microsoft-com:vml" xmlns:w10="urn:schemas-microsoft-com:office:word" xmlns:w="http://schemas.openxmlformats.org/wordprocessingml/2006/main" xmlns:w14="http://schemas.microsoft.com/office/word/2010/wordml" xmlns:w15="http://schemas.microsoft.com/office/word/2012/wordml" xmlns:w16se="http://schemas.microsoft.com/office/word/2015/wordml/symex" xmlns:sl="http://schemas.openxmlformats.org/schemaLibrary/2006/main" mc:Ignorable="w14 w15 w16se">
   <w:view w:val="normal"/>
   <w:defaultTabStop w:val="708"/>
   <w:hyphenationZone w:val="425"/>
@@ -5677,10 +6773,10 @@
     <w:compatSetting w:name="enableOpenTypeFeatures" w:uri="http://schemas.microsoft.com/office/word" w:val="1"/>
     <w:compatSetting w:name="doNotFlipMirrorIndents" w:uri="http://schemas.microsoft.com/office/word" w:val="1"/>
     <w:compatSetting w:name="differentiateMultirowTableHeaders" w:uri="http://schemas.microsoft.com/office/word" w:val="1"/>
-    <w:compatSetting w:name="useWord2013TrackBottomHyphenation" w:uri="http://schemas.microsoft.com/office/word" w:val="0"/>
   </w:compat>
   <w:rsids>
     <w:rsidRoot w:val="006F4FC6"/>
+    <w:rsid w:val="003E29BF"/>
     <w:rsid w:val="006F4FC6"/>
   </w:rsids>
   <m:mathPr>
@@ -5698,14 +6794,14 @@
   </m:mathPr>
   <w:themeFontLang w:val="sk-SK"/>
   <w:clrSchemeMapping w:bg1="light1" w:t1="dark1" w:bg2="light2" w:t2="dark2" w:accent1="accent1" w:accent2="accent2" w:accent3="accent3" w:accent4="accent4" w:accent5="accent5" w:accent6="accent6" w:hyperlink="hyperlink" w:followedHyperlink="followedHyperlink"/>
-  <w:decimalSymbol w:val="."/>
+  <w:decimalSymbol w:val=","/>
   <w:listSeparator w:val=";"/>
   <w15:chartTrackingRefBased/>
 </w:settings>
 </file>
 
 <file path=word/glossary/styles.xml><?xml version="1.0" encoding="utf-8"?>
-<w:styles xmlns:mc="http://schemas.openxmlformats.org/markup-compatibility/2006" xmlns:r="http://schemas.openxmlformats.org/officeDocument/2006/relationships" xmlns:w="http://schemas.openxmlformats.org/wordprocessingml/2006/main" xmlns:w14="http://schemas.microsoft.com/office/word/2010/wordml" xmlns:w15="http://schemas.microsoft.com/office/word/2012/wordml" xmlns:w16cid="http://schemas.microsoft.com/office/word/2016/wordml/cid" xmlns:w16se="http://schemas.microsoft.com/office/word/2015/wordml/symex" mc:Ignorable="w14 w15 w16se w16cid">
+<w:styles xmlns:mc="http://schemas.openxmlformats.org/markup-compatibility/2006" xmlns:r="http://schemas.openxmlformats.org/officeDocument/2006/relationships" xmlns:w="http://schemas.openxmlformats.org/wordprocessingml/2006/main" xmlns:w14="http://schemas.microsoft.com/office/word/2010/wordml" xmlns:w15="http://schemas.microsoft.com/office/word/2012/wordml" xmlns:w16se="http://schemas.microsoft.com/office/word/2015/wordml/symex" mc:Ignorable="w14 w15 w16se">
   <w:docDefaults>
     <w:rPrDefault>
       <w:rPr>
@@ -5721,7 +6817,7 @@
       </w:pPr>
     </w:pPrDefault>
   </w:docDefaults>
-  <w:latentStyles w:defLockedState="0" w:defUIPriority="99" w:defSemiHidden="0" w:defUnhideWhenUsed="0" w:defQFormat="0" w:count="377">
+  <w:latentStyles w:defLockedState="0" w:defUIPriority="99" w:defSemiHidden="0" w:defUnhideWhenUsed="0" w:defQFormat="0" w:count="371">
     <w:lsdException w:name="Normal" w:uiPriority="0" w:qFormat="1"/>
     <w:lsdException w:name="heading 1" w:uiPriority="9" w:qFormat="1"/>
     <w:lsdException w:name="heading 2" w:semiHidden="1" w:uiPriority="9" w:unhideWhenUsed="1" w:qFormat="1"/>
@@ -5827,6 +6923,7 @@
     <w:lsdException w:name="HTML Sample" w:semiHidden="1" w:unhideWhenUsed="1"/>
     <w:lsdException w:name="HTML Typewriter" w:semiHidden="1" w:unhideWhenUsed="1"/>
     <w:lsdException w:name="HTML Variable" w:semiHidden="1" w:unhideWhenUsed="1"/>
+    <w:lsdException w:name="Normal Table" w:semiHidden="1" w:unhideWhenUsed="1"/>
     <w:lsdException w:name="annotation subject" w:semiHidden="1" w:unhideWhenUsed="1"/>
     <w:lsdException w:name="No List" w:semiHidden="1" w:unhideWhenUsed="1"/>
     <w:lsdException w:name="Outline List 1" w:semiHidden="1" w:unhideWhenUsed="1"/>
@@ -5873,8 +6970,10 @@
     <w:lsdException w:name="Table Subtle 2" w:semiHidden="1" w:unhideWhenUsed="1"/>
     <w:lsdException w:name="Table Web 1" w:semiHidden="1" w:unhideWhenUsed="1"/>
     <w:lsdException w:name="Table Web 2" w:semiHidden="1" w:unhideWhenUsed="1"/>
+    <w:lsdException w:name="Table Web 3" w:semiHidden="1" w:unhideWhenUsed="1"/>
     <w:lsdException w:name="Balloon Text" w:semiHidden="1" w:unhideWhenUsed="1"/>
     <w:lsdException w:name="Table Grid" w:uiPriority="39"/>
+    <w:lsdException w:name="Table Theme" w:semiHidden="1" w:unhideWhenUsed="1"/>
     <w:lsdException w:name="Placeholder Text" w:semiHidden="1"/>
     <w:lsdException w:name="No Spacing" w:uiPriority="1" w:qFormat="1"/>
     <w:lsdException w:name="Light Shading" w:uiPriority="60"/>
@@ -6090,12 +7189,6 @@
     <w:lsdException w:name="List Table 5 Dark Accent 6" w:uiPriority="50"/>
     <w:lsdException w:name="List Table 6 Colorful Accent 6" w:uiPriority="51"/>
     <w:lsdException w:name="List Table 7 Colorful Accent 6" w:uiPriority="52"/>
-    <w:lsdException w:name="Mention" w:semiHidden="1" w:unhideWhenUsed="1"/>
-    <w:lsdException w:name="Smart Hyperlink" w:semiHidden="1" w:unhideWhenUsed="1"/>
-    <w:lsdException w:name="Hashtag" w:semiHidden="1" w:unhideWhenUsed="1"/>
-    <w:lsdException w:name="Unresolved Mention" w:semiHidden="1" w:unhideWhenUsed="1"/>
-    <w:lsdException w:name="Smart Link" w:semiHidden="1" w:unhideWhenUsed="1"/>
-    <w:lsdException w:name="Smart Link Error" w:semiHidden="1" w:unhideWhenUsed="1"/>
   </w:latentStyles>
   <w:style w:type="paragraph" w:default="1" w:styleId="Normal">
     <w:name w:val="Normal"/>
@@ -6156,7 +7249,7 @@
 </file>
 
 <file path=word/glossary/webSettings.xml><?xml version="1.0" encoding="utf-8"?>
-<w:webSettings xmlns:mc="http://schemas.openxmlformats.org/markup-compatibility/2006" xmlns:r="http://schemas.openxmlformats.org/officeDocument/2006/relationships" xmlns:w="http://schemas.openxmlformats.org/wordprocessingml/2006/main" xmlns:w14="http://schemas.microsoft.com/office/word/2010/wordml" xmlns:w15="http://schemas.microsoft.com/office/word/2012/wordml" xmlns:w16cid="http://schemas.microsoft.com/office/word/2016/wordml/cid" xmlns:w16se="http://schemas.microsoft.com/office/word/2015/wordml/symex" mc:Ignorable="w14 w15 w16se w16cid">
+<w:webSettings xmlns:mc="http://schemas.openxmlformats.org/markup-compatibility/2006" xmlns:r="http://schemas.openxmlformats.org/officeDocument/2006/relationships" xmlns:w="http://schemas.openxmlformats.org/wordprocessingml/2006/main" xmlns:w14="http://schemas.microsoft.com/office/word/2010/wordml" xmlns:w15="http://schemas.microsoft.com/office/word/2012/wordml" xmlns:w16se="http://schemas.microsoft.com/office/word/2015/wordml/symex" mc:Ignorable="w14 w15 w16se">
   <w:optimizeForBrowser/>
   <w:allowPNG/>
 </w:webSettings>
@@ -6364,18 +7457,18 @@
 </file>
 
 <file path=customXml/item1.xml><?xml version="1.0" encoding="utf-8"?>
+<p:properties xmlns:p="http://schemas.microsoft.com/office/2006/metadata/properties" xmlns:xsi="http://www.w3.org/2001/XMLSchema-instance" xmlns:pc="http://schemas.microsoft.com/office/infopath/2007/PartnerControls">
+  <documentManagement/>
+</p:properties>
+</file>
+
+<file path=customXml/item2.xml><?xml version="1.0" encoding="utf-8"?>
 <?mso-contentType ?>
 <FormTemplates xmlns="http://schemas.microsoft.com/sharepoint/v3/contenttype/forms">
   <Display>DocumentLibraryForm</Display>
   <Edit>DocumentLibraryForm</Edit>
   <New>DocumentLibraryForm</New>
 </FormTemplates>
-</file>
-
-<file path=customXml/item2.xml><?xml version="1.0" encoding="utf-8"?>
-<p:properties xmlns:p="http://schemas.microsoft.com/office/2006/metadata/properties" xmlns:xsi="http://www.w3.org/2001/XMLSchema-instance" xmlns:pc="http://schemas.microsoft.com/office/infopath/2007/PartnerControls">
-  <documentManagement/>
-</p:properties>
 </file>
 
 <file path=customXml/item3.xml><?xml version="1.0" encoding="utf-8"?>
@@ -6600,26 +7693,18 @@
 </file>
 
 <file path=customXml/itemProps1.xml><?xml version="1.0" encoding="utf-8"?>
-<ds:datastoreItem xmlns:ds="http://schemas.openxmlformats.org/officeDocument/2006/customXml" ds:itemID="{742AC6A9-68FE-4016-BD1A-ED62B6CC0688}">
+<ds:datastoreItem xmlns:ds="http://schemas.openxmlformats.org/officeDocument/2006/customXml" ds:itemID="{0C8E24DD-B30F-42B5-9DFE-A260E1893E51}">
   <ds:schemaRefs>
-    <ds:schemaRef ds:uri="http://schemas.microsoft.com/sharepoint/v3/contenttype/forms"/>
+    <ds:schemaRef ds:uri="http://schemas.microsoft.com/office/2006/metadata/properties"/>
+    <ds:schemaRef ds:uri="http://schemas.microsoft.com/office/infopath/2007/PartnerControls"/>
   </ds:schemaRefs>
 </ds:datastoreItem>
 </file>
 
 <file path=customXml/itemProps2.xml><?xml version="1.0" encoding="utf-8"?>
-<ds:datastoreItem xmlns:ds="http://schemas.openxmlformats.org/officeDocument/2006/customXml" ds:itemID="{0C8E24DD-B30F-42B5-9DFE-A260E1893E51}">
+<ds:datastoreItem xmlns:ds="http://schemas.openxmlformats.org/officeDocument/2006/customXml" ds:itemID="{742AC6A9-68FE-4016-BD1A-ED62B6CC0688}">
   <ds:schemaRefs>
-    <ds:schemaRef ds:uri="7aecb95e-b972-4147-a61e-52f527ca1c78"/>
-    <ds:schemaRef ds:uri="http://schemas.microsoft.com/office/2006/documentManagement/types"/>
-    <ds:schemaRef ds:uri="http://purl.org/dc/elements/1.1/"/>
-    <ds:schemaRef ds:uri="4d5f08f6-cea6-4340-84b9-ba4312552035"/>
-    <ds:schemaRef ds:uri="http://purl.org/dc/dcmitype/"/>
-    <ds:schemaRef ds:uri="http://purl.org/dc/terms/"/>
-    <ds:schemaRef ds:uri="http://schemas.microsoft.com/office/infopath/2007/PartnerControls"/>
-    <ds:schemaRef ds:uri="http://schemas.microsoft.com/office/2006/metadata/properties"/>
-    <ds:schemaRef ds:uri="http://schemas.openxmlformats.org/package/2006/metadata/core-properties"/>
-    <ds:schemaRef ds:uri="http://www.w3.org/XML/1998/namespace"/>
+    <ds:schemaRef ds:uri="http://schemas.microsoft.com/sharepoint/v3/contenttype/forms"/>
   </ds:schemaRefs>
 </ds:datastoreItem>
 </file>
@@ -6644,7 +7729,7 @@
 </file>
 
 <file path=customXml/itemProps4.xml><?xml version="1.0" encoding="utf-8"?>
-<ds:datastoreItem xmlns:ds="http://schemas.openxmlformats.org/officeDocument/2006/customXml" ds:itemID="{EF259156-DAB2-4F2B-AE91-C6C4DA37E453}">
+<ds:datastoreItem xmlns:ds="http://schemas.openxmlformats.org/officeDocument/2006/customXml" ds:itemID="{AF6B7FED-6B05-4C39-8992-96367CD628B1}">
   <ds:schemaRefs>
     <ds:schemaRef ds:uri="http://schemas.openxmlformats.org/officeDocument/2006/bibliography"/>
   </ds:schemaRefs>

</xml_diff>

<commit_message>
Changed subject certificate on integration environment
</commit_message>
<xml_diff>
--- a/OEC.LAN Standalone quickstart.docx
+++ b/OEC.LAN Standalone quickstart.docx
@@ -2383,7 +2383,10 @@
       </w:r>
       <w:proofErr w:type="spellEnd"/>
       <w:r>
-        <w:t>: CN=e-Kasa, C=SK</w:t>
+        <w:t xml:space="preserve">: </w:t>
+      </w:r>
+      <w:r>
+        <w:t>C=SK, CN=e-Kasa</w:t>
       </w:r>
     </w:p>
     <w:p>
@@ -3091,7 +3094,10 @@
         <w:t>:</w:t>
       </w:r>
       <w:r>
-        <w:t xml:space="preserve"> CN=e-Kasa, C=SK</w:t>
+        <w:t xml:space="preserve"> </w:t>
+      </w:r>
+      <w:r>
+        <w:t>C=SK, CN=e-Kasa</w:t>
       </w:r>
     </w:p>
     <w:p>
@@ -3605,7 +3611,7 @@
             </wp:anchor>
           </w:drawing>
         </mc:Choice>
-        <mc:Fallback xmlns:w16cid="http://schemas.microsoft.com/office/word/2016/wordml/cid" xmlns:am3d="http://schemas.microsoft.com/office/drawing/2017/model3d" xmlns:aink="http://schemas.microsoft.com/office/drawing/2016/ink" xmlns:cx8="http://schemas.microsoft.com/office/drawing/2016/5/14/chartex" xmlns:cx7="http://schemas.microsoft.com/office/drawing/2016/5/13/chartex" xmlns:cx6="http://schemas.microsoft.com/office/drawing/2016/5/12/chartex" xmlns:cx5="http://schemas.microsoft.com/office/drawing/2016/5/11/chartex" xmlns:cx4="http://schemas.microsoft.com/office/drawing/2016/5/10/chartex" xmlns:cx3="http://schemas.microsoft.com/office/drawing/2016/5/9/chartex" xmlns:cx2="http://schemas.microsoft.com/office/drawing/2015/10/21/chartex">
+        <mc:Fallback xmlns:cx2="http://schemas.microsoft.com/office/drawing/2015/10/21/chartex" xmlns:cx3="http://schemas.microsoft.com/office/drawing/2016/5/9/chartex" xmlns:cx4="http://schemas.microsoft.com/office/drawing/2016/5/10/chartex" xmlns:cx5="http://schemas.microsoft.com/office/drawing/2016/5/11/chartex" xmlns:cx6="http://schemas.microsoft.com/office/drawing/2016/5/12/chartex" xmlns:cx7="http://schemas.microsoft.com/office/drawing/2016/5/13/chartex" xmlns:cx8="http://schemas.microsoft.com/office/drawing/2016/5/14/chartex" xmlns:aink="http://schemas.microsoft.com/office/drawing/2016/ink" xmlns:am3d="http://schemas.microsoft.com/office/drawing/2017/model3d" xmlns:w16cid="http://schemas.microsoft.com/office/word/2016/wordml/cid">
           <w:pict>
             <v:line w14:anchorId="7CACF712" id="Straight Connector 74" o:spid="_x0000_s1026" style="position:absolute;z-index:251748352;visibility:visible;mso-wrap-style:square;mso-wrap-distance-left:9pt;mso-wrap-distance-top:0;mso-wrap-distance-right:9pt;mso-wrap-distance-bottom:0;mso-position-horizontal:absolute;mso-position-horizontal-relative:text;mso-position-vertical:absolute;mso-position-vertical-relative:text" from="-10.85pt,7.1pt" to="439.9pt,7.1pt" o:gfxdata="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" strokecolor="black [3200]">
               <v:stroke dashstyle="dash"/>
@@ -3654,7 +3660,7 @@
                       <a:effectLst/>
                       <a:extLst>
                         <a:ext uri="{C572A759-6A51-4108-AA02-DFA0A04FC94B}">
-                          <ma14:wrappingTextBoxFlag xmlns="" xmlns:mo="http://schemas.microsoft.com/office/mac/office/2008/main" xmlns:mv="urn:schemas-microsoft-com:mac:vml" xmlns:o="urn:schemas-microsoft-com:office:office" xmlns:v="urn:schemas-microsoft-com:vml" xmlns:w10="urn:schemas-microsoft-com:office:word" xmlns:w="http://schemas.openxmlformats.org/wordprocessingml/2006/main" xmlns:ma14="http://schemas.microsoft.com/office/mac/drawingml/2011/main" xmlns:w16cid="http://schemas.microsoft.com/office/word/2016/wordml/cid" xmlns:am3d="http://schemas.microsoft.com/office/drawing/2017/model3d" xmlns:aink="http://schemas.microsoft.com/office/drawing/2016/ink" xmlns:cx8="http://schemas.microsoft.com/office/drawing/2016/5/14/chartex" xmlns:cx7="http://schemas.microsoft.com/office/drawing/2016/5/13/chartex" xmlns:cx6="http://schemas.microsoft.com/office/drawing/2016/5/12/chartex" xmlns:cx5="http://schemas.microsoft.com/office/drawing/2016/5/11/chartex" xmlns:cx4="http://schemas.microsoft.com/office/drawing/2016/5/10/chartex" xmlns:cx3="http://schemas.microsoft.com/office/drawing/2016/5/9/chartex" xmlns:cx2="http://schemas.microsoft.com/office/drawing/2015/10/21/chartex"/>
+                          <ma14:wrappingTextBoxFlag xmlns:cx2="http://schemas.microsoft.com/office/drawing/2015/10/21/chartex" xmlns:cx3="http://schemas.microsoft.com/office/drawing/2016/5/9/chartex" xmlns:cx4="http://schemas.microsoft.com/office/drawing/2016/5/10/chartex" xmlns:cx5="http://schemas.microsoft.com/office/drawing/2016/5/11/chartex" xmlns:cx6="http://schemas.microsoft.com/office/drawing/2016/5/12/chartex" xmlns:cx7="http://schemas.microsoft.com/office/drawing/2016/5/13/chartex" xmlns:cx8="http://schemas.microsoft.com/office/drawing/2016/5/14/chartex" xmlns:aink="http://schemas.microsoft.com/office/drawing/2016/ink" xmlns:am3d="http://schemas.microsoft.com/office/drawing/2017/model3d" xmlns:w16cid="http://schemas.microsoft.com/office/word/2016/wordml/cid" xmlns:ma14="http://schemas.microsoft.com/office/mac/drawingml/2011/main" xmlns:w="http://schemas.openxmlformats.org/wordprocessingml/2006/main" xmlns:w10="urn:schemas-microsoft-com:office:word" xmlns:v="urn:schemas-microsoft-com:vml" xmlns:o="urn:schemas-microsoft-com:office:office" xmlns:mv="urn:schemas-microsoft-com:mac:vml" xmlns:mo="http://schemas.microsoft.com/office/mac/office/2008/main" xmlns=""/>
                         </a:ext>
                       </a:extLst>
                     </wps:spPr>
@@ -4080,7 +4086,7 @@
             </wp:anchor>
           </w:drawing>
         </mc:Choice>
-        <mc:Fallback xmlns:w16cid="http://schemas.microsoft.com/office/word/2016/wordml/cid" xmlns:am3d="http://schemas.microsoft.com/office/drawing/2017/model3d" xmlns:aink="http://schemas.microsoft.com/office/drawing/2016/ink" xmlns:cx8="http://schemas.microsoft.com/office/drawing/2016/5/14/chartex" xmlns:cx7="http://schemas.microsoft.com/office/drawing/2016/5/13/chartex" xmlns:cx6="http://schemas.microsoft.com/office/drawing/2016/5/12/chartex" xmlns:cx5="http://schemas.microsoft.com/office/drawing/2016/5/11/chartex" xmlns:cx4="http://schemas.microsoft.com/office/drawing/2016/5/10/chartex" xmlns:cx3="http://schemas.microsoft.com/office/drawing/2016/5/9/chartex" xmlns:cx2="http://schemas.microsoft.com/office/drawing/2015/10/21/chartex">
+        <mc:Fallback xmlns:cx2="http://schemas.microsoft.com/office/drawing/2015/10/21/chartex" xmlns:cx3="http://schemas.microsoft.com/office/drawing/2016/5/9/chartex" xmlns:cx4="http://schemas.microsoft.com/office/drawing/2016/5/10/chartex" xmlns:cx5="http://schemas.microsoft.com/office/drawing/2016/5/11/chartex" xmlns:cx6="http://schemas.microsoft.com/office/drawing/2016/5/12/chartex" xmlns:cx7="http://schemas.microsoft.com/office/drawing/2016/5/13/chartex" xmlns:cx8="http://schemas.microsoft.com/office/drawing/2016/5/14/chartex" xmlns:aink="http://schemas.microsoft.com/office/drawing/2016/ink" xmlns:am3d="http://schemas.microsoft.com/office/drawing/2017/model3d" xmlns:w16cid="http://schemas.microsoft.com/office/word/2016/wordml/cid">
           <w:pict>
             <v:shapetype w14:anchorId="082801A3" id="_x0000_t202" coordsize="21600,21600" o:spt="202" path="m,l,21600r21600,l21600,xe">
               <v:stroke joinstyle="miter"/>
@@ -4485,7 +4491,7 @@
         <w:sz w:val="18"/>
         <w:szCs w:val="18"/>
       </w:rPr>
-      <w:t>4</w:t>
+      <w:t>3</w:t>
     </w:r>
     <w:r>
       <w:rPr>
@@ -4619,7 +4625,7 @@
             </wp:anchor>
           </w:drawing>
         </mc:Choice>
-        <mc:Fallback xmlns:w16cid="http://schemas.microsoft.com/office/word/2016/wordml/cid" xmlns:am3d="http://schemas.microsoft.com/office/drawing/2017/model3d" xmlns:aink="http://schemas.microsoft.com/office/drawing/2016/ink" xmlns:cx8="http://schemas.microsoft.com/office/drawing/2016/5/14/chartex" xmlns:cx7="http://schemas.microsoft.com/office/drawing/2016/5/13/chartex" xmlns:cx6="http://schemas.microsoft.com/office/drawing/2016/5/12/chartex" xmlns:cx5="http://schemas.microsoft.com/office/drawing/2016/5/11/chartex" xmlns:cx4="http://schemas.microsoft.com/office/drawing/2016/5/10/chartex" xmlns:cx3="http://schemas.microsoft.com/office/drawing/2016/5/9/chartex" xmlns:cx2="http://schemas.microsoft.com/office/drawing/2015/10/21/chartex">
+        <mc:Fallback xmlns:cx2="http://schemas.microsoft.com/office/drawing/2015/10/21/chartex" xmlns:cx3="http://schemas.microsoft.com/office/drawing/2016/5/9/chartex" xmlns:cx4="http://schemas.microsoft.com/office/drawing/2016/5/10/chartex" xmlns:cx5="http://schemas.microsoft.com/office/drawing/2016/5/11/chartex" xmlns:cx6="http://schemas.microsoft.com/office/drawing/2016/5/12/chartex" xmlns:cx7="http://schemas.microsoft.com/office/drawing/2016/5/13/chartex" xmlns:cx8="http://schemas.microsoft.com/office/drawing/2016/5/14/chartex" xmlns:aink="http://schemas.microsoft.com/office/drawing/2016/ink" xmlns:am3d="http://schemas.microsoft.com/office/drawing/2017/model3d" xmlns:w16cid="http://schemas.microsoft.com/office/word/2016/wordml/cid">
           <w:pict>
             <v:line w14:anchorId="0680B83B" id="Straight Connector 45" o:spid="_x0000_s1026" style="position:absolute;z-index:251695104;visibility:visible;mso-wrap-style:square;mso-wrap-distance-left:9pt;mso-wrap-distance-top:0;mso-wrap-distance-right:9pt;mso-wrap-distance-bottom:0;mso-position-horizontal:absolute;mso-position-horizontal-relative:text;mso-position-vertical:absolute;mso-position-vertical-relative:text" from="2.65pt,4.25pt" to="453.4pt,4.25pt" o:gfxdata="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" strokecolor="black [3200]">
               <v:stroke dashstyle="dash"/>
@@ -6748,14 +6754,14 @@
     <w:charset w:val="EE"/>
     <w:family w:val="swiss"/>
     <w:pitch w:val="variable"/>
-    <w:sig w:usb0="E0002EFF" w:usb1="C000247B" w:usb2="00000009" w:usb3="00000000" w:csb0="000001FF" w:csb1="00000000"/>
+    <w:sig w:usb0="E4002EFF" w:usb1="C000247B" w:usb2="00000009" w:usb3="00000000" w:csb0="000001FF" w:csb1="00000000"/>
   </w:font>
   <w:font w:name="Calibri Light">
     <w:panose1 w:val="020F0302020204030204"/>
     <w:charset w:val="EE"/>
     <w:family w:val="swiss"/>
     <w:pitch w:val="variable"/>
-    <w:sig w:usb0="E0002AFF" w:usb1="C000247B" w:usb2="00000009" w:usb3="00000000" w:csb0="000001FF" w:csb1="00000000"/>
+    <w:sig w:usb0="E4002EFF" w:usb1="C000247B" w:usb2="00000009" w:usb3="00000000" w:csb0="000001FF" w:csb1="00000000"/>
   </w:font>
 </w:fonts>
 </file>
@@ -6778,6 +6784,7 @@
     <w:rsidRoot w:val="006F4FC6"/>
     <w:rsid w:val="003E29BF"/>
     <w:rsid w:val="006F4FC6"/>
+    <w:rsid w:val="00B32404"/>
   </w:rsids>
   <m:mathPr>
     <m:mathFont m:val="Cambria Math"/>
@@ -7457,18 +7464,18 @@
 </file>
 
 <file path=customXml/item1.xml><?xml version="1.0" encoding="utf-8"?>
-<p:properties xmlns:p="http://schemas.microsoft.com/office/2006/metadata/properties" xmlns:xsi="http://www.w3.org/2001/XMLSchema-instance" xmlns:pc="http://schemas.microsoft.com/office/infopath/2007/PartnerControls">
-  <documentManagement/>
-</p:properties>
-</file>
-
-<file path=customXml/item2.xml><?xml version="1.0" encoding="utf-8"?>
 <?mso-contentType ?>
 <FormTemplates xmlns="http://schemas.microsoft.com/sharepoint/v3/contenttype/forms">
   <Display>DocumentLibraryForm</Display>
   <Edit>DocumentLibraryForm</Edit>
   <New>DocumentLibraryForm</New>
 </FormTemplates>
+</file>
+
+<file path=customXml/item2.xml><?xml version="1.0" encoding="utf-8"?>
+<p:properties xmlns:p="http://schemas.microsoft.com/office/2006/metadata/properties" xmlns:xsi="http://www.w3.org/2001/XMLSchema-instance" xmlns:pc="http://schemas.microsoft.com/office/infopath/2007/PartnerControls">
+  <documentManagement/>
+</p:properties>
 </file>
 
 <file path=customXml/item3.xml><?xml version="1.0" encoding="utf-8"?>
@@ -7693,18 +7700,18 @@
 </file>
 
 <file path=customXml/itemProps1.xml><?xml version="1.0" encoding="utf-8"?>
-<ds:datastoreItem xmlns:ds="http://schemas.openxmlformats.org/officeDocument/2006/customXml" ds:itemID="{0C8E24DD-B30F-42B5-9DFE-A260E1893E51}">
+<ds:datastoreItem xmlns:ds="http://schemas.openxmlformats.org/officeDocument/2006/customXml" ds:itemID="{742AC6A9-68FE-4016-BD1A-ED62B6CC0688}">
   <ds:schemaRefs>
-    <ds:schemaRef ds:uri="http://schemas.microsoft.com/office/2006/metadata/properties"/>
-    <ds:schemaRef ds:uri="http://schemas.microsoft.com/office/infopath/2007/PartnerControls"/>
+    <ds:schemaRef ds:uri="http://schemas.microsoft.com/sharepoint/v3/contenttype/forms"/>
   </ds:schemaRefs>
 </ds:datastoreItem>
 </file>
 
 <file path=customXml/itemProps2.xml><?xml version="1.0" encoding="utf-8"?>
-<ds:datastoreItem xmlns:ds="http://schemas.openxmlformats.org/officeDocument/2006/customXml" ds:itemID="{742AC6A9-68FE-4016-BD1A-ED62B6CC0688}">
+<ds:datastoreItem xmlns:ds="http://schemas.openxmlformats.org/officeDocument/2006/customXml" ds:itemID="{0C8E24DD-B30F-42B5-9DFE-A260E1893E51}">
   <ds:schemaRefs>
-    <ds:schemaRef ds:uri="http://schemas.microsoft.com/sharepoint/v3/contenttype/forms"/>
+    <ds:schemaRef ds:uri="http://schemas.microsoft.com/office/2006/metadata/properties"/>
+    <ds:schemaRef ds:uri="http://schemas.microsoft.com/office/infopath/2007/PartnerControls"/>
   </ds:schemaRefs>
 </ds:datastoreItem>
 </file>
@@ -7729,7 +7736,7 @@
 </file>
 
 <file path=customXml/itemProps4.xml><?xml version="1.0" encoding="utf-8"?>
-<ds:datastoreItem xmlns:ds="http://schemas.openxmlformats.org/officeDocument/2006/customXml" ds:itemID="{AF6B7FED-6B05-4C39-8992-96367CD628B1}">
+<ds:datastoreItem xmlns:ds="http://schemas.openxmlformats.org/officeDocument/2006/customXml" ds:itemID="{A41448BD-9562-4DBB-B4E8-458FDFDD70C2}">
   <ds:schemaRefs>
     <ds:schemaRef ds:uri="http://schemas.openxmlformats.org/officeDocument/2006/bibliography"/>
   </ds:schemaRefs>

</xml_diff>

<commit_message>
Doplnene identifikacne a auth udaje platne od 1.1.2021
</commit_message>
<xml_diff>
--- a/OEC.LAN Standalone quickstart.docx
+++ b/OEC.LAN Standalone quickstart.docx
@@ -1,6 +1,6 @@
 
 <file path=word/document.xml><?xml version="1.0" encoding="utf-8"?>
-<w:document xmlns:wpc="http://schemas.microsoft.com/office/word/2010/wordprocessingCanvas" xmlns:cx="http://schemas.microsoft.com/office/drawing/2014/chartex" xmlns:cx1="http://schemas.microsoft.com/office/drawing/2015/9/8/chartex" xmlns:mc="http://schemas.openxmlformats.org/markup-compatibility/2006" xmlns:o="urn:schemas-microsoft-com:office:office" xmlns:r="http://schemas.openxmlformats.org/officeDocument/2006/relationships" xmlns:m="http://schemas.openxmlformats.org/officeDocument/2006/math" xmlns:v="urn:schemas-microsoft-com:vml" xmlns:wp14="http://schemas.microsoft.com/office/word/2010/wordprocessingDrawing" xmlns:wp="http://schemas.openxmlformats.org/drawingml/2006/wordprocessingDrawing" xmlns:w10="urn:schemas-microsoft-com:office:word" xmlns:w="http://schemas.openxmlformats.org/wordprocessingml/2006/main" xmlns:w14="http://schemas.microsoft.com/office/word/2010/wordml" xmlns:w15="http://schemas.microsoft.com/office/word/2012/wordml" xmlns:w16se="http://schemas.microsoft.com/office/word/2015/wordml/symex" xmlns:wpg="http://schemas.microsoft.com/office/word/2010/wordprocessingGroup" xmlns:wpi="http://schemas.microsoft.com/office/word/2010/wordprocessingInk" xmlns:wne="http://schemas.microsoft.com/office/word/2006/wordml" xmlns:wps="http://schemas.microsoft.com/office/word/2010/wordprocessingShape" mc:Ignorable="w14 w15 w16se wp14">
+<w:document xmlns:wpc="http://schemas.microsoft.com/office/word/2010/wordprocessingCanvas" xmlns:cx="http://schemas.microsoft.com/office/drawing/2014/chartex" xmlns:cx1="http://schemas.microsoft.com/office/drawing/2015/9/8/chartex" xmlns:cx2="http://schemas.microsoft.com/office/drawing/2015/10/21/chartex" xmlns:cx3="http://schemas.microsoft.com/office/drawing/2016/5/9/chartex" xmlns:cx4="http://schemas.microsoft.com/office/drawing/2016/5/10/chartex" xmlns:cx5="http://schemas.microsoft.com/office/drawing/2016/5/11/chartex" xmlns:cx6="http://schemas.microsoft.com/office/drawing/2016/5/12/chartex" xmlns:cx7="http://schemas.microsoft.com/office/drawing/2016/5/13/chartex" xmlns:cx8="http://schemas.microsoft.com/office/drawing/2016/5/14/chartex" xmlns:mc="http://schemas.openxmlformats.org/markup-compatibility/2006" xmlns:aink="http://schemas.microsoft.com/office/drawing/2016/ink" xmlns:am3d="http://schemas.microsoft.com/office/drawing/2017/model3d" xmlns:o="urn:schemas-microsoft-com:office:office" xmlns:r="http://schemas.openxmlformats.org/officeDocument/2006/relationships" xmlns:m="http://schemas.openxmlformats.org/officeDocument/2006/math" xmlns:v="urn:schemas-microsoft-com:vml" xmlns:wp14="http://schemas.microsoft.com/office/word/2010/wordprocessingDrawing" xmlns:wp="http://schemas.openxmlformats.org/drawingml/2006/wordprocessingDrawing" xmlns:w10="urn:schemas-microsoft-com:office:word" xmlns:w="http://schemas.openxmlformats.org/wordprocessingml/2006/main" xmlns:w14="http://schemas.microsoft.com/office/word/2010/wordml" xmlns:w15="http://schemas.microsoft.com/office/word/2012/wordml" xmlns:w16cex="http://schemas.microsoft.com/office/word/2018/wordml/cex" xmlns:w16cid="http://schemas.microsoft.com/office/word/2016/wordml/cid" xmlns:w16="http://schemas.microsoft.com/office/word/2018/wordml" xmlns:w16se="http://schemas.microsoft.com/office/word/2015/wordml/symex" xmlns:wpg="http://schemas.microsoft.com/office/word/2010/wordprocessingGroup" xmlns:wpi="http://schemas.microsoft.com/office/word/2010/wordprocessingInk" xmlns:wne="http://schemas.microsoft.com/office/word/2006/wordml" xmlns:wps="http://schemas.microsoft.com/office/word/2010/wordprocessingShape" mc:Ignorable="w14 w15 w16se w16cid w16 w16cex wp14">
   <w:body>
     <w:p>
       <w:pPr>
@@ -37,16 +37,8 @@
             <w:rPr>
               <w:lang w:val="en-US"/>
             </w:rPr>
-            <w:t xml:space="preserve">OEC.LAN Standalone </w:t>
+            <w:t>OEC.LAN Standalone quickstart</w:t>
           </w:r>
-          <w:proofErr w:type="spellStart"/>
-          <w:r>
-            <w:rPr>
-              <w:lang w:val="en-US"/>
-            </w:rPr>
-            <w:t>quickstart</w:t>
-          </w:r>
-          <w:proofErr w:type="spellEnd"/>
         </w:p>
       </w:sdtContent>
     </w:sdt>
@@ -93,7 +85,7 @@
       <w:pPr>
         <w:pStyle w:val="Heading1"/>
       </w:pPr>
-      <w:bookmarkStart w:id="0" w:name="_Toc21351652"/>
+      <w:bookmarkStart w:id="0" w:name="_Toc60734034"/>
       <w:r>
         <w:t>Document information</w:t>
       </w:r>
@@ -165,16 +157,8 @@
                   <w:rPr>
                     <w:lang w:val="en-US"/>
                   </w:rPr>
-                  <w:t xml:space="preserve">OEC.LAN Standalone </w:t>
+                  <w:t>OEC.LAN Standalone quickstart</w:t>
                 </w:r>
-                <w:proofErr w:type="spellStart"/>
-                <w:r>
-                  <w:rPr>
-                    <w:lang w:val="en-US"/>
-                  </w:rPr>
-                  <w:t>quickstart</w:t>
-                </w:r>
-                <w:proofErr w:type="spellEnd"/>
               </w:p>
             </w:tc>
           </w:sdtContent>
@@ -421,7 +405,19 @@
               <w:rPr>
                 <w:lang w:val="en-US"/>
               </w:rPr>
-              <w:t>7.10.2019</w:t>
+              <w:t>5</w:t>
+            </w:r>
+            <w:r>
+              <w:rPr>
+                <w:lang w:val="en-US"/>
+              </w:rPr>
+              <w:t>.1.20</w:t>
+            </w:r>
+            <w:r>
+              <w:rPr>
+                <w:lang w:val="en-US"/>
+              </w:rPr>
+              <w:t>21</w:t>
             </w:r>
           </w:p>
         </w:tc>
@@ -465,7 +461,7 @@
               <w:rPr>
                 <w:lang w:val="en-US"/>
               </w:rPr>
-              <w:t>1</w:t>
+              <w:t>2</w:t>
             </w:r>
           </w:p>
         </w:tc>
@@ -497,7 +493,7 @@
       <w:pPr>
         <w:pStyle w:val="Heading1"/>
       </w:pPr>
-      <w:bookmarkStart w:id="1" w:name="_Toc21351653"/>
+      <w:bookmarkStart w:id="1" w:name="_Toc60734035"/>
       <w:r>
         <w:lastRenderedPageBreak/>
         <w:t>Version history</w:t>
@@ -647,25 +643,21 @@
                 <w:lang w:val="en-US"/>
               </w:rPr>
             </w:pPr>
-            <w:proofErr w:type="spellStart"/>
             <w:r>
               <w:rPr>
                 <w:lang w:val="en-US"/>
               </w:rPr>
               <w:t>Prv</w:t>
             </w:r>
-            <w:proofErr w:type="spellEnd"/>
             <w:r>
               <w:t xml:space="preserve">á </w:t>
             </w:r>
-            <w:proofErr w:type="spellStart"/>
             <w:r>
               <w:rPr>
                 <w:lang w:val="en-US"/>
               </w:rPr>
               <w:t>verzia</w:t>
             </w:r>
-            <w:proofErr w:type="spellEnd"/>
           </w:p>
         </w:tc>
         <w:tc>
@@ -682,16 +674,8 @@
               <w:rPr>
                 <w:lang w:val="en-US"/>
               </w:rPr>
-              <w:t xml:space="preserve">Roman </w:t>
-            </w:r>
-            <w:proofErr w:type="spellStart"/>
-            <w:r>
-              <w:rPr>
-                <w:lang w:val="en-US"/>
-              </w:rPr>
-              <w:t>Sládek</w:t>
-            </w:r>
-            <w:proofErr w:type="spellEnd"/>
+              <w:t>Roman Sládek</w:t>
+            </w:r>
           </w:p>
         </w:tc>
       </w:tr>
@@ -742,14 +726,12 @@
                 <w:lang w:val="en-US"/>
               </w:rPr>
             </w:pPr>
-            <w:proofErr w:type="spellStart"/>
             <w:r>
               <w:rPr>
                 <w:lang w:val="en-US"/>
               </w:rPr>
               <w:t>Doplnene</w:t>
             </w:r>
-            <w:proofErr w:type="spellEnd"/>
           </w:p>
           <w:p>
             <w:pPr>
@@ -766,35 +748,10 @@
               <w:rPr>
                 <w:lang w:val="en-US"/>
               </w:rPr>
-              <w:t xml:space="preserve">URL a </w:t>
-            </w:r>
-            <w:proofErr w:type="spellStart"/>
-            <w:r>
-              <w:rPr>
-                <w:lang w:val="en-US"/>
-              </w:rPr>
-              <w:t>certifikaty</w:t>
-            </w:r>
-            <w:proofErr w:type="spellEnd"/>
-            <w:r>
-              <w:rPr>
-                <w:lang w:val="en-US"/>
-              </w:rPr>
-              <w:t xml:space="preserve"> pre </w:t>
-            </w:r>
-            <w:proofErr w:type="spellStart"/>
-            <w:r>
-              <w:rPr>
-                <w:lang w:val="en-US"/>
-              </w:rPr>
-              <w:t>produk</w:t>
-            </w:r>
-            <w:r>
-              <w:t>čné</w:t>
-            </w:r>
-            <w:proofErr w:type="spellEnd"/>
-            <w:r>
-              <w:t xml:space="preserve"> prostredie</w:t>
+              <w:t>URL a certifikaty pre produk</w:t>
+            </w:r>
+            <w:r>
+              <w:t>čné prostredie</w:t>
             </w:r>
           </w:p>
           <w:p>
@@ -809,13 +766,8 @@
               </w:rPr>
             </w:pPr>
             <w:r>
-              <w:t xml:space="preserve">Odkazy na </w:t>
-            </w:r>
-            <w:proofErr w:type="spellStart"/>
-            <w:r>
-              <w:t>wiki</w:t>
-            </w:r>
-            <w:proofErr w:type="spellEnd"/>
+              <w:t>Odkazy na wiki</w:t>
+            </w:r>
           </w:p>
         </w:tc>
         <w:tc>
@@ -832,16 +784,100 @@
               <w:rPr>
                 <w:lang w:val="en-US"/>
               </w:rPr>
-              <w:t xml:space="preserve">Roman </w:t>
-            </w:r>
-            <w:proofErr w:type="spellStart"/>
-            <w:r>
-              <w:rPr>
-                <w:lang w:val="en-US"/>
-              </w:rPr>
-              <w:t>Sládek</w:t>
-            </w:r>
-            <w:proofErr w:type="spellEnd"/>
+              <w:t>Roman Sládek</w:t>
+            </w:r>
+          </w:p>
+        </w:tc>
+      </w:tr>
+      <w:tr>
+        <w:tc>
+          <w:tcPr>
+            <w:tcW w:w="985" w:type="dxa"/>
+          </w:tcPr>
+          <w:p>
+            <w:pPr>
+              <w:rPr>
+                <w:lang w:val="en-US"/>
+              </w:rPr>
+            </w:pPr>
+            <w:r>
+              <w:rPr>
+                <w:lang w:val="en-US"/>
+              </w:rPr>
+              <w:t>1.2</w:t>
+            </w:r>
+          </w:p>
+        </w:tc>
+        <w:tc>
+          <w:tcPr>
+            <w:tcW w:w="1134" w:type="dxa"/>
+          </w:tcPr>
+          <w:p>
+            <w:pPr>
+              <w:rPr>
+                <w:lang w:val="en-US"/>
+              </w:rPr>
+            </w:pPr>
+            <w:r>
+              <w:rPr>
+                <w:lang w:val="en-US"/>
+              </w:rPr>
+              <w:t>5.1.2021</w:t>
+            </w:r>
+          </w:p>
+        </w:tc>
+        <w:tc>
+          <w:tcPr>
+            <w:tcW w:w="4672" w:type="dxa"/>
+          </w:tcPr>
+          <w:p>
+            <w:pPr>
+              <w:rPr>
+                <w:lang w:val="en-US"/>
+              </w:rPr>
+            </w:pPr>
+            <w:r>
+              <w:rPr>
+                <w:lang w:val="en-US"/>
+              </w:rPr>
+              <w:t>Doplnenie</w:t>
+            </w:r>
+          </w:p>
+          <w:p>
+            <w:pPr>
+              <w:pStyle w:val="ListParagraph"/>
+              <w:numPr>
+                <w:ilvl w:val="0"/>
+                <w:numId w:val="3"/>
+              </w:numPr>
+              <w:rPr>
+                <w:lang w:val="en-US"/>
+              </w:rPr>
+            </w:pPr>
+            <w:r>
+              <w:rPr>
+                <w:lang w:val="en-US"/>
+              </w:rPr>
+              <w:t>Pridanie odkaz na nove testovacie auth udaje z Financnej spravy platne od 1.1.2021</w:t>
+            </w:r>
+          </w:p>
+        </w:tc>
+        <w:tc>
+          <w:tcPr>
+            <w:tcW w:w="2265" w:type="dxa"/>
+          </w:tcPr>
+          <w:p>
+            <w:pPr>
+              <w:rPr>
+                <w:lang w:val="en-US"/>
+              </w:rPr>
+            </w:pPr>
+            <w:r>
+              <w:rPr>
+                <w:lang w:val="en-US"/>
+              </w:rPr>
+              <w:t>Roman Sladek</w:t>
+            </w:r>
           </w:p>
         </w:tc>
       </w:tr>
@@ -857,7 +893,7 @@
       <w:pPr>
         <w:pStyle w:val="Heading1"/>
       </w:pPr>
-      <w:bookmarkStart w:id="2" w:name="_Toc21351654"/>
+      <w:bookmarkStart w:id="2" w:name="_Toc60734036"/>
       <w:r>
         <w:t>Contents</w:t>
       </w:r>
@@ -916,7 +952,7 @@
           <w:r>
             <w:fldChar w:fldCharType="separate"/>
           </w:r>
-          <w:hyperlink w:anchor="_Toc21351652" w:history="1">
+          <w:hyperlink w:anchor="_Toc60734034" w:history="1">
             <w:r>
               <w:rPr>
                 <w:rStyle w:val="Hyperlink"/>
@@ -958,7 +994,7 @@
                 <w:noProof/>
                 <w:webHidden/>
               </w:rPr>
-              <w:instrText xml:space="preserve"> PAGEREF _Toc21351652 \h </w:instrText>
+              <w:instrText xml:space="preserve"> PAGEREF _Toc60734034 \h </w:instrText>
             </w:r>
             <w:r>
               <w:rPr>
@@ -1002,7 +1038,7 @@
               <w:lang w:eastAsia="sk-SK"/>
             </w:rPr>
           </w:pPr>
-          <w:hyperlink w:anchor="_Toc21351653" w:history="1">
+          <w:hyperlink w:anchor="_Toc60734035" w:history="1">
             <w:r>
               <w:rPr>
                 <w:rStyle w:val="Hyperlink"/>
@@ -1044,7 +1080,7 @@
                 <w:noProof/>
                 <w:webHidden/>
               </w:rPr>
-              <w:instrText xml:space="preserve"> PAGEREF _Toc21351653 \h </w:instrText>
+              <w:instrText xml:space="preserve"> PAGEREF _Toc60734035 \h </w:instrText>
             </w:r>
             <w:r>
               <w:rPr>
@@ -1088,7 +1124,7 @@
               <w:lang w:eastAsia="sk-SK"/>
             </w:rPr>
           </w:pPr>
-          <w:hyperlink w:anchor="_Toc21351654" w:history="1">
+          <w:hyperlink w:anchor="_Toc60734036" w:history="1">
             <w:r>
               <w:rPr>
                 <w:rStyle w:val="Hyperlink"/>
@@ -1130,7 +1166,7 @@
                 <w:noProof/>
                 <w:webHidden/>
               </w:rPr>
-              <w:instrText xml:space="preserve"> PAGEREF _Toc21351654 \h </w:instrText>
+              <w:instrText xml:space="preserve"> PAGEREF _Toc60734036 \h </w:instrText>
             </w:r>
             <w:r>
               <w:rPr>
@@ -1174,7 +1210,7 @@
               <w:lang w:eastAsia="sk-SK"/>
             </w:rPr>
           </w:pPr>
-          <w:hyperlink w:anchor="_Toc21351655" w:history="1">
+          <w:hyperlink w:anchor="_Toc60734037" w:history="1">
             <w:r>
               <w:rPr>
                 <w:rStyle w:val="Hyperlink"/>
@@ -1216,7 +1252,7 @@
                 <w:noProof/>
                 <w:webHidden/>
               </w:rPr>
-              <w:instrText xml:space="preserve"> PAGEREF _Toc21351655 \h </w:instrText>
+              <w:instrText xml:space="preserve"> PAGEREF _Toc60734037 \h </w:instrText>
             </w:r>
             <w:r>
               <w:rPr>
@@ -1260,7 +1296,7 @@
               <w:lang w:eastAsia="sk-SK"/>
             </w:rPr>
           </w:pPr>
-          <w:hyperlink w:anchor="_Toc21351656" w:history="1">
+          <w:hyperlink w:anchor="_Toc60734038" w:history="1">
             <w:r>
               <w:rPr>
                 <w:rStyle w:val="Hyperlink"/>
@@ -1302,7 +1338,7 @@
                 <w:noProof/>
                 <w:webHidden/>
               </w:rPr>
-              <w:instrText xml:space="preserve"> PAGEREF _Toc21351656 \h </w:instrText>
+              <w:instrText xml:space="preserve"> PAGEREF _Toc60734038 \h </w:instrText>
             </w:r>
             <w:r>
               <w:rPr>
@@ -1346,7 +1382,7 @@
               <w:lang w:eastAsia="sk-SK"/>
             </w:rPr>
           </w:pPr>
-          <w:hyperlink w:anchor="_Toc21351657" w:history="1">
+          <w:hyperlink w:anchor="_Toc60734039" w:history="1">
             <w:r>
               <w:rPr>
                 <w:rStyle w:val="Hyperlink"/>
@@ -1388,7 +1424,7 @@
                 <w:noProof/>
                 <w:webHidden/>
               </w:rPr>
-              <w:instrText xml:space="preserve"> PAGEREF _Toc21351657 \h </w:instrText>
+              <w:instrText xml:space="preserve"> PAGEREF _Toc60734039 \h </w:instrText>
             </w:r>
             <w:r>
               <w:rPr>
@@ -1432,7 +1468,7 @@
               <w:lang w:eastAsia="sk-SK"/>
             </w:rPr>
           </w:pPr>
-          <w:hyperlink w:anchor="_Toc21351658" w:history="1">
+          <w:hyperlink w:anchor="_Toc60734040" w:history="1">
             <w:r>
               <w:rPr>
                 <w:rStyle w:val="Hyperlink"/>
@@ -1474,7 +1510,7 @@
                 <w:noProof/>
                 <w:webHidden/>
               </w:rPr>
-              <w:instrText xml:space="preserve"> PAGEREF _Toc21351658 \h </w:instrText>
+              <w:instrText xml:space="preserve"> PAGEREF _Toc60734040 \h </w:instrText>
             </w:r>
             <w:r>
               <w:rPr>
@@ -1513,10 +1549,12 @@
               <w:tab w:val="right" w:leader="dot" w:pos="9062"/>
             </w:tabs>
             <w:rPr>
+              <w:rFonts w:asciiTheme="minorHAnsi" w:eastAsiaTheme="minorEastAsia" w:hAnsiTheme="minorHAnsi"/>
               <w:noProof/>
+              <w:lang w:eastAsia="sk-SK"/>
             </w:rPr>
           </w:pPr>
-          <w:hyperlink w:anchor="_Toc21351659" w:history="1">
+          <w:hyperlink w:anchor="_Toc60734041" w:history="1">
             <w:r>
               <w:rPr>
                 <w:rStyle w:val="Hyperlink"/>
@@ -1526,7 +1564,9 @@
             </w:r>
             <w:r>
               <w:rPr>
-                <w:noProof/>
+                <w:rFonts w:asciiTheme="minorHAnsi" w:eastAsiaTheme="minorEastAsia" w:hAnsiTheme="minorHAnsi"/>
+                <w:noProof/>
+                <w:lang w:eastAsia="sk-SK"/>
               </w:rPr>
               <w:tab/>
             </w:r>
@@ -1556,7 +1596,7 @@
                 <w:noProof/>
                 <w:webHidden/>
               </w:rPr>
-              <w:instrText xml:space="preserve"> PAGEREF _Toc21351659 \h </w:instrText>
+              <w:instrText xml:space="preserve"> PAGEREF _Toc60734041 \h </w:instrText>
             </w:r>
             <w:r>
               <w:rPr>
@@ -1595,10 +1635,12 @@
               <w:tab w:val="right" w:leader="dot" w:pos="9062"/>
             </w:tabs>
             <w:rPr>
+              <w:rFonts w:asciiTheme="minorHAnsi" w:eastAsiaTheme="minorEastAsia" w:hAnsiTheme="minorHAnsi"/>
               <w:noProof/>
+              <w:lang w:eastAsia="sk-SK"/>
             </w:rPr>
           </w:pPr>
-          <w:hyperlink w:anchor="_Toc21351660" w:history="1">
+          <w:hyperlink w:anchor="_Toc60734042" w:history="1">
             <w:r>
               <w:rPr>
                 <w:rStyle w:val="Hyperlink"/>
@@ -1608,7 +1650,9 @@
             </w:r>
             <w:r>
               <w:rPr>
-                <w:noProof/>
+                <w:rFonts w:asciiTheme="minorHAnsi" w:eastAsiaTheme="minorEastAsia" w:hAnsiTheme="minorHAnsi"/>
+                <w:noProof/>
+                <w:lang w:eastAsia="sk-SK"/>
               </w:rPr>
               <w:tab/>
             </w:r>
@@ -1638,7 +1682,7 @@
                 <w:noProof/>
                 <w:webHidden/>
               </w:rPr>
-              <w:instrText xml:space="preserve"> PAGEREF _Toc21351660 \h </w:instrText>
+              <w:instrText xml:space="preserve"> PAGEREF _Toc60734042 \h </w:instrText>
             </w:r>
             <w:r>
               <w:rPr>
@@ -1698,7 +1742,7 @@
       <w:pPr>
         <w:pStyle w:val="Heading1"/>
       </w:pPr>
-      <w:bookmarkStart w:id="3" w:name="_Toc21351655"/>
+      <w:bookmarkStart w:id="3" w:name="_Toc60734037"/>
       <w:r>
         <w:lastRenderedPageBreak/>
         <w:t>Quickstart</w:t>
@@ -1709,29 +1753,11 @@
       <w:pPr>
         <w:pStyle w:val="Heading2"/>
       </w:pPr>
-      <w:bookmarkStart w:id="4" w:name="_Toc21351656"/>
-      <w:proofErr w:type="spellStart"/>
-      <w:r>
-        <w:t>Testovacie</w:t>
-      </w:r>
-      <w:proofErr w:type="spellEnd"/>
-      <w:r>
-        <w:t xml:space="preserve"> </w:t>
-      </w:r>
-      <w:proofErr w:type="spellStart"/>
-      <w:r>
-        <w:t>prostredie</w:t>
-      </w:r>
-      <w:proofErr w:type="spellEnd"/>
-      <w:r>
-        <w:t xml:space="preserve"> </w:t>
-      </w:r>
-      <w:proofErr w:type="spellStart"/>
-      <w:r>
-        <w:t>eKasa</w:t>
+      <w:bookmarkStart w:id="4" w:name="_Toc60734038"/>
+      <w:r>
+        <w:t>Testovacie prostredie eKasa</w:t>
       </w:r>
       <w:bookmarkEnd w:id="4"/>
-      <w:proofErr w:type="spellEnd"/>
     </w:p>
     <w:p>
       <w:pPr>
@@ -1744,42 +1770,12 @@
           <w:lang w:val="en-US"/>
         </w:rPr>
       </w:pPr>
-      <w:proofErr w:type="spellStart"/>
       <w:r>
         <w:rPr>
           <w:lang w:val="en-US"/>
         </w:rPr>
-        <w:t>Pripojiť</w:t>
-      </w:r>
-      <w:proofErr w:type="spellEnd"/>
-      <w:r>
-        <w:rPr>
-          <w:lang w:val="en-US"/>
-        </w:rPr>
-        <w:t xml:space="preserve"> </w:t>
-      </w:r>
-      <w:proofErr w:type="spellStart"/>
-      <w:r>
-        <w:rPr>
-          <w:lang w:val="en-US"/>
-        </w:rPr>
-        <w:t>na</w:t>
-      </w:r>
-      <w:proofErr w:type="spellEnd"/>
-      <w:r>
-        <w:rPr>
-          <w:lang w:val="en-US"/>
-        </w:rPr>
-        <w:t xml:space="preserve"> </w:t>
-      </w:r>
-      <w:proofErr w:type="spellStart"/>
-      <w:r>
-        <w:rPr>
-          <w:lang w:val="en-US"/>
-        </w:rPr>
-        <w:t>ethernet</w:t>
-      </w:r>
-      <w:proofErr w:type="spellEnd"/>
+        <w:t>Pripojiť na ethernet</w:t>
+      </w:r>
     </w:p>
     <w:p>
       <w:pPr>
@@ -1792,33 +1788,11 @@
           <w:lang w:val="en-US"/>
         </w:rPr>
       </w:pPr>
-      <w:proofErr w:type="spellStart"/>
       <w:r>
         <w:rPr>
           <w:lang w:val="en-US"/>
         </w:rPr>
-        <w:t>Pripojiť</w:t>
-      </w:r>
-      <w:proofErr w:type="spellEnd"/>
-      <w:r>
-        <w:rPr>
-          <w:lang w:val="en-US"/>
-        </w:rPr>
-        <w:t xml:space="preserve"> </w:t>
-      </w:r>
-      <w:proofErr w:type="spellStart"/>
-      <w:r>
-        <w:rPr>
-          <w:lang w:val="en-US"/>
-        </w:rPr>
-        <w:t>tlačiareň</w:t>
-      </w:r>
-      <w:proofErr w:type="spellEnd"/>
-      <w:r>
-        <w:rPr>
-          <w:lang w:val="en-US"/>
-        </w:rPr>
-        <w:t xml:space="preserve"> </w:t>
+        <w:t xml:space="preserve">Pripojiť tlačiareň </w:t>
       </w:r>
     </w:p>
     <w:p>
@@ -1832,89 +1806,11 @@
           <w:lang w:val="en-US"/>
         </w:rPr>
       </w:pPr>
-      <w:proofErr w:type="spellStart"/>
       <w:r>
         <w:rPr>
           <w:lang w:val="en-US"/>
         </w:rPr>
-        <w:t>Odporúčame</w:t>
-      </w:r>
-      <w:proofErr w:type="spellEnd"/>
-      <w:r>
-        <w:rPr>
-          <w:lang w:val="en-US"/>
-        </w:rPr>
-        <w:t xml:space="preserve"> </w:t>
-      </w:r>
-      <w:proofErr w:type="spellStart"/>
-      <w:r>
-        <w:rPr>
-          <w:lang w:val="en-US"/>
-        </w:rPr>
-        <w:t>použiť</w:t>
-      </w:r>
-      <w:proofErr w:type="spellEnd"/>
-      <w:r>
-        <w:rPr>
-          <w:lang w:val="en-US"/>
-        </w:rPr>
-        <w:t xml:space="preserve"> </w:t>
-      </w:r>
-      <w:proofErr w:type="spellStart"/>
-      <w:r>
-        <w:rPr>
-          <w:lang w:val="en-US"/>
-        </w:rPr>
-        <w:t>priamu</w:t>
-      </w:r>
-      <w:proofErr w:type="spellEnd"/>
-      <w:r>
-        <w:rPr>
-          <w:lang w:val="en-US"/>
-        </w:rPr>
-        <w:t xml:space="preserve"> </w:t>
-      </w:r>
-      <w:proofErr w:type="spellStart"/>
-      <w:r>
-        <w:rPr>
-          <w:lang w:val="en-US"/>
-        </w:rPr>
-        <w:t>tlač</w:t>
-      </w:r>
-      <w:proofErr w:type="spellEnd"/>
-      <w:r>
-        <w:rPr>
-          <w:lang w:val="en-US"/>
-        </w:rPr>
-        <w:t xml:space="preserve"> </w:t>
-      </w:r>
-      <w:proofErr w:type="spellStart"/>
-      <w:r>
-        <w:rPr>
-          <w:lang w:val="en-US"/>
-        </w:rPr>
-        <w:t>na</w:t>
-      </w:r>
-      <w:proofErr w:type="spellEnd"/>
-      <w:r>
-        <w:rPr>
-          <w:lang w:val="en-US"/>
-        </w:rPr>
-        <w:t xml:space="preserve"> </w:t>
-      </w:r>
-      <w:proofErr w:type="spellStart"/>
-      <w:r>
-        <w:rPr>
-          <w:lang w:val="en-US"/>
-        </w:rPr>
-        <w:t>tlačiareň</w:t>
-      </w:r>
-      <w:proofErr w:type="spellEnd"/>
-      <w:r>
-        <w:rPr>
-          <w:lang w:val="en-US"/>
-        </w:rPr>
-        <w:t xml:space="preserve"> </w:t>
+        <w:t xml:space="preserve">Odporúčame použiť priamu tlač na tlačiareň </w:t>
       </w:r>
       <w:hyperlink r:id="rId11" w:history="1">
         <w:r>
@@ -1928,21 +1824,7 @@
         <w:rPr>
           <w:lang w:val="en-US"/>
         </w:rPr>
-        <w:t xml:space="preserve">. </w:t>
-      </w:r>
-      <w:proofErr w:type="spellStart"/>
-      <w:r>
-        <w:rPr>
-          <w:lang w:val="en-US"/>
-        </w:rPr>
-        <w:t>Vyžaduje</w:t>
-      </w:r>
-      <w:proofErr w:type="spellEnd"/>
-      <w:r>
-        <w:rPr>
-          <w:lang w:val="en-US"/>
-        </w:rPr>
-        <w:t xml:space="preserve"> update OEC.LAN Standalone 004 (</w:t>
+        <w:t>. Vyžaduje update OEC.LAN Standalone 004 (</w:t>
       </w:r>
       <w:hyperlink r:id="rId12" w:history="1">
         <w:r>
@@ -1975,28 +1857,12 @@
           <w:lang w:val="en-US"/>
         </w:rPr>
       </w:pPr>
-      <w:proofErr w:type="spellStart"/>
       <w:r>
         <w:rPr>
           <w:lang w:val="en-US"/>
         </w:rPr>
-        <w:t>Pripojiť</w:t>
-      </w:r>
-      <w:proofErr w:type="spellEnd"/>
-      <w:r>
-        <w:rPr>
-          <w:lang w:val="en-US"/>
-        </w:rPr>
-        <w:t xml:space="preserve"> </w:t>
-      </w:r>
-      <w:proofErr w:type="spellStart"/>
-      <w:r>
-        <w:rPr>
-          <w:lang w:val="en-US"/>
-        </w:rPr>
-        <w:t>napájanie</w:t>
-      </w:r>
-      <w:proofErr w:type="spellEnd"/>
+        <w:t>Pripojiť napájanie</w:t>
+      </w:r>
     </w:p>
     <w:p>
       <w:pPr>
@@ -2009,42 +1875,12 @@
           <w:lang w:val="en-US"/>
         </w:rPr>
       </w:pPr>
-      <w:proofErr w:type="spellStart"/>
       <w:r>
         <w:rPr>
           <w:lang w:val="en-US"/>
         </w:rPr>
-        <w:t>Počkať</w:t>
-      </w:r>
-      <w:proofErr w:type="spellEnd"/>
-      <w:r>
-        <w:rPr>
-          <w:lang w:val="en-US"/>
-        </w:rPr>
-        <w:t xml:space="preserve"> </w:t>
-      </w:r>
-      <w:proofErr w:type="spellStart"/>
-      <w:r>
-        <w:rPr>
-          <w:lang w:val="en-US"/>
-        </w:rPr>
-        <w:t>cca</w:t>
-      </w:r>
-      <w:proofErr w:type="spellEnd"/>
-      <w:r>
-        <w:rPr>
-          <w:lang w:val="en-US"/>
-        </w:rPr>
-        <w:t xml:space="preserve"> 1 </w:t>
-      </w:r>
-      <w:proofErr w:type="spellStart"/>
-      <w:r>
-        <w:rPr>
-          <w:lang w:val="en-US"/>
-        </w:rPr>
-        <w:t>minútu</w:t>
-      </w:r>
-      <w:proofErr w:type="spellEnd"/>
+        <w:t>Počkať cca 1 minútu</w:t>
+      </w:r>
     </w:p>
     <w:p>
       <w:pPr>
@@ -2057,42 +1893,12 @@
           <w:lang w:val="en-US"/>
         </w:rPr>
       </w:pPr>
-      <w:proofErr w:type="spellStart"/>
       <w:r>
         <w:rPr>
           <w:lang w:val="en-US"/>
         </w:rPr>
-        <w:t>Nastaviť</w:t>
-      </w:r>
-      <w:proofErr w:type="spellEnd"/>
-      <w:r>
-        <w:rPr>
-          <w:lang w:val="en-US"/>
-        </w:rPr>
-        <w:t xml:space="preserve"> </w:t>
-      </w:r>
-      <w:proofErr w:type="spellStart"/>
-      <w:r>
-        <w:rPr>
-          <w:lang w:val="en-US"/>
-        </w:rPr>
-        <w:t>sieťovú</w:t>
-      </w:r>
-      <w:proofErr w:type="spellEnd"/>
-      <w:r>
-        <w:rPr>
-          <w:lang w:val="en-US"/>
-        </w:rPr>
-        <w:t xml:space="preserve"> </w:t>
-      </w:r>
-      <w:proofErr w:type="spellStart"/>
-      <w:r>
-        <w:rPr>
-          <w:lang w:val="en-US"/>
-        </w:rPr>
-        <w:t>konfiguráciu</w:t>
-      </w:r>
-      <w:proofErr w:type="spellEnd"/>
+        <w:t>Nastaviť sieťovú konfiguráciu</w:t>
+      </w:r>
     </w:p>
     <w:p>
       <w:pPr>
@@ -2126,24 +1932,14 @@
           <w:lang w:val="en-US"/>
         </w:rPr>
       </w:pPr>
-      <w:proofErr w:type="spellStart"/>
       <w:r>
         <w:rPr>
           <w:lang w:val="en-US"/>
         </w:rPr>
         <w:t>Nakonfigurova</w:t>
       </w:r>
-      <w:proofErr w:type="spellEnd"/>
-      <w:r>
-        <w:t xml:space="preserve">ť testovacie prostredie </w:t>
-      </w:r>
-      <w:proofErr w:type="spellStart"/>
-      <w:r>
-        <w:t>eKasa</w:t>
-      </w:r>
-      <w:proofErr w:type="spellEnd"/>
-      <w:r>
-        <w:t xml:space="preserve"> </w:t>
+      <w:r>
+        <w:t xml:space="preserve">ť testovacie prostredie eKasa </w:t>
       </w:r>
       <w:hyperlink r:id="rId15" w:history="1">
         <w:r>
@@ -2157,33 +1953,8 @@
             <w:rStyle w:val="Hyperlink"/>
             <w:lang w:val="en-US"/>
           </w:rPr>
-          <w:t>//</w:t>
+          <w:t>//adresa/oecconfigurator</w:t>
         </w:r>
-        <w:proofErr w:type="spellStart"/>
-        <w:r>
-          <w:rPr>
-            <w:rStyle w:val="Hyperlink"/>
-            <w:lang w:val="en-US"/>
-          </w:rPr>
-          <w:t>adresa</w:t>
-        </w:r>
-        <w:proofErr w:type="spellEnd"/>
-        <w:r>
-          <w:rPr>
-            <w:rStyle w:val="Hyperlink"/>
-            <w:lang w:val="en-US"/>
-          </w:rPr>
-          <w:t>/</w:t>
-        </w:r>
-        <w:proofErr w:type="spellStart"/>
-        <w:r>
-          <w:rPr>
-            <w:rStyle w:val="Hyperlink"/>
-            <w:lang w:val="en-US"/>
-          </w:rPr>
-          <w:t>oecconfigurator</w:t>
-        </w:r>
-        <w:proofErr w:type="spellEnd"/>
       </w:hyperlink>
       <w:r>
         <w:rPr>
@@ -2209,13 +1980,8 @@
         </w:rPr>
         <w:t>Glob</w:t>
       </w:r>
-      <w:proofErr w:type="spellStart"/>
-      <w:r>
-        <w:t>álna</w:t>
-      </w:r>
-      <w:proofErr w:type="spellEnd"/>
-      <w:r>
-        <w:t xml:space="preserve"> konfigurácia</w:t>
+      <w:r>
+        <w:t>álna konfigurácia</w:t>
       </w:r>
     </w:p>
     <w:p>
@@ -2226,21 +1992,8 @@
           <w:numId w:val="2"/>
         </w:numPr>
       </w:pPr>
-      <w:proofErr w:type="spellStart"/>
-      <w:r>
-        <w:t>Url</w:t>
-      </w:r>
-      <w:proofErr w:type="spellEnd"/>
-      <w:r>
-        <w:t xml:space="preserve"> </w:t>
-      </w:r>
-      <w:proofErr w:type="spellStart"/>
-      <w:r>
-        <w:t>eKasa</w:t>
-      </w:r>
-      <w:proofErr w:type="spellEnd"/>
-      <w:r>
-        <w:t xml:space="preserve">: </w:t>
+      <w:r>
+        <w:t xml:space="preserve">Url eKasa: </w:t>
       </w:r>
       <w:hyperlink r:id="rId16" w:history="1">
         <w:r>
@@ -2259,29 +2012,8 @@
           <w:numId w:val="2"/>
         </w:numPr>
       </w:pPr>
-      <w:proofErr w:type="spellStart"/>
-      <w:r>
-        <w:t>Url</w:t>
-      </w:r>
-      <w:proofErr w:type="spellEnd"/>
-      <w:r>
-        <w:t xml:space="preserve"> </w:t>
-      </w:r>
-      <w:proofErr w:type="spellStart"/>
-      <w:r>
-        <w:t>eKasa</w:t>
-      </w:r>
-      <w:proofErr w:type="spellEnd"/>
-      <w:r>
-        <w:t xml:space="preserve"> </w:t>
-      </w:r>
-      <w:proofErr w:type="spellStart"/>
-      <w:r>
-        <w:t>ping</w:t>
-      </w:r>
-      <w:proofErr w:type="spellEnd"/>
-      <w:r>
-        <w:t xml:space="preserve">: </w:t>
+      <w:r>
+        <w:t xml:space="preserve">Url eKasa ping: </w:t>
       </w:r>
       <w:hyperlink r:id="rId17" w:history="1">
         <w:r>
@@ -2300,29 +2032,8 @@
           <w:numId w:val="2"/>
         </w:numPr>
       </w:pPr>
-      <w:proofErr w:type="spellStart"/>
-      <w:r>
-        <w:t>eKasa</w:t>
-      </w:r>
-      <w:proofErr w:type="spellEnd"/>
-      <w:r>
-        <w:t xml:space="preserve"> </w:t>
-      </w:r>
-      <w:proofErr w:type="spellStart"/>
-      <w:r>
-        <w:t>ping</w:t>
-      </w:r>
-      <w:proofErr w:type="spellEnd"/>
-      <w:r>
-        <w:t xml:space="preserve"> </w:t>
-      </w:r>
-      <w:proofErr w:type="spellStart"/>
-      <w:r>
-        <w:t>response</w:t>
-      </w:r>
-      <w:proofErr w:type="spellEnd"/>
-      <w:r>
-        <w:t>: 405</w:t>
+      <w:r>
+        <w:t>eKasa ping response: 405</w:t>
       </w:r>
     </w:p>
     <w:p>
@@ -2333,37 +2044,8 @@
           <w:numId w:val="2"/>
         </w:numPr>
       </w:pPr>
-      <w:proofErr w:type="spellStart"/>
-      <w:r>
-        <w:t>Vydavatel</w:t>
-      </w:r>
-      <w:proofErr w:type="spellEnd"/>
-      <w:r>
-        <w:t xml:space="preserve"> </w:t>
-      </w:r>
-      <w:proofErr w:type="spellStart"/>
-      <w:r>
-        <w:t>certifikatu</w:t>
-      </w:r>
-      <w:proofErr w:type="spellEnd"/>
-      <w:r>
-        <w:t>: OID.2.5.4.97=NTRCZ-26439395, O="</w:t>
-      </w:r>
-      <w:proofErr w:type="spellStart"/>
-      <w:r>
-        <w:t>První</w:t>
-      </w:r>
-      <w:proofErr w:type="spellEnd"/>
-      <w:r>
-        <w:t xml:space="preserve"> certifikační autorita, </w:t>
-      </w:r>
-      <w:proofErr w:type="spellStart"/>
-      <w:r>
-        <w:t>a.s</w:t>
-      </w:r>
-      <w:proofErr w:type="spellEnd"/>
-      <w:r>
-        <w:t>.", CN=TEST e-Kasa SK CA/RSA 01/2019, C=CZ</w:t>
+      <w:r>
+        <w:t>Vydavatel certifikatu: OID.2.5.4.97=NTRCZ-26439395, O="První certifikační autorita, a.s.", CN=TEST e-Kasa SK CA/RSA 01/2019, C=CZ</w:t>
       </w:r>
     </w:p>
     <w:p>
@@ -2375,15 +2057,7 @@
         </w:numPr>
       </w:pPr>
       <w:r>
-        <w:t xml:space="preserve">Subjekt </w:t>
-      </w:r>
-      <w:proofErr w:type="spellStart"/>
-      <w:r>
-        <w:t>certifikatu</w:t>
-      </w:r>
-      <w:proofErr w:type="spellEnd"/>
-      <w:r>
-        <w:t xml:space="preserve">: </w:t>
+        <w:t xml:space="preserve">Subjekt certifikatu: </w:t>
       </w:r>
       <w:r>
         <w:t>C=SK, CN=e-Kasa</w:t>
@@ -2505,7 +2179,7 @@
       <w:pPr>
         <w:pStyle w:val="Heading2"/>
       </w:pPr>
-      <w:bookmarkStart w:id="5" w:name="_Toc21351657"/>
+      <w:bookmarkStart w:id="5" w:name="_Toc60734039"/>
       <w:r>
         <w:t>URLs</w:t>
       </w:r>
@@ -2580,13 +2254,8 @@
               <w:pStyle w:val="PlainText"/>
             </w:pPr>
             <w:r>
-              <w:t xml:space="preserve">OEC </w:t>
-            </w:r>
-            <w:proofErr w:type="spellStart"/>
-            <w:r>
-              <w:t>Configurator</w:t>
-            </w:r>
-            <w:proofErr w:type="spellEnd"/>
+              <w:t>OEC Configurator</w:t>
+            </w:r>
           </w:p>
         </w:tc>
       </w:tr>
@@ -2729,13 +2398,8 @@
             <w:pPr>
               <w:pStyle w:val="PlainText"/>
             </w:pPr>
-            <w:proofErr w:type="spellStart"/>
-            <w:r>
-              <w:t>Healthcheck</w:t>
-            </w:r>
-            <w:proofErr w:type="spellEnd"/>
-            <w:r>
-              <w:t xml:space="preserve"> zariadenia</w:t>
+            <w:r>
+              <w:t>Healthcheck zariadenia</w:t>
             </w:r>
           </w:p>
         </w:tc>
@@ -2832,58 +2496,19 @@
       <w:pPr>
         <w:pStyle w:val="Heading2"/>
       </w:pPr>
-      <w:bookmarkStart w:id="6" w:name="_Toc21351658"/>
-      <w:proofErr w:type="spellStart"/>
-      <w:r>
-        <w:t>Prostredia</w:t>
-      </w:r>
-      <w:proofErr w:type="spellEnd"/>
-      <w:r>
-        <w:t xml:space="preserve"> </w:t>
-      </w:r>
-      <w:proofErr w:type="spellStart"/>
-      <w:r>
-        <w:t>eKasa</w:t>
+      <w:bookmarkStart w:id="6" w:name="_Toc60734040"/>
+      <w:r>
+        <w:t>Prostredia eKasa</w:t>
       </w:r>
       <w:bookmarkEnd w:id="6"/>
-      <w:proofErr w:type="spellEnd"/>
     </w:p>
     <w:p>
       <w:pPr>
         <w:pStyle w:val="Heading3"/>
       </w:pPr>
-      <w:bookmarkStart w:id="7" w:name="_Toc21351659"/>
-      <w:proofErr w:type="spellStart"/>
-      <w:r>
-        <w:t>Testovacie</w:t>
-      </w:r>
-      <w:proofErr w:type="spellEnd"/>
-      <w:r>
-        <w:t xml:space="preserve"> (</w:t>
-      </w:r>
-      <w:proofErr w:type="spellStart"/>
-      <w:r>
-        <w:t>integračné</w:t>
-      </w:r>
-      <w:proofErr w:type="spellEnd"/>
-      <w:r>
-        <w:t xml:space="preserve"> </w:t>
-      </w:r>
-      <w:proofErr w:type="spellStart"/>
-      <w:r>
-        <w:t>prostredie</w:t>
-      </w:r>
-      <w:proofErr w:type="spellEnd"/>
-      <w:r>
-        <w:t xml:space="preserve"> </w:t>
-      </w:r>
-      <w:proofErr w:type="spellStart"/>
-      <w:r>
-        <w:t>eKasa</w:t>
-      </w:r>
-      <w:proofErr w:type="spellEnd"/>
-      <w:r>
-        <w:t>)</w:t>
+      <w:bookmarkStart w:id="7" w:name="_Toc60734041"/>
+      <w:r>
+        <w:t>Testovacie (integračné prostredie eKasa)</w:t>
       </w:r>
       <w:bookmarkEnd w:id="7"/>
     </w:p>
@@ -2906,37 +2531,12 @@
           <w:rStyle w:val="Hyperlink"/>
         </w:rPr>
       </w:pPr>
-      <w:proofErr w:type="spellStart"/>
       <w:r>
         <w:rPr>
           <w:b/>
           <w:bCs/>
         </w:rPr>
-        <w:t>Url</w:t>
-      </w:r>
-      <w:proofErr w:type="spellEnd"/>
-      <w:r>
-        <w:rPr>
-          <w:b/>
-          <w:bCs/>
-        </w:rPr>
-        <w:t xml:space="preserve"> </w:t>
-      </w:r>
-      <w:proofErr w:type="spellStart"/>
-      <w:r>
-        <w:rPr>
-          <w:b/>
-          <w:bCs/>
-        </w:rPr>
-        <w:t>eKasa</w:t>
-      </w:r>
-      <w:proofErr w:type="spellEnd"/>
-      <w:r>
-        <w:rPr>
-          <w:b/>
-          <w:bCs/>
-        </w:rPr>
-        <w:t>:</w:t>
+        <w:t>Url eKasa:</w:t>
       </w:r>
       <w:r>
         <w:t xml:space="preserve"> </w:t>
@@ -2956,53 +2556,12 @@
           <w:rStyle w:val="Hyperlink"/>
         </w:rPr>
       </w:pPr>
-      <w:proofErr w:type="spellStart"/>
       <w:r>
         <w:rPr>
           <w:b/>
           <w:bCs/>
         </w:rPr>
-        <w:t>Url</w:t>
-      </w:r>
-      <w:proofErr w:type="spellEnd"/>
-      <w:r>
-        <w:rPr>
-          <w:b/>
-          <w:bCs/>
-        </w:rPr>
-        <w:t xml:space="preserve"> </w:t>
-      </w:r>
-      <w:proofErr w:type="spellStart"/>
-      <w:r>
-        <w:rPr>
-          <w:b/>
-          <w:bCs/>
-        </w:rPr>
-        <w:t>eKasa</w:t>
-      </w:r>
-      <w:proofErr w:type="spellEnd"/>
-      <w:r>
-        <w:rPr>
-          <w:b/>
-          <w:bCs/>
-        </w:rPr>
-        <w:t xml:space="preserve"> </w:t>
-      </w:r>
-      <w:proofErr w:type="spellStart"/>
-      <w:r>
-        <w:rPr>
-          <w:b/>
-          <w:bCs/>
-        </w:rPr>
-        <w:t>Ping</w:t>
-      </w:r>
-      <w:proofErr w:type="spellEnd"/>
-      <w:r>
-        <w:rPr>
-          <w:b/>
-          <w:bCs/>
-        </w:rPr>
-        <w:t>:</w:t>
+        <w:t>Url eKasa Ping:</w:t>
       </w:r>
       <w:r>
         <w:t xml:space="preserve"> </w:t>
@@ -3017,81 +2576,24 @@
       </w:hyperlink>
     </w:p>
     <w:p>
-      <w:proofErr w:type="spellStart"/>
       <w:r>
         <w:rPr>
           <w:b/>
           <w:bCs/>
         </w:rPr>
-        <w:t>Vydavatel</w:t>
-      </w:r>
-      <w:proofErr w:type="spellEnd"/>
+        <w:t>Vydavatel certifikatu:</w:t>
+      </w:r>
+      <w:r>
+        <w:t xml:space="preserve"> OID.2.5.4.97=NTRCZ-26439395, O="První certifikační autorita, a.s.", CN=TEST e-Kasa SK CA/RSA 01/2019, C=CZ</w:t>
+      </w:r>
+    </w:p>
+    <w:p>
       <w:r>
         <w:rPr>
           <w:b/>
           <w:bCs/>
         </w:rPr>
-        <w:t xml:space="preserve"> </w:t>
-      </w:r>
-      <w:proofErr w:type="spellStart"/>
-      <w:r>
-        <w:rPr>
-          <w:b/>
-          <w:bCs/>
-        </w:rPr>
-        <w:t>certifikatu</w:t>
-      </w:r>
-      <w:proofErr w:type="spellEnd"/>
-      <w:r>
-        <w:rPr>
-          <w:b/>
-          <w:bCs/>
-        </w:rPr>
-        <w:t>:</w:t>
-      </w:r>
-      <w:r>
-        <w:t xml:space="preserve"> OID.2.5.4.97=NTRCZ-26439395, O="</w:t>
-      </w:r>
-      <w:proofErr w:type="spellStart"/>
-      <w:r>
-        <w:t>První</w:t>
-      </w:r>
-      <w:proofErr w:type="spellEnd"/>
-      <w:r>
-        <w:t xml:space="preserve"> certifikační autorita, </w:t>
-      </w:r>
-      <w:proofErr w:type="spellStart"/>
-      <w:r>
-        <w:t>a.s</w:t>
-      </w:r>
-      <w:proofErr w:type="spellEnd"/>
-      <w:r>
-        <w:t>.", CN=TEST e-Kasa SK CA/RSA 01/2019, C=CZ</w:t>
-      </w:r>
-    </w:p>
-    <w:p>
-      <w:r>
-        <w:rPr>
-          <w:b/>
-          <w:bCs/>
-        </w:rPr>
-        <w:t xml:space="preserve">Subjekt </w:t>
-      </w:r>
-      <w:proofErr w:type="spellStart"/>
-      <w:r>
-        <w:rPr>
-          <w:b/>
-          <w:bCs/>
-        </w:rPr>
-        <w:t>certifikatu</w:t>
-      </w:r>
-      <w:proofErr w:type="spellEnd"/>
-      <w:r>
-        <w:rPr>
-          <w:b/>
-          <w:bCs/>
-        </w:rPr>
-        <w:t>:</w:t>
+        <w:t>Subjekt certifikatu:</w:t>
       </w:r>
       <w:r>
         <w:t xml:space="preserve"> </w:t>
@@ -3116,6 +2618,11 @@
       </w:r>
     </w:p>
     <w:p>
+      <w:pPr>
+        <w:rPr>
+          <w:rStyle w:val="Hyperlink"/>
+        </w:rPr>
+      </w:pPr>
       <w:r>
         <w:rPr>
           <w:b/>
@@ -3139,130 +2646,44 @@
         </w:r>
       </w:hyperlink>
     </w:p>
-    <w:p/>
     <w:p>
-      <w:pPr>
-        <w:pStyle w:val="Heading3"/>
-      </w:pPr>
-      <w:bookmarkStart w:id="8" w:name="_Toc21351660"/>
-      <w:proofErr w:type="spellStart"/>
-      <w:r>
-        <w:t>Produkčné</w:t>
-      </w:r>
-      <w:proofErr w:type="spellEnd"/>
-      <w:r>
-        <w:t xml:space="preserve"> </w:t>
-      </w:r>
-      <w:proofErr w:type="spellStart"/>
-      <w:r>
-        <w:t>prostredie</w:t>
-      </w:r>
-      <w:bookmarkEnd w:id="8"/>
-      <w:proofErr w:type="spellEnd"/>
+      <w:r>
+        <w:t>Údaje platné od 1.1.2021</w:t>
+      </w:r>
     </w:p>
     <w:p>
-      <w:pPr>
-        <w:rPr>
-          <w:rStyle w:val="Hyperlink"/>
-        </w:rPr>
-      </w:pPr>
-      <w:proofErr w:type="spellStart"/>
-      <w:r>
-        <w:rPr>
-          <w:b/>
-          <w:bCs/>
-        </w:rPr>
-        <w:t>Url</w:t>
-      </w:r>
-      <w:proofErr w:type="spellEnd"/>
-      <w:r>
-        <w:rPr>
-          <w:b/>
-          <w:bCs/>
-        </w:rPr>
-        <w:t xml:space="preserve"> </w:t>
-      </w:r>
-      <w:proofErr w:type="spellStart"/>
-      <w:r>
-        <w:rPr>
-          <w:b/>
-          <w:bCs/>
-        </w:rPr>
-        <w:t>eKasa</w:t>
-      </w:r>
-      <w:proofErr w:type="spellEnd"/>
-      <w:r>
-        <w:rPr>
-          <w:b/>
-          <w:bCs/>
-        </w:rPr>
-        <w:t>:</w:t>
-      </w:r>
-      <w:r>
-        <w:t xml:space="preserve"> </w:t>
-      </w:r>
       <w:hyperlink r:id="rId30" w:history="1">
         <w:r>
           <w:rPr>
             <w:rStyle w:val="Hyperlink"/>
           </w:rPr>
-          <w:t>https://ekasa.financnasprava.sk/mdu/soap/services/v2</w:t>
+          <w:t>https://github.com/datapacsro/oec/blob/master/Autentifika%C4%8Dn%C3%A9%20a%20identifika%C4%8Dn%C3%A9%20%C3%BAdaje%20-%20janu%C3%A1r%202021.zip</w:t>
         </w:r>
       </w:hyperlink>
     </w:p>
+    <w:p/>
+    <w:p>
+      <w:pPr>
+        <w:pStyle w:val="Heading3"/>
+      </w:pPr>
+      <w:bookmarkStart w:id="8" w:name="_Toc60734042"/>
+      <w:r>
+        <w:t>Produkčné prostredie</w:t>
+      </w:r>
+      <w:bookmarkEnd w:id="8"/>
+    </w:p>
     <w:p>
       <w:pPr>
         <w:rPr>
           <w:rStyle w:val="Hyperlink"/>
         </w:rPr>
       </w:pPr>
-      <w:proofErr w:type="spellStart"/>
       <w:r>
         <w:rPr>
           <w:b/>
           <w:bCs/>
         </w:rPr>
-        <w:t>Url</w:t>
-      </w:r>
-      <w:proofErr w:type="spellEnd"/>
-      <w:r>
-        <w:rPr>
-          <w:b/>
-          <w:bCs/>
-        </w:rPr>
-        <w:t xml:space="preserve"> </w:t>
-      </w:r>
-      <w:proofErr w:type="spellStart"/>
-      <w:r>
-        <w:rPr>
-          <w:b/>
-          <w:bCs/>
-        </w:rPr>
-        <w:t>eKasa</w:t>
-      </w:r>
-      <w:proofErr w:type="spellEnd"/>
-      <w:r>
-        <w:rPr>
-          <w:b/>
-          <w:bCs/>
-        </w:rPr>
-        <w:t xml:space="preserve"> </w:t>
-      </w:r>
-      <w:proofErr w:type="spellStart"/>
-      <w:r>
-        <w:rPr>
-          <w:b/>
-          <w:bCs/>
-        </w:rPr>
-        <w:t>Ping</w:t>
-      </w:r>
-      <w:proofErr w:type="spellEnd"/>
-      <w:r>
-        <w:rPr>
-          <w:b/>
-          <w:bCs/>
-        </w:rPr>
-        <w:t>:</w:t>
+        <w:t>Url eKasa:</w:t>
       </w:r>
       <w:r>
         <w:t xml:space="preserve"> </w:t>
@@ -3277,138 +2698,58 @@
       </w:hyperlink>
     </w:p>
     <w:p>
-      <w:proofErr w:type="spellStart"/>
+      <w:pPr>
+        <w:rPr>
+          <w:rStyle w:val="Hyperlink"/>
+        </w:rPr>
+      </w:pPr>
       <w:r>
         <w:rPr>
           <w:b/>
           <w:bCs/>
         </w:rPr>
-        <w:t>Vydavatel</w:t>
-      </w:r>
-      <w:proofErr w:type="spellEnd"/>
+        <w:t>Url eKasa Ping:</w:t>
+      </w:r>
+      <w:r>
+        <w:t xml:space="preserve"> </w:t>
+      </w:r>
+      <w:hyperlink r:id="rId32" w:history="1">
+        <w:r>
+          <w:rPr>
+            <w:rStyle w:val="Hyperlink"/>
+          </w:rPr>
+          <w:t>https://ekasa.financnasprava.sk/mdu/soap/services/v2</w:t>
+        </w:r>
+      </w:hyperlink>
+    </w:p>
+    <w:p>
       <w:r>
         <w:rPr>
           <w:b/>
           <w:bCs/>
         </w:rPr>
+        <w:t>Vydavatel certifikatu:</w:t>
+      </w:r>
+      <w:r>
         <w:t xml:space="preserve"> </w:t>
       </w:r>
-      <w:proofErr w:type="spellStart"/>
+      <w:r>
+        <w:t>SERIALNUMBER=NTRCZ-26439395, O="První certifikační autorita, a.s.", CN=I.CA Public CA/RSA 07/2015, C=CZ</w:t>
+      </w:r>
+    </w:p>
+    <w:p>
       <w:r>
         <w:rPr>
           <w:b/>
           <w:bCs/>
         </w:rPr>
-        <w:t>certifikatu</w:t>
-      </w:r>
-      <w:proofErr w:type="spellEnd"/>
-      <w:r>
-        <w:rPr>
-          <w:b/>
-          <w:bCs/>
-        </w:rPr>
-        <w:t>:</w:t>
+        <w:t>Subjekt certifikatu:</w:t>
       </w:r>
       <w:r>
         <w:t xml:space="preserve"> </w:t>
       </w:r>
       <w:r>
-        <w:t>SERIALNUMBER=NTRCZ-26439395, O="</w:t>
-      </w:r>
-      <w:proofErr w:type="spellStart"/>
-      <w:r>
-        <w:t>První</w:t>
-      </w:r>
-      <w:proofErr w:type="spellEnd"/>
-      <w:r>
-        <w:t xml:space="preserve"> certifikační autorita, </w:t>
-      </w:r>
-      <w:proofErr w:type="spellStart"/>
-      <w:r>
-        <w:t>a.s</w:t>
-      </w:r>
-      <w:proofErr w:type="spellEnd"/>
-      <w:r>
-        <w:t xml:space="preserve">.", CN=I.CA </w:t>
-      </w:r>
-      <w:proofErr w:type="spellStart"/>
-      <w:r>
-        <w:t>Public</w:t>
-      </w:r>
-      <w:proofErr w:type="spellEnd"/>
-      <w:r>
-        <w:t xml:space="preserve"> CA/RSA 07/2015, C=CZ</w:t>
-      </w:r>
-    </w:p>
-    <w:p>
-      <w:r>
-        <w:rPr>
-          <w:b/>
-          <w:bCs/>
-        </w:rPr>
-        <w:t xml:space="preserve">Subjekt </w:t>
-      </w:r>
-      <w:proofErr w:type="spellStart"/>
-      <w:r>
-        <w:rPr>
-          <w:b/>
-          <w:bCs/>
-        </w:rPr>
-        <w:t>certifikatu</w:t>
-      </w:r>
-      <w:proofErr w:type="spellEnd"/>
-      <w:r>
-        <w:rPr>
-          <w:b/>
-          <w:bCs/>
-        </w:rPr>
-        <w:t>:</w:t>
-      </w:r>
-      <w:r>
-        <w:t xml:space="preserve"> </w:t>
-      </w:r>
-      <w:r>
-        <w:t>SERIALNUMBER=ICA - 1019436, STREET=</w:t>
-      </w:r>
-      <w:proofErr w:type="spellStart"/>
-      <w:r>
-        <w:t>Lazovna</w:t>
-      </w:r>
-      <w:proofErr w:type="spellEnd"/>
-      <w:r>
-        <w:t xml:space="preserve"> 63, </w:t>
-      </w:r>
-      <w:proofErr w:type="spellStart"/>
-      <w:r>
-        <w:t>PostalCode</w:t>
-      </w:r>
-      <w:proofErr w:type="spellEnd"/>
-      <w:r>
-        <w:t>=97401, OID.2.5.4.97=NTRSK-42499500, CN=e-Kasa, OU=Sprava IS, O=</w:t>
-      </w:r>
-      <w:proofErr w:type="spellStart"/>
-      <w:r>
-        <w:t>Financne</w:t>
-      </w:r>
-      <w:proofErr w:type="spellEnd"/>
-      <w:r>
-        <w:t xml:space="preserve"> </w:t>
-      </w:r>
-      <w:proofErr w:type="spellStart"/>
-      <w:r>
-        <w:t>riaditelstvo</w:t>
-      </w:r>
-      <w:proofErr w:type="spellEnd"/>
-      <w:r>
-        <w:t xml:space="preserve"> SR, L=</w:t>
-      </w:r>
-      <w:proofErr w:type="spellStart"/>
-      <w:r>
-        <w:t>Banska</w:t>
-      </w:r>
-      <w:proofErr w:type="spellEnd"/>
-      <w:r>
-        <w:t xml:space="preserve"> Bystrica, S=Slovakia, C=SK</w:t>
+        <w:t>SERIALNUMBER=ICA - 1019436, STREET=Lazovna 63, PostalCode=97401, OID.2.5.4.97=NTRSK-42499500, CN=e-Kasa, OU=Sprava IS, O=Financne riaditelstvo SR, L=Banska Bystrica, S=Slovakia, C=SK</w:t>
       </w:r>
     </w:p>
     <w:p>
@@ -3435,14 +2776,11 @@
         <w:t xml:space="preserve"> vyžiada si podnikateľ na portáli Finančnej správy</w:t>
       </w:r>
     </w:p>
-    <w:p>
-      <w:bookmarkStart w:id="9" w:name="_GoBack"/>
-      <w:bookmarkEnd w:id="9"/>
-    </w:p>
+    <w:p/>
     <w:sectPr>
-      <w:headerReference w:type="default" r:id="rId32"/>
-      <w:footerReference w:type="default" r:id="rId33"/>
-      <w:footerReference w:type="first" r:id="rId34"/>
+      <w:headerReference w:type="default" r:id="rId33"/>
+      <w:footerReference w:type="default" r:id="rId34"/>
+      <w:footerReference w:type="first" r:id="rId35"/>
       <w:pgSz w:w="11906" w:h="16838"/>
       <w:pgMar w:top="1565" w:right="1417" w:bottom="1417" w:left="1417" w:header="851" w:footer="113" w:gutter="0"/>
       <w:pgNumType w:start="1"/>
@@ -3454,7 +2792,7 @@
 </file>
 
 <file path=word/endnotes.xml><?xml version="1.0" encoding="utf-8"?>
-<w:endnotes xmlns:wpc="http://schemas.microsoft.com/office/word/2010/wordprocessingCanvas" xmlns:cx="http://schemas.microsoft.com/office/drawing/2014/chartex" xmlns:cx1="http://schemas.microsoft.com/office/drawing/2015/9/8/chartex" xmlns:mc="http://schemas.openxmlformats.org/markup-compatibility/2006" xmlns:o="urn:schemas-microsoft-com:office:office" xmlns:r="http://schemas.openxmlformats.org/officeDocument/2006/relationships" xmlns:m="http://schemas.openxmlformats.org/officeDocument/2006/math" xmlns:v="urn:schemas-microsoft-com:vml" xmlns:wp14="http://schemas.microsoft.com/office/word/2010/wordprocessingDrawing" xmlns:wp="http://schemas.openxmlformats.org/drawingml/2006/wordprocessingDrawing" xmlns:w10="urn:schemas-microsoft-com:office:word" xmlns:w="http://schemas.openxmlformats.org/wordprocessingml/2006/main" xmlns:w14="http://schemas.microsoft.com/office/word/2010/wordml" xmlns:w15="http://schemas.microsoft.com/office/word/2012/wordml" xmlns:w16se="http://schemas.microsoft.com/office/word/2015/wordml/symex" xmlns:wpg="http://schemas.microsoft.com/office/word/2010/wordprocessingGroup" xmlns:wpi="http://schemas.microsoft.com/office/word/2010/wordprocessingInk" xmlns:wne="http://schemas.microsoft.com/office/word/2006/wordml" xmlns:wps="http://schemas.microsoft.com/office/word/2010/wordprocessingShape" mc:Ignorable="w14 w15 w16se wp14">
+<w:endnotes xmlns:wpc="http://schemas.microsoft.com/office/word/2010/wordprocessingCanvas" xmlns:cx="http://schemas.microsoft.com/office/drawing/2014/chartex" xmlns:cx1="http://schemas.microsoft.com/office/drawing/2015/9/8/chartex" xmlns:cx2="http://schemas.microsoft.com/office/drawing/2015/10/21/chartex" xmlns:cx3="http://schemas.microsoft.com/office/drawing/2016/5/9/chartex" xmlns:cx4="http://schemas.microsoft.com/office/drawing/2016/5/10/chartex" xmlns:cx5="http://schemas.microsoft.com/office/drawing/2016/5/11/chartex" xmlns:cx6="http://schemas.microsoft.com/office/drawing/2016/5/12/chartex" xmlns:cx7="http://schemas.microsoft.com/office/drawing/2016/5/13/chartex" xmlns:cx8="http://schemas.microsoft.com/office/drawing/2016/5/14/chartex" xmlns:mc="http://schemas.openxmlformats.org/markup-compatibility/2006" xmlns:aink="http://schemas.microsoft.com/office/drawing/2016/ink" xmlns:am3d="http://schemas.microsoft.com/office/drawing/2017/model3d" xmlns:o="urn:schemas-microsoft-com:office:office" xmlns:r="http://schemas.openxmlformats.org/officeDocument/2006/relationships" xmlns:m="http://schemas.openxmlformats.org/officeDocument/2006/math" xmlns:v="urn:schemas-microsoft-com:vml" xmlns:wp14="http://schemas.microsoft.com/office/word/2010/wordprocessingDrawing" xmlns:wp="http://schemas.openxmlformats.org/drawingml/2006/wordprocessingDrawing" xmlns:w10="urn:schemas-microsoft-com:office:word" xmlns:w="http://schemas.openxmlformats.org/wordprocessingml/2006/main" xmlns:w14="http://schemas.microsoft.com/office/word/2010/wordml" xmlns:w15="http://schemas.microsoft.com/office/word/2012/wordml" xmlns:w16cex="http://schemas.microsoft.com/office/word/2018/wordml/cex" xmlns:w16cid="http://schemas.microsoft.com/office/word/2016/wordml/cid" xmlns:w16="http://schemas.microsoft.com/office/word/2018/wordml" xmlns:w16se="http://schemas.microsoft.com/office/word/2015/wordml/symex" xmlns:wpg="http://schemas.microsoft.com/office/word/2010/wordprocessingGroup" xmlns:wpi="http://schemas.microsoft.com/office/word/2010/wordprocessingInk" xmlns:wne="http://schemas.microsoft.com/office/word/2006/wordml" xmlns:wps="http://schemas.microsoft.com/office/word/2010/wordprocessingShape" mc:Ignorable="w14 w15 w16se w16cid w16 w16cex wp14">
   <w:endnote w:type="separator" w:id="-1">
     <w:p>
       <w:pPr>
@@ -3479,7 +2817,7 @@
 </file>
 
 <file path=word/footer1.xml><?xml version="1.0" encoding="utf-8"?>
-<w:ftr xmlns:wpc="http://schemas.microsoft.com/office/word/2010/wordprocessingCanvas" xmlns:cx="http://schemas.microsoft.com/office/drawing/2014/chartex" xmlns:cx1="http://schemas.microsoft.com/office/drawing/2015/9/8/chartex" xmlns:mc="http://schemas.openxmlformats.org/markup-compatibility/2006" xmlns:o="urn:schemas-microsoft-com:office:office" xmlns:r="http://schemas.openxmlformats.org/officeDocument/2006/relationships" xmlns:m="http://schemas.openxmlformats.org/officeDocument/2006/math" xmlns:v="urn:schemas-microsoft-com:vml" xmlns:wp14="http://schemas.microsoft.com/office/word/2010/wordprocessingDrawing" xmlns:wp="http://schemas.openxmlformats.org/drawingml/2006/wordprocessingDrawing" xmlns:w10="urn:schemas-microsoft-com:office:word" xmlns:w="http://schemas.openxmlformats.org/wordprocessingml/2006/main" xmlns:w14="http://schemas.microsoft.com/office/word/2010/wordml" xmlns:w15="http://schemas.microsoft.com/office/word/2012/wordml" xmlns:w16se="http://schemas.microsoft.com/office/word/2015/wordml/symex" xmlns:wpg="http://schemas.microsoft.com/office/word/2010/wordprocessingGroup" xmlns:wpi="http://schemas.microsoft.com/office/word/2010/wordprocessingInk" xmlns:wne="http://schemas.microsoft.com/office/word/2006/wordml" xmlns:wps="http://schemas.microsoft.com/office/word/2010/wordprocessingShape" mc:Ignorable="w14 w15 w16se wp14">
+<w:ftr xmlns:wpc="http://schemas.microsoft.com/office/word/2010/wordprocessingCanvas" xmlns:cx="http://schemas.microsoft.com/office/drawing/2014/chartex" xmlns:cx1="http://schemas.microsoft.com/office/drawing/2015/9/8/chartex" xmlns:cx2="http://schemas.microsoft.com/office/drawing/2015/10/21/chartex" xmlns:cx3="http://schemas.microsoft.com/office/drawing/2016/5/9/chartex" xmlns:cx4="http://schemas.microsoft.com/office/drawing/2016/5/10/chartex" xmlns:cx5="http://schemas.microsoft.com/office/drawing/2016/5/11/chartex" xmlns:cx6="http://schemas.microsoft.com/office/drawing/2016/5/12/chartex" xmlns:cx7="http://schemas.microsoft.com/office/drawing/2016/5/13/chartex" xmlns:cx8="http://schemas.microsoft.com/office/drawing/2016/5/14/chartex" xmlns:mc="http://schemas.openxmlformats.org/markup-compatibility/2006" xmlns:aink="http://schemas.microsoft.com/office/drawing/2016/ink" xmlns:am3d="http://schemas.microsoft.com/office/drawing/2017/model3d" xmlns:o="urn:schemas-microsoft-com:office:office" xmlns:r="http://schemas.openxmlformats.org/officeDocument/2006/relationships" xmlns:m="http://schemas.openxmlformats.org/officeDocument/2006/math" xmlns:v="urn:schemas-microsoft-com:vml" xmlns:wp14="http://schemas.microsoft.com/office/word/2010/wordprocessingDrawing" xmlns:wp="http://schemas.openxmlformats.org/drawingml/2006/wordprocessingDrawing" xmlns:w10="urn:schemas-microsoft-com:office:word" xmlns:w="http://schemas.openxmlformats.org/wordprocessingml/2006/main" xmlns:w14="http://schemas.microsoft.com/office/word/2010/wordml" xmlns:w15="http://schemas.microsoft.com/office/word/2012/wordml" xmlns:w16cex="http://schemas.microsoft.com/office/word/2018/wordml/cex" xmlns:w16cid="http://schemas.microsoft.com/office/word/2016/wordml/cid" xmlns:w16="http://schemas.microsoft.com/office/word/2018/wordml" xmlns:w16se="http://schemas.microsoft.com/office/word/2015/wordml/symex" xmlns:wpg="http://schemas.microsoft.com/office/word/2010/wordprocessingGroup" xmlns:wpi="http://schemas.microsoft.com/office/word/2010/wordprocessingInk" xmlns:wne="http://schemas.microsoft.com/office/word/2006/wordml" xmlns:wps="http://schemas.microsoft.com/office/word/2010/wordprocessingShape" mc:Ignorable="w14 w15 w16se w16cid w16 w16cex wp14">
   <w:p>
     <w:pPr>
       <w:pStyle w:val="Footer"/>
@@ -3611,7 +2949,7 @@
             </wp:anchor>
           </w:drawing>
         </mc:Choice>
-        <mc:Fallback xmlns:cx2="http://schemas.microsoft.com/office/drawing/2015/10/21/chartex" xmlns:cx3="http://schemas.microsoft.com/office/drawing/2016/5/9/chartex" xmlns:cx4="http://schemas.microsoft.com/office/drawing/2016/5/10/chartex" xmlns:cx5="http://schemas.microsoft.com/office/drawing/2016/5/11/chartex" xmlns:cx6="http://schemas.microsoft.com/office/drawing/2016/5/12/chartex" xmlns:cx7="http://schemas.microsoft.com/office/drawing/2016/5/13/chartex" xmlns:cx8="http://schemas.microsoft.com/office/drawing/2016/5/14/chartex" xmlns:aink="http://schemas.microsoft.com/office/drawing/2016/ink" xmlns:am3d="http://schemas.microsoft.com/office/drawing/2017/model3d" xmlns:w16cid="http://schemas.microsoft.com/office/word/2016/wordml/cid">
+        <mc:Fallback>
           <w:pict>
             <v:line w14:anchorId="7CACF712" id="Straight Connector 74" o:spid="_x0000_s1026" style="position:absolute;z-index:251748352;visibility:visible;mso-wrap-style:square;mso-wrap-distance-left:9pt;mso-wrap-distance-top:0;mso-wrap-distance-right:9pt;mso-wrap-distance-bottom:0;mso-position-horizontal:absolute;mso-position-horizontal-relative:text;mso-position-vertical:absolute;mso-position-vertical-relative:text" from="-10.85pt,7.1pt" to="439.9pt,7.1pt" o:gfxdata="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" strokecolor="black [3200]">
               <v:stroke dashstyle="dash"/>
@@ -3660,7 +2998,7 @@
                       <a:effectLst/>
                       <a:extLst>
                         <a:ext uri="{C572A759-6A51-4108-AA02-DFA0A04FC94B}">
-                          <ma14:wrappingTextBoxFlag xmlns:cx2="http://schemas.microsoft.com/office/drawing/2015/10/21/chartex" xmlns:cx3="http://schemas.microsoft.com/office/drawing/2016/5/9/chartex" xmlns:cx4="http://schemas.microsoft.com/office/drawing/2016/5/10/chartex" xmlns:cx5="http://schemas.microsoft.com/office/drawing/2016/5/11/chartex" xmlns:cx6="http://schemas.microsoft.com/office/drawing/2016/5/12/chartex" xmlns:cx7="http://schemas.microsoft.com/office/drawing/2016/5/13/chartex" xmlns:cx8="http://schemas.microsoft.com/office/drawing/2016/5/14/chartex" xmlns:aink="http://schemas.microsoft.com/office/drawing/2016/ink" xmlns:am3d="http://schemas.microsoft.com/office/drawing/2017/model3d" xmlns:w16cid="http://schemas.microsoft.com/office/word/2016/wordml/cid" xmlns:ma14="http://schemas.microsoft.com/office/mac/drawingml/2011/main" xmlns:w="http://schemas.openxmlformats.org/wordprocessingml/2006/main" xmlns:w10="urn:schemas-microsoft-com:office:word" xmlns:v="urn:schemas-microsoft-com:vml" xmlns:o="urn:schemas-microsoft-com:office:office" xmlns:mv="urn:schemas-microsoft-com:mac:vml" xmlns:mo="http://schemas.microsoft.com/office/mac/office/2008/main" xmlns=""/>
+                          <ma14:wrappingTextBoxFlag xmlns="" xmlns:mo="http://schemas.microsoft.com/office/mac/office/2008/main" xmlns:mv="urn:schemas-microsoft-com:mac:vml" xmlns:o="urn:schemas-microsoft-com:office:office" xmlns:v="urn:schemas-microsoft-com:vml" xmlns:w10="urn:schemas-microsoft-com:office:word" xmlns:w="http://schemas.openxmlformats.org/wordprocessingml/2006/main" xmlns:ma14="http://schemas.microsoft.com/office/mac/drawingml/2011/main"/>
                         </a:ext>
                       </a:extLst>
                     </wps:spPr>
@@ -3679,7 +3017,6 @@
                               <w:lang w:val="en-US"/>
                             </w:rPr>
                           </w:pPr>
-                          <w:proofErr w:type="spellStart"/>
                           <w:r>
                             <w:rPr>
                               <w:rFonts w:cs="Arial"/>
@@ -3687,57 +3024,7 @@
                               <w:szCs w:val="18"/>
                               <w:lang w:val="en-US"/>
                             </w:rPr>
-                            <w:t>Datapac</w:t>
-                          </w:r>
-                          <w:proofErr w:type="spellEnd"/>
-                          <w:r>
-                            <w:rPr>
-                              <w:rFonts w:cs="Arial"/>
-                              <w:sz w:val="18"/>
-                              <w:szCs w:val="18"/>
-                              <w:lang w:val="en-US"/>
-                            </w:rPr>
-                            <w:t xml:space="preserve"> </w:t>
-                          </w:r>
-                          <w:proofErr w:type="spellStart"/>
-                          <w:r>
-                            <w:rPr>
-                              <w:rFonts w:cs="Arial"/>
-                              <w:sz w:val="18"/>
-                              <w:szCs w:val="18"/>
-                              <w:lang w:val="en-US"/>
-                            </w:rPr>
-                            <w:t>s.r.o</w:t>
-                          </w:r>
-                          <w:proofErr w:type="spellEnd"/>
-                          <w:r>
-                            <w:rPr>
-                              <w:rFonts w:cs="Arial"/>
-                              <w:sz w:val="18"/>
-                              <w:szCs w:val="18"/>
-                              <w:lang w:val="en-US"/>
-                            </w:rPr>
-                            <w:t xml:space="preserve">. | </w:t>
-                          </w:r>
-                          <w:proofErr w:type="spellStart"/>
-                          <w:r>
-                            <w:rPr>
-                              <w:rFonts w:cs="Arial"/>
-                              <w:sz w:val="18"/>
-                              <w:szCs w:val="18"/>
-                              <w:lang w:val="en-US"/>
-                            </w:rPr>
-                            <w:t>Elektrárenská</w:t>
-                          </w:r>
-                          <w:proofErr w:type="spellEnd"/>
-                          <w:r>
-                            <w:rPr>
-                              <w:rFonts w:cs="Arial"/>
-                              <w:sz w:val="18"/>
-                              <w:szCs w:val="18"/>
-                              <w:lang w:val="en-US"/>
-                            </w:rPr>
-                            <w:t xml:space="preserve"> 1394/4, 831 04 Bratislava | </w:t>
+                            <w:t xml:space="preserve">Datapac s.r.o. | Elektrárenská 1394/4, 831 04 Bratislava | </w:t>
                           </w:r>
                           <w:r>
                             <w:rPr>
@@ -3794,67 +3081,7 @@
                               <w:szCs w:val="18"/>
                               <w:lang w:val="en-US"/>
                             </w:rPr>
-                            <w:t xml:space="preserve">IČO 35698870 | DIČ 2020327364 | IČ DPH SK2020327364 | </w:t>
-                          </w:r>
-                          <w:proofErr w:type="spellStart"/>
-                          <w:r>
-                            <w:rPr>
-                              <w:rFonts w:cs="Arial"/>
-                              <w:sz w:val="18"/>
-                              <w:szCs w:val="18"/>
-                              <w:lang w:val="en-US"/>
-                            </w:rPr>
-                            <w:t>Číslo</w:t>
-                          </w:r>
-                          <w:proofErr w:type="spellEnd"/>
-                          <w:r>
-                            <w:rPr>
-                              <w:rFonts w:cs="Arial"/>
-                              <w:sz w:val="18"/>
-                              <w:szCs w:val="18"/>
-                              <w:lang w:val="en-US"/>
-                            </w:rPr>
-                            <w:t xml:space="preserve"> </w:t>
-                          </w:r>
-                          <w:proofErr w:type="spellStart"/>
-                          <w:r>
-                            <w:rPr>
-                              <w:rFonts w:cs="Arial"/>
-                              <w:sz w:val="18"/>
-                              <w:szCs w:val="18"/>
-                              <w:lang w:val="en-US"/>
-                            </w:rPr>
-                            <w:t>účtu</w:t>
-                          </w:r>
-                          <w:proofErr w:type="spellEnd"/>
-                          <w:r>
-                            <w:rPr>
-                              <w:rFonts w:cs="Arial"/>
-                              <w:sz w:val="18"/>
-                              <w:szCs w:val="18"/>
-                              <w:lang w:val="en-US"/>
-                            </w:rPr>
-                            <w:t>: 2621768118/1100 (</w:t>
-                          </w:r>
-                          <w:proofErr w:type="spellStart"/>
-                          <w:r>
-                            <w:rPr>
-                              <w:rFonts w:cs="Arial"/>
-                              <w:sz w:val="18"/>
-                              <w:szCs w:val="18"/>
-                              <w:lang w:val="en-US"/>
-                            </w:rPr>
-                            <w:t>Tatrabanka</w:t>
-                          </w:r>
-                          <w:proofErr w:type="spellEnd"/>
-                          <w:r>
-                            <w:rPr>
-                              <w:rFonts w:cs="Arial"/>
-                              <w:sz w:val="18"/>
-                              <w:szCs w:val="18"/>
-                              <w:lang w:val="en-US"/>
-                            </w:rPr>
-                            <w:t>)</w:t>
+                            <w:t>IČO 35698870 | DIČ 2020327364 | IČ DPH SK2020327364 | Číslo účtu: 2621768118/1100 (Tatrabanka)</w:t>
                           </w:r>
                           <w:r>
                             <w:rPr>
@@ -3865,7 +3092,6 @@
                             </w:rPr>
                             <w:br/>
                           </w:r>
-                          <w:proofErr w:type="spellStart"/>
                           <w:r>
                             <w:rPr>
                               <w:rFonts w:cs="Arial"/>
@@ -3873,197 +3099,7 @@
                               <w:szCs w:val="18"/>
                               <w:lang w:val="en-US"/>
                             </w:rPr>
-                            <w:t>Spoločnosť</w:t>
-                          </w:r>
-                          <w:proofErr w:type="spellEnd"/>
-                          <w:r>
-                            <w:rPr>
-                              <w:rFonts w:cs="Arial"/>
-                              <w:sz w:val="18"/>
-                              <w:szCs w:val="18"/>
-                              <w:lang w:val="en-US"/>
-                            </w:rPr>
-                            <w:t xml:space="preserve"> je </w:t>
-                          </w:r>
-                          <w:proofErr w:type="spellStart"/>
-                          <w:r>
-                            <w:rPr>
-                              <w:rFonts w:cs="Arial"/>
-                              <w:sz w:val="18"/>
-                              <w:szCs w:val="18"/>
-                              <w:lang w:val="en-US"/>
-                            </w:rPr>
-                            <w:t>zapísaná</w:t>
-                          </w:r>
-                          <w:proofErr w:type="spellEnd"/>
-                          <w:r>
-                            <w:rPr>
-                              <w:rFonts w:cs="Arial"/>
-                              <w:sz w:val="18"/>
-                              <w:szCs w:val="18"/>
-                              <w:lang w:val="en-US"/>
-                            </w:rPr>
-                            <w:t xml:space="preserve"> v </w:t>
-                          </w:r>
-                          <w:proofErr w:type="spellStart"/>
-                          <w:r>
-                            <w:rPr>
-                              <w:rFonts w:cs="Arial"/>
-                              <w:sz w:val="18"/>
-                              <w:szCs w:val="18"/>
-                              <w:lang w:val="en-US"/>
-                            </w:rPr>
-                            <w:t>Obchodnom</w:t>
-                          </w:r>
-                          <w:proofErr w:type="spellEnd"/>
-                          <w:r>
-                            <w:rPr>
-                              <w:rFonts w:cs="Arial"/>
-                              <w:sz w:val="18"/>
-                              <w:szCs w:val="18"/>
-                              <w:lang w:val="en-US"/>
-                            </w:rPr>
-                            <w:t xml:space="preserve"> </w:t>
-                          </w:r>
-                          <w:proofErr w:type="spellStart"/>
-                          <w:r>
-                            <w:rPr>
-                              <w:rFonts w:cs="Arial"/>
-                              <w:sz w:val="18"/>
-                              <w:szCs w:val="18"/>
-                              <w:lang w:val="en-US"/>
-                            </w:rPr>
-                            <w:t>registri</w:t>
-                          </w:r>
-                          <w:proofErr w:type="spellEnd"/>
-                          <w:r>
-                            <w:rPr>
-                              <w:rFonts w:cs="Arial"/>
-                              <w:sz w:val="18"/>
-                              <w:szCs w:val="18"/>
-                              <w:lang w:val="en-US"/>
-                            </w:rPr>
-                            <w:t xml:space="preserve"> </w:t>
-                          </w:r>
-                          <w:proofErr w:type="spellStart"/>
-                          <w:r>
-                            <w:rPr>
-                              <w:rFonts w:cs="Arial"/>
-                              <w:sz w:val="18"/>
-                              <w:szCs w:val="18"/>
-                              <w:lang w:val="en-US"/>
-                            </w:rPr>
-                            <w:t>Okresného</w:t>
-                          </w:r>
-                          <w:proofErr w:type="spellEnd"/>
-                          <w:r>
-                            <w:rPr>
-                              <w:rFonts w:cs="Arial"/>
-                              <w:sz w:val="18"/>
-                              <w:szCs w:val="18"/>
-                              <w:lang w:val="en-US"/>
-                            </w:rPr>
-                            <w:t xml:space="preserve"> </w:t>
-                          </w:r>
-                          <w:proofErr w:type="spellStart"/>
-                          <w:r>
-                            <w:rPr>
-                              <w:rFonts w:cs="Arial"/>
-                              <w:sz w:val="18"/>
-                              <w:szCs w:val="18"/>
-                              <w:lang w:val="en-US"/>
-                            </w:rPr>
-                            <w:t>súdu</w:t>
-                          </w:r>
-                          <w:proofErr w:type="spellEnd"/>
-                          <w:r>
-                            <w:rPr>
-                              <w:rFonts w:cs="Arial"/>
-                              <w:sz w:val="18"/>
-                              <w:szCs w:val="18"/>
-                              <w:lang w:val="en-US"/>
-                            </w:rPr>
-                            <w:t xml:space="preserve"> Bratislava I, </w:t>
-                          </w:r>
-                          <w:proofErr w:type="spellStart"/>
-                          <w:r>
-                            <w:rPr>
-                              <w:rFonts w:cs="Arial"/>
-                              <w:sz w:val="18"/>
-                              <w:szCs w:val="18"/>
-                              <w:lang w:val="en-US"/>
-                            </w:rPr>
-                            <w:t>Oddiel</w:t>
-                          </w:r>
-                          <w:proofErr w:type="spellEnd"/>
-                          <w:r>
-                            <w:rPr>
-                              <w:rFonts w:cs="Arial"/>
-                              <w:sz w:val="18"/>
-                              <w:szCs w:val="18"/>
-                              <w:lang w:val="en-US"/>
-                            </w:rPr>
-                            <w:t xml:space="preserve"> </w:t>
-                          </w:r>
-                          <w:proofErr w:type="spellStart"/>
-                          <w:r>
-                            <w:rPr>
-                              <w:rFonts w:cs="Arial"/>
-                              <w:sz w:val="18"/>
-                              <w:szCs w:val="18"/>
-                              <w:lang w:val="en-US"/>
-                            </w:rPr>
-                            <w:t>Sro</w:t>
-                          </w:r>
-                          <w:proofErr w:type="spellEnd"/>
-                          <w:r>
-                            <w:rPr>
-                              <w:rFonts w:cs="Arial"/>
-                              <w:sz w:val="18"/>
-                              <w:szCs w:val="18"/>
-                              <w:lang w:val="en-US"/>
-                            </w:rPr>
-                            <w:t xml:space="preserve"> </w:t>
-                          </w:r>
-                          <w:proofErr w:type="spellStart"/>
-                          <w:r>
-                            <w:rPr>
-                              <w:rFonts w:cs="Arial"/>
-                              <w:sz w:val="18"/>
-                              <w:szCs w:val="18"/>
-                              <w:lang w:val="en-US"/>
-                            </w:rPr>
-                            <w:t>Vložka</w:t>
-                          </w:r>
-                          <w:proofErr w:type="spellEnd"/>
-                          <w:r>
-                            <w:rPr>
-                              <w:rFonts w:cs="Arial"/>
-                              <w:sz w:val="18"/>
-                              <w:szCs w:val="18"/>
-                              <w:lang w:val="en-US"/>
-                            </w:rPr>
-                            <w:t xml:space="preserve"> </w:t>
-                          </w:r>
-                          <w:proofErr w:type="spellStart"/>
-                          <w:r>
-                            <w:rPr>
-                              <w:rFonts w:cs="Arial"/>
-                              <w:sz w:val="18"/>
-                              <w:szCs w:val="18"/>
-                              <w:lang w:val="en-US"/>
-                            </w:rPr>
-                            <w:t>číslo</w:t>
-                          </w:r>
-                          <w:proofErr w:type="spellEnd"/>
-                          <w:r>
-                            <w:rPr>
-                              <w:rFonts w:cs="Arial"/>
-                              <w:sz w:val="18"/>
-                              <w:szCs w:val="18"/>
-                              <w:lang w:val="en-US"/>
-                            </w:rPr>
-                            <w:t>: 11774/B</w:t>
+                            <w:t>Spoločnosť je zapísaná v Obchodnom registri Okresného súdu Bratislava I, Oddiel Sro Vložka číslo: 11774/B</w:t>
                           </w:r>
                         </w:p>
                       </w:txbxContent>
@@ -4086,7 +3122,7 @@
             </wp:anchor>
           </w:drawing>
         </mc:Choice>
-        <mc:Fallback xmlns:cx2="http://schemas.microsoft.com/office/drawing/2015/10/21/chartex" xmlns:cx3="http://schemas.microsoft.com/office/drawing/2016/5/9/chartex" xmlns:cx4="http://schemas.microsoft.com/office/drawing/2016/5/10/chartex" xmlns:cx5="http://schemas.microsoft.com/office/drawing/2016/5/11/chartex" xmlns:cx6="http://schemas.microsoft.com/office/drawing/2016/5/12/chartex" xmlns:cx7="http://schemas.microsoft.com/office/drawing/2016/5/13/chartex" xmlns:cx8="http://schemas.microsoft.com/office/drawing/2016/5/14/chartex" xmlns:aink="http://schemas.microsoft.com/office/drawing/2016/ink" xmlns:am3d="http://schemas.microsoft.com/office/drawing/2017/model3d" xmlns:w16cid="http://schemas.microsoft.com/office/word/2016/wordml/cid">
+        <mc:Fallback>
           <w:pict>
             <v:shapetype w14:anchorId="082801A3" id="_x0000_t202" coordsize="21600,21600" o:spt="202" path="m,l,21600r21600,l21600,xe">
               <v:stroke joinstyle="miter"/>
@@ -4206,7 +3242,7 @@
 </file>
 
 <file path=word/footer2.xml><?xml version="1.0" encoding="utf-8"?>
-<w:ftr xmlns:wpc="http://schemas.microsoft.com/office/word/2010/wordprocessingCanvas" xmlns:cx="http://schemas.microsoft.com/office/drawing/2014/chartex" xmlns:cx1="http://schemas.microsoft.com/office/drawing/2015/9/8/chartex" xmlns:mc="http://schemas.openxmlformats.org/markup-compatibility/2006" xmlns:o="urn:schemas-microsoft-com:office:office" xmlns:r="http://schemas.openxmlformats.org/officeDocument/2006/relationships" xmlns:m="http://schemas.openxmlformats.org/officeDocument/2006/math" xmlns:v="urn:schemas-microsoft-com:vml" xmlns:wp14="http://schemas.microsoft.com/office/word/2010/wordprocessingDrawing" xmlns:wp="http://schemas.openxmlformats.org/drawingml/2006/wordprocessingDrawing" xmlns:w10="urn:schemas-microsoft-com:office:word" xmlns:w="http://schemas.openxmlformats.org/wordprocessingml/2006/main" xmlns:w14="http://schemas.microsoft.com/office/word/2010/wordml" xmlns:w15="http://schemas.microsoft.com/office/word/2012/wordml" xmlns:w16se="http://schemas.microsoft.com/office/word/2015/wordml/symex" xmlns:wpg="http://schemas.microsoft.com/office/word/2010/wordprocessingGroup" xmlns:wpi="http://schemas.microsoft.com/office/word/2010/wordprocessingInk" xmlns:wne="http://schemas.microsoft.com/office/word/2006/wordml" xmlns:wps="http://schemas.microsoft.com/office/word/2010/wordprocessingShape" mc:Ignorable="w14 w15 w16se wp14">
+<w:ftr xmlns:wpc="http://schemas.microsoft.com/office/word/2010/wordprocessingCanvas" xmlns:cx="http://schemas.microsoft.com/office/drawing/2014/chartex" xmlns:cx1="http://schemas.microsoft.com/office/drawing/2015/9/8/chartex" xmlns:cx2="http://schemas.microsoft.com/office/drawing/2015/10/21/chartex" xmlns:cx3="http://schemas.microsoft.com/office/drawing/2016/5/9/chartex" xmlns:cx4="http://schemas.microsoft.com/office/drawing/2016/5/10/chartex" xmlns:cx5="http://schemas.microsoft.com/office/drawing/2016/5/11/chartex" xmlns:cx6="http://schemas.microsoft.com/office/drawing/2016/5/12/chartex" xmlns:cx7="http://schemas.microsoft.com/office/drawing/2016/5/13/chartex" xmlns:cx8="http://schemas.microsoft.com/office/drawing/2016/5/14/chartex" xmlns:mc="http://schemas.openxmlformats.org/markup-compatibility/2006" xmlns:aink="http://schemas.microsoft.com/office/drawing/2016/ink" xmlns:am3d="http://schemas.microsoft.com/office/drawing/2017/model3d" xmlns:o="urn:schemas-microsoft-com:office:office" xmlns:r="http://schemas.openxmlformats.org/officeDocument/2006/relationships" xmlns:m="http://schemas.openxmlformats.org/officeDocument/2006/math" xmlns:v="urn:schemas-microsoft-com:vml" xmlns:wp14="http://schemas.microsoft.com/office/word/2010/wordprocessingDrawing" xmlns:wp="http://schemas.openxmlformats.org/drawingml/2006/wordprocessingDrawing" xmlns:w10="urn:schemas-microsoft-com:office:word" xmlns:w="http://schemas.openxmlformats.org/wordprocessingml/2006/main" xmlns:w14="http://schemas.microsoft.com/office/word/2010/wordml" xmlns:w15="http://schemas.microsoft.com/office/word/2012/wordml" xmlns:w16cex="http://schemas.microsoft.com/office/word/2018/wordml/cex" xmlns:w16cid="http://schemas.microsoft.com/office/word/2016/wordml/cid" xmlns:w16="http://schemas.microsoft.com/office/word/2018/wordml" xmlns:w16se="http://schemas.microsoft.com/office/word/2015/wordml/symex" xmlns:wpg="http://schemas.microsoft.com/office/word/2010/wordprocessingGroup" xmlns:wpi="http://schemas.microsoft.com/office/word/2010/wordprocessingInk" xmlns:wne="http://schemas.microsoft.com/office/word/2006/wordml" xmlns:wps="http://schemas.microsoft.com/office/word/2010/wordprocessingShape" mc:Ignorable="w14 w15 w16se w16cid w16 w16cex wp14">
   <w:p>
     <w:pPr>
       <w:pStyle w:val="Footer"/>
@@ -4285,7 +3321,7 @@
 </file>
 
 <file path=word/footnotes.xml><?xml version="1.0" encoding="utf-8"?>
-<w:footnotes xmlns:wpc="http://schemas.microsoft.com/office/word/2010/wordprocessingCanvas" xmlns:cx="http://schemas.microsoft.com/office/drawing/2014/chartex" xmlns:cx1="http://schemas.microsoft.com/office/drawing/2015/9/8/chartex" xmlns:mc="http://schemas.openxmlformats.org/markup-compatibility/2006" xmlns:o="urn:schemas-microsoft-com:office:office" xmlns:r="http://schemas.openxmlformats.org/officeDocument/2006/relationships" xmlns:m="http://schemas.openxmlformats.org/officeDocument/2006/math" xmlns:v="urn:schemas-microsoft-com:vml" xmlns:wp14="http://schemas.microsoft.com/office/word/2010/wordprocessingDrawing" xmlns:wp="http://schemas.openxmlformats.org/drawingml/2006/wordprocessingDrawing" xmlns:w10="urn:schemas-microsoft-com:office:word" xmlns:w="http://schemas.openxmlformats.org/wordprocessingml/2006/main" xmlns:w14="http://schemas.microsoft.com/office/word/2010/wordml" xmlns:w15="http://schemas.microsoft.com/office/word/2012/wordml" xmlns:w16se="http://schemas.microsoft.com/office/word/2015/wordml/symex" xmlns:wpg="http://schemas.microsoft.com/office/word/2010/wordprocessingGroup" xmlns:wpi="http://schemas.microsoft.com/office/word/2010/wordprocessingInk" xmlns:wne="http://schemas.microsoft.com/office/word/2006/wordml" xmlns:wps="http://schemas.microsoft.com/office/word/2010/wordprocessingShape" mc:Ignorable="w14 w15 w16se wp14">
+<w:footnotes xmlns:wpc="http://schemas.microsoft.com/office/word/2010/wordprocessingCanvas" xmlns:cx="http://schemas.microsoft.com/office/drawing/2014/chartex" xmlns:cx1="http://schemas.microsoft.com/office/drawing/2015/9/8/chartex" xmlns:cx2="http://schemas.microsoft.com/office/drawing/2015/10/21/chartex" xmlns:cx3="http://schemas.microsoft.com/office/drawing/2016/5/9/chartex" xmlns:cx4="http://schemas.microsoft.com/office/drawing/2016/5/10/chartex" xmlns:cx5="http://schemas.microsoft.com/office/drawing/2016/5/11/chartex" xmlns:cx6="http://schemas.microsoft.com/office/drawing/2016/5/12/chartex" xmlns:cx7="http://schemas.microsoft.com/office/drawing/2016/5/13/chartex" xmlns:cx8="http://schemas.microsoft.com/office/drawing/2016/5/14/chartex" xmlns:mc="http://schemas.openxmlformats.org/markup-compatibility/2006" xmlns:aink="http://schemas.microsoft.com/office/drawing/2016/ink" xmlns:am3d="http://schemas.microsoft.com/office/drawing/2017/model3d" xmlns:o="urn:schemas-microsoft-com:office:office" xmlns:r="http://schemas.openxmlformats.org/officeDocument/2006/relationships" xmlns:m="http://schemas.openxmlformats.org/officeDocument/2006/math" xmlns:v="urn:schemas-microsoft-com:vml" xmlns:wp14="http://schemas.microsoft.com/office/word/2010/wordprocessingDrawing" xmlns:wp="http://schemas.openxmlformats.org/drawingml/2006/wordprocessingDrawing" xmlns:w10="urn:schemas-microsoft-com:office:word" xmlns:w="http://schemas.openxmlformats.org/wordprocessingml/2006/main" xmlns:w14="http://schemas.microsoft.com/office/word/2010/wordml" xmlns:w15="http://schemas.microsoft.com/office/word/2012/wordml" xmlns:w16cex="http://schemas.microsoft.com/office/word/2018/wordml/cex" xmlns:w16cid="http://schemas.microsoft.com/office/word/2016/wordml/cid" xmlns:w16="http://schemas.microsoft.com/office/word/2018/wordml" xmlns:w16se="http://schemas.microsoft.com/office/word/2015/wordml/symex" xmlns:wpg="http://schemas.microsoft.com/office/word/2010/wordprocessingGroup" xmlns:wpi="http://schemas.microsoft.com/office/word/2010/wordprocessingInk" xmlns:wne="http://schemas.microsoft.com/office/word/2006/wordml" xmlns:wps="http://schemas.microsoft.com/office/word/2010/wordprocessingShape" mc:Ignorable="w14 w15 w16se w16cid w16 w16cex wp14">
   <w:footnote w:type="separator" w:id="-1">
     <w:p>
       <w:pPr>
@@ -4310,7 +3346,7 @@
 </file>
 
 <file path=word/header1.xml><?xml version="1.0" encoding="utf-8"?>
-<w:hdr xmlns:wpc="http://schemas.microsoft.com/office/word/2010/wordprocessingCanvas" xmlns:cx="http://schemas.microsoft.com/office/drawing/2014/chartex" xmlns:cx1="http://schemas.microsoft.com/office/drawing/2015/9/8/chartex" xmlns:mc="http://schemas.openxmlformats.org/markup-compatibility/2006" xmlns:o="urn:schemas-microsoft-com:office:office" xmlns:r="http://schemas.openxmlformats.org/officeDocument/2006/relationships" xmlns:m="http://schemas.openxmlformats.org/officeDocument/2006/math" xmlns:v="urn:schemas-microsoft-com:vml" xmlns:wp14="http://schemas.microsoft.com/office/word/2010/wordprocessingDrawing" xmlns:wp="http://schemas.openxmlformats.org/drawingml/2006/wordprocessingDrawing" xmlns:w10="urn:schemas-microsoft-com:office:word" xmlns:w="http://schemas.openxmlformats.org/wordprocessingml/2006/main" xmlns:w14="http://schemas.microsoft.com/office/word/2010/wordml" xmlns:w15="http://schemas.microsoft.com/office/word/2012/wordml" xmlns:w16se="http://schemas.microsoft.com/office/word/2015/wordml/symex" xmlns:wpg="http://schemas.microsoft.com/office/word/2010/wordprocessingGroup" xmlns:wpi="http://schemas.microsoft.com/office/word/2010/wordprocessingInk" xmlns:wne="http://schemas.microsoft.com/office/word/2006/wordml" xmlns:wps="http://schemas.microsoft.com/office/word/2010/wordprocessingShape" mc:Ignorable="w14 w15 w16se wp14">
+<w:hdr xmlns:wpc="http://schemas.microsoft.com/office/word/2010/wordprocessingCanvas" xmlns:cx="http://schemas.microsoft.com/office/drawing/2014/chartex" xmlns:cx1="http://schemas.microsoft.com/office/drawing/2015/9/8/chartex" xmlns:cx2="http://schemas.microsoft.com/office/drawing/2015/10/21/chartex" xmlns:cx3="http://schemas.microsoft.com/office/drawing/2016/5/9/chartex" xmlns:cx4="http://schemas.microsoft.com/office/drawing/2016/5/10/chartex" xmlns:cx5="http://schemas.microsoft.com/office/drawing/2016/5/11/chartex" xmlns:cx6="http://schemas.microsoft.com/office/drawing/2016/5/12/chartex" xmlns:cx7="http://schemas.microsoft.com/office/drawing/2016/5/13/chartex" xmlns:cx8="http://schemas.microsoft.com/office/drawing/2016/5/14/chartex" xmlns:mc="http://schemas.openxmlformats.org/markup-compatibility/2006" xmlns:aink="http://schemas.microsoft.com/office/drawing/2016/ink" xmlns:am3d="http://schemas.microsoft.com/office/drawing/2017/model3d" xmlns:o="urn:schemas-microsoft-com:office:office" xmlns:r="http://schemas.openxmlformats.org/officeDocument/2006/relationships" xmlns:m="http://schemas.openxmlformats.org/officeDocument/2006/math" xmlns:v="urn:schemas-microsoft-com:vml" xmlns:wp14="http://schemas.microsoft.com/office/word/2010/wordprocessingDrawing" xmlns:wp="http://schemas.openxmlformats.org/drawingml/2006/wordprocessingDrawing" xmlns:w10="urn:schemas-microsoft-com:office:word" xmlns:w="http://schemas.openxmlformats.org/wordprocessingml/2006/main" xmlns:w14="http://schemas.microsoft.com/office/word/2010/wordml" xmlns:w15="http://schemas.microsoft.com/office/word/2012/wordml" xmlns:w16cex="http://schemas.microsoft.com/office/word/2018/wordml/cex" xmlns:w16cid="http://schemas.microsoft.com/office/word/2016/wordml/cid" xmlns:w16="http://schemas.microsoft.com/office/word/2018/wordml" xmlns:w16se="http://schemas.microsoft.com/office/word/2015/wordml/symex" xmlns:wpg="http://schemas.microsoft.com/office/word/2010/wordprocessingGroup" xmlns:wpi="http://schemas.microsoft.com/office/word/2010/wordprocessingInk" xmlns:wne="http://schemas.microsoft.com/office/word/2006/wordml" xmlns:wps="http://schemas.microsoft.com/office/word/2010/wordprocessingShape" mc:Ignorable="w14 w15 w16se w16cid w16 w16cex wp14">
   <w:p>
     <w:pPr>
       <w:pStyle w:val="Header"/>
@@ -4343,33 +3379,8 @@
             <w:sz w:val="18"/>
             <w:szCs w:val="18"/>
           </w:rPr>
-          <w:t xml:space="preserve">OEC.LAN </w:t>
+          <w:t>OEC.LAN Standalone quickstart</w:t>
         </w:r>
-        <w:proofErr w:type="spellStart"/>
-        <w:r>
-          <w:rPr>
-            <w:sz w:val="18"/>
-            <w:szCs w:val="18"/>
-          </w:rPr>
-          <w:t>Standalone</w:t>
-        </w:r>
-        <w:proofErr w:type="spellEnd"/>
-        <w:r>
-          <w:rPr>
-            <w:sz w:val="18"/>
-            <w:szCs w:val="18"/>
-          </w:rPr>
-          <w:t xml:space="preserve"> </w:t>
-        </w:r>
-        <w:proofErr w:type="spellStart"/>
-        <w:r>
-          <w:rPr>
-            <w:sz w:val="18"/>
-            <w:szCs w:val="18"/>
-          </w:rPr>
-          <w:t>quickstart</w:t>
-        </w:r>
-        <w:proofErr w:type="spellEnd"/>
       </w:sdtContent>
     </w:sdt>
     <w:r>
@@ -4625,7 +3636,7 @@
             </wp:anchor>
           </w:drawing>
         </mc:Choice>
-        <mc:Fallback xmlns:cx2="http://schemas.microsoft.com/office/drawing/2015/10/21/chartex" xmlns:cx3="http://schemas.microsoft.com/office/drawing/2016/5/9/chartex" xmlns:cx4="http://schemas.microsoft.com/office/drawing/2016/5/10/chartex" xmlns:cx5="http://schemas.microsoft.com/office/drawing/2016/5/11/chartex" xmlns:cx6="http://schemas.microsoft.com/office/drawing/2016/5/12/chartex" xmlns:cx7="http://schemas.microsoft.com/office/drawing/2016/5/13/chartex" xmlns:cx8="http://schemas.microsoft.com/office/drawing/2016/5/14/chartex" xmlns:aink="http://schemas.microsoft.com/office/drawing/2016/ink" xmlns:am3d="http://schemas.microsoft.com/office/drawing/2017/model3d" xmlns:w16cid="http://schemas.microsoft.com/office/word/2016/wordml/cid">
+        <mc:Fallback>
           <w:pict>
             <v:line w14:anchorId="0680B83B" id="Straight Connector 45" o:spid="_x0000_s1026" style="position:absolute;z-index:251695104;visibility:visible;mso-wrap-style:square;mso-wrap-distance-left:9pt;mso-wrap-distance-top:0;mso-wrap-distance-right:9pt;mso-wrap-distance-bottom:0;mso-position-horizontal:absolute;mso-position-horizontal-relative:text;mso-position-vertical:absolute;mso-position-vertical-relative:text" from="2.65pt,4.25pt" to="453.4pt,4.25pt" o:gfxdata="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" strokecolor="black [3200]">
               <v:stroke dashstyle="dash"/>
@@ -4639,7 +3650,7 @@
 </file>
 
 <file path=word/numbering.xml><?xml version="1.0" encoding="utf-8"?>
-<w:numbering xmlns:wpc="http://schemas.microsoft.com/office/word/2010/wordprocessingCanvas" xmlns:cx="http://schemas.microsoft.com/office/drawing/2014/chartex" xmlns:cx1="http://schemas.microsoft.com/office/drawing/2015/9/8/chartex" xmlns:mc="http://schemas.openxmlformats.org/markup-compatibility/2006" xmlns:o="urn:schemas-microsoft-com:office:office" xmlns:r="http://schemas.openxmlformats.org/officeDocument/2006/relationships" xmlns:m="http://schemas.openxmlformats.org/officeDocument/2006/math" xmlns:v="urn:schemas-microsoft-com:vml" xmlns:wp14="http://schemas.microsoft.com/office/word/2010/wordprocessingDrawing" xmlns:wp="http://schemas.openxmlformats.org/drawingml/2006/wordprocessingDrawing" xmlns:w10="urn:schemas-microsoft-com:office:word" xmlns:w="http://schemas.openxmlformats.org/wordprocessingml/2006/main" xmlns:w14="http://schemas.microsoft.com/office/word/2010/wordml" xmlns:w15="http://schemas.microsoft.com/office/word/2012/wordml" xmlns:w16se="http://schemas.microsoft.com/office/word/2015/wordml/symex" xmlns:wpg="http://schemas.microsoft.com/office/word/2010/wordprocessingGroup" xmlns:wpi="http://schemas.microsoft.com/office/word/2010/wordprocessingInk" xmlns:wne="http://schemas.microsoft.com/office/word/2006/wordml" xmlns:wps="http://schemas.microsoft.com/office/word/2010/wordprocessingShape" mc:Ignorable="w14 w15 w16se wp14">
+<w:numbering xmlns:wpc="http://schemas.microsoft.com/office/word/2010/wordprocessingCanvas" xmlns:cx="http://schemas.microsoft.com/office/drawing/2014/chartex" xmlns:cx1="http://schemas.microsoft.com/office/drawing/2015/9/8/chartex" xmlns:cx2="http://schemas.microsoft.com/office/drawing/2015/10/21/chartex" xmlns:cx3="http://schemas.microsoft.com/office/drawing/2016/5/9/chartex" xmlns:cx4="http://schemas.microsoft.com/office/drawing/2016/5/10/chartex" xmlns:cx5="http://schemas.microsoft.com/office/drawing/2016/5/11/chartex" xmlns:cx6="http://schemas.microsoft.com/office/drawing/2016/5/12/chartex" xmlns:cx7="http://schemas.microsoft.com/office/drawing/2016/5/13/chartex" xmlns:cx8="http://schemas.microsoft.com/office/drawing/2016/5/14/chartex" xmlns:mc="http://schemas.openxmlformats.org/markup-compatibility/2006" xmlns:aink="http://schemas.microsoft.com/office/drawing/2016/ink" xmlns:am3d="http://schemas.microsoft.com/office/drawing/2017/model3d" xmlns:o="urn:schemas-microsoft-com:office:office" xmlns:r="http://schemas.openxmlformats.org/officeDocument/2006/relationships" xmlns:m="http://schemas.openxmlformats.org/officeDocument/2006/math" xmlns:v="urn:schemas-microsoft-com:vml" xmlns:wp14="http://schemas.microsoft.com/office/word/2010/wordprocessingDrawing" xmlns:wp="http://schemas.openxmlformats.org/drawingml/2006/wordprocessingDrawing" xmlns:w10="urn:schemas-microsoft-com:office:word" xmlns:w="http://schemas.openxmlformats.org/wordprocessingml/2006/main" xmlns:w14="http://schemas.microsoft.com/office/word/2010/wordml" xmlns:w15="http://schemas.microsoft.com/office/word/2012/wordml" xmlns:w16cex="http://schemas.microsoft.com/office/word/2018/wordml/cex" xmlns:w16cid="http://schemas.microsoft.com/office/word/2016/wordml/cid" xmlns:w16="http://schemas.microsoft.com/office/word/2018/wordml" xmlns:w16se="http://schemas.microsoft.com/office/word/2015/wordml/symex" xmlns:wpg="http://schemas.microsoft.com/office/word/2010/wordprocessingGroup" xmlns:wpi="http://schemas.microsoft.com/office/word/2010/wordprocessingInk" xmlns:wne="http://schemas.microsoft.com/office/word/2006/wordml" xmlns:wps="http://schemas.microsoft.com/office/word/2010/wordprocessingShape" mc:Ignorable="w14 w15 w16se w16cid w16 w16cex wp14">
   <w:abstractNum w:abstractNumId="0" w15:restartNumberingAfterBreak="0">
     <w:nsid w:val="23C566E9"/>
     <w:multiLevelType w:val="hybridMultilevel"/>
@@ -5217,7 +4228,7 @@
 </file>
 
 <file path=word/styles.xml><?xml version="1.0" encoding="utf-8"?>
-<w:styles xmlns:mc="http://schemas.openxmlformats.org/markup-compatibility/2006" xmlns:r="http://schemas.openxmlformats.org/officeDocument/2006/relationships" xmlns:w="http://schemas.openxmlformats.org/wordprocessingml/2006/main" xmlns:w14="http://schemas.microsoft.com/office/word/2010/wordml" xmlns:w15="http://schemas.microsoft.com/office/word/2012/wordml" xmlns:w16se="http://schemas.microsoft.com/office/word/2015/wordml/symex" mc:Ignorable="w14 w15 w16se">
+<w:styles xmlns:mc="http://schemas.openxmlformats.org/markup-compatibility/2006" xmlns:r="http://schemas.openxmlformats.org/officeDocument/2006/relationships" xmlns:w="http://schemas.openxmlformats.org/wordprocessingml/2006/main" xmlns:w14="http://schemas.microsoft.com/office/word/2010/wordml" xmlns:w15="http://schemas.microsoft.com/office/word/2012/wordml" xmlns:w16cex="http://schemas.microsoft.com/office/word/2018/wordml/cex" xmlns:w16cid="http://schemas.microsoft.com/office/word/2016/wordml/cid" xmlns:w16="http://schemas.microsoft.com/office/word/2018/wordml" xmlns:w16se="http://schemas.microsoft.com/office/word/2015/wordml/symex" mc:Ignorable="w14 w15 w16se w16cid w16 w16cex">
   <w:docDefaults>
     <w:rPrDefault>
       <w:rPr>
@@ -5233,7 +4244,7 @@
       </w:pPr>
     </w:pPrDefault>
   </w:docDefaults>
-  <w:latentStyles w:defLockedState="0" w:defUIPriority="99" w:defSemiHidden="0" w:defUnhideWhenUsed="0" w:defQFormat="0" w:count="371">
+  <w:latentStyles w:defLockedState="0" w:defUIPriority="99" w:defSemiHidden="0" w:defUnhideWhenUsed="0" w:defQFormat="0" w:count="376">
     <w:lsdException w:name="Normal" w:uiPriority="0" w:qFormat="1"/>
     <w:lsdException w:name="heading 1" w:uiPriority="9" w:qFormat="1"/>
     <w:lsdException w:name="heading 2" w:semiHidden="1" w:uiPriority="9" w:unhideWhenUsed="1" w:qFormat="1"/>
@@ -5339,7 +4350,6 @@
     <w:lsdException w:name="HTML Sample" w:semiHidden="1" w:unhideWhenUsed="1"/>
     <w:lsdException w:name="HTML Typewriter" w:semiHidden="1" w:unhideWhenUsed="1"/>
     <w:lsdException w:name="HTML Variable" w:semiHidden="1" w:unhideWhenUsed="1"/>
-    <w:lsdException w:name="Normal Table" w:semiHidden="1" w:unhideWhenUsed="1"/>
     <w:lsdException w:name="annotation subject" w:semiHidden="1" w:unhideWhenUsed="1"/>
     <w:lsdException w:name="No List" w:semiHidden="1" w:unhideWhenUsed="1"/>
     <w:lsdException w:name="Outline List 1" w:semiHidden="1" w:unhideWhenUsed="1"/>
@@ -5382,11 +4392,8 @@
     <w:lsdException w:name="Table Contemporary" w:semiHidden="1" w:unhideWhenUsed="1"/>
     <w:lsdException w:name="Table Elegant" w:semiHidden="1" w:unhideWhenUsed="1"/>
     <w:lsdException w:name="Table Professional" w:semiHidden="1" w:unhideWhenUsed="1"/>
-    <w:lsdException w:name="Table Subtle 1" w:semiHidden="1" w:unhideWhenUsed="1"/>
     <w:lsdException w:name="Table Subtle 2" w:semiHidden="1" w:unhideWhenUsed="1"/>
     <w:lsdException w:name="Table Web 1" w:semiHidden="1" w:unhideWhenUsed="1"/>
-    <w:lsdException w:name="Table Web 2" w:semiHidden="1" w:unhideWhenUsed="1"/>
-    <w:lsdException w:name="Table Web 3" w:semiHidden="1" w:unhideWhenUsed="1"/>
     <w:lsdException w:name="Balloon Text" w:semiHidden="1" w:unhideWhenUsed="1"/>
     <w:lsdException w:name="Table Grid" w:uiPriority="39"/>
     <w:lsdException w:name="Table Theme" w:semiHidden="1" w:unhideWhenUsed="1"/>
@@ -5605,6 +4612,11 @@
     <w:lsdException w:name="List Table 5 Dark Accent 6" w:uiPriority="50"/>
     <w:lsdException w:name="List Table 6 Colorful Accent 6" w:uiPriority="51"/>
     <w:lsdException w:name="List Table 7 Colorful Accent 6" w:uiPriority="52"/>
+    <w:lsdException w:name="Mention" w:semiHidden="1" w:unhideWhenUsed="1"/>
+    <w:lsdException w:name="Smart Hyperlink" w:semiHidden="1" w:unhideWhenUsed="1"/>
+    <w:lsdException w:name="Hashtag" w:semiHidden="1" w:unhideWhenUsed="1"/>
+    <w:lsdException w:name="Unresolved Mention" w:semiHidden="1" w:unhideWhenUsed="1"/>
+    <w:lsdException w:name="Smart Link" w:semiHidden="1" w:unhideWhenUsed="1"/>
   </w:latentStyles>
   <w:style w:type="paragraph" w:default="1" w:styleId="Normal">
     <w:name w:val="Normal"/>
@@ -6477,8 +5489,8 @@
       <w:contextualSpacing/>
     </w:pPr>
   </w:style>
-  <w:style w:type="character" w:customStyle="1" w:styleId="UnresolvedMention">
-    <w:name w:val="Unresolved Mention"/>
+  <w:style w:type="character" w:customStyle="1" w:styleId="UnresolvedMention1">
+    <w:name w:val="Unresolved Mention1"/>
     <w:basedOn w:val="DefaultParagraphFont"/>
     <w:uiPriority w:val="99"/>
     <w:semiHidden/>
@@ -6541,11 +5553,23 @@
       <w:ind w:left="440"/>
     </w:pPr>
   </w:style>
+  <w:style w:type="character" w:styleId="UnresolvedMention">
+    <w:name w:val="Unresolved Mention"/>
+    <w:basedOn w:val="DefaultParagraphFont"/>
+    <w:uiPriority w:val="99"/>
+    <w:semiHidden/>
+    <w:unhideWhenUsed/>
+    <w:rsid w:val="00200ADE"/>
+    <w:rPr>
+      <w:color w:val="605E5C"/>
+      <w:shd w:val="clear" w:color="auto" w:fill="E1DFDD"/>
+    </w:rPr>
+  </w:style>
 </w:styles>
 </file>
 
 <file path=word/glossary/document.xml><?xml version="1.0" encoding="utf-8"?>
-<w:glossaryDocument xmlns:wpc="http://schemas.microsoft.com/office/word/2010/wordprocessingCanvas" xmlns:cx="http://schemas.microsoft.com/office/drawing/2014/chartex" xmlns:cx1="http://schemas.microsoft.com/office/drawing/2015/9/8/chartex" xmlns:mc="http://schemas.openxmlformats.org/markup-compatibility/2006" xmlns:o="urn:schemas-microsoft-com:office:office" xmlns:r="http://schemas.openxmlformats.org/officeDocument/2006/relationships" xmlns:m="http://schemas.openxmlformats.org/officeDocument/2006/math" xmlns:v="urn:schemas-microsoft-com:vml" xmlns:wp14="http://schemas.microsoft.com/office/word/2010/wordprocessingDrawing" xmlns:wp="http://schemas.openxmlformats.org/drawingml/2006/wordprocessingDrawing" xmlns:w10="urn:schemas-microsoft-com:office:word" xmlns:w="http://schemas.openxmlformats.org/wordprocessingml/2006/main" xmlns:w14="http://schemas.microsoft.com/office/word/2010/wordml" xmlns:w15="http://schemas.microsoft.com/office/word/2012/wordml" xmlns:w16se="http://schemas.microsoft.com/office/word/2015/wordml/symex" xmlns:wpg="http://schemas.microsoft.com/office/word/2010/wordprocessingGroup" xmlns:wpi="http://schemas.microsoft.com/office/word/2010/wordprocessingInk" xmlns:wne="http://schemas.microsoft.com/office/word/2006/wordml" xmlns:wps="http://schemas.microsoft.com/office/word/2010/wordprocessingShape" mc:Ignorable="w14 w15 w16se wp14">
+<w:glossaryDocument xmlns:wpc="http://schemas.microsoft.com/office/word/2010/wordprocessingCanvas" xmlns:cx="http://schemas.microsoft.com/office/drawing/2014/chartex" xmlns:cx1="http://schemas.microsoft.com/office/drawing/2015/9/8/chartex" xmlns:cx2="http://schemas.microsoft.com/office/drawing/2015/10/21/chartex" xmlns:cx3="http://schemas.microsoft.com/office/drawing/2016/5/9/chartex" xmlns:cx4="http://schemas.microsoft.com/office/drawing/2016/5/10/chartex" xmlns:cx5="http://schemas.microsoft.com/office/drawing/2016/5/11/chartex" xmlns:cx6="http://schemas.microsoft.com/office/drawing/2016/5/12/chartex" xmlns:cx7="http://schemas.microsoft.com/office/drawing/2016/5/13/chartex" xmlns:cx8="http://schemas.microsoft.com/office/drawing/2016/5/14/chartex" xmlns:mc="http://schemas.openxmlformats.org/markup-compatibility/2006" xmlns:aink="http://schemas.microsoft.com/office/drawing/2016/ink" xmlns:am3d="http://schemas.microsoft.com/office/drawing/2017/model3d" xmlns:o="urn:schemas-microsoft-com:office:office" xmlns:r="http://schemas.openxmlformats.org/officeDocument/2006/relationships" xmlns:m="http://schemas.openxmlformats.org/officeDocument/2006/math" xmlns:v="urn:schemas-microsoft-com:vml" xmlns:wp14="http://schemas.microsoft.com/office/word/2010/wordprocessingDrawing" xmlns:wp="http://schemas.openxmlformats.org/drawingml/2006/wordprocessingDrawing" xmlns:w10="urn:schemas-microsoft-com:office:word" xmlns:w="http://schemas.openxmlformats.org/wordprocessingml/2006/main" xmlns:w14="http://schemas.microsoft.com/office/word/2010/wordml" xmlns:w15="http://schemas.microsoft.com/office/word/2012/wordml" xmlns:w16cex="http://schemas.microsoft.com/office/word/2018/wordml/cex" xmlns:w16cid="http://schemas.microsoft.com/office/word/2016/wordml/cid" xmlns:w16="http://schemas.microsoft.com/office/word/2018/wordml" xmlns:w16se="http://schemas.microsoft.com/office/word/2015/wordml/symex" xmlns:wpg="http://schemas.microsoft.com/office/word/2010/wordprocessingGroup" xmlns:wpi="http://schemas.microsoft.com/office/word/2010/wordprocessingInk" xmlns:wne="http://schemas.microsoft.com/office/word/2006/wordml" xmlns:wps="http://schemas.microsoft.com/office/word/2010/wordprocessingShape" mc:Ignorable="w14 w15 w16se w16cid w16 w16cex wp14">
   <w:docParts>
     <w:docPart>
       <w:docPartPr>
@@ -6697,7 +5721,7 @@
 </file>
 
 <file path=word/glossary/fontTable.xml><?xml version="1.0" encoding="utf-8"?>
-<w:fonts xmlns:mc="http://schemas.openxmlformats.org/markup-compatibility/2006" xmlns:r="http://schemas.openxmlformats.org/officeDocument/2006/relationships" xmlns:w="http://schemas.openxmlformats.org/wordprocessingml/2006/main" xmlns:w14="http://schemas.microsoft.com/office/word/2010/wordml" xmlns:w15="http://schemas.microsoft.com/office/word/2012/wordml" xmlns:w16se="http://schemas.microsoft.com/office/word/2015/wordml/symex" mc:Ignorable="w14 w15 w16se">
+<w:fonts xmlns:mc="http://schemas.openxmlformats.org/markup-compatibility/2006" xmlns:r="http://schemas.openxmlformats.org/officeDocument/2006/relationships" xmlns:w="http://schemas.openxmlformats.org/wordprocessingml/2006/main" xmlns:w14="http://schemas.microsoft.com/office/word/2010/wordml" xmlns:w15="http://schemas.microsoft.com/office/word/2012/wordml" xmlns:w16cex="http://schemas.microsoft.com/office/word/2018/wordml/cex" xmlns:w16cid="http://schemas.microsoft.com/office/word/2016/wordml/cid" xmlns:w16="http://schemas.microsoft.com/office/word/2018/wordml" xmlns:w16se="http://schemas.microsoft.com/office/word/2015/wordml/symex" mc:Ignorable="w14 w15 w16se w16cid w16 w16cex">
   <w:font w:name="Arial">
     <w:panose1 w:val="020B0604020202020204"/>
     <w:charset w:val="EE"/>
@@ -6767,7 +5791,7 @@
 </file>
 
 <file path=word/glossary/settings.xml><?xml version="1.0" encoding="utf-8"?>
-<w:settings xmlns:mc="http://schemas.openxmlformats.org/markup-compatibility/2006" xmlns:o="urn:schemas-microsoft-com:office:office" xmlns:r="http://schemas.openxmlformats.org/officeDocument/2006/relationships" xmlns:m="http://schemas.openxmlformats.org/officeDocument/2006/math" xmlns:v="urn:schemas-microsoft-com:vml" xmlns:w10="urn:schemas-microsoft-com:office:word" xmlns:w="http://schemas.openxmlformats.org/wordprocessingml/2006/main" xmlns:w14="http://schemas.microsoft.com/office/word/2010/wordml" xmlns:w15="http://schemas.microsoft.com/office/word/2012/wordml" xmlns:w16se="http://schemas.microsoft.com/office/word/2015/wordml/symex" xmlns:sl="http://schemas.openxmlformats.org/schemaLibrary/2006/main" mc:Ignorable="w14 w15 w16se">
+<w:settings xmlns:mc="http://schemas.openxmlformats.org/markup-compatibility/2006" xmlns:o="urn:schemas-microsoft-com:office:office" xmlns:r="http://schemas.openxmlformats.org/officeDocument/2006/relationships" xmlns:m="http://schemas.openxmlformats.org/officeDocument/2006/math" xmlns:v="urn:schemas-microsoft-com:vml" xmlns:w10="urn:schemas-microsoft-com:office:word" xmlns:w="http://schemas.openxmlformats.org/wordprocessingml/2006/main" xmlns:w14="http://schemas.microsoft.com/office/word/2010/wordml" xmlns:w15="http://schemas.microsoft.com/office/word/2012/wordml" xmlns:w16cex="http://schemas.microsoft.com/office/word/2018/wordml/cex" xmlns:w16cid="http://schemas.microsoft.com/office/word/2016/wordml/cid" xmlns:w16="http://schemas.microsoft.com/office/word/2018/wordml" xmlns:w16se="http://schemas.microsoft.com/office/word/2015/wordml/symex" xmlns:sl="http://schemas.openxmlformats.org/schemaLibrary/2006/main" mc:Ignorable="w14 w15 w16se w16cid w16 w16cex">
   <w:view w:val="normal"/>
   <w:defaultTabStop w:val="708"/>
   <w:hyphenationZone w:val="425"/>
@@ -6779,9 +5803,11 @@
     <w:compatSetting w:name="enableOpenTypeFeatures" w:uri="http://schemas.microsoft.com/office/word" w:val="1"/>
     <w:compatSetting w:name="doNotFlipMirrorIndents" w:uri="http://schemas.microsoft.com/office/word" w:val="1"/>
     <w:compatSetting w:name="differentiateMultirowTableHeaders" w:uri="http://schemas.microsoft.com/office/word" w:val="1"/>
+    <w:compatSetting w:name="useWord2013TrackBottomHyphenation" w:uri="http://schemas.microsoft.com/office/word" w:val="1"/>
   </w:compat>
   <w:rsids>
     <w:rsidRoot w:val="006F4FC6"/>
+    <w:rsid w:val="002A353D"/>
     <w:rsid w:val="003E29BF"/>
     <w:rsid w:val="006F4FC6"/>
     <w:rsid w:val="00B32404"/>
@@ -6801,14 +5827,14 @@
   </m:mathPr>
   <w:themeFontLang w:val="sk-SK"/>
   <w:clrSchemeMapping w:bg1="light1" w:t1="dark1" w:bg2="light2" w:t2="dark2" w:accent1="accent1" w:accent2="accent2" w:accent3="accent3" w:accent4="accent4" w:accent5="accent5" w:accent6="accent6" w:hyperlink="hyperlink" w:followedHyperlink="followedHyperlink"/>
-  <w:decimalSymbol w:val=","/>
+  <w:decimalSymbol w:val="."/>
   <w:listSeparator w:val=";"/>
   <w15:chartTrackingRefBased/>
 </w:settings>
 </file>
 
 <file path=word/glossary/styles.xml><?xml version="1.0" encoding="utf-8"?>
-<w:styles xmlns:mc="http://schemas.openxmlformats.org/markup-compatibility/2006" xmlns:r="http://schemas.openxmlformats.org/officeDocument/2006/relationships" xmlns:w="http://schemas.openxmlformats.org/wordprocessingml/2006/main" xmlns:w14="http://schemas.microsoft.com/office/word/2010/wordml" xmlns:w15="http://schemas.microsoft.com/office/word/2012/wordml" xmlns:w16se="http://schemas.microsoft.com/office/word/2015/wordml/symex" mc:Ignorable="w14 w15 w16se">
+<w:styles xmlns:mc="http://schemas.openxmlformats.org/markup-compatibility/2006" xmlns:r="http://schemas.openxmlformats.org/officeDocument/2006/relationships" xmlns:w="http://schemas.openxmlformats.org/wordprocessingml/2006/main" xmlns:w14="http://schemas.microsoft.com/office/word/2010/wordml" xmlns:w15="http://schemas.microsoft.com/office/word/2012/wordml" xmlns:w16cex="http://schemas.microsoft.com/office/word/2018/wordml/cex" xmlns:w16cid="http://schemas.microsoft.com/office/word/2016/wordml/cid" xmlns:w16="http://schemas.microsoft.com/office/word/2018/wordml" xmlns:w16se="http://schemas.microsoft.com/office/word/2015/wordml/symex" mc:Ignorable="w14 w15 w16se w16cid w16 w16cex">
   <w:docDefaults>
     <w:rPrDefault>
       <w:rPr>
@@ -6824,7 +5850,7 @@
       </w:pPr>
     </w:pPrDefault>
   </w:docDefaults>
-  <w:latentStyles w:defLockedState="0" w:defUIPriority="99" w:defSemiHidden="0" w:defUnhideWhenUsed="0" w:defQFormat="0" w:count="371">
+  <w:latentStyles w:defLockedState="0" w:defUIPriority="99" w:defSemiHidden="0" w:defUnhideWhenUsed="0" w:defQFormat="0" w:count="376">
     <w:lsdException w:name="Normal" w:uiPriority="0" w:qFormat="1"/>
     <w:lsdException w:name="heading 1" w:uiPriority="9" w:qFormat="1"/>
     <w:lsdException w:name="heading 2" w:semiHidden="1" w:uiPriority="9" w:unhideWhenUsed="1" w:qFormat="1"/>
@@ -6930,7 +5956,6 @@
     <w:lsdException w:name="HTML Sample" w:semiHidden="1" w:unhideWhenUsed="1"/>
     <w:lsdException w:name="HTML Typewriter" w:semiHidden="1" w:unhideWhenUsed="1"/>
     <w:lsdException w:name="HTML Variable" w:semiHidden="1" w:unhideWhenUsed="1"/>
-    <w:lsdException w:name="Normal Table" w:semiHidden="1" w:unhideWhenUsed="1"/>
     <w:lsdException w:name="annotation subject" w:semiHidden="1" w:unhideWhenUsed="1"/>
     <w:lsdException w:name="No List" w:semiHidden="1" w:unhideWhenUsed="1"/>
     <w:lsdException w:name="Outline List 1" w:semiHidden="1" w:unhideWhenUsed="1"/>
@@ -6973,11 +5998,8 @@
     <w:lsdException w:name="Table Contemporary" w:semiHidden="1" w:unhideWhenUsed="1"/>
     <w:lsdException w:name="Table Elegant" w:semiHidden="1" w:unhideWhenUsed="1"/>
     <w:lsdException w:name="Table Professional" w:semiHidden="1" w:unhideWhenUsed="1"/>
-    <w:lsdException w:name="Table Subtle 1" w:semiHidden="1" w:unhideWhenUsed="1"/>
     <w:lsdException w:name="Table Subtle 2" w:semiHidden="1" w:unhideWhenUsed="1"/>
     <w:lsdException w:name="Table Web 1" w:semiHidden="1" w:unhideWhenUsed="1"/>
-    <w:lsdException w:name="Table Web 2" w:semiHidden="1" w:unhideWhenUsed="1"/>
-    <w:lsdException w:name="Table Web 3" w:semiHidden="1" w:unhideWhenUsed="1"/>
     <w:lsdException w:name="Balloon Text" w:semiHidden="1" w:unhideWhenUsed="1"/>
     <w:lsdException w:name="Table Grid" w:uiPriority="39"/>
     <w:lsdException w:name="Table Theme" w:semiHidden="1" w:unhideWhenUsed="1"/>
@@ -7196,6 +6218,11 @@
     <w:lsdException w:name="List Table 5 Dark Accent 6" w:uiPriority="50"/>
     <w:lsdException w:name="List Table 6 Colorful Accent 6" w:uiPriority="51"/>
     <w:lsdException w:name="List Table 7 Colorful Accent 6" w:uiPriority="52"/>
+    <w:lsdException w:name="Mention" w:semiHidden="1" w:unhideWhenUsed="1"/>
+    <w:lsdException w:name="Smart Hyperlink" w:semiHidden="1" w:unhideWhenUsed="1"/>
+    <w:lsdException w:name="Hashtag" w:semiHidden="1" w:unhideWhenUsed="1"/>
+    <w:lsdException w:name="Unresolved Mention" w:semiHidden="1" w:unhideWhenUsed="1"/>
+    <w:lsdException w:name="Smart Link" w:semiHidden="1" w:unhideWhenUsed="1"/>
   </w:latentStyles>
   <w:style w:type="paragraph" w:default="1" w:styleId="Normal">
     <w:name w:val="Normal"/>
@@ -7256,7 +6283,7 @@
 </file>
 
 <file path=word/glossary/webSettings.xml><?xml version="1.0" encoding="utf-8"?>
-<w:webSettings xmlns:mc="http://schemas.openxmlformats.org/markup-compatibility/2006" xmlns:r="http://schemas.openxmlformats.org/officeDocument/2006/relationships" xmlns:w="http://schemas.openxmlformats.org/wordprocessingml/2006/main" xmlns:w14="http://schemas.microsoft.com/office/word/2010/wordml" xmlns:w15="http://schemas.microsoft.com/office/word/2012/wordml" xmlns:w16se="http://schemas.microsoft.com/office/word/2015/wordml/symex" mc:Ignorable="w14 w15 w16se">
+<w:webSettings xmlns:mc="http://schemas.openxmlformats.org/markup-compatibility/2006" xmlns:r="http://schemas.openxmlformats.org/officeDocument/2006/relationships" xmlns:w="http://schemas.openxmlformats.org/wordprocessingml/2006/main" xmlns:w14="http://schemas.microsoft.com/office/word/2010/wordml" xmlns:w15="http://schemas.microsoft.com/office/word/2012/wordml" xmlns:w16cex="http://schemas.microsoft.com/office/word/2018/wordml/cex" xmlns:w16cid="http://schemas.microsoft.com/office/word/2016/wordml/cid" xmlns:w16="http://schemas.microsoft.com/office/word/2018/wordml" xmlns:w16se="http://schemas.microsoft.com/office/word/2015/wordml/symex" mc:Ignorable="w14 w15 w16se w16cid w16 w16cex">
   <w:optimizeForBrowser/>
   <w:allowPNG/>
 </w:webSettings>
@@ -7464,6 +6491,12 @@
 </file>
 
 <file path=customXml/item1.xml><?xml version="1.0" encoding="utf-8"?>
+<p:properties xmlns:p="http://schemas.microsoft.com/office/2006/metadata/properties" xmlns:xsi="http://www.w3.org/2001/XMLSchema-instance" xmlns:pc="http://schemas.microsoft.com/office/infopath/2007/PartnerControls">
+  <documentManagement/>
+</p:properties>
+</file>
+
+<file path=customXml/item2.xml><?xml version="1.0" encoding="utf-8"?>
 <?mso-contentType ?>
 <FormTemplates xmlns="http://schemas.microsoft.com/sharepoint/v3/contenttype/forms">
   <Display>DocumentLibraryForm</Display>
@@ -7472,13 +6505,11 @@
 </FormTemplates>
 </file>
 
-<file path=customXml/item2.xml><?xml version="1.0" encoding="utf-8"?>
-<p:properties xmlns:p="http://schemas.microsoft.com/office/2006/metadata/properties" xmlns:xsi="http://www.w3.org/2001/XMLSchema-instance" xmlns:pc="http://schemas.microsoft.com/office/infopath/2007/PartnerControls">
-  <documentManagement/>
-</p:properties>
+<file path=customXml/item3.xml><?xml version="1.0" encoding="utf-8"?>
+<b:Sources xmlns:b="http://schemas.openxmlformats.org/officeDocument/2006/bibliography" xmlns="http://schemas.openxmlformats.org/officeDocument/2006/bibliography" SelectedStyle="\APASixthEditionOfficeOnline.xsl" StyleName="APA" Version="6"/>
 </file>
 
-<file path=customXml/item3.xml><?xml version="1.0" encoding="utf-8"?>
+<file path=customXml/item4.xml><?xml version="1.0" encoding="utf-8"?>
 <ct:contentTypeSchema xmlns:ct="http://schemas.microsoft.com/office/2006/metadata/contentType" xmlns:ma="http://schemas.microsoft.com/office/2006/metadata/properties/metaAttributes" ct:_="" ma:_="" ma:contentTypeName="Document" ma:contentTypeID="0x010100F6ED5DE9EDF46B45B384AD6F2F4F2A1B" ma:contentTypeVersion="12" ma:contentTypeDescription="Create a new document." ma:contentTypeScope="" ma:versionID="436ca038b523c73cfc56c8cdfd9a3b72">
   <xsd:schema xmlns:xsd="http://www.w3.org/2001/XMLSchema" xmlns:xs="http://www.w3.org/2001/XMLSchema" xmlns:p="http://schemas.microsoft.com/office/2006/metadata/properties" xmlns:ns2="4d5f08f6-cea6-4340-84b9-ba4312552035" xmlns:ns3="7aecb95e-b972-4147-a61e-52f527ca1c78" targetNamespace="http://schemas.microsoft.com/office/2006/metadata/properties" ma:root="true" ma:fieldsID="25799ba37357d642e8e135a5dccfc55b" ns2:_="" ns3:_="">
     <xsd:import namespace="4d5f08f6-cea6-4340-84b9-ba4312552035"/>
@@ -7695,19 +6726,7 @@
 </ct:contentTypeSchema>
 </file>
 
-<file path=customXml/item4.xml><?xml version="1.0" encoding="utf-8"?>
-<b:Sources xmlns:b="http://schemas.openxmlformats.org/officeDocument/2006/bibliography" xmlns="http://schemas.openxmlformats.org/officeDocument/2006/bibliography" SelectedStyle="\APASixthEditionOfficeOnline.xsl" StyleName="APA" Version="6"/>
-</file>
-
 <file path=customXml/itemProps1.xml><?xml version="1.0" encoding="utf-8"?>
-<ds:datastoreItem xmlns:ds="http://schemas.openxmlformats.org/officeDocument/2006/customXml" ds:itemID="{742AC6A9-68FE-4016-BD1A-ED62B6CC0688}">
-  <ds:schemaRefs>
-    <ds:schemaRef ds:uri="http://schemas.microsoft.com/sharepoint/v3/contenttype/forms"/>
-  </ds:schemaRefs>
-</ds:datastoreItem>
-</file>
-
-<file path=customXml/itemProps2.xml><?xml version="1.0" encoding="utf-8"?>
 <ds:datastoreItem xmlns:ds="http://schemas.openxmlformats.org/officeDocument/2006/customXml" ds:itemID="{0C8E24DD-B30F-42B5-9DFE-A260E1893E51}">
   <ds:schemaRefs>
     <ds:schemaRef ds:uri="http://schemas.microsoft.com/office/2006/metadata/properties"/>
@@ -7716,7 +6735,23 @@
 </ds:datastoreItem>
 </file>
 
+<file path=customXml/itemProps2.xml><?xml version="1.0" encoding="utf-8"?>
+<ds:datastoreItem xmlns:ds="http://schemas.openxmlformats.org/officeDocument/2006/customXml" ds:itemID="{742AC6A9-68FE-4016-BD1A-ED62B6CC0688}">
+  <ds:schemaRefs>
+    <ds:schemaRef ds:uri="http://schemas.microsoft.com/sharepoint/v3/contenttype/forms"/>
+  </ds:schemaRefs>
+</ds:datastoreItem>
+</file>
+
 <file path=customXml/itemProps3.xml><?xml version="1.0" encoding="utf-8"?>
+<ds:datastoreItem xmlns:ds="http://schemas.openxmlformats.org/officeDocument/2006/customXml" ds:itemID="{A41448BD-9562-4DBB-B4E8-458FDFDD70C2}">
+  <ds:schemaRefs>
+    <ds:schemaRef ds:uri="http://schemas.openxmlformats.org/officeDocument/2006/bibliography"/>
+  </ds:schemaRefs>
+</ds:datastoreItem>
+</file>
+
+<file path=customXml/itemProps4.xml><?xml version="1.0" encoding="utf-8"?>
 <ds:datastoreItem xmlns:ds="http://schemas.openxmlformats.org/officeDocument/2006/customXml" ds:itemID="{402DCF52-2852-41F7-BDB8-B00470E92029}">
   <ds:schemaRefs>
     <ds:schemaRef ds:uri="http://schemas.microsoft.com/office/2006/metadata/contentType"/>
@@ -7733,12 +6768,4 @@
     <ds:schemaRef ds:uri="http://schemas.microsoft.com/internal/obd"/>
   </ds:schemaRefs>
 </ds:datastoreItem>
-</file>
-
-<file path=customXml/itemProps4.xml><?xml version="1.0" encoding="utf-8"?>
-<ds:datastoreItem xmlns:ds="http://schemas.openxmlformats.org/officeDocument/2006/customXml" ds:itemID="{A41448BD-9562-4DBB-B4E8-458FDFDD70C2}">
-  <ds:schemaRefs>
-    <ds:schemaRef ds:uri="http://schemas.openxmlformats.org/officeDocument/2006/bibliography"/>
-  </ds:schemaRefs>
-</ds:datastoreItem>
 </file>
</xml_diff>

<commit_message>
Nove autentifikacne udaje pre integracne rozhranie vydane FS 8.12.2022
</commit_message>
<xml_diff>
--- a/OEC.LAN Standalone quickstart.docx
+++ b/OEC.LAN Standalone quickstart.docx
@@ -1,6 +1,6 @@
 
 <file path=word/document.xml><?xml version="1.0" encoding="utf-8"?>
-<w:document xmlns:wpc="http://schemas.microsoft.com/office/word/2010/wordprocessingCanvas" xmlns:cx="http://schemas.microsoft.com/office/drawing/2014/chartex" xmlns:cx1="http://schemas.microsoft.com/office/drawing/2015/9/8/chartex" xmlns:cx2="http://schemas.microsoft.com/office/drawing/2015/10/21/chartex" xmlns:cx3="http://schemas.microsoft.com/office/drawing/2016/5/9/chartex" xmlns:cx4="http://schemas.microsoft.com/office/drawing/2016/5/10/chartex" xmlns:cx5="http://schemas.microsoft.com/office/drawing/2016/5/11/chartex" xmlns:cx6="http://schemas.microsoft.com/office/drawing/2016/5/12/chartex" xmlns:cx7="http://schemas.microsoft.com/office/drawing/2016/5/13/chartex" xmlns:cx8="http://schemas.microsoft.com/office/drawing/2016/5/14/chartex" xmlns:mc="http://schemas.openxmlformats.org/markup-compatibility/2006" xmlns:aink="http://schemas.microsoft.com/office/drawing/2016/ink" xmlns:am3d="http://schemas.microsoft.com/office/drawing/2017/model3d" xmlns:o="urn:schemas-microsoft-com:office:office" xmlns:r="http://schemas.openxmlformats.org/officeDocument/2006/relationships" xmlns:m="http://schemas.openxmlformats.org/officeDocument/2006/math" xmlns:v="urn:schemas-microsoft-com:vml" xmlns:wp14="http://schemas.microsoft.com/office/word/2010/wordprocessingDrawing" xmlns:wp="http://schemas.openxmlformats.org/drawingml/2006/wordprocessingDrawing" xmlns:w10="urn:schemas-microsoft-com:office:word" xmlns:w="http://schemas.openxmlformats.org/wordprocessingml/2006/main" xmlns:w14="http://schemas.microsoft.com/office/word/2010/wordml" xmlns:w15="http://schemas.microsoft.com/office/word/2012/wordml" xmlns:w16cex="http://schemas.microsoft.com/office/word/2018/wordml/cex" xmlns:w16cid="http://schemas.microsoft.com/office/word/2016/wordml/cid" xmlns:w16="http://schemas.microsoft.com/office/word/2018/wordml" xmlns:w16se="http://schemas.microsoft.com/office/word/2015/wordml/symex" xmlns:wpg="http://schemas.microsoft.com/office/word/2010/wordprocessingGroup" xmlns:wpi="http://schemas.microsoft.com/office/word/2010/wordprocessingInk" xmlns:wne="http://schemas.microsoft.com/office/word/2006/wordml" xmlns:wps="http://schemas.microsoft.com/office/word/2010/wordprocessingShape" mc:Ignorable="w14 w15 w16se w16cid w16 w16cex wp14">
+<w:document xmlns:wpc="http://schemas.microsoft.com/office/word/2010/wordprocessingCanvas" xmlns:cx="http://schemas.microsoft.com/office/drawing/2014/chartex" xmlns:cx1="http://schemas.microsoft.com/office/drawing/2015/9/8/chartex" xmlns:cx2="http://schemas.microsoft.com/office/drawing/2015/10/21/chartex" xmlns:cx3="http://schemas.microsoft.com/office/drawing/2016/5/9/chartex" xmlns:cx4="http://schemas.microsoft.com/office/drawing/2016/5/10/chartex" xmlns:cx5="http://schemas.microsoft.com/office/drawing/2016/5/11/chartex" xmlns:cx6="http://schemas.microsoft.com/office/drawing/2016/5/12/chartex" xmlns:cx7="http://schemas.microsoft.com/office/drawing/2016/5/13/chartex" xmlns:cx8="http://schemas.microsoft.com/office/drawing/2016/5/14/chartex" xmlns:mc="http://schemas.openxmlformats.org/markup-compatibility/2006" xmlns:aink="http://schemas.microsoft.com/office/drawing/2016/ink" xmlns:am3d="http://schemas.microsoft.com/office/drawing/2017/model3d" xmlns:o="urn:schemas-microsoft-com:office:office" xmlns:oel="http://schemas.microsoft.com/office/2019/extlst" xmlns:r="http://schemas.openxmlformats.org/officeDocument/2006/relationships" xmlns:m="http://schemas.openxmlformats.org/officeDocument/2006/math" xmlns:v="urn:schemas-microsoft-com:vml" xmlns:wp14="http://schemas.microsoft.com/office/word/2010/wordprocessingDrawing" xmlns:wp="http://schemas.openxmlformats.org/drawingml/2006/wordprocessingDrawing" xmlns:w10="urn:schemas-microsoft-com:office:word" xmlns:w="http://schemas.openxmlformats.org/wordprocessingml/2006/main" xmlns:w14="http://schemas.microsoft.com/office/word/2010/wordml" xmlns:w15="http://schemas.microsoft.com/office/word/2012/wordml" xmlns:w16cex="http://schemas.microsoft.com/office/word/2018/wordml/cex" xmlns:w16cid="http://schemas.microsoft.com/office/word/2016/wordml/cid" xmlns:w16="http://schemas.microsoft.com/office/word/2018/wordml" xmlns:w16sdtdh="http://schemas.microsoft.com/office/word/2020/wordml/sdtdatahash" xmlns:w16se="http://schemas.microsoft.com/office/word/2015/wordml/symex" xmlns:wpg="http://schemas.microsoft.com/office/word/2010/wordprocessingGroup" xmlns:wpi="http://schemas.microsoft.com/office/word/2010/wordprocessingInk" xmlns:wne="http://schemas.microsoft.com/office/word/2006/wordml" xmlns:wps="http://schemas.microsoft.com/office/word/2010/wordprocessingShape" mc:Ignorable="w14 w15 w16se w16cid w16 w16cex w16sdtdh wp14">
   <w:body>
     <w:p>
       <w:pPr>
@@ -24,7 +24,6 @@
         <w:dataBinding w:prefixMappings="xmlns:ns0='http://purl.org/dc/elements/1.1/' xmlns:ns1='http://schemas.openxmlformats.org/package/2006/metadata/core-properties' " w:xpath="/ns1:coreProperties[1]/ns0:title[1]" w:storeItemID="{6C3C8BC8-F283-45AE-878A-BAB7291924A1}"/>
         <w:text/>
       </w:sdtPr>
-      <w:sdtEndPr/>
       <w:sdtContent>
         <w:p>
           <w:pPr>
@@ -56,7 +55,6 @@
         <w:dataBinding w:prefixMappings="xmlns:ns0='http://purl.org/dc/elements/1.1/' xmlns:ns1='http://schemas.openxmlformats.org/package/2006/metadata/core-properties' " w:xpath="/ns1:coreProperties[1]/ns0:subject[1]" w:storeItemID="{6C3C8BC8-F283-45AE-878A-BAB7291924A1}"/>
         <w:text/>
       </w:sdtPr>
-      <w:sdtEndPr/>
       <w:sdtContent>
         <w:p>
           <w:pPr>
@@ -141,7 +139,6 @@
             <w:dataBinding w:prefixMappings="xmlns:ns0='http://purl.org/dc/elements/1.1/' xmlns:ns1='http://schemas.openxmlformats.org/package/2006/metadata/core-properties' " w:xpath="/ns1:coreProperties[1]/ns0:title[1]" w:storeItemID="{6C3C8BC8-F283-45AE-878A-BAB7291924A1}"/>
             <w:text/>
           </w:sdtPr>
-          <w:sdtEndPr/>
           <w:sdtContent>
             <w:tc>
               <w:tcPr>
@@ -229,7 +226,6 @@
             <w:dataBinding w:prefixMappings="xmlns:ns0='http://purl.org/dc/elements/1.1/' xmlns:ns1='http://schemas.openxmlformats.org/package/2006/metadata/core-properties' " w:xpath="/ns1:coreProperties[1]/ns1:contentStatus[1]" w:storeItemID="{6C3C8BC8-F283-45AE-878A-BAB7291924A1}"/>
             <w:text/>
           </w:sdtPr>
-          <w:sdtEndPr/>
           <w:sdtContent>
             <w:tc>
               <w:tcPr>
@@ -317,7 +313,6 @@
             <w:dataBinding w:prefixMappings="xmlns:ns0='http://purl.org/dc/elements/1.1/' xmlns:ns1='http://schemas.openxmlformats.org/package/2006/metadata/core-properties' " w:xpath="/ns1:coreProperties[1]/ns0:creator[1]" w:storeItemID="{6C3C8BC8-F283-45AE-878A-BAB7291924A1}"/>
             <w:text/>
           </w:sdtPr>
-          <w:sdtEndPr/>
           <w:sdtContent>
             <w:tc>
               <w:tcPr>
@@ -405,19 +400,37 @@
               <w:rPr>
                 <w:lang w:val="en-US"/>
               </w:rPr>
-              <w:t>5</w:t>
-            </w:r>
-            <w:r>
-              <w:rPr>
-                <w:lang w:val="en-US"/>
-              </w:rPr>
-              <w:t>.1.20</w:t>
-            </w:r>
-            <w:r>
-              <w:rPr>
-                <w:lang w:val="en-US"/>
-              </w:rPr>
-              <w:t>21</w:t>
+              <w:t>8</w:t>
+            </w:r>
+            <w:r>
+              <w:rPr>
+                <w:lang w:val="en-US"/>
+              </w:rPr>
+              <w:t>.1</w:t>
+            </w:r>
+            <w:r>
+              <w:rPr>
+                <w:lang w:val="en-US"/>
+              </w:rPr>
+              <w:t>2</w:t>
+            </w:r>
+            <w:r>
+              <w:rPr>
+                <w:lang w:val="en-US"/>
+              </w:rPr>
+              <w:t>.20</w:t>
+            </w:r>
+            <w:r>
+              <w:rPr>
+                <w:lang w:val="en-US"/>
+              </w:rPr>
+              <w:t>2</w:t>
+            </w:r>
+            <w:r>
+              <w:rPr>
+                <w:lang w:val="en-US"/>
+              </w:rPr>
+              <w:t>2</w:t>
             </w:r>
           </w:p>
         </w:tc>
@@ -461,7 +474,7 @@
               <w:rPr>
                 <w:lang w:val="en-US"/>
               </w:rPr>
-              <w:t>2</w:t>
+              <w:t>3</w:t>
             </w:r>
           </w:p>
         </w:tc>
@@ -877,6 +890,101 @@
                 <w:lang w:val="en-US"/>
               </w:rPr>
               <w:t>Roman Sladek</w:t>
+            </w:r>
+          </w:p>
+        </w:tc>
+      </w:tr>
+      <w:tr>
+        <w:tc>
+          <w:tcPr>
+            <w:tcW w:w="985" w:type="dxa"/>
+          </w:tcPr>
+          <w:p>
+            <w:pPr>
+              <w:rPr>
+                <w:lang w:val="en-US"/>
+              </w:rPr>
+            </w:pPr>
+            <w:r>
+              <w:rPr>
+                <w:lang w:val="en-US"/>
+              </w:rPr>
+              <w:t>1.3</w:t>
+            </w:r>
+          </w:p>
+        </w:tc>
+        <w:tc>
+          <w:tcPr>
+            <w:tcW w:w="1134" w:type="dxa"/>
+          </w:tcPr>
+          <w:p>
+            <w:pPr>
+              <w:rPr>
+                <w:lang w:val="en-US"/>
+              </w:rPr>
+            </w:pPr>
+            <w:r>
+              <w:rPr>
+                <w:lang w:val="en-US"/>
+              </w:rPr>
+              <w:t>8.12.2022</w:t>
+            </w:r>
+          </w:p>
+        </w:tc>
+        <w:tc>
+          <w:tcPr>
+            <w:tcW w:w="4672" w:type="dxa"/>
+          </w:tcPr>
+          <w:p>
+            <w:pPr>
+              <w:rPr>
+                <w:lang w:val="en-US"/>
+              </w:rPr>
+            </w:pPr>
+            <w:r>
+              <w:rPr>
+                <w:lang w:val="en-US"/>
+              </w:rPr>
+              <w:t>Doplnenie</w:t>
+            </w:r>
+          </w:p>
+          <w:p>
+            <w:pPr>
+              <w:pStyle w:val="ListParagraph"/>
+              <w:numPr>
+                <w:ilvl w:val="0"/>
+                <w:numId w:val="3"/>
+              </w:numPr>
+              <w:rPr>
+                <w:lang w:val="en-US"/>
+              </w:rPr>
+            </w:pPr>
+            <w:r>
+              <w:rPr>
+                <w:lang w:val="en-US"/>
+              </w:rPr>
+              <w:t>Pridany odkaz na nove autentifikacne udaje pre integracne prostredie, ktore vydala FS 8.12.2022</w:t>
+            </w:r>
+          </w:p>
+        </w:tc>
+        <w:tc>
+          <w:tcPr>
+            <w:tcW w:w="2265" w:type="dxa"/>
+          </w:tcPr>
+          <w:p>
+            <w:pPr>
+              <w:rPr>
+                <w:lang w:val="en-US"/>
+              </w:rPr>
+            </w:pPr>
+            <w:r>
+              <w:rPr>
+                <w:lang w:val="en-US"/>
+              </w:rPr>
+              <w:t>Roman Sl</w:t>
+            </w:r>
+            <w:r>
+              <w:t>ádek</w:t>
             </w:r>
           </w:p>
         </w:tc>
@@ -2132,6 +2240,29 @@
       <w:pPr>
         <w:pStyle w:val="PlainText"/>
         <w:numPr>
+          <w:ilvl w:val="3"/>
+          <w:numId w:val="2"/>
+        </w:numPr>
+      </w:pPr>
+      <w:r>
+        <w:t xml:space="preserve">Od 8.12.2022 su k dispozicii nove autentifikacne udaje </w:t>
+      </w:r>
+      <w:hyperlink r:id="rId19" w:history="1">
+        <w:r>
+          <w:rPr>
+            <w:rStyle w:val="Hyperlink"/>
+          </w:rPr>
+          <w:t>https://github.com/datapacsro/oec/raw/master/Autentifikacne%20udaje%2020221208%2088812345678900001.xml</w:t>
+        </w:r>
+      </w:hyperlink>
+      <w:r>
+        <w:t xml:space="preserve"> . Identifikacne ostavaju v platnosti povodne. </w:t>
+      </w:r>
+    </w:p>
+    <w:p>
+      <w:pPr>
+        <w:pStyle w:val="PlainText"/>
+        <w:numPr>
           <w:ilvl w:val="2"/>
           <w:numId w:val="2"/>
         </w:numPr>
@@ -2161,7 +2292,7 @@
         <w:br/>
         <w:t xml:space="preserve">Viac informácií na </w:t>
       </w:r>
-      <w:hyperlink r:id="rId19" w:history="1">
+      <w:hyperlink r:id="rId20" w:history="1">
         <w:r>
           <w:rPr>
             <w:rStyle w:val="Hyperlink"/>
@@ -2235,7 +2366,7 @@
             <w:pPr>
               <w:pStyle w:val="PlainText"/>
             </w:pPr>
-            <w:hyperlink r:id="rId20" w:history="1">
+            <w:hyperlink r:id="rId21" w:history="1">
               <w:r>
                 <w:rPr>
                   <w:rStyle w:val="Hyperlink"/>
@@ -2268,7 +2399,7 @@
             <w:pPr>
               <w:pStyle w:val="PlainText"/>
             </w:pPr>
-            <w:hyperlink r:id="rId21" w:history="1">
+            <w:hyperlink r:id="rId22" w:history="1">
               <w:r>
                 <w:rPr>
                   <w:rStyle w:val="Hyperlink"/>
@@ -2304,7 +2435,7 @@
                 <w:lang w:val="en-US"/>
               </w:rPr>
             </w:pPr>
-            <w:hyperlink r:id="rId22" w:history="1">
+            <w:hyperlink r:id="rId23" w:history="1">
               <w:r>
                 <w:rPr>
                   <w:rStyle w:val="Hyperlink"/>
@@ -2343,7 +2474,7 @@
             <w:r>
               <w:t xml:space="preserve">Príklad: </w:t>
             </w:r>
-            <w:hyperlink r:id="rId23" w:history="1">
+            <w:hyperlink r:id="rId24" w:history="1">
               <w:r>
                 <w:rPr>
                   <w:rStyle w:val="Hyperlink"/>
@@ -2379,7 +2510,7 @@
                 <w:lang w:val="en-US"/>
               </w:rPr>
             </w:pPr>
-            <w:hyperlink r:id="rId24" w:history="1">
+            <w:hyperlink r:id="rId25" w:history="1">
               <w:r>
                 <w:rPr>
                   <w:rStyle w:val="Hyperlink"/>
@@ -2416,7 +2547,7 @@
                 <w:lang w:val="en-US"/>
               </w:rPr>
             </w:pPr>
-            <w:hyperlink r:id="rId25" w:history="1">
+            <w:hyperlink r:id="rId26" w:history="1">
               <w:r>
                 <w:rPr>
                   <w:rStyle w:val="Hyperlink"/>
@@ -2453,7 +2584,7 @@
                 <w:lang w:val="en-US"/>
               </w:rPr>
             </w:pPr>
-            <w:hyperlink r:id="rId26" w:history="1">
+            <w:hyperlink r:id="rId27" w:history="1">
               <w:r>
                 <w:rPr>
                   <w:rStyle w:val="Hyperlink"/>
@@ -2498,6 +2629,7 @@
       </w:pPr>
       <w:bookmarkStart w:id="6" w:name="_Toc60734040"/>
       <w:r>
+        <w:lastRenderedPageBreak/>
         <w:t>Prostredia eKasa</w:t>
       </w:r>
       <w:bookmarkEnd w:id="6"/>
@@ -2537,31 +2669,6 @@
           <w:bCs/>
         </w:rPr>
         <w:t>Url eKasa:</w:t>
-      </w:r>
-      <w:r>
-        <w:t xml:space="preserve"> </w:t>
-      </w:r>
-      <w:hyperlink r:id="rId27" w:history="1">
-        <w:r>
-          <w:rPr>
-            <w:rStyle w:val="Hyperlink"/>
-          </w:rPr>
-          <w:t>https://iekasa.financnasprava.sk/mdu/soap/services/v2</w:t>
-        </w:r>
-      </w:hyperlink>
-    </w:p>
-    <w:p>
-      <w:pPr>
-        <w:rPr>
-          <w:rStyle w:val="Hyperlink"/>
-        </w:rPr>
-      </w:pPr>
-      <w:r>
-        <w:rPr>
-          <w:b/>
-          <w:bCs/>
-        </w:rPr>
-        <w:t>Url eKasa Ping:</w:t>
       </w:r>
       <w:r>
         <w:t xml:space="preserve"> </w:t>
@@ -2576,6 +2683,31 @@
       </w:hyperlink>
     </w:p>
     <w:p>
+      <w:pPr>
+        <w:rPr>
+          <w:rStyle w:val="Hyperlink"/>
+        </w:rPr>
+      </w:pPr>
+      <w:r>
+        <w:rPr>
+          <w:b/>
+          <w:bCs/>
+        </w:rPr>
+        <w:t>Url eKasa Ping:</w:t>
+      </w:r>
+      <w:r>
+        <w:t xml:space="preserve"> </w:t>
+      </w:r>
+      <w:hyperlink r:id="rId29" w:history="1">
+        <w:r>
+          <w:rPr>
+            <w:rStyle w:val="Hyperlink"/>
+          </w:rPr>
+          <w:t>https://iekasa.financnasprava.sk/mdu/soap/services/v2</w:t>
+        </w:r>
+      </w:hyperlink>
+    </w:p>
+    <w:p>
       <w:r>
         <w:rPr>
           <w:b/>
@@ -2637,7 +2769,7 @@
         </w:rPr>
         <w:t xml:space="preserve"> </w:t>
       </w:r>
-      <w:hyperlink r:id="rId29" w:history="1">
+      <w:hyperlink r:id="rId30" w:history="1">
         <w:r>
           <w:rPr>
             <w:rStyle w:val="Hyperlink"/>
@@ -2652,7 +2784,7 @@
       </w:r>
     </w:p>
     <w:p>
-      <w:hyperlink r:id="rId30" w:history="1">
+      <w:hyperlink r:id="rId31" w:history="1">
         <w:r>
           <w:rPr>
             <w:rStyle w:val="Hyperlink"/>
@@ -2688,31 +2820,6 @@
       <w:r>
         <w:t xml:space="preserve"> </w:t>
       </w:r>
-      <w:hyperlink r:id="rId31" w:history="1">
-        <w:r>
-          <w:rPr>
-            <w:rStyle w:val="Hyperlink"/>
-          </w:rPr>
-          <w:t>https://ekasa.financnasprava.sk/mdu/soap/services/v2</w:t>
-        </w:r>
-      </w:hyperlink>
-    </w:p>
-    <w:p>
-      <w:pPr>
-        <w:rPr>
-          <w:rStyle w:val="Hyperlink"/>
-        </w:rPr>
-      </w:pPr>
-      <w:r>
-        <w:rPr>
-          <w:b/>
-          <w:bCs/>
-        </w:rPr>
-        <w:t>Url eKasa Ping:</w:t>
-      </w:r>
-      <w:r>
-        <w:t xml:space="preserve"> </w:t>
-      </w:r>
       <w:hyperlink r:id="rId32" w:history="1">
         <w:r>
           <w:rPr>
@@ -2723,6 +2830,31 @@
       </w:hyperlink>
     </w:p>
     <w:p>
+      <w:pPr>
+        <w:rPr>
+          <w:rStyle w:val="Hyperlink"/>
+        </w:rPr>
+      </w:pPr>
+      <w:r>
+        <w:rPr>
+          <w:b/>
+          <w:bCs/>
+        </w:rPr>
+        <w:t>Url eKasa Ping:</w:t>
+      </w:r>
+      <w:r>
+        <w:t xml:space="preserve"> </w:t>
+      </w:r>
+      <w:hyperlink r:id="rId33" w:history="1">
+        <w:r>
+          <w:rPr>
+            <w:rStyle w:val="Hyperlink"/>
+          </w:rPr>
+          <w:t>https://ekasa.financnasprava.sk/mdu/soap/services/v2</w:t>
+        </w:r>
+      </w:hyperlink>
+    </w:p>
+    <w:p>
       <w:r>
         <w:rPr>
           <w:b/>
@@ -2778,9 +2910,9 @@
     </w:p>
     <w:p/>
     <w:sectPr>
-      <w:headerReference w:type="default" r:id="rId33"/>
-      <w:footerReference w:type="default" r:id="rId34"/>
-      <w:footerReference w:type="first" r:id="rId35"/>
+      <w:headerReference w:type="default" r:id="rId34"/>
+      <w:footerReference w:type="default" r:id="rId35"/>
+      <w:footerReference w:type="first" r:id="rId36"/>
       <w:pgSz w:w="11906" w:h="16838"/>
       <w:pgMar w:top="1565" w:right="1417" w:bottom="1417" w:left="1417" w:header="851" w:footer="113" w:gutter="0"/>
       <w:pgNumType w:start="1"/>
@@ -2792,7 +2924,7 @@
 </file>
 
 <file path=word/endnotes.xml><?xml version="1.0" encoding="utf-8"?>
-<w:endnotes xmlns:wpc="http://schemas.microsoft.com/office/word/2010/wordprocessingCanvas" xmlns:cx="http://schemas.microsoft.com/office/drawing/2014/chartex" xmlns:cx1="http://schemas.microsoft.com/office/drawing/2015/9/8/chartex" xmlns:cx2="http://schemas.microsoft.com/office/drawing/2015/10/21/chartex" xmlns:cx3="http://schemas.microsoft.com/office/drawing/2016/5/9/chartex" xmlns:cx4="http://schemas.microsoft.com/office/drawing/2016/5/10/chartex" xmlns:cx5="http://schemas.microsoft.com/office/drawing/2016/5/11/chartex" xmlns:cx6="http://schemas.microsoft.com/office/drawing/2016/5/12/chartex" xmlns:cx7="http://schemas.microsoft.com/office/drawing/2016/5/13/chartex" xmlns:cx8="http://schemas.microsoft.com/office/drawing/2016/5/14/chartex" xmlns:mc="http://schemas.openxmlformats.org/markup-compatibility/2006" xmlns:aink="http://schemas.microsoft.com/office/drawing/2016/ink" xmlns:am3d="http://schemas.microsoft.com/office/drawing/2017/model3d" xmlns:o="urn:schemas-microsoft-com:office:office" xmlns:r="http://schemas.openxmlformats.org/officeDocument/2006/relationships" xmlns:m="http://schemas.openxmlformats.org/officeDocument/2006/math" xmlns:v="urn:schemas-microsoft-com:vml" xmlns:wp14="http://schemas.microsoft.com/office/word/2010/wordprocessingDrawing" xmlns:wp="http://schemas.openxmlformats.org/drawingml/2006/wordprocessingDrawing" xmlns:w10="urn:schemas-microsoft-com:office:word" xmlns:w="http://schemas.openxmlformats.org/wordprocessingml/2006/main" xmlns:w14="http://schemas.microsoft.com/office/word/2010/wordml" xmlns:w15="http://schemas.microsoft.com/office/word/2012/wordml" xmlns:w16cex="http://schemas.microsoft.com/office/word/2018/wordml/cex" xmlns:w16cid="http://schemas.microsoft.com/office/word/2016/wordml/cid" xmlns:w16="http://schemas.microsoft.com/office/word/2018/wordml" xmlns:w16se="http://schemas.microsoft.com/office/word/2015/wordml/symex" xmlns:wpg="http://schemas.microsoft.com/office/word/2010/wordprocessingGroup" xmlns:wpi="http://schemas.microsoft.com/office/word/2010/wordprocessingInk" xmlns:wne="http://schemas.microsoft.com/office/word/2006/wordml" xmlns:wps="http://schemas.microsoft.com/office/word/2010/wordprocessingShape" mc:Ignorable="w14 w15 w16se w16cid w16 w16cex wp14">
+<w:endnotes xmlns:wpc="http://schemas.microsoft.com/office/word/2010/wordprocessingCanvas" xmlns:cx="http://schemas.microsoft.com/office/drawing/2014/chartex" xmlns:cx1="http://schemas.microsoft.com/office/drawing/2015/9/8/chartex" xmlns:cx2="http://schemas.microsoft.com/office/drawing/2015/10/21/chartex" xmlns:cx3="http://schemas.microsoft.com/office/drawing/2016/5/9/chartex" xmlns:cx4="http://schemas.microsoft.com/office/drawing/2016/5/10/chartex" xmlns:cx5="http://schemas.microsoft.com/office/drawing/2016/5/11/chartex" xmlns:cx6="http://schemas.microsoft.com/office/drawing/2016/5/12/chartex" xmlns:cx7="http://schemas.microsoft.com/office/drawing/2016/5/13/chartex" xmlns:cx8="http://schemas.microsoft.com/office/drawing/2016/5/14/chartex" xmlns:mc="http://schemas.openxmlformats.org/markup-compatibility/2006" xmlns:aink="http://schemas.microsoft.com/office/drawing/2016/ink" xmlns:am3d="http://schemas.microsoft.com/office/drawing/2017/model3d" xmlns:o="urn:schemas-microsoft-com:office:office" xmlns:oel="http://schemas.microsoft.com/office/2019/extlst" xmlns:r="http://schemas.openxmlformats.org/officeDocument/2006/relationships" xmlns:m="http://schemas.openxmlformats.org/officeDocument/2006/math" xmlns:v="urn:schemas-microsoft-com:vml" xmlns:wp14="http://schemas.microsoft.com/office/word/2010/wordprocessingDrawing" xmlns:wp="http://schemas.openxmlformats.org/drawingml/2006/wordprocessingDrawing" xmlns:w10="urn:schemas-microsoft-com:office:word" xmlns:w="http://schemas.openxmlformats.org/wordprocessingml/2006/main" xmlns:w14="http://schemas.microsoft.com/office/word/2010/wordml" xmlns:w15="http://schemas.microsoft.com/office/word/2012/wordml" xmlns:w16cex="http://schemas.microsoft.com/office/word/2018/wordml/cex" xmlns:w16cid="http://schemas.microsoft.com/office/word/2016/wordml/cid" xmlns:w16="http://schemas.microsoft.com/office/word/2018/wordml" xmlns:w16sdtdh="http://schemas.microsoft.com/office/word/2020/wordml/sdtdatahash" xmlns:w16se="http://schemas.microsoft.com/office/word/2015/wordml/symex" xmlns:wpg="http://schemas.microsoft.com/office/word/2010/wordprocessingGroup" xmlns:wpi="http://schemas.microsoft.com/office/word/2010/wordprocessingInk" xmlns:wne="http://schemas.microsoft.com/office/word/2006/wordml" xmlns:wps="http://schemas.microsoft.com/office/word/2010/wordprocessingShape" mc:Ignorable="w14 w15 w16se w16cid w16 w16cex w16sdtdh wp14">
   <w:endnote w:type="separator" w:id="-1">
     <w:p>
       <w:pPr>
@@ -2817,7 +2949,7 @@
 </file>
 
 <file path=word/footer1.xml><?xml version="1.0" encoding="utf-8"?>
-<w:ftr xmlns:wpc="http://schemas.microsoft.com/office/word/2010/wordprocessingCanvas" xmlns:cx="http://schemas.microsoft.com/office/drawing/2014/chartex" xmlns:cx1="http://schemas.microsoft.com/office/drawing/2015/9/8/chartex" xmlns:cx2="http://schemas.microsoft.com/office/drawing/2015/10/21/chartex" xmlns:cx3="http://schemas.microsoft.com/office/drawing/2016/5/9/chartex" xmlns:cx4="http://schemas.microsoft.com/office/drawing/2016/5/10/chartex" xmlns:cx5="http://schemas.microsoft.com/office/drawing/2016/5/11/chartex" xmlns:cx6="http://schemas.microsoft.com/office/drawing/2016/5/12/chartex" xmlns:cx7="http://schemas.microsoft.com/office/drawing/2016/5/13/chartex" xmlns:cx8="http://schemas.microsoft.com/office/drawing/2016/5/14/chartex" xmlns:mc="http://schemas.openxmlformats.org/markup-compatibility/2006" xmlns:aink="http://schemas.microsoft.com/office/drawing/2016/ink" xmlns:am3d="http://schemas.microsoft.com/office/drawing/2017/model3d" xmlns:o="urn:schemas-microsoft-com:office:office" xmlns:r="http://schemas.openxmlformats.org/officeDocument/2006/relationships" xmlns:m="http://schemas.openxmlformats.org/officeDocument/2006/math" xmlns:v="urn:schemas-microsoft-com:vml" xmlns:wp14="http://schemas.microsoft.com/office/word/2010/wordprocessingDrawing" xmlns:wp="http://schemas.openxmlformats.org/drawingml/2006/wordprocessingDrawing" xmlns:w10="urn:schemas-microsoft-com:office:word" xmlns:w="http://schemas.openxmlformats.org/wordprocessingml/2006/main" xmlns:w14="http://schemas.microsoft.com/office/word/2010/wordml" xmlns:w15="http://schemas.microsoft.com/office/word/2012/wordml" xmlns:w16cex="http://schemas.microsoft.com/office/word/2018/wordml/cex" xmlns:w16cid="http://schemas.microsoft.com/office/word/2016/wordml/cid" xmlns:w16="http://schemas.microsoft.com/office/word/2018/wordml" xmlns:w16se="http://schemas.microsoft.com/office/word/2015/wordml/symex" xmlns:wpg="http://schemas.microsoft.com/office/word/2010/wordprocessingGroup" xmlns:wpi="http://schemas.microsoft.com/office/word/2010/wordprocessingInk" xmlns:wne="http://schemas.microsoft.com/office/word/2006/wordml" xmlns:wps="http://schemas.microsoft.com/office/word/2010/wordprocessingShape" mc:Ignorable="w14 w15 w16se w16cid w16 w16cex wp14">
+<w:ftr xmlns:wpc="http://schemas.microsoft.com/office/word/2010/wordprocessingCanvas" xmlns:cx="http://schemas.microsoft.com/office/drawing/2014/chartex" xmlns:cx1="http://schemas.microsoft.com/office/drawing/2015/9/8/chartex" xmlns:cx2="http://schemas.microsoft.com/office/drawing/2015/10/21/chartex" xmlns:cx3="http://schemas.microsoft.com/office/drawing/2016/5/9/chartex" xmlns:cx4="http://schemas.microsoft.com/office/drawing/2016/5/10/chartex" xmlns:cx5="http://schemas.microsoft.com/office/drawing/2016/5/11/chartex" xmlns:cx6="http://schemas.microsoft.com/office/drawing/2016/5/12/chartex" xmlns:cx7="http://schemas.microsoft.com/office/drawing/2016/5/13/chartex" xmlns:cx8="http://schemas.microsoft.com/office/drawing/2016/5/14/chartex" xmlns:mc="http://schemas.openxmlformats.org/markup-compatibility/2006" xmlns:aink="http://schemas.microsoft.com/office/drawing/2016/ink" xmlns:am3d="http://schemas.microsoft.com/office/drawing/2017/model3d" xmlns:o="urn:schemas-microsoft-com:office:office" xmlns:oel="http://schemas.microsoft.com/office/2019/extlst" xmlns:r="http://schemas.openxmlformats.org/officeDocument/2006/relationships" xmlns:m="http://schemas.openxmlformats.org/officeDocument/2006/math" xmlns:v="urn:schemas-microsoft-com:vml" xmlns:wp14="http://schemas.microsoft.com/office/word/2010/wordprocessingDrawing" xmlns:wp="http://schemas.openxmlformats.org/drawingml/2006/wordprocessingDrawing" xmlns:w10="urn:schemas-microsoft-com:office:word" xmlns:w="http://schemas.openxmlformats.org/wordprocessingml/2006/main" xmlns:w14="http://schemas.microsoft.com/office/word/2010/wordml" xmlns:w15="http://schemas.microsoft.com/office/word/2012/wordml" xmlns:w16cex="http://schemas.microsoft.com/office/word/2018/wordml/cex" xmlns:w16cid="http://schemas.microsoft.com/office/word/2016/wordml/cid" xmlns:w16="http://schemas.microsoft.com/office/word/2018/wordml" xmlns:w16sdtdh="http://schemas.microsoft.com/office/word/2020/wordml/sdtdatahash" xmlns:w16se="http://schemas.microsoft.com/office/word/2015/wordml/symex" xmlns:wpg="http://schemas.microsoft.com/office/word/2010/wordprocessingGroup" xmlns:wpi="http://schemas.microsoft.com/office/word/2010/wordprocessingInk" xmlns:wne="http://schemas.microsoft.com/office/word/2006/wordml" xmlns:wps="http://schemas.microsoft.com/office/word/2010/wordprocessingShape" mc:Ignorable="w14 w15 w16se w16cid w16 w16cex w16sdtdh wp14">
   <w:p>
     <w:pPr>
       <w:pStyle w:val="Footer"/>
@@ -2998,7 +3130,7 @@
                       <a:effectLst/>
                       <a:extLst>
                         <a:ext uri="{C572A759-6A51-4108-AA02-DFA0A04FC94B}">
-                          <ma14:wrappingTextBoxFlag xmlns="" xmlns:mo="http://schemas.microsoft.com/office/mac/office/2008/main" xmlns:mv="urn:schemas-microsoft-com:mac:vml" xmlns:o="urn:schemas-microsoft-com:office:office" xmlns:v="urn:schemas-microsoft-com:vml" xmlns:w10="urn:schemas-microsoft-com:office:word" xmlns:w="http://schemas.openxmlformats.org/wordprocessingml/2006/main" xmlns:ma14="http://schemas.microsoft.com/office/mac/drawingml/2011/main"/>
+                          <ma14:wrappingTextBoxFlag xmlns:ma14="http://schemas.microsoft.com/office/mac/drawingml/2011/main" xmlns:w="http://schemas.openxmlformats.org/wordprocessingml/2006/main" xmlns:w10="urn:schemas-microsoft-com:office:word" xmlns:v="urn:schemas-microsoft-com:vml" xmlns:o="urn:schemas-microsoft-com:office:office" xmlns:mv="urn:schemas-microsoft-com:mac:vml" xmlns:mo="http://schemas.microsoft.com/office/mac/office/2008/main" xmlns=""/>
                         </a:ext>
                       </a:extLst>
                     </wps:spPr>
@@ -3128,7 +3260,7 @@
               <v:stroke joinstyle="miter"/>
               <v:path gradientshapeok="t" o:connecttype="rect"/>
             </v:shapetype>
-            <v:shape id="Text Box 6" o:spid="_x0000_s1026" type="#_x0000_t202" style="position:absolute;margin-left:-19.1pt;margin-top:8.25pt;width:460.4pt;height:39.75pt;z-index:251721728;visibility:visible;mso-wrap-style:square;mso-width-percent:0;mso-height-percent:0;mso-wrap-distance-left:9pt;mso-wrap-distance-top:0;mso-wrap-distance-right:9pt;mso-wrap-distance-bottom:0;mso-position-horizontal:absolute;mso-position-horizontal-relative:text;mso-position-vertical:absolute;mso-position-vertical-relative:text;mso-width-percent:0;mso-height-percent:0;mso-width-relative:margin;mso-height-relative:margin;v-text-anchor:top" o:gfxdata="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" filled="f" stroked="f">
+            <v:shape id="Text Box 6" o:spid="_x0000_s1026" type="#_x0000_t202" style="position:absolute;margin-left:-19.1pt;margin-top:8.25pt;width:460.4pt;height:39.75pt;z-index:251721728;visibility:visible;mso-wrap-style:square;mso-width-percent:0;mso-height-percent:0;mso-wrap-distance-left:9pt;mso-wrap-distance-top:0;mso-wrap-distance-right:9pt;mso-wrap-distance-bottom:0;mso-position-horizontal:absolute;mso-position-horizontal-relative:text;mso-position-vertical:absolute;mso-position-vertical-relative:text;mso-width-percent:0;mso-height-percent:0;mso-width-relative:margin;mso-height-relative:margin;v-text-anchor:top" o:gfxdata="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" filled="f" stroked="f">
               <v:textbox>
                 <w:txbxContent>
                   <w:p>
@@ -3242,7 +3374,7 @@
 </file>
 
 <file path=word/footer2.xml><?xml version="1.0" encoding="utf-8"?>
-<w:ftr xmlns:wpc="http://schemas.microsoft.com/office/word/2010/wordprocessingCanvas" xmlns:cx="http://schemas.microsoft.com/office/drawing/2014/chartex" xmlns:cx1="http://schemas.microsoft.com/office/drawing/2015/9/8/chartex" xmlns:cx2="http://schemas.microsoft.com/office/drawing/2015/10/21/chartex" xmlns:cx3="http://schemas.microsoft.com/office/drawing/2016/5/9/chartex" xmlns:cx4="http://schemas.microsoft.com/office/drawing/2016/5/10/chartex" xmlns:cx5="http://schemas.microsoft.com/office/drawing/2016/5/11/chartex" xmlns:cx6="http://schemas.microsoft.com/office/drawing/2016/5/12/chartex" xmlns:cx7="http://schemas.microsoft.com/office/drawing/2016/5/13/chartex" xmlns:cx8="http://schemas.microsoft.com/office/drawing/2016/5/14/chartex" xmlns:mc="http://schemas.openxmlformats.org/markup-compatibility/2006" xmlns:aink="http://schemas.microsoft.com/office/drawing/2016/ink" xmlns:am3d="http://schemas.microsoft.com/office/drawing/2017/model3d" xmlns:o="urn:schemas-microsoft-com:office:office" xmlns:r="http://schemas.openxmlformats.org/officeDocument/2006/relationships" xmlns:m="http://schemas.openxmlformats.org/officeDocument/2006/math" xmlns:v="urn:schemas-microsoft-com:vml" xmlns:wp14="http://schemas.microsoft.com/office/word/2010/wordprocessingDrawing" xmlns:wp="http://schemas.openxmlformats.org/drawingml/2006/wordprocessingDrawing" xmlns:w10="urn:schemas-microsoft-com:office:word" xmlns:w="http://schemas.openxmlformats.org/wordprocessingml/2006/main" xmlns:w14="http://schemas.microsoft.com/office/word/2010/wordml" xmlns:w15="http://schemas.microsoft.com/office/word/2012/wordml" xmlns:w16cex="http://schemas.microsoft.com/office/word/2018/wordml/cex" xmlns:w16cid="http://schemas.microsoft.com/office/word/2016/wordml/cid" xmlns:w16="http://schemas.microsoft.com/office/word/2018/wordml" xmlns:w16se="http://schemas.microsoft.com/office/word/2015/wordml/symex" xmlns:wpg="http://schemas.microsoft.com/office/word/2010/wordprocessingGroup" xmlns:wpi="http://schemas.microsoft.com/office/word/2010/wordprocessingInk" xmlns:wne="http://schemas.microsoft.com/office/word/2006/wordml" xmlns:wps="http://schemas.microsoft.com/office/word/2010/wordprocessingShape" mc:Ignorable="w14 w15 w16se w16cid w16 w16cex wp14">
+<w:ftr xmlns:wpc="http://schemas.microsoft.com/office/word/2010/wordprocessingCanvas" xmlns:cx="http://schemas.microsoft.com/office/drawing/2014/chartex" xmlns:cx1="http://schemas.microsoft.com/office/drawing/2015/9/8/chartex" xmlns:cx2="http://schemas.microsoft.com/office/drawing/2015/10/21/chartex" xmlns:cx3="http://schemas.microsoft.com/office/drawing/2016/5/9/chartex" xmlns:cx4="http://schemas.microsoft.com/office/drawing/2016/5/10/chartex" xmlns:cx5="http://schemas.microsoft.com/office/drawing/2016/5/11/chartex" xmlns:cx6="http://schemas.microsoft.com/office/drawing/2016/5/12/chartex" xmlns:cx7="http://schemas.microsoft.com/office/drawing/2016/5/13/chartex" xmlns:cx8="http://schemas.microsoft.com/office/drawing/2016/5/14/chartex" xmlns:mc="http://schemas.openxmlformats.org/markup-compatibility/2006" xmlns:aink="http://schemas.microsoft.com/office/drawing/2016/ink" xmlns:am3d="http://schemas.microsoft.com/office/drawing/2017/model3d" xmlns:o="urn:schemas-microsoft-com:office:office" xmlns:oel="http://schemas.microsoft.com/office/2019/extlst" xmlns:r="http://schemas.openxmlformats.org/officeDocument/2006/relationships" xmlns:m="http://schemas.openxmlformats.org/officeDocument/2006/math" xmlns:v="urn:schemas-microsoft-com:vml" xmlns:wp14="http://schemas.microsoft.com/office/word/2010/wordprocessingDrawing" xmlns:wp="http://schemas.openxmlformats.org/drawingml/2006/wordprocessingDrawing" xmlns:w10="urn:schemas-microsoft-com:office:word" xmlns:w="http://schemas.openxmlformats.org/wordprocessingml/2006/main" xmlns:w14="http://schemas.microsoft.com/office/word/2010/wordml" xmlns:w15="http://schemas.microsoft.com/office/word/2012/wordml" xmlns:w16cex="http://schemas.microsoft.com/office/word/2018/wordml/cex" xmlns:w16cid="http://schemas.microsoft.com/office/word/2016/wordml/cid" xmlns:w16="http://schemas.microsoft.com/office/word/2018/wordml" xmlns:w16sdtdh="http://schemas.microsoft.com/office/word/2020/wordml/sdtdatahash" xmlns:w16se="http://schemas.microsoft.com/office/word/2015/wordml/symex" xmlns:wpg="http://schemas.microsoft.com/office/word/2010/wordprocessingGroup" xmlns:wpi="http://schemas.microsoft.com/office/word/2010/wordprocessingInk" xmlns:wne="http://schemas.microsoft.com/office/word/2006/wordml" xmlns:wps="http://schemas.microsoft.com/office/word/2010/wordprocessingShape" mc:Ignorable="w14 w15 w16se w16cid w16 w16cex w16sdtdh wp14">
   <w:p>
     <w:pPr>
       <w:pStyle w:val="Footer"/>
@@ -3321,7 +3453,7 @@
 </file>
 
 <file path=word/footnotes.xml><?xml version="1.0" encoding="utf-8"?>
-<w:footnotes xmlns:wpc="http://schemas.microsoft.com/office/word/2010/wordprocessingCanvas" xmlns:cx="http://schemas.microsoft.com/office/drawing/2014/chartex" xmlns:cx1="http://schemas.microsoft.com/office/drawing/2015/9/8/chartex" xmlns:cx2="http://schemas.microsoft.com/office/drawing/2015/10/21/chartex" xmlns:cx3="http://schemas.microsoft.com/office/drawing/2016/5/9/chartex" xmlns:cx4="http://schemas.microsoft.com/office/drawing/2016/5/10/chartex" xmlns:cx5="http://schemas.microsoft.com/office/drawing/2016/5/11/chartex" xmlns:cx6="http://schemas.microsoft.com/office/drawing/2016/5/12/chartex" xmlns:cx7="http://schemas.microsoft.com/office/drawing/2016/5/13/chartex" xmlns:cx8="http://schemas.microsoft.com/office/drawing/2016/5/14/chartex" xmlns:mc="http://schemas.openxmlformats.org/markup-compatibility/2006" xmlns:aink="http://schemas.microsoft.com/office/drawing/2016/ink" xmlns:am3d="http://schemas.microsoft.com/office/drawing/2017/model3d" xmlns:o="urn:schemas-microsoft-com:office:office" xmlns:r="http://schemas.openxmlformats.org/officeDocument/2006/relationships" xmlns:m="http://schemas.openxmlformats.org/officeDocument/2006/math" xmlns:v="urn:schemas-microsoft-com:vml" xmlns:wp14="http://schemas.microsoft.com/office/word/2010/wordprocessingDrawing" xmlns:wp="http://schemas.openxmlformats.org/drawingml/2006/wordprocessingDrawing" xmlns:w10="urn:schemas-microsoft-com:office:word" xmlns:w="http://schemas.openxmlformats.org/wordprocessingml/2006/main" xmlns:w14="http://schemas.microsoft.com/office/word/2010/wordml" xmlns:w15="http://schemas.microsoft.com/office/word/2012/wordml" xmlns:w16cex="http://schemas.microsoft.com/office/word/2018/wordml/cex" xmlns:w16cid="http://schemas.microsoft.com/office/word/2016/wordml/cid" xmlns:w16="http://schemas.microsoft.com/office/word/2018/wordml" xmlns:w16se="http://schemas.microsoft.com/office/word/2015/wordml/symex" xmlns:wpg="http://schemas.microsoft.com/office/word/2010/wordprocessingGroup" xmlns:wpi="http://schemas.microsoft.com/office/word/2010/wordprocessingInk" xmlns:wne="http://schemas.microsoft.com/office/word/2006/wordml" xmlns:wps="http://schemas.microsoft.com/office/word/2010/wordprocessingShape" mc:Ignorable="w14 w15 w16se w16cid w16 w16cex wp14">
+<w:footnotes xmlns:wpc="http://schemas.microsoft.com/office/word/2010/wordprocessingCanvas" xmlns:cx="http://schemas.microsoft.com/office/drawing/2014/chartex" xmlns:cx1="http://schemas.microsoft.com/office/drawing/2015/9/8/chartex" xmlns:cx2="http://schemas.microsoft.com/office/drawing/2015/10/21/chartex" xmlns:cx3="http://schemas.microsoft.com/office/drawing/2016/5/9/chartex" xmlns:cx4="http://schemas.microsoft.com/office/drawing/2016/5/10/chartex" xmlns:cx5="http://schemas.microsoft.com/office/drawing/2016/5/11/chartex" xmlns:cx6="http://schemas.microsoft.com/office/drawing/2016/5/12/chartex" xmlns:cx7="http://schemas.microsoft.com/office/drawing/2016/5/13/chartex" xmlns:cx8="http://schemas.microsoft.com/office/drawing/2016/5/14/chartex" xmlns:mc="http://schemas.openxmlformats.org/markup-compatibility/2006" xmlns:aink="http://schemas.microsoft.com/office/drawing/2016/ink" xmlns:am3d="http://schemas.microsoft.com/office/drawing/2017/model3d" xmlns:o="urn:schemas-microsoft-com:office:office" xmlns:oel="http://schemas.microsoft.com/office/2019/extlst" xmlns:r="http://schemas.openxmlformats.org/officeDocument/2006/relationships" xmlns:m="http://schemas.openxmlformats.org/officeDocument/2006/math" xmlns:v="urn:schemas-microsoft-com:vml" xmlns:wp14="http://schemas.microsoft.com/office/word/2010/wordprocessingDrawing" xmlns:wp="http://schemas.openxmlformats.org/drawingml/2006/wordprocessingDrawing" xmlns:w10="urn:schemas-microsoft-com:office:word" xmlns:w="http://schemas.openxmlformats.org/wordprocessingml/2006/main" xmlns:w14="http://schemas.microsoft.com/office/word/2010/wordml" xmlns:w15="http://schemas.microsoft.com/office/word/2012/wordml" xmlns:w16cex="http://schemas.microsoft.com/office/word/2018/wordml/cex" xmlns:w16cid="http://schemas.microsoft.com/office/word/2016/wordml/cid" xmlns:w16="http://schemas.microsoft.com/office/word/2018/wordml" xmlns:w16sdtdh="http://schemas.microsoft.com/office/word/2020/wordml/sdtdatahash" xmlns:w16se="http://schemas.microsoft.com/office/word/2015/wordml/symex" xmlns:wpg="http://schemas.microsoft.com/office/word/2010/wordprocessingGroup" xmlns:wpi="http://schemas.microsoft.com/office/word/2010/wordprocessingInk" xmlns:wne="http://schemas.microsoft.com/office/word/2006/wordml" xmlns:wps="http://schemas.microsoft.com/office/word/2010/wordprocessingShape" mc:Ignorable="w14 w15 w16se w16cid w16 w16cex w16sdtdh wp14">
   <w:footnote w:type="separator" w:id="-1">
     <w:p>
       <w:pPr>
@@ -3346,7 +3478,7 @@
 </file>
 
 <file path=word/header1.xml><?xml version="1.0" encoding="utf-8"?>
-<w:hdr xmlns:wpc="http://schemas.microsoft.com/office/word/2010/wordprocessingCanvas" xmlns:cx="http://schemas.microsoft.com/office/drawing/2014/chartex" xmlns:cx1="http://schemas.microsoft.com/office/drawing/2015/9/8/chartex" xmlns:cx2="http://schemas.microsoft.com/office/drawing/2015/10/21/chartex" xmlns:cx3="http://schemas.microsoft.com/office/drawing/2016/5/9/chartex" xmlns:cx4="http://schemas.microsoft.com/office/drawing/2016/5/10/chartex" xmlns:cx5="http://schemas.microsoft.com/office/drawing/2016/5/11/chartex" xmlns:cx6="http://schemas.microsoft.com/office/drawing/2016/5/12/chartex" xmlns:cx7="http://schemas.microsoft.com/office/drawing/2016/5/13/chartex" xmlns:cx8="http://schemas.microsoft.com/office/drawing/2016/5/14/chartex" xmlns:mc="http://schemas.openxmlformats.org/markup-compatibility/2006" xmlns:aink="http://schemas.microsoft.com/office/drawing/2016/ink" xmlns:am3d="http://schemas.microsoft.com/office/drawing/2017/model3d" xmlns:o="urn:schemas-microsoft-com:office:office" xmlns:r="http://schemas.openxmlformats.org/officeDocument/2006/relationships" xmlns:m="http://schemas.openxmlformats.org/officeDocument/2006/math" xmlns:v="urn:schemas-microsoft-com:vml" xmlns:wp14="http://schemas.microsoft.com/office/word/2010/wordprocessingDrawing" xmlns:wp="http://schemas.openxmlformats.org/drawingml/2006/wordprocessingDrawing" xmlns:w10="urn:schemas-microsoft-com:office:word" xmlns:w="http://schemas.openxmlformats.org/wordprocessingml/2006/main" xmlns:w14="http://schemas.microsoft.com/office/word/2010/wordml" xmlns:w15="http://schemas.microsoft.com/office/word/2012/wordml" xmlns:w16cex="http://schemas.microsoft.com/office/word/2018/wordml/cex" xmlns:w16cid="http://schemas.microsoft.com/office/word/2016/wordml/cid" xmlns:w16="http://schemas.microsoft.com/office/word/2018/wordml" xmlns:w16se="http://schemas.microsoft.com/office/word/2015/wordml/symex" xmlns:wpg="http://schemas.microsoft.com/office/word/2010/wordprocessingGroup" xmlns:wpi="http://schemas.microsoft.com/office/word/2010/wordprocessingInk" xmlns:wne="http://schemas.microsoft.com/office/word/2006/wordml" xmlns:wps="http://schemas.microsoft.com/office/word/2010/wordprocessingShape" mc:Ignorable="w14 w15 w16se w16cid w16 w16cex wp14">
+<w:hdr xmlns:wpc="http://schemas.microsoft.com/office/word/2010/wordprocessingCanvas" xmlns:cx="http://schemas.microsoft.com/office/drawing/2014/chartex" xmlns:cx1="http://schemas.microsoft.com/office/drawing/2015/9/8/chartex" xmlns:cx2="http://schemas.microsoft.com/office/drawing/2015/10/21/chartex" xmlns:cx3="http://schemas.microsoft.com/office/drawing/2016/5/9/chartex" xmlns:cx4="http://schemas.microsoft.com/office/drawing/2016/5/10/chartex" xmlns:cx5="http://schemas.microsoft.com/office/drawing/2016/5/11/chartex" xmlns:cx6="http://schemas.microsoft.com/office/drawing/2016/5/12/chartex" xmlns:cx7="http://schemas.microsoft.com/office/drawing/2016/5/13/chartex" xmlns:cx8="http://schemas.microsoft.com/office/drawing/2016/5/14/chartex" xmlns:mc="http://schemas.openxmlformats.org/markup-compatibility/2006" xmlns:aink="http://schemas.microsoft.com/office/drawing/2016/ink" xmlns:am3d="http://schemas.microsoft.com/office/drawing/2017/model3d" xmlns:o="urn:schemas-microsoft-com:office:office" xmlns:oel="http://schemas.microsoft.com/office/2019/extlst" xmlns:r="http://schemas.openxmlformats.org/officeDocument/2006/relationships" xmlns:m="http://schemas.openxmlformats.org/officeDocument/2006/math" xmlns:v="urn:schemas-microsoft-com:vml" xmlns:wp14="http://schemas.microsoft.com/office/word/2010/wordprocessingDrawing" xmlns:wp="http://schemas.openxmlformats.org/drawingml/2006/wordprocessingDrawing" xmlns:w10="urn:schemas-microsoft-com:office:word" xmlns:w="http://schemas.openxmlformats.org/wordprocessingml/2006/main" xmlns:w14="http://schemas.microsoft.com/office/word/2010/wordml" xmlns:w15="http://schemas.microsoft.com/office/word/2012/wordml" xmlns:w16cex="http://schemas.microsoft.com/office/word/2018/wordml/cex" xmlns:w16cid="http://schemas.microsoft.com/office/word/2016/wordml/cid" xmlns:w16="http://schemas.microsoft.com/office/word/2018/wordml" xmlns:w16sdtdh="http://schemas.microsoft.com/office/word/2020/wordml/sdtdatahash" xmlns:w16se="http://schemas.microsoft.com/office/word/2015/wordml/symex" xmlns:wpg="http://schemas.microsoft.com/office/word/2010/wordprocessingGroup" xmlns:wpi="http://schemas.microsoft.com/office/word/2010/wordprocessingInk" xmlns:wne="http://schemas.microsoft.com/office/word/2006/wordml" xmlns:wps="http://schemas.microsoft.com/office/word/2010/wordprocessingShape" mc:Ignorable="w14 w15 w16se w16cid w16 w16cex w16sdtdh wp14">
   <w:p>
     <w:pPr>
       <w:pStyle w:val="Header"/>
@@ -3372,7 +3504,6 @@
         <w:dataBinding w:prefixMappings="xmlns:ns0='http://purl.org/dc/elements/1.1/' xmlns:ns1='http://schemas.openxmlformats.org/package/2006/metadata/core-properties' " w:xpath="/ns1:coreProperties[1]/ns0:title[1]" w:storeItemID="{6C3C8BC8-F283-45AE-878A-BAB7291924A1}"/>
         <w:text/>
       </w:sdtPr>
-      <w:sdtEndPr/>
       <w:sdtContent>
         <w:r>
           <w:rPr>
@@ -3650,7 +3781,7 @@
 </file>
 
 <file path=word/numbering.xml><?xml version="1.0" encoding="utf-8"?>
-<w:numbering xmlns:wpc="http://schemas.microsoft.com/office/word/2010/wordprocessingCanvas" xmlns:cx="http://schemas.microsoft.com/office/drawing/2014/chartex" xmlns:cx1="http://schemas.microsoft.com/office/drawing/2015/9/8/chartex" xmlns:cx2="http://schemas.microsoft.com/office/drawing/2015/10/21/chartex" xmlns:cx3="http://schemas.microsoft.com/office/drawing/2016/5/9/chartex" xmlns:cx4="http://schemas.microsoft.com/office/drawing/2016/5/10/chartex" xmlns:cx5="http://schemas.microsoft.com/office/drawing/2016/5/11/chartex" xmlns:cx6="http://schemas.microsoft.com/office/drawing/2016/5/12/chartex" xmlns:cx7="http://schemas.microsoft.com/office/drawing/2016/5/13/chartex" xmlns:cx8="http://schemas.microsoft.com/office/drawing/2016/5/14/chartex" xmlns:mc="http://schemas.openxmlformats.org/markup-compatibility/2006" xmlns:aink="http://schemas.microsoft.com/office/drawing/2016/ink" xmlns:am3d="http://schemas.microsoft.com/office/drawing/2017/model3d" xmlns:o="urn:schemas-microsoft-com:office:office" xmlns:r="http://schemas.openxmlformats.org/officeDocument/2006/relationships" xmlns:m="http://schemas.openxmlformats.org/officeDocument/2006/math" xmlns:v="urn:schemas-microsoft-com:vml" xmlns:wp14="http://schemas.microsoft.com/office/word/2010/wordprocessingDrawing" xmlns:wp="http://schemas.openxmlformats.org/drawingml/2006/wordprocessingDrawing" xmlns:w10="urn:schemas-microsoft-com:office:word" xmlns:w="http://schemas.openxmlformats.org/wordprocessingml/2006/main" xmlns:w14="http://schemas.microsoft.com/office/word/2010/wordml" xmlns:w15="http://schemas.microsoft.com/office/word/2012/wordml" xmlns:w16cex="http://schemas.microsoft.com/office/word/2018/wordml/cex" xmlns:w16cid="http://schemas.microsoft.com/office/word/2016/wordml/cid" xmlns:w16="http://schemas.microsoft.com/office/word/2018/wordml" xmlns:w16se="http://schemas.microsoft.com/office/word/2015/wordml/symex" xmlns:wpg="http://schemas.microsoft.com/office/word/2010/wordprocessingGroup" xmlns:wpi="http://schemas.microsoft.com/office/word/2010/wordprocessingInk" xmlns:wne="http://schemas.microsoft.com/office/word/2006/wordml" xmlns:wps="http://schemas.microsoft.com/office/word/2010/wordprocessingShape" mc:Ignorable="w14 w15 w16se w16cid w16 w16cex wp14">
+<w:numbering xmlns:wpc="http://schemas.microsoft.com/office/word/2010/wordprocessingCanvas" xmlns:cx="http://schemas.microsoft.com/office/drawing/2014/chartex" xmlns:cx1="http://schemas.microsoft.com/office/drawing/2015/9/8/chartex" xmlns:cx2="http://schemas.microsoft.com/office/drawing/2015/10/21/chartex" xmlns:cx3="http://schemas.microsoft.com/office/drawing/2016/5/9/chartex" xmlns:cx4="http://schemas.microsoft.com/office/drawing/2016/5/10/chartex" xmlns:cx5="http://schemas.microsoft.com/office/drawing/2016/5/11/chartex" xmlns:cx6="http://schemas.microsoft.com/office/drawing/2016/5/12/chartex" xmlns:cx7="http://schemas.microsoft.com/office/drawing/2016/5/13/chartex" xmlns:cx8="http://schemas.microsoft.com/office/drawing/2016/5/14/chartex" xmlns:mc="http://schemas.openxmlformats.org/markup-compatibility/2006" xmlns:aink="http://schemas.microsoft.com/office/drawing/2016/ink" xmlns:am3d="http://schemas.microsoft.com/office/drawing/2017/model3d" xmlns:o="urn:schemas-microsoft-com:office:office" xmlns:oel="http://schemas.microsoft.com/office/2019/extlst" xmlns:r="http://schemas.openxmlformats.org/officeDocument/2006/relationships" xmlns:m="http://schemas.openxmlformats.org/officeDocument/2006/math" xmlns:v="urn:schemas-microsoft-com:vml" xmlns:wp14="http://schemas.microsoft.com/office/word/2010/wordprocessingDrawing" xmlns:wp="http://schemas.openxmlformats.org/drawingml/2006/wordprocessingDrawing" xmlns:w10="urn:schemas-microsoft-com:office:word" xmlns:w="http://schemas.openxmlformats.org/wordprocessingml/2006/main" xmlns:w14="http://schemas.microsoft.com/office/word/2010/wordml" xmlns:w15="http://schemas.microsoft.com/office/word/2012/wordml" xmlns:w16cex="http://schemas.microsoft.com/office/word/2018/wordml/cex" xmlns:w16cid="http://schemas.microsoft.com/office/word/2016/wordml/cid" xmlns:w16="http://schemas.microsoft.com/office/word/2018/wordml" xmlns:w16sdtdh="http://schemas.microsoft.com/office/word/2020/wordml/sdtdatahash" xmlns:w16se="http://schemas.microsoft.com/office/word/2015/wordml/symex" xmlns:wpg="http://schemas.microsoft.com/office/word/2010/wordprocessingGroup" xmlns:wpi="http://schemas.microsoft.com/office/word/2010/wordprocessingInk" xmlns:wne="http://schemas.microsoft.com/office/word/2006/wordml" xmlns:wps="http://schemas.microsoft.com/office/word/2010/wordprocessingShape" mc:Ignorable="w14 w15 w16se w16cid w16 w16cex w16sdtdh wp14">
   <w:abstractNum w:abstractNumId="0" w15:restartNumberingAfterBreak="0">
     <w:nsid w:val="23C566E9"/>
     <w:multiLevelType w:val="hybridMultilevel"/>
@@ -4206,29 +4337,29 @@
       </w:pPr>
     </w:lvl>
   </w:abstractNum>
-  <w:num w:numId="1">
+  <w:num w:numId="1" w16cid:durableId="352154600">
     <w:abstractNumId w:val="5"/>
   </w:num>
-  <w:num w:numId="2">
+  <w:num w:numId="2" w16cid:durableId="67503435">
     <w:abstractNumId w:val="3"/>
   </w:num>
-  <w:num w:numId="3">
+  <w:num w:numId="3" w16cid:durableId="1885483324">
     <w:abstractNumId w:val="0"/>
   </w:num>
-  <w:num w:numId="4">
+  <w:num w:numId="4" w16cid:durableId="1086876369">
     <w:abstractNumId w:val="1"/>
   </w:num>
-  <w:num w:numId="5">
+  <w:num w:numId="5" w16cid:durableId="436021154">
     <w:abstractNumId w:val="4"/>
   </w:num>
-  <w:num w:numId="6">
+  <w:num w:numId="6" w16cid:durableId="1708869440">
     <w:abstractNumId w:val="2"/>
   </w:num>
 </w:numbering>
 </file>
 
 <file path=word/styles.xml><?xml version="1.0" encoding="utf-8"?>
-<w:styles xmlns:mc="http://schemas.openxmlformats.org/markup-compatibility/2006" xmlns:r="http://schemas.openxmlformats.org/officeDocument/2006/relationships" xmlns:w="http://schemas.openxmlformats.org/wordprocessingml/2006/main" xmlns:w14="http://schemas.microsoft.com/office/word/2010/wordml" xmlns:w15="http://schemas.microsoft.com/office/word/2012/wordml" xmlns:w16cex="http://schemas.microsoft.com/office/word/2018/wordml/cex" xmlns:w16cid="http://schemas.microsoft.com/office/word/2016/wordml/cid" xmlns:w16="http://schemas.microsoft.com/office/word/2018/wordml" xmlns:w16se="http://schemas.microsoft.com/office/word/2015/wordml/symex" mc:Ignorable="w14 w15 w16se w16cid w16 w16cex">
+<w:styles xmlns:mc="http://schemas.openxmlformats.org/markup-compatibility/2006" xmlns:r="http://schemas.openxmlformats.org/officeDocument/2006/relationships" xmlns:w="http://schemas.openxmlformats.org/wordprocessingml/2006/main" xmlns:w14="http://schemas.microsoft.com/office/word/2010/wordml" xmlns:w15="http://schemas.microsoft.com/office/word/2012/wordml" xmlns:w16cex="http://schemas.microsoft.com/office/word/2018/wordml/cex" xmlns:w16cid="http://schemas.microsoft.com/office/word/2016/wordml/cid" xmlns:w16="http://schemas.microsoft.com/office/word/2018/wordml" xmlns:w16sdtdh="http://schemas.microsoft.com/office/word/2020/wordml/sdtdatahash" xmlns:w16se="http://schemas.microsoft.com/office/word/2015/wordml/symex" mc:Ignorable="w14 w15 w16se w16cid w16 w16cex w16sdtdh">
   <w:docDefaults>
     <w:rPrDefault>
       <w:rPr>
@@ -4350,6 +4481,7 @@
     <w:lsdException w:name="HTML Sample" w:semiHidden="1" w:unhideWhenUsed="1"/>
     <w:lsdException w:name="HTML Typewriter" w:semiHidden="1" w:unhideWhenUsed="1"/>
     <w:lsdException w:name="HTML Variable" w:semiHidden="1" w:unhideWhenUsed="1"/>
+    <w:lsdException w:name="Normal Table" w:semiHidden="1" w:unhideWhenUsed="1"/>
     <w:lsdException w:name="annotation subject" w:semiHidden="1" w:unhideWhenUsed="1"/>
     <w:lsdException w:name="No List" w:semiHidden="1" w:unhideWhenUsed="1"/>
     <w:lsdException w:name="Outline List 1" w:semiHidden="1" w:unhideWhenUsed="1"/>
@@ -4392,8 +4524,11 @@
     <w:lsdException w:name="Table Contemporary" w:semiHidden="1" w:unhideWhenUsed="1"/>
     <w:lsdException w:name="Table Elegant" w:semiHidden="1" w:unhideWhenUsed="1"/>
     <w:lsdException w:name="Table Professional" w:semiHidden="1" w:unhideWhenUsed="1"/>
+    <w:lsdException w:name="Table Subtle 1" w:semiHidden="1" w:unhideWhenUsed="1"/>
     <w:lsdException w:name="Table Subtle 2" w:semiHidden="1" w:unhideWhenUsed="1"/>
     <w:lsdException w:name="Table Web 1" w:semiHidden="1" w:unhideWhenUsed="1"/>
+    <w:lsdException w:name="Table Web 2" w:semiHidden="1" w:unhideWhenUsed="1"/>
+    <w:lsdException w:name="Table Web 3" w:semiHidden="1" w:unhideWhenUsed="1"/>
     <w:lsdException w:name="Balloon Text" w:semiHidden="1" w:unhideWhenUsed="1"/>
     <w:lsdException w:name="Table Grid" w:uiPriority="39"/>
     <w:lsdException w:name="Table Theme" w:semiHidden="1" w:unhideWhenUsed="1"/>
@@ -5569,7 +5704,7 @@
 </file>
 
 <file path=word/glossary/document.xml><?xml version="1.0" encoding="utf-8"?>
-<w:glossaryDocument xmlns:wpc="http://schemas.microsoft.com/office/word/2010/wordprocessingCanvas" xmlns:cx="http://schemas.microsoft.com/office/drawing/2014/chartex" xmlns:cx1="http://schemas.microsoft.com/office/drawing/2015/9/8/chartex" xmlns:cx2="http://schemas.microsoft.com/office/drawing/2015/10/21/chartex" xmlns:cx3="http://schemas.microsoft.com/office/drawing/2016/5/9/chartex" xmlns:cx4="http://schemas.microsoft.com/office/drawing/2016/5/10/chartex" xmlns:cx5="http://schemas.microsoft.com/office/drawing/2016/5/11/chartex" xmlns:cx6="http://schemas.microsoft.com/office/drawing/2016/5/12/chartex" xmlns:cx7="http://schemas.microsoft.com/office/drawing/2016/5/13/chartex" xmlns:cx8="http://schemas.microsoft.com/office/drawing/2016/5/14/chartex" xmlns:mc="http://schemas.openxmlformats.org/markup-compatibility/2006" xmlns:aink="http://schemas.microsoft.com/office/drawing/2016/ink" xmlns:am3d="http://schemas.microsoft.com/office/drawing/2017/model3d" xmlns:o="urn:schemas-microsoft-com:office:office" xmlns:r="http://schemas.openxmlformats.org/officeDocument/2006/relationships" xmlns:m="http://schemas.openxmlformats.org/officeDocument/2006/math" xmlns:v="urn:schemas-microsoft-com:vml" xmlns:wp14="http://schemas.microsoft.com/office/word/2010/wordprocessingDrawing" xmlns:wp="http://schemas.openxmlformats.org/drawingml/2006/wordprocessingDrawing" xmlns:w10="urn:schemas-microsoft-com:office:word" xmlns:w="http://schemas.openxmlformats.org/wordprocessingml/2006/main" xmlns:w14="http://schemas.microsoft.com/office/word/2010/wordml" xmlns:w15="http://schemas.microsoft.com/office/word/2012/wordml" xmlns:w16cex="http://schemas.microsoft.com/office/word/2018/wordml/cex" xmlns:w16cid="http://schemas.microsoft.com/office/word/2016/wordml/cid" xmlns:w16="http://schemas.microsoft.com/office/word/2018/wordml" xmlns:w16se="http://schemas.microsoft.com/office/word/2015/wordml/symex" xmlns:wpg="http://schemas.microsoft.com/office/word/2010/wordprocessingGroup" xmlns:wpi="http://schemas.microsoft.com/office/word/2010/wordprocessingInk" xmlns:wne="http://schemas.microsoft.com/office/word/2006/wordml" xmlns:wps="http://schemas.microsoft.com/office/word/2010/wordprocessingShape" mc:Ignorable="w14 w15 w16se w16cid w16 w16cex wp14">
+<w:glossaryDocument xmlns:wpc="http://schemas.microsoft.com/office/word/2010/wordprocessingCanvas" xmlns:cx="http://schemas.microsoft.com/office/drawing/2014/chartex" xmlns:cx1="http://schemas.microsoft.com/office/drawing/2015/9/8/chartex" xmlns:cx2="http://schemas.microsoft.com/office/drawing/2015/10/21/chartex" xmlns:cx3="http://schemas.microsoft.com/office/drawing/2016/5/9/chartex" xmlns:cx4="http://schemas.microsoft.com/office/drawing/2016/5/10/chartex" xmlns:cx5="http://schemas.microsoft.com/office/drawing/2016/5/11/chartex" xmlns:cx6="http://schemas.microsoft.com/office/drawing/2016/5/12/chartex" xmlns:cx7="http://schemas.microsoft.com/office/drawing/2016/5/13/chartex" xmlns:cx8="http://schemas.microsoft.com/office/drawing/2016/5/14/chartex" xmlns:mc="http://schemas.openxmlformats.org/markup-compatibility/2006" xmlns:aink="http://schemas.microsoft.com/office/drawing/2016/ink" xmlns:am3d="http://schemas.microsoft.com/office/drawing/2017/model3d" xmlns:o="urn:schemas-microsoft-com:office:office" xmlns:oel="http://schemas.microsoft.com/office/2019/extlst" xmlns:r="http://schemas.openxmlformats.org/officeDocument/2006/relationships" xmlns:m="http://schemas.openxmlformats.org/officeDocument/2006/math" xmlns:v="urn:schemas-microsoft-com:vml" xmlns:wp14="http://schemas.microsoft.com/office/word/2010/wordprocessingDrawing" xmlns:wp="http://schemas.openxmlformats.org/drawingml/2006/wordprocessingDrawing" xmlns:w10="urn:schemas-microsoft-com:office:word" xmlns:w="http://schemas.openxmlformats.org/wordprocessingml/2006/main" xmlns:w14="http://schemas.microsoft.com/office/word/2010/wordml" xmlns:w15="http://schemas.microsoft.com/office/word/2012/wordml" xmlns:w16cex="http://schemas.microsoft.com/office/word/2018/wordml/cex" xmlns:w16cid="http://schemas.microsoft.com/office/word/2016/wordml/cid" xmlns:w16="http://schemas.microsoft.com/office/word/2018/wordml" xmlns:w16sdtdh="http://schemas.microsoft.com/office/word/2020/wordml/sdtdatahash" xmlns:w16se="http://schemas.microsoft.com/office/word/2015/wordml/symex" xmlns:wpg="http://schemas.microsoft.com/office/word/2010/wordprocessingGroup" xmlns:wpi="http://schemas.microsoft.com/office/word/2010/wordprocessingInk" xmlns:wne="http://schemas.microsoft.com/office/word/2006/wordml" xmlns:wps="http://schemas.microsoft.com/office/word/2010/wordprocessingShape" mc:Ignorable="w14 w15 w16se w16cid w16 w16cex w16sdtdh wp14">
   <w:docParts>
     <w:docPart>
       <w:docPartPr>
@@ -5721,7 +5856,7 @@
 </file>
 
 <file path=word/glossary/fontTable.xml><?xml version="1.0" encoding="utf-8"?>
-<w:fonts xmlns:mc="http://schemas.openxmlformats.org/markup-compatibility/2006" xmlns:r="http://schemas.openxmlformats.org/officeDocument/2006/relationships" xmlns:w="http://schemas.openxmlformats.org/wordprocessingml/2006/main" xmlns:w14="http://schemas.microsoft.com/office/word/2010/wordml" xmlns:w15="http://schemas.microsoft.com/office/word/2012/wordml" xmlns:w16cex="http://schemas.microsoft.com/office/word/2018/wordml/cex" xmlns:w16cid="http://schemas.microsoft.com/office/word/2016/wordml/cid" xmlns:w16="http://schemas.microsoft.com/office/word/2018/wordml" xmlns:w16se="http://schemas.microsoft.com/office/word/2015/wordml/symex" mc:Ignorable="w14 w15 w16se w16cid w16 w16cex">
+<w:fonts xmlns:mc="http://schemas.openxmlformats.org/markup-compatibility/2006" xmlns:r="http://schemas.openxmlformats.org/officeDocument/2006/relationships" xmlns:w="http://schemas.openxmlformats.org/wordprocessingml/2006/main" xmlns:w14="http://schemas.microsoft.com/office/word/2010/wordml" xmlns:w15="http://schemas.microsoft.com/office/word/2012/wordml" xmlns:w16cex="http://schemas.microsoft.com/office/word/2018/wordml/cex" xmlns:w16cid="http://schemas.microsoft.com/office/word/2016/wordml/cid" xmlns:w16="http://schemas.microsoft.com/office/word/2018/wordml" xmlns:w16sdtdh="http://schemas.microsoft.com/office/word/2020/wordml/sdtdatahash" xmlns:w16se="http://schemas.microsoft.com/office/word/2015/wordml/symex" mc:Ignorable="w14 w15 w16se w16cid w16 w16cex w16sdtdh">
   <w:font w:name="Arial">
     <w:panose1 w:val="020B0604020202020204"/>
     <w:charset w:val="EE"/>
@@ -5791,7 +5926,7 @@
 </file>
 
 <file path=word/glossary/settings.xml><?xml version="1.0" encoding="utf-8"?>
-<w:settings xmlns:mc="http://schemas.openxmlformats.org/markup-compatibility/2006" xmlns:o="urn:schemas-microsoft-com:office:office" xmlns:r="http://schemas.openxmlformats.org/officeDocument/2006/relationships" xmlns:m="http://schemas.openxmlformats.org/officeDocument/2006/math" xmlns:v="urn:schemas-microsoft-com:vml" xmlns:w10="urn:schemas-microsoft-com:office:word" xmlns:w="http://schemas.openxmlformats.org/wordprocessingml/2006/main" xmlns:w14="http://schemas.microsoft.com/office/word/2010/wordml" xmlns:w15="http://schemas.microsoft.com/office/word/2012/wordml" xmlns:w16cex="http://schemas.microsoft.com/office/word/2018/wordml/cex" xmlns:w16cid="http://schemas.microsoft.com/office/word/2016/wordml/cid" xmlns:w16="http://schemas.microsoft.com/office/word/2018/wordml" xmlns:w16se="http://schemas.microsoft.com/office/word/2015/wordml/symex" xmlns:sl="http://schemas.openxmlformats.org/schemaLibrary/2006/main" mc:Ignorable="w14 w15 w16se w16cid w16 w16cex">
+<w:settings xmlns:mc="http://schemas.openxmlformats.org/markup-compatibility/2006" xmlns:o="urn:schemas-microsoft-com:office:office" xmlns:r="http://schemas.openxmlformats.org/officeDocument/2006/relationships" xmlns:m="http://schemas.openxmlformats.org/officeDocument/2006/math" xmlns:v="urn:schemas-microsoft-com:vml" xmlns:w10="urn:schemas-microsoft-com:office:word" xmlns:w="http://schemas.openxmlformats.org/wordprocessingml/2006/main" xmlns:w14="http://schemas.microsoft.com/office/word/2010/wordml" xmlns:w15="http://schemas.microsoft.com/office/word/2012/wordml" xmlns:w16cex="http://schemas.microsoft.com/office/word/2018/wordml/cex" xmlns:w16cid="http://schemas.microsoft.com/office/word/2016/wordml/cid" xmlns:w16="http://schemas.microsoft.com/office/word/2018/wordml" xmlns:w16sdtdh="http://schemas.microsoft.com/office/word/2020/wordml/sdtdatahash" xmlns:w16se="http://schemas.microsoft.com/office/word/2015/wordml/symex" xmlns:sl="http://schemas.openxmlformats.org/schemaLibrary/2006/main" mc:Ignorable="w14 w15 w16se w16cid w16 w16cex w16sdtdh">
   <w:view w:val="normal"/>
   <w:defaultTabStop w:val="708"/>
   <w:hyphenationZone w:val="425"/>
@@ -5810,6 +5945,7 @@
     <w:rsid w:val="002A353D"/>
     <w:rsid w:val="003E29BF"/>
     <w:rsid w:val="006F4FC6"/>
+    <w:rsid w:val="00AB7EE9"/>
     <w:rsid w:val="00B32404"/>
   </w:rsids>
   <m:mathPr>
@@ -5834,7 +5970,7 @@
 </file>
 
 <file path=word/glossary/styles.xml><?xml version="1.0" encoding="utf-8"?>
-<w:styles xmlns:mc="http://schemas.openxmlformats.org/markup-compatibility/2006" xmlns:r="http://schemas.openxmlformats.org/officeDocument/2006/relationships" xmlns:w="http://schemas.openxmlformats.org/wordprocessingml/2006/main" xmlns:w14="http://schemas.microsoft.com/office/word/2010/wordml" xmlns:w15="http://schemas.microsoft.com/office/word/2012/wordml" xmlns:w16cex="http://schemas.microsoft.com/office/word/2018/wordml/cex" xmlns:w16cid="http://schemas.microsoft.com/office/word/2016/wordml/cid" xmlns:w16="http://schemas.microsoft.com/office/word/2018/wordml" xmlns:w16se="http://schemas.microsoft.com/office/word/2015/wordml/symex" mc:Ignorable="w14 w15 w16se w16cid w16 w16cex">
+<w:styles xmlns:mc="http://schemas.openxmlformats.org/markup-compatibility/2006" xmlns:r="http://schemas.openxmlformats.org/officeDocument/2006/relationships" xmlns:w="http://schemas.openxmlformats.org/wordprocessingml/2006/main" xmlns:w14="http://schemas.microsoft.com/office/word/2010/wordml" xmlns:w15="http://schemas.microsoft.com/office/word/2012/wordml" xmlns:w16cex="http://schemas.microsoft.com/office/word/2018/wordml/cex" xmlns:w16cid="http://schemas.microsoft.com/office/word/2016/wordml/cid" xmlns:w16="http://schemas.microsoft.com/office/word/2018/wordml" xmlns:w16sdtdh="http://schemas.microsoft.com/office/word/2020/wordml/sdtdatahash" xmlns:w16se="http://schemas.microsoft.com/office/word/2015/wordml/symex" mc:Ignorable="w14 w15 w16se w16cid w16 w16cex w16sdtdh">
   <w:docDefaults>
     <w:rPrDefault>
       <w:rPr>
@@ -5956,6 +6092,7 @@
     <w:lsdException w:name="HTML Sample" w:semiHidden="1" w:unhideWhenUsed="1"/>
     <w:lsdException w:name="HTML Typewriter" w:semiHidden="1" w:unhideWhenUsed="1"/>
     <w:lsdException w:name="HTML Variable" w:semiHidden="1" w:unhideWhenUsed="1"/>
+    <w:lsdException w:name="Normal Table" w:semiHidden="1" w:unhideWhenUsed="1"/>
     <w:lsdException w:name="annotation subject" w:semiHidden="1" w:unhideWhenUsed="1"/>
     <w:lsdException w:name="No List" w:semiHidden="1" w:unhideWhenUsed="1"/>
     <w:lsdException w:name="Outline List 1" w:semiHidden="1" w:unhideWhenUsed="1"/>
@@ -5998,8 +6135,11 @@
     <w:lsdException w:name="Table Contemporary" w:semiHidden="1" w:unhideWhenUsed="1"/>
     <w:lsdException w:name="Table Elegant" w:semiHidden="1" w:unhideWhenUsed="1"/>
     <w:lsdException w:name="Table Professional" w:semiHidden="1" w:unhideWhenUsed="1"/>
+    <w:lsdException w:name="Table Subtle 1" w:semiHidden="1" w:unhideWhenUsed="1"/>
     <w:lsdException w:name="Table Subtle 2" w:semiHidden="1" w:unhideWhenUsed="1"/>
     <w:lsdException w:name="Table Web 1" w:semiHidden="1" w:unhideWhenUsed="1"/>
+    <w:lsdException w:name="Table Web 2" w:semiHidden="1" w:unhideWhenUsed="1"/>
+    <w:lsdException w:name="Table Web 3" w:semiHidden="1" w:unhideWhenUsed="1"/>
     <w:lsdException w:name="Balloon Text" w:semiHidden="1" w:unhideWhenUsed="1"/>
     <w:lsdException w:name="Table Grid" w:uiPriority="39"/>
     <w:lsdException w:name="Table Theme" w:semiHidden="1" w:unhideWhenUsed="1"/>
@@ -6283,7 +6423,7 @@
 </file>
 
 <file path=word/glossary/webSettings.xml><?xml version="1.0" encoding="utf-8"?>
-<w:webSettings xmlns:mc="http://schemas.openxmlformats.org/markup-compatibility/2006" xmlns:r="http://schemas.openxmlformats.org/officeDocument/2006/relationships" xmlns:w="http://schemas.openxmlformats.org/wordprocessingml/2006/main" xmlns:w14="http://schemas.microsoft.com/office/word/2010/wordml" xmlns:w15="http://schemas.microsoft.com/office/word/2012/wordml" xmlns:w16cex="http://schemas.microsoft.com/office/word/2018/wordml/cex" xmlns:w16cid="http://schemas.microsoft.com/office/word/2016/wordml/cid" xmlns:w16="http://schemas.microsoft.com/office/word/2018/wordml" xmlns:w16se="http://schemas.microsoft.com/office/word/2015/wordml/symex" mc:Ignorable="w14 w15 w16se w16cid w16 w16cex">
+<w:webSettings xmlns:mc="http://schemas.openxmlformats.org/markup-compatibility/2006" xmlns:r="http://schemas.openxmlformats.org/officeDocument/2006/relationships" xmlns:w="http://schemas.openxmlformats.org/wordprocessingml/2006/main" xmlns:w14="http://schemas.microsoft.com/office/word/2010/wordml" xmlns:w15="http://schemas.microsoft.com/office/word/2012/wordml" xmlns:w16cex="http://schemas.microsoft.com/office/word/2018/wordml/cex" xmlns:w16cid="http://schemas.microsoft.com/office/word/2016/wordml/cid" xmlns:w16="http://schemas.microsoft.com/office/word/2018/wordml" xmlns:w16sdtdh="http://schemas.microsoft.com/office/word/2020/wordml/sdtdatahash" xmlns:w16se="http://schemas.microsoft.com/office/word/2015/wordml/symex" mc:Ignorable="w14 w15 w16se w16cid w16 w16cex w16sdtdh">
   <w:optimizeForBrowser/>
   <w:allowPNG/>
 </w:webSettings>
@@ -6497,19 +6637,6 @@
 </file>
 
 <file path=customXml/item2.xml><?xml version="1.0" encoding="utf-8"?>
-<?mso-contentType ?>
-<FormTemplates xmlns="http://schemas.microsoft.com/sharepoint/v3/contenttype/forms">
-  <Display>DocumentLibraryForm</Display>
-  <Edit>DocumentLibraryForm</Edit>
-  <New>DocumentLibraryForm</New>
-</FormTemplates>
-</file>
-
-<file path=customXml/item3.xml><?xml version="1.0" encoding="utf-8"?>
-<b:Sources xmlns:b="http://schemas.openxmlformats.org/officeDocument/2006/bibliography" xmlns="http://schemas.openxmlformats.org/officeDocument/2006/bibliography" SelectedStyle="\APASixthEditionOfficeOnline.xsl" StyleName="APA" Version="6"/>
-</file>
-
-<file path=customXml/item4.xml><?xml version="1.0" encoding="utf-8"?>
 <ct:contentTypeSchema xmlns:ct="http://schemas.microsoft.com/office/2006/metadata/contentType" xmlns:ma="http://schemas.microsoft.com/office/2006/metadata/properties/metaAttributes" ct:_="" ma:_="" ma:contentTypeName="Document" ma:contentTypeID="0x010100F6ED5DE9EDF46B45B384AD6F2F4F2A1B" ma:contentTypeVersion="12" ma:contentTypeDescription="Create a new document." ma:contentTypeScope="" ma:versionID="436ca038b523c73cfc56c8cdfd9a3b72">
   <xsd:schema xmlns:xsd="http://www.w3.org/2001/XMLSchema" xmlns:xs="http://www.w3.org/2001/XMLSchema" xmlns:p="http://schemas.microsoft.com/office/2006/metadata/properties" xmlns:ns2="4d5f08f6-cea6-4340-84b9-ba4312552035" xmlns:ns3="7aecb95e-b972-4147-a61e-52f527ca1c78" targetNamespace="http://schemas.microsoft.com/office/2006/metadata/properties" ma:root="true" ma:fieldsID="25799ba37357d642e8e135a5dccfc55b" ns2:_="" ns3:_="">
     <xsd:import namespace="4d5f08f6-cea6-4340-84b9-ba4312552035"/>
@@ -6726,6 +6853,19 @@
 </ct:contentTypeSchema>
 </file>
 
+<file path=customXml/item3.xml><?xml version="1.0" encoding="utf-8"?>
+<b:Sources xmlns:b="http://schemas.openxmlformats.org/officeDocument/2006/bibliography" xmlns="http://schemas.openxmlformats.org/officeDocument/2006/bibliography" SelectedStyle="\APASixthEditionOfficeOnline.xsl" StyleName="APA" Version="6"/>
+</file>
+
+<file path=customXml/item4.xml><?xml version="1.0" encoding="utf-8"?>
+<?mso-contentType ?>
+<FormTemplates xmlns="http://schemas.microsoft.com/sharepoint/v3/contenttype/forms">
+  <Display>DocumentLibraryForm</Display>
+  <Edit>DocumentLibraryForm</Edit>
+  <New>DocumentLibraryForm</New>
+</FormTemplates>
+</file>
+
 <file path=customXml/itemProps1.xml><?xml version="1.0" encoding="utf-8"?>
 <ds:datastoreItem xmlns:ds="http://schemas.openxmlformats.org/officeDocument/2006/customXml" ds:itemID="{0C8E24DD-B30F-42B5-9DFE-A260E1893E51}">
   <ds:schemaRefs>
@@ -6736,22 +6876,6 @@
 </file>
 
 <file path=customXml/itemProps2.xml><?xml version="1.0" encoding="utf-8"?>
-<ds:datastoreItem xmlns:ds="http://schemas.openxmlformats.org/officeDocument/2006/customXml" ds:itemID="{742AC6A9-68FE-4016-BD1A-ED62B6CC0688}">
-  <ds:schemaRefs>
-    <ds:schemaRef ds:uri="http://schemas.microsoft.com/sharepoint/v3/contenttype/forms"/>
-  </ds:schemaRefs>
-</ds:datastoreItem>
-</file>
-
-<file path=customXml/itemProps3.xml><?xml version="1.0" encoding="utf-8"?>
-<ds:datastoreItem xmlns:ds="http://schemas.openxmlformats.org/officeDocument/2006/customXml" ds:itemID="{A41448BD-9562-4DBB-B4E8-458FDFDD70C2}">
-  <ds:schemaRefs>
-    <ds:schemaRef ds:uri="http://schemas.openxmlformats.org/officeDocument/2006/bibliography"/>
-  </ds:schemaRefs>
-</ds:datastoreItem>
-</file>
-
-<file path=customXml/itemProps4.xml><?xml version="1.0" encoding="utf-8"?>
 <ds:datastoreItem xmlns:ds="http://schemas.openxmlformats.org/officeDocument/2006/customXml" ds:itemID="{402DCF52-2852-41F7-BDB8-B00470E92029}">
   <ds:schemaRefs>
     <ds:schemaRef ds:uri="http://schemas.microsoft.com/office/2006/metadata/contentType"/>
@@ -6768,4 +6892,20 @@
     <ds:schemaRef ds:uri="http://schemas.microsoft.com/internal/obd"/>
   </ds:schemaRefs>
 </ds:datastoreItem>
+</file>
+
+<file path=customXml/itemProps3.xml><?xml version="1.0" encoding="utf-8"?>
+<ds:datastoreItem xmlns:ds="http://schemas.openxmlformats.org/officeDocument/2006/customXml" ds:itemID="{A41448BD-9562-4DBB-B4E8-458FDFDD70C2}">
+  <ds:schemaRefs>
+    <ds:schemaRef ds:uri="http://schemas.openxmlformats.org/officeDocument/2006/bibliography"/>
+  </ds:schemaRefs>
+</ds:datastoreItem>
+</file>
+
+<file path=customXml/itemProps4.xml><?xml version="1.0" encoding="utf-8"?>
+<ds:datastoreItem xmlns:ds="http://schemas.openxmlformats.org/officeDocument/2006/customXml" ds:itemID="{742AC6A9-68FE-4016-BD1A-ED62B6CC0688}">
+  <ds:schemaRefs>
+    <ds:schemaRef ds:uri="http://schemas.microsoft.com/sharepoint/v3/contenttype/forms"/>
+  </ds:schemaRefs>
+</ds:datastoreItem>
 </file>
</xml_diff>